<commit_message>
MAJ 01/02/2018 Signed-off-by: DrBlaf <chauveau.aurelien.76@gmail.com>
</commit_message>
<xml_diff>
--- a/Rapport/Lore/Projet_final_BTS_SN.docx
+++ b/Rapport/Lore/Projet_final_BTS_SN.docx
@@ -253,7 +253,7 @@
               <w:noProof/>
             </w:rPr>
             <w:pict>
-              <v:group id="_x0000_s1026" style="position:absolute;margin-left:1347.85pt;margin-top:0;width:264.55pt;height:690.65pt;z-index:251660288;mso-position-horizontal:right;mso-position-horizontal-relative:page;mso-position-vertical:bottom;mso-position-vertical-relative:page" coordorigin="5531,1258" coordsize="5291,13813">
+              <v:group id="_x0000_s1026" style="position:absolute;margin-left:1572.4pt;margin-top:0;width:264.55pt;height:690.65pt;z-index:251660288;mso-position-horizontal:right;mso-position-horizontal-relative:page;mso-position-vertical:bottom;mso-position-vertical-relative:page" coordorigin="5531,1258" coordsize="5291,13813">
                 <v:shapetype id="_x0000_t32" coordsize="21600,21600" o:spt="32" o:oned="t" path="m,l21600,21600e" filled="f">
                   <v:path arrowok="t" fillok="f" o:connecttype="none"/>
                   <o:lock v:ext="edit" shapetype="t"/>
@@ -291,7 +291,7 @@
               <w:noProof/>
             </w:rPr>
             <w:pict>
-              <v:group id="_x0000_s1032" style="position:absolute;margin-left:2183.7pt;margin-top:0;width:332.7pt;height:227.25pt;z-index:251661312;mso-position-horizontal:right;mso-position-horizontal-relative:margin;mso-position-vertical:top;mso-position-vertical-relative:page" coordorigin="4136,15" coordsize="6654,4545" o:allowincell="f">
+              <v:group id="_x0000_s1032" style="position:absolute;margin-left:2476.4pt;margin-top:0;width:332.7pt;height:227.25pt;z-index:251661312;mso-position-horizontal:right;mso-position-horizontal-relative:margin;mso-position-vertical:top;mso-position-vertical-relative:page" coordorigin="4136,15" coordsize="6654,4545" o:allowincell="f">
                 <v:shape id="_x0000_s1033" type="#_x0000_t32" style="position:absolute;left:4136;top:15;width:3058;height:3855" o:connectortype="straight" strokecolor="#fec29b [1620]"/>
                 <v:oval id="_x0000_s1034" style="position:absolute;left:6674;top:444;width:4116;height:4116" fillcolor="#fec29b [1620]" stroked="f"/>
                 <v:oval id="_x0000_s1035" style="position:absolute;left:6773;top:1058;width:3367;height:3367" fillcolor="#fee1cd [820]" stroked="f"/>
@@ -390,7 +390,7 @@
                     </pic:cNvPicPr>
                   </pic:nvPicPr>
                   <pic:blipFill>
-                    <a:blip r:embed="rId7"/>
+                    <a:blip r:embed="rId8"/>
                     <a:srcRect/>
                     <a:stretch>
                       <a:fillRect/>
@@ -456,7 +456,7 @@
                     </pic:cNvPicPr>
                   </pic:nvPicPr>
                   <pic:blipFill>
-                    <a:blip r:embed="rId8"/>
+                    <a:blip r:embed="rId9"/>
                     <a:srcRect/>
                     <a:stretch>
                       <a:fillRect/>
@@ -544,7 +544,7 @@
                     </pic:cNvPicPr>
                   </pic:nvPicPr>
                   <pic:blipFill>
-                    <a:blip r:embed="rId9"/>
+                    <a:blip r:embed="rId10"/>
                     <a:srcRect/>
                     <a:stretch>
                       <a:fillRect/>
@@ -712,7 +712,7 @@
                     </pic:cNvPicPr>
                   </pic:nvPicPr>
                   <pic:blipFill>
-                    <a:blip r:embed="rId10" cstate="print"/>
+                    <a:blip r:embed="rId11" cstate="print"/>
                     <a:srcRect/>
                     <a:stretch>
                       <a:fillRect/>
@@ -778,7 +778,7 @@
                     </pic:cNvPicPr>
                   </pic:nvPicPr>
                   <pic:blipFill>
-                    <a:blip r:embed="rId11"/>
+                    <a:blip r:embed="rId12"/>
                     <a:srcRect/>
                     <a:stretch>
                       <a:fillRect/>
@@ -953,7 +953,7 @@
                     </pic:cNvPicPr>
                   </pic:nvPicPr>
                   <pic:blipFill>
-                    <a:blip r:embed="rId12"/>
+                    <a:blip r:embed="rId13"/>
                     <a:srcRect/>
                     <a:stretch>
                       <a:fillRect/>
@@ -1053,7 +1053,7 @@
                     </pic:cNvPicPr>
                   </pic:nvPicPr>
                   <pic:blipFill>
-                    <a:blip r:embed="rId13"/>
+                    <a:blip r:embed="rId14"/>
                     <a:srcRect/>
                     <a:stretch>
                       <a:fillRect/>
@@ -1163,7 +1163,7 @@
                     </pic:cNvPicPr>
                   </pic:nvPicPr>
                   <pic:blipFill>
-                    <a:blip r:embed="rId14"/>
+                    <a:blip r:embed="rId15"/>
                     <a:srcRect/>
                     <a:stretch>
                       <a:fillRect/>
@@ -1212,9 +1212,410 @@
       </w:r>
     </w:p>
     <w:p/>
+    <w:p/>
+    <w:p>
+      <w:pPr>
+        <w:pStyle w:val="Titre1"/>
+        <w:spacing w:before="240"/>
+        <w:rPr>
+          <w:rFonts w:ascii="Century Schoolbook" w:hAnsi="Century Schoolbook"/>
+        </w:rPr>
+      </w:pPr>
+      <w:r>
+        <w:lastRenderedPageBreak/>
+        <w:t>CAPTEUR DE QUALIT</w:t>
+      </w:r>
+      <w:r>
+        <w:rPr>
+          <w:rFonts w:ascii="Century Schoolbook" w:hAnsi="Century Schoolbook"/>
+        </w:rPr>
+        <w:t>E D'AIR :</w:t>
+      </w:r>
+    </w:p>
+    <w:p/>
+    <w:p>
+      <w:r>
+        <w:rPr>
+          <w:noProof/>
+          <w:lang w:eastAsia="fr-FR"/>
+        </w:rPr>
+        <w:drawing>
+          <wp:anchor distT="0" distB="0" distL="114300" distR="114300" simplePos="0" relativeHeight="251680768" behindDoc="0" locked="0" layoutInCell="1" allowOverlap="1">
+            <wp:simplePos x="0" y="0"/>
+            <wp:positionH relativeFrom="margin">
+              <wp:align>center</wp:align>
+            </wp:positionH>
+            <wp:positionV relativeFrom="paragraph">
+              <wp:posOffset>883285</wp:posOffset>
+            </wp:positionV>
+            <wp:extent cx="4388485" cy="2336165"/>
+            <wp:effectExtent l="38100" t="57150" r="107315" b="102235"/>
+            <wp:wrapTopAndBottom/>
+            <wp:docPr id="1" name="Image 1" descr="Q:\Projet_Domotique_GITBTS\Rapport\Lore\img\ch3-schematic-arduino-compare-01.png"/>
+            <wp:cNvGraphicFramePr>
+              <a:graphicFrameLocks xmlns:a="http://schemas.openxmlformats.org/drawingml/2006/main" noChangeAspect="1"/>
+            </wp:cNvGraphicFramePr>
+            <a:graphic xmlns:a="http://schemas.openxmlformats.org/drawingml/2006/main">
+              <a:graphicData uri="http://schemas.openxmlformats.org/drawingml/2006/picture">
+                <pic:pic xmlns:pic="http://schemas.openxmlformats.org/drawingml/2006/picture">
+                  <pic:nvPicPr>
+                    <pic:cNvPr id="0" name="Picture 1" descr="Q:\Projet_Domotique_GITBTS\Rapport\Lore\img\ch3-schematic-arduino-compare-01.png"/>
+                    <pic:cNvPicPr>
+                      <a:picLocks noChangeAspect="1" noChangeArrowheads="1"/>
+                    </pic:cNvPicPr>
+                  </pic:nvPicPr>
+                  <pic:blipFill>
+                    <a:blip r:embed="rId16"/>
+                    <a:srcRect/>
+                    <a:stretch>
+                      <a:fillRect/>
+                    </a:stretch>
+                  </pic:blipFill>
+                  <pic:spPr bwMode="auto">
+                    <a:xfrm>
+                      <a:off x="0" y="0"/>
+                      <a:ext cx="4388485" cy="2336165"/>
+                    </a:xfrm>
+                    <a:prstGeom prst="rect">
+                      <a:avLst/>
+                    </a:prstGeom>
+                    <a:ln w="38100" cap="sq">
+                      <a:solidFill>
+                        <a:schemeClr val="accent1"/>
+                      </a:solidFill>
+                      <a:prstDash val="solid"/>
+                      <a:miter lim="800000"/>
+                    </a:ln>
+                    <a:effectLst>
+                      <a:outerShdw blurRad="50800" dist="38100" dir="2700000" algn="tl" rotWithShape="0">
+                        <a:srgbClr val="000000">
+                          <a:alpha val="43000"/>
+                        </a:srgbClr>
+                      </a:outerShdw>
+                    </a:effectLst>
+                  </pic:spPr>
+                </pic:pic>
+              </a:graphicData>
+            </a:graphic>
+          </wp:anchor>
+        </w:drawing>
+      </w:r>
+      <w:r>
+        <w:rPr>
+          <w:noProof/>
+          <w:lang w:eastAsia="fr-FR"/>
+        </w:rPr>
+        <w:pict>
+          <v:shape id="_x0000_s1054" type="#_x0000_t202" style="position:absolute;margin-left:253.5pt;margin-top:158.15pt;width:155.1pt;height:29.55pt;z-index:251682816;mso-position-horizontal-relative:margin;mso-position-vertical-relative:text;mso-width-relative:margin;mso-height-relative:margin" filled="f" stroked="f">
+            <v:textbox>
+              <w:txbxContent>
+                <w:p>
+                  <w:pPr>
+                    <w:pStyle w:val="Titre2"/>
+                  </w:pPr>
+                  <w:r>
+                    <w:rPr>
+                      <w:sz w:val="20"/>
+                    </w:rPr>
+                    <w:t xml:space="preserve">Capteur de qualité </w:t>
+                  </w:r>
+                  <w:r>
+                    <w:rPr>
+                      <w:sz w:val="22"/>
+                    </w:rPr>
+                    <w:t>d'air</w:t>
+                  </w:r>
+                </w:p>
+              </w:txbxContent>
+            </v:textbox>
+            <w10:wrap anchorx="margin"/>
+          </v:shape>
+        </w:pict>
+      </w:r>
+      <w:r>
+        <w:rPr>
+          <w:noProof/>
+          <w:lang w:eastAsia="fr-FR"/>
+        </w:rPr>
+        <w:pict>
+          <v:shape id="_x0000_s1053" type="#_x0000_t202" style="position:absolute;margin-left:0;margin-top:35.6pt;width:154.15pt;height:35.15pt;z-index:251681792;mso-height-percent:200;mso-position-horizontal:center;mso-position-horizontal-relative:margin;mso-position-vertical-relative:text;mso-height-percent:200;mso-width-relative:margin;mso-height-relative:margin" filled="f" stroked="f">
+            <v:textbox style="mso-fit-shape-to-text:t">
+              <w:txbxContent>
+                <w:p>
+                  <w:pPr>
+                    <w:pStyle w:val="Titre2"/>
+                  </w:pPr>
+                  <w:r>
+                    <w:t>Montage du système</w:t>
+                  </w:r>
+                </w:p>
+              </w:txbxContent>
+            </v:textbox>
+            <w10:wrap anchorx="margin"/>
+          </v:shape>
+        </w:pict>
+      </w:r>
+      <w:r>
+        <w:tab/>
+      </w:r>
+      <w:r>
+        <w:t xml:space="preserve">Le capteur de qualité d'aire est branché en analogique a la carte </w:t>
+      </w:r>
+      <w:proofErr w:type="spellStart"/>
+      <w:r>
+        <w:t>Arduino</w:t>
+      </w:r>
+      <w:proofErr w:type="spellEnd"/>
+      <w:r>
+        <w:t xml:space="preserve">. On récupère les informations du "Air </w:t>
+      </w:r>
+      <w:proofErr w:type="spellStart"/>
+      <w:r>
+        <w:t>Quality</w:t>
+      </w:r>
+      <w:proofErr w:type="spellEnd"/>
+      <w:r>
+        <w:t xml:space="preserve"> </w:t>
+      </w:r>
+      <w:proofErr w:type="spellStart"/>
+      <w:r>
+        <w:t>Sensor</w:t>
+      </w:r>
+      <w:proofErr w:type="spellEnd"/>
+      <w:r>
+        <w:t>" avec l'aide d'une bibliothèque ajouter a notre programme. Ce dernier nous renvoie 0 (haute pollution),1,2 ou 3(aire pure).</w:t>
+      </w:r>
+      <w:r>
+        <w:t xml:space="preserve"> </w:t>
+      </w:r>
+      <w:r>
+        <w:t xml:space="preserve"> </w:t>
+      </w:r>
+    </w:p>
+    <w:p>
+      <w:r>
+        <w:rPr>
+          <w:noProof/>
+          <w:lang w:eastAsia="fr-FR"/>
+        </w:rPr>
+        <w:pict>
+          <v:shape id="_x0000_s1055" type="#_x0000_t202" style="position:absolute;margin-left:160.05pt;margin-top:554.6pt;width:172.85pt;height:35.15pt;z-index:251684864;mso-height-percent:200;mso-position-horizontal-relative:text;mso-position-vertical-relative:text;mso-height-percent:200;mso-width-relative:margin;mso-height-relative:margin" filled="f" stroked="f">
+            <v:textbox style="mso-fit-shape-to-text:t">
+              <w:txbxContent>
+                <w:p>
+                  <w:pPr>
+                    <w:pStyle w:val="Titre2"/>
+                  </w:pPr>
+                  <w:r>
+                    <w:t>Code de test unitaire</w:t>
+                  </w:r>
+                </w:p>
+              </w:txbxContent>
+            </v:textbox>
+          </v:shape>
+        </w:pict>
+      </w:r>
+      <w:r>
+        <w:rPr>
+          <w:noProof/>
+          <w:lang w:eastAsia="fr-FR"/>
+        </w:rPr>
+        <w:pict>
+          <v:shape id="_x0000_s1056" type="#_x0000_t202" style="position:absolute;margin-left:340.95pt;margin-top:375.8pt;width:122.15pt;height:35.15pt;z-index:251686912;mso-height-percent:200;mso-position-horizontal-relative:text;mso-position-vertical-relative:text;mso-height-percent:200;mso-width-relative:margin;mso-height-relative:margin" filled="f" stroked="f">
+            <v:textbox style="mso-fit-shape-to-text:t">
+              <w:txbxContent>
+                <w:p>
+                  <w:pPr>
+                    <w:pStyle w:val="Titre2"/>
+                  </w:pPr>
+                  <w:r>
+                    <w:t xml:space="preserve">Valeur obtenue </w:t>
+                  </w:r>
+                </w:p>
+              </w:txbxContent>
+            </v:textbox>
+          </v:shape>
+        </w:pict>
+      </w:r>
+      <w:r>
+        <w:rPr>
+          <w:noProof/>
+          <w:lang w:eastAsia="fr-FR"/>
+        </w:rPr>
+        <w:drawing>
+          <wp:anchor distT="0" distB="0" distL="114300" distR="114300" simplePos="0" relativeHeight="251685888" behindDoc="0" locked="0" layoutInCell="1" allowOverlap="1">
+            <wp:simplePos x="0" y="0"/>
+            <wp:positionH relativeFrom="column">
+              <wp:posOffset>4439400</wp:posOffset>
+            </wp:positionH>
+            <wp:positionV relativeFrom="paragraph">
+              <wp:posOffset>2423416</wp:posOffset>
+            </wp:positionV>
+            <wp:extent cx="1213452" cy="2459085"/>
+            <wp:effectExtent l="38100" t="57150" r="120048" b="93615"/>
+            <wp:wrapNone/>
+            <wp:docPr id="5" name="Image 5"/>
+            <wp:cNvGraphicFramePr>
+              <a:graphicFrameLocks xmlns:a="http://schemas.openxmlformats.org/drawingml/2006/main" noChangeAspect="1"/>
+            </wp:cNvGraphicFramePr>
+            <a:graphic xmlns:a="http://schemas.openxmlformats.org/drawingml/2006/main">
+              <a:graphicData uri="http://schemas.openxmlformats.org/drawingml/2006/picture">
+                <pic:pic xmlns:pic="http://schemas.openxmlformats.org/drawingml/2006/picture">
+                  <pic:nvPicPr>
+                    <pic:cNvPr id="0" name="Picture 5"/>
+                    <pic:cNvPicPr>
+                      <a:picLocks noChangeAspect="1" noChangeArrowheads="1"/>
+                    </pic:cNvPicPr>
+                  </pic:nvPicPr>
+                  <pic:blipFill>
+                    <a:blip r:embed="rId17"/>
+                    <a:srcRect/>
+                    <a:stretch>
+                      <a:fillRect/>
+                    </a:stretch>
+                  </pic:blipFill>
+                  <pic:spPr bwMode="auto">
+                    <a:xfrm>
+                      <a:off x="0" y="0"/>
+                      <a:ext cx="1213395" cy="2458970"/>
+                    </a:xfrm>
+                    <a:prstGeom prst="rect">
+                      <a:avLst/>
+                    </a:prstGeom>
+                    <a:ln w="38100" cap="sq">
+                      <a:solidFill>
+                        <a:schemeClr val="accent1"/>
+                      </a:solidFill>
+                      <a:prstDash val="solid"/>
+                      <a:miter lim="800000"/>
+                    </a:ln>
+                    <a:effectLst>
+                      <a:outerShdw blurRad="50800" dist="38100" dir="2700000" algn="tl" rotWithShape="0">
+                        <a:srgbClr val="000000">
+                          <a:alpha val="43000"/>
+                        </a:srgbClr>
+                      </a:outerShdw>
+                    </a:effectLst>
+                  </pic:spPr>
+                </pic:pic>
+              </a:graphicData>
+            </a:graphic>
+          </wp:anchor>
+        </w:drawing>
+      </w:r>
+      <w:r>
+        <w:rPr>
+          <w:noProof/>
+          <w:lang w:eastAsia="fr-FR"/>
+        </w:rPr>
+        <w:drawing>
+          <wp:anchor distT="0" distB="0" distL="114300" distR="114300" simplePos="0" relativeHeight="251683840" behindDoc="1" locked="0" layoutInCell="1" allowOverlap="1">
+            <wp:simplePos x="0" y="0"/>
+            <wp:positionH relativeFrom="column">
+              <wp:posOffset>-6672</wp:posOffset>
+            </wp:positionH>
+            <wp:positionV relativeFrom="paragraph">
+              <wp:posOffset>1566166</wp:posOffset>
+            </wp:positionV>
+            <wp:extent cx="4256966" cy="6030388"/>
+            <wp:effectExtent l="38100" t="57150" r="105484" b="103712"/>
+            <wp:wrapNone/>
+            <wp:docPr id="2" name="Image 2"/>
+            <wp:cNvGraphicFramePr>
+              <a:graphicFrameLocks xmlns:a="http://schemas.openxmlformats.org/drawingml/2006/main" noChangeAspect="1"/>
+            </wp:cNvGraphicFramePr>
+            <a:graphic xmlns:a="http://schemas.openxmlformats.org/drawingml/2006/main">
+              <a:graphicData uri="http://schemas.openxmlformats.org/drawingml/2006/picture">
+                <pic:pic xmlns:pic="http://schemas.openxmlformats.org/drawingml/2006/picture">
+                  <pic:nvPicPr>
+                    <pic:cNvPr id="0" name="Picture 2"/>
+                    <pic:cNvPicPr>
+                      <a:picLocks noChangeAspect="1" noChangeArrowheads="1"/>
+                    </pic:cNvPicPr>
+                  </pic:nvPicPr>
+                  <pic:blipFill>
+                    <a:blip r:embed="rId18"/>
+                    <a:srcRect/>
+                    <a:stretch>
+                      <a:fillRect/>
+                    </a:stretch>
+                  </pic:blipFill>
+                  <pic:spPr bwMode="auto">
+                    <a:xfrm>
+                      <a:off x="0" y="0"/>
+                      <a:ext cx="4256966" cy="6030388"/>
+                    </a:xfrm>
+                    <a:prstGeom prst="rect">
+                      <a:avLst/>
+                    </a:prstGeom>
+                    <a:ln w="38100" cap="sq">
+                      <a:solidFill>
+                        <a:schemeClr val="accent1"/>
+                      </a:solidFill>
+                      <a:prstDash val="solid"/>
+                      <a:miter lim="800000"/>
+                    </a:ln>
+                    <a:effectLst>
+                      <a:outerShdw blurRad="50800" dist="38100" dir="2700000" algn="tl" rotWithShape="0">
+                        <a:srgbClr val="000000">
+                          <a:alpha val="43000"/>
+                        </a:srgbClr>
+                      </a:outerShdw>
+                    </a:effectLst>
+                  </pic:spPr>
+                </pic:pic>
+              </a:graphicData>
+            </a:graphic>
+          </wp:anchor>
+        </w:drawing>
+      </w:r>
+    </w:p>
+    <w:p/>
+    <w:p/>
+    <w:p/>
+    <w:p/>
+    <w:p/>
+    <w:p/>
+    <w:p/>
+    <w:p/>
+    <w:p/>
+    <w:p/>
+    <w:p/>
+    <w:p/>
+    <w:p>
+      <w:pPr>
+        <w:tabs>
+          <w:tab w:val="left" w:pos="8210"/>
+        </w:tabs>
+      </w:pPr>
+      <w:r>
+        <w:tab/>
+      </w:r>
+    </w:p>
+    <w:p>
+      <w:pPr>
+        <w:tabs>
+          <w:tab w:val="left" w:pos="8210"/>
+        </w:tabs>
+      </w:pPr>
+    </w:p>
+    <w:p>
+      <w:pPr>
+        <w:pStyle w:val="Titre1"/>
+      </w:pPr>
+      <w:r>
+        <w:lastRenderedPageBreak/>
+        <w:t>Module RTC :</w:t>
+      </w:r>
+      <w:r>
+        <w:t xml:space="preserve"> </w:t>
+      </w:r>
+    </w:p>
     <w:sectPr>
+      <w:headerReference w:type="default" r:id="rId19"/>
+      <w:footerReference w:type="default" r:id="rId20"/>
       <w:pgSz w:w="11906" w:h="16838"/>
-      <w:pgMar w:top="1417" w:right="1417" w:bottom="1417" w:left="1417" w:header="708" w:footer="708" w:gutter="0"/>
+      <w:pgMar w:top="1417" w:right="1417" w:bottom="1417" w:left="1417" w:header="283" w:footer="0" w:gutter="0"/>
       <w:cols w:space="708"/>
       <w:titlePg/>
       <w:docGrid w:linePitch="360"/>
@@ -1248,6 +1649,91 @@
 </w:endnotes>
 </file>
 
+<file path=word/footer1.xml><?xml version="1.0" encoding="utf-8"?>
+<w:ftr xmlns:ve="http://schemas.openxmlformats.org/markup-compatibility/2006" xmlns:o="urn:schemas-microsoft-com:office:office" xmlns:r="http://schemas.openxmlformats.org/officeDocument/2006/relationships" xmlns:m="http://schemas.openxmlformats.org/officeDocument/2006/math" xmlns:v="urn:schemas-microsoft-com:vml" xmlns:wp="http://schemas.openxmlformats.org/drawingml/2006/wordprocessingDrawing" xmlns:w10="urn:schemas-microsoft-com:office:word" xmlns:w="http://schemas.openxmlformats.org/wordprocessingml/2006/main" xmlns:wne="http://schemas.microsoft.com/office/word/2006/wordml">
+  <w:sdt>
+    <w:sdtPr>
+      <w:rPr>
+        <w:rFonts w:asciiTheme="majorHAnsi" w:eastAsiaTheme="majorEastAsia" w:hAnsiTheme="majorHAnsi" w:cstheme="majorBidi"/>
+      </w:rPr>
+      <w:id w:val="10785644"/>
+      <w:docPartObj>
+        <w:docPartGallery w:val="Page Numbers (Bottom of Page)"/>
+        <w:docPartUnique/>
+      </w:docPartObj>
+    </w:sdtPr>
+    <w:sdtContent>
+      <w:sdt>
+        <w:sdtPr>
+          <w:rPr>
+            <w:rFonts w:asciiTheme="majorHAnsi" w:eastAsiaTheme="majorEastAsia" w:hAnsiTheme="majorHAnsi" w:cstheme="majorBidi"/>
+          </w:rPr>
+          <w:id w:val="123787805"/>
+          <w:docPartObj>
+            <w:docPartGallery w:val="Page Numbers (Margins)"/>
+            <w:docPartUnique/>
+          </w:docPartObj>
+        </w:sdtPr>
+        <w:sdtContent>
+          <w:p>
+            <w:pPr>
+              <w:rPr>
+                <w:rFonts w:asciiTheme="majorHAnsi" w:eastAsiaTheme="majorEastAsia" w:hAnsiTheme="majorHAnsi" w:cstheme="majorBidi"/>
+              </w:rPr>
+            </w:pPr>
+            <w:r>
+              <w:rPr>
+                <w:rFonts w:asciiTheme="majorHAnsi" w:eastAsiaTheme="majorEastAsia" w:hAnsiTheme="majorHAnsi" w:cstheme="majorBidi"/>
+                <w:noProof/>
+                <w:lang w:eastAsia="zh-TW"/>
+              </w:rPr>
+              <w:pict>
+                <v:oval id="_x0000_s2049" style="position:absolute;margin-left:0;margin-top:0;width:49.35pt;height:49.35pt;z-index:251660288;mso-position-horizontal:center;mso-position-horizontal-relative:margin;mso-position-vertical:center;mso-position-vertical-relative:bottom-margin-area;v-text-anchor:middle" fillcolor="#e65b01 [2404]" stroked="f">
+                  <v:textbox>
+                    <w:txbxContent>
+                      <w:p>
+                        <w:pPr>
+                          <w:pStyle w:val="Pieddepage"/>
+                          <w:jc w:val="center"/>
+                          <w:rPr>
+                            <w:b/>
+                            <w:color w:val="FFFFFF" w:themeColor="background1"/>
+                            <w:sz w:val="32"/>
+                            <w:szCs w:val="32"/>
+                          </w:rPr>
+                        </w:pPr>
+                        <w:fldSimple w:instr=" PAGE    \* MERGEFORMAT ">
+                          <w:r>
+                            <w:rPr>
+                              <w:b/>
+                              <w:noProof/>
+                              <w:color w:val="FFFFFF" w:themeColor="background1"/>
+                              <w:sz w:val="32"/>
+                              <w:szCs w:val="32"/>
+                            </w:rPr>
+                            <w:t>6</w:t>
+                          </w:r>
+                        </w:fldSimple>
+                      </w:p>
+                    </w:txbxContent>
+                  </v:textbox>
+                  <w10:wrap anchorx="margin" anchory="page"/>
+                </v:oval>
+              </w:pict>
+            </w:r>
+          </w:p>
+        </w:sdtContent>
+      </w:sdt>
+    </w:sdtContent>
+  </w:sdt>
+  <w:p>
+    <w:pPr>
+      <w:pStyle w:val="Pieddepage"/>
+    </w:pPr>
+  </w:p>
+</w:ftr>
+</file>
+
 <file path=word/footnotes.xml><?xml version="1.0" encoding="utf-8"?>
 <w:footnotes xmlns:ve="http://schemas.openxmlformats.org/markup-compatibility/2006" xmlns:o="urn:schemas-microsoft-com:office:office" xmlns:r="http://schemas.openxmlformats.org/officeDocument/2006/relationships" xmlns:m="http://schemas.openxmlformats.org/officeDocument/2006/math" xmlns:v="urn:schemas-microsoft-com:vml" xmlns:wp="http://schemas.openxmlformats.org/drawingml/2006/wordprocessingDrawing" xmlns:w10="urn:schemas-microsoft-com:office:word" xmlns:w="http://schemas.openxmlformats.org/wordprocessingml/2006/main" xmlns:wne="http://schemas.microsoft.com/office/word/2006/wordml">
   <w:footnote w:type="separator" w:id="0">
@@ -1302,6 +1788,138 @@
     </w:p>
   </w:footnote>
 </w:footnotes>
+</file>
+
+<file path=word/header1.xml><?xml version="1.0" encoding="utf-8"?>
+<w:hdr xmlns:ve="http://schemas.openxmlformats.org/markup-compatibility/2006" xmlns:o="urn:schemas-microsoft-com:office:office" xmlns:r="http://schemas.openxmlformats.org/officeDocument/2006/relationships" xmlns:m="http://schemas.openxmlformats.org/officeDocument/2006/math" xmlns:v="urn:schemas-microsoft-com:vml" xmlns:wp="http://schemas.openxmlformats.org/drawingml/2006/wordprocessingDrawing" xmlns:w10="urn:schemas-microsoft-com:office:word" xmlns:w="http://schemas.openxmlformats.org/wordprocessingml/2006/main" xmlns:wne="http://schemas.microsoft.com/office/word/2006/wordml">
+  <w:tbl>
+    <w:tblPr>
+      <w:tblW w:w="5000" w:type="pct"/>
+      <w:tblBorders>
+        <w:bottom w:val="single" w:sz="18" w:space="0" w:color="808080" w:themeColor="background1" w:themeShade="80"/>
+        <w:insideV w:val="single" w:sz="18" w:space="0" w:color="808080" w:themeColor="background1" w:themeShade="80"/>
+      </w:tblBorders>
+      <w:tblCellMar>
+        <w:top w:w="72" w:type="dxa"/>
+        <w:left w:w="115" w:type="dxa"/>
+        <w:bottom w:w="72" w:type="dxa"/>
+        <w:right w:w="115" w:type="dxa"/>
+      </w:tblCellMar>
+      <w:tblLook w:val="04A0"/>
+    </w:tblPr>
+    <w:tblGrid>
+      <w:gridCol w:w="8143"/>
+      <w:gridCol w:w="1159"/>
+    </w:tblGrid>
+    <w:tr>
+      <w:trPr>
+        <w:trHeight w:val="288"/>
+      </w:trPr>
+      <w:sdt>
+        <w:sdtPr>
+          <w:rPr>
+            <w:rFonts w:asciiTheme="majorHAnsi" w:eastAsiaTheme="majorEastAsia" w:hAnsiTheme="majorHAnsi" w:cstheme="majorBidi"/>
+            <w:sz w:val="36"/>
+            <w:szCs w:val="36"/>
+          </w:rPr>
+          <w:alias w:val="Titre"/>
+          <w:id w:val="77761602"/>
+          <w:placeholder>
+            <w:docPart w:val="1DF6F77CAC69473A9F492CD3455E33F8"/>
+          </w:placeholder>
+          <w:dataBinding w:prefixMappings="xmlns:ns0='http://schemas.openxmlformats.org/package/2006/metadata/core-properties' xmlns:ns1='http://purl.org/dc/elements/1.1/'" w:xpath="/ns0:coreProperties[1]/ns1:title[1]" w:storeItemID="{6C3C8BC8-F283-45AE-878A-BAB7291924A1}"/>
+          <w:text/>
+        </w:sdtPr>
+        <w:sdtContent>
+          <w:tc>
+            <w:tcPr>
+              <w:tcW w:w="7765" w:type="dxa"/>
+            </w:tcPr>
+            <w:p>
+              <w:pPr>
+                <w:pStyle w:val="En-tte"/>
+                <w:jc w:val="right"/>
+                <w:rPr>
+                  <w:rFonts w:asciiTheme="majorHAnsi" w:eastAsiaTheme="majorEastAsia" w:hAnsiTheme="majorHAnsi" w:cstheme="majorBidi"/>
+                  <w:sz w:val="36"/>
+                  <w:szCs w:val="36"/>
+                </w:rPr>
+              </w:pPr>
+              <w:r>
+                <w:rPr>
+                  <w:rFonts w:asciiTheme="majorHAnsi" w:eastAsiaTheme="majorEastAsia" w:hAnsiTheme="majorHAnsi" w:cstheme="majorBidi"/>
+                  <w:sz w:val="36"/>
+                  <w:szCs w:val="36"/>
+                </w:rPr>
+                <w:t>Projet final BTS SN rapport</w:t>
+              </w:r>
+            </w:p>
+          </w:tc>
+        </w:sdtContent>
+      </w:sdt>
+      <w:sdt>
+        <w:sdtPr>
+          <w:rPr>
+            <w:rFonts w:asciiTheme="majorHAnsi" w:eastAsiaTheme="majorEastAsia" w:hAnsiTheme="majorHAnsi" w:cstheme="majorBidi"/>
+            <w:b/>
+            <w:bCs/>
+            <w:color w:val="FE8637" w:themeColor="accent1"/>
+            <w:sz w:val="36"/>
+            <w:szCs w:val="36"/>
+          </w:rPr>
+          <w:alias w:val="Année"/>
+          <w:id w:val="77761609"/>
+          <w:placeholder>
+            <w:docPart w:val="C23F6BFB36B74028B10AE9AB12C8A166"/>
+          </w:placeholder>
+          <w:dataBinding w:prefixMappings="xmlns:ns0='http://schemas.microsoft.com/office/2006/coverPageProps'" w:xpath="/ns0:CoverPageProperties[1]/ns0:PublishDate[1]" w:storeItemID="{55AF091B-3C7A-41E3-B477-F2FDAA23CFDA}"/>
+          <w:date w:fullDate="2018-02-01T00:00:00Z">
+            <w:dateFormat w:val="yyyy"/>
+            <w:lid w:val="fr-FR"/>
+            <w:storeMappedDataAs w:val="dateTime"/>
+            <w:calendar w:val="gregorian"/>
+          </w:date>
+        </w:sdtPr>
+        <w:sdtContent>
+          <w:tc>
+            <w:tcPr>
+              <w:tcW w:w="1105" w:type="dxa"/>
+            </w:tcPr>
+            <w:p>
+              <w:pPr>
+                <w:pStyle w:val="En-tte"/>
+                <w:rPr>
+                  <w:rFonts w:asciiTheme="majorHAnsi" w:eastAsiaTheme="majorEastAsia" w:hAnsiTheme="majorHAnsi" w:cstheme="majorBidi"/>
+                  <w:b/>
+                  <w:bCs/>
+                  <w:color w:val="FE8637" w:themeColor="accent1"/>
+                  <w:sz w:val="36"/>
+                  <w:szCs w:val="36"/>
+                </w:rPr>
+              </w:pPr>
+              <w:r>
+                <w:rPr>
+                  <w:rFonts w:asciiTheme="majorHAnsi" w:eastAsiaTheme="majorEastAsia" w:hAnsiTheme="majorHAnsi" w:cstheme="majorBidi"/>
+                  <w:b/>
+                  <w:bCs/>
+                  <w:color w:val="FE8637" w:themeColor="accent1"/>
+                  <w:sz w:val="36"/>
+                  <w:szCs w:val="36"/>
+                </w:rPr>
+                <w:t>2018</w:t>
+              </w:r>
+            </w:p>
+          </w:tc>
+        </w:sdtContent>
+      </w:sdt>
+    </w:tr>
+  </w:tbl>
+  <w:p>
+    <w:pPr>
+      <w:pStyle w:val="En-tte"/>
+    </w:pPr>
+  </w:p>
+</w:hdr>
 </file>
 
 <file path=word/styles.xml><?xml version="1.0" encoding="utf-8"?>
@@ -1515,6 +2133,7 @@
   <w:style w:type="character" w:default="1" w:styleId="Policepardfaut">
     <w:name w:val="Default Paragraph Font"/>
     <w:uiPriority w:val="1"/>
+    <w:semiHidden/>
     <w:unhideWhenUsed/>
   </w:style>
   <w:style w:type="table" w:default="1" w:styleId="TableauNormal">
@@ -1731,6 +2350,50 @@
       <w:sz w:val="26"/>
       <w:szCs w:val="26"/>
     </w:rPr>
+  </w:style>
+  <w:style w:type="paragraph" w:styleId="En-tte">
+    <w:name w:val="header"/>
+    <w:basedOn w:val="Normal"/>
+    <w:link w:val="En-tteCar"/>
+    <w:uiPriority w:val="99"/>
+    <w:unhideWhenUsed/>
+    <w:rsid w:val="00093B0A"/>
+    <w:pPr>
+      <w:tabs>
+        <w:tab w:val="center" w:pos="4536"/>
+        <w:tab w:val="right" w:pos="9072"/>
+      </w:tabs>
+      <w:spacing w:after="0" w:line="240" w:lineRule="auto"/>
+    </w:pPr>
+  </w:style>
+  <w:style w:type="character" w:customStyle="1" w:styleId="En-tteCar">
+    <w:name w:val="En-tête Car"/>
+    <w:basedOn w:val="Policepardfaut"/>
+    <w:link w:val="En-tte"/>
+    <w:uiPriority w:val="99"/>
+    <w:rsid w:val="00093B0A"/>
+  </w:style>
+  <w:style w:type="paragraph" w:styleId="Pieddepage">
+    <w:name w:val="footer"/>
+    <w:basedOn w:val="Normal"/>
+    <w:link w:val="PieddepageCar"/>
+    <w:uiPriority w:val="99"/>
+    <w:unhideWhenUsed/>
+    <w:rsid w:val="00093B0A"/>
+    <w:pPr>
+      <w:tabs>
+        <w:tab w:val="center" w:pos="4536"/>
+        <w:tab w:val="right" w:pos="9072"/>
+      </w:tabs>
+      <w:spacing w:after="0" w:line="240" w:lineRule="auto"/>
+    </w:pPr>
+  </w:style>
+  <w:style w:type="character" w:customStyle="1" w:styleId="PieddepageCar">
+    <w:name w:val="Pied de page Car"/>
+    <w:basedOn w:val="Policepardfaut"/>
+    <w:link w:val="Pieddepage"/>
+    <w:uiPriority w:val="99"/>
+    <w:rsid w:val="00093B0A"/>
   </w:style>
 </w:styles>
 </file>
@@ -1833,6 +2496,37 @@
         </w:p>
       </w:docPartBody>
     </w:docPart>
+    <w:docPart>
+      <w:docPartPr>
+        <w:name w:val="1DF6F77CAC69473A9F492CD3455E33F8"/>
+        <w:category>
+          <w:name w:val="Général"/>
+          <w:gallery w:val="placeholder"/>
+        </w:category>
+        <w:types>
+          <w:type w:val="bbPlcHdr"/>
+        </w:types>
+        <w:behaviors>
+          <w:behavior w:val="content"/>
+        </w:behaviors>
+        <w:guid w:val="{84AE3542-60D4-45DD-AD47-7D442FC7AF91}"/>
+      </w:docPartPr>
+      <w:docPartBody>
+        <w:p>
+          <w:pPr>
+            <w:pStyle w:val="1DF6F77CAC69473A9F492CD3455E33F8"/>
+          </w:pPr>
+          <w:r>
+            <w:rPr>
+              <w:rFonts w:asciiTheme="majorHAnsi" w:eastAsiaTheme="majorEastAsia" w:hAnsiTheme="majorHAnsi" w:cstheme="majorBidi"/>
+              <w:sz w:val="36"/>
+              <w:szCs w:val="36"/>
+            </w:rPr>
+            <w:t>[Tapez le titre du document]</w:t>
+          </w:r>
+        </w:p>
+      </w:docPartBody>
+    </w:docPart>
   </w:docParts>
 </w:glossaryDocument>
 </file>
@@ -1889,6 +2583,7 @@
   <w:rsids>
     <w:rsidRoot w:val="00210AA1"/>
     <w:rsid w:val="00210AA1"/>
+    <w:rsid w:val="004A38E8"/>
   </w:rsids>
   <m:mathPr>
     <m:mathFont m:val="Cambria Math"/>
@@ -2069,6 +2764,7 @@
   <w:style w:type="paragraph" w:default="1" w:styleId="Normal">
     <w:name w:val="Normal"/>
     <w:qFormat/>
+    <w:rsid w:val="004A38E8"/>
   </w:style>
   <w:style w:type="character" w:default="1" w:styleId="Policepardfaut">
     <w:name w:val="Default Paragraph Font"/>
@@ -2125,6 +2821,14 @@
   <w:style w:type="paragraph" w:customStyle="1" w:styleId="89599702FDF844B493DBE553D071BD53">
     <w:name w:val="89599702FDF844B493DBE553D071BD53"/>
     <w:rsid w:val="00210AA1"/>
+  </w:style>
+  <w:style w:type="paragraph" w:customStyle="1" w:styleId="1DF6F77CAC69473A9F492CD3455E33F8">
+    <w:name w:val="1DF6F77CAC69473A9F492CD3455E33F8"/>
+    <w:rsid w:val="004A38E8"/>
+  </w:style>
+  <w:style w:type="paragraph" w:customStyle="1" w:styleId="C23F6BFB36B74028B10AE9AB12C8A166">
+    <w:name w:val="C23F6BFB36B74028B10AE9AB12C8A166"/>
+    <w:rsid w:val="004A38E8"/>
   </w:style>
 </w:styles>
 </file>
@@ -2429,10 +3133,29 @@
 </file>
 
 <file path=customXml/item1.xml><?xml version="1.0" encoding="utf-8"?>
+<CoverPageProperties xmlns="http://schemas.microsoft.com/office/2006/coverPageProps">
+  <PublishDate>2018-02-01T00:00:00</PublishDate>
+  <Abstract/>
+  <CompanyAddress/>
+  <CompanyPhone/>
+  <CompanyFax/>
+  <CompanyEmail/>
+</CoverPageProperties>
+</file>
+
+<file path=customXml/item2.xml><?xml version="1.0" encoding="utf-8"?>
 <b:Sources xmlns:b="http://schemas.openxmlformats.org/officeDocument/2006/bibliography" xmlns="http://schemas.openxmlformats.org/officeDocument/2006/bibliography" SelectedStyle="\APA.XSL" StyleName="APA"/>
 </file>
 
 <file path=customXml/itemProps1.xml><?xml version="1.0" encoding="utf-8"?>
+<ds:datastoreItem xmlns:ds="http://schemas.openxmlformats.org/officeDocument/2006/customXml" ds:itemID="{55AF091B-3C7A-41E3-B477-F2FDAA23CFDA}">
+  <ds:schemaRefs>
+    <ds:schemaRef ds:uri="http://schemas.microsoft.com/office/2006/coverPageProps"/>
+  </ds:schemaRefs>
+</ds:datastoreItem>
+</file>
+
+<file path=customXml/itemProps2.xml><?xml version="1.0" encoding="utf-8"?>
 <ds:datastoreItem xmlns:ds="http://schemas.openxmlformats.org/officeDocument/2006/customXml" ds:itemID="{C5A8A1C3-6BF2-4CEF-B40B-626CECC22ECB}">
   <ds:schemaRefs>
     <ds:schemaRef ds:uri="http://schemas.openxmlformats.org/officeDocument/2006/bibliography"/>

</xml_diff>

<commit_message>
MAJ 05/02/2018 Signed-off-by: DrBlaf <chauveau.aurelien.76@gmail.com>
</commit_message>
<xml_diff>
--- a/Rapport/Lore/Projet_final_BTS_SN.docx
+++ b/Rapport/Lore/Projet_final_BTS_SN.docx
@@ -253,7 +253,7 @@
               <w:noProof/>
             </w:rPr>
             <w:pict>
-              <v:group id="_x0000_s1026" style="position:absolute;margin-left:1572.4pt;margin-top:0;width:264.55pt;height:690.65pt;z-index:251660288;mso-position-horizontal:right;mso-position-horizontal-relative:page;mso-position-vertical:bottom;mso-position-vertical-relative:page" coordorigin="5531,1258" coordsize="5291,13813">
+              <v:group id="_x0000_s1026" style="position:absolute;margin-left:1796.95pt;margin-top:0;width:264.55pt;height:690.65pt;z-index:251660288;mso-position-horizontal:right;mso-position-horizontal-relative:page;mso-position-vertical:bottom;mso-position-vertical-relative:page" coordorigin="5531,1258" coordsize="5291,13813">
                 <v:shapetype id="_x0000_t32" coordsize="21600,21600" o:spt="32" o:oned="t" path="m,l21600,21600e" filled="f">
                   <v:path arrowok="t" fillok="f" o:connecttype="none"/>
                   <o:lock v:ext="edit" shapetype="t"/>
@@ -291,7 +291,7 @@
               <w:noProof/>
             </w:rPr>
             <w:pict>
-              <v:group id="_x0000_s1032" style="position:absolute;margin-left:2476.4pt;margin-top:0;width:332.7pt;height:227.25pt;z-index:251661312;mso-position-horizontal:right;mso-position-horizontal-relative:margin;mso-position-vertical:top;mso-position-vertical-relative:page" coordorigin="4136,15" coordsize="6654,4545" o:allowincell="f">
+              <v:group id="_x0000_s1032" style="position:absolute;margin-left:2769.1pt;margin-top:0;width:332.7pt;height:227.25pt;z-index:251661312;mso-position-horizontal:right;mso-position-horizontal-relative:margin;mso-position-vertical:top;mso-position-vertical-relative:page" coordorigin="4136,15" coordsize="6654,4545" o:allowincell="f">
                 <v:shape id="_x0000_s1033" type="#_x0000_t32" style="position:absolute;left:4136;top:15;width:3058;height:3855" o:connectortype="straight" strokecolor="#fec29b [1620]"/>
                 <v:oval id="_x0000_s1034" style="position:absolute;left:6674;top:444;width:4116;height:4116" fillcolor="#fec29b [1620]" stroked="f"/>
                 <v:oval id="_x0000_s1035" style="position:absolute;left:6773;top:1058;width:3367;height:3367" fillcolor="#fee1cd [820]" stroked="f"/>
@@ -1605,15 +1605,499 @@
       </w:pPr>
       <w:r>
         <w:lastRenderedPageBreak/>
-        <w:t>Module RTC :</w:t>
-      </w:r>
-      <w:r>
+        <w:t>C</w:t>
+      </w:r>
+      <w:r>
+        <w:t>ARTE</w:t>
+      </w:r>
+      <w:r>
+        <w:t xml:space="preserve"> SD</w:t>
+      </w:r>
+      <w:r>
+        <w:t xml:space="preserve"> :</w:t>
+      </w:r>
+      <w:r>
+        <w:t xml:space="preserve"> </w:t>
+      </w:r>
+    </w:p>
+    <w:p/>
+    <w:p>
+      <w:r>
+        <w:tab/>
+        <w:t xml:space="preserve">La carte SD nous servira à sauvegarder les donnée du compteur d'énergie. Pour cela il ma fallut apprendre à lire et a écrire dans une carte SD via une carte </w:t>
+      </w:r>
+      <w:proofErr w:type="spellStart"/>
+      <w:r>
+        <w:t>Arduino</w:t>
+      </w:r>
+      <w:proofErr w:type="spellEnd"/>
+      <w:r>
+        <w:t xml:space="preserve">. Un article de </w:t>
+      </w:r>
+      <w:proofErr w:type="spellStart"/>
+      <w:r>
+        <w:rPr>
+          <w:rStyle w:val="Titredulivre"/>
+        </w:rPr>
+        <w:t>Hackable</w:t>
+      </w:r>
+      <w:proofErr w:type="spellEnd"/>
+      <w:r>
+        <w:rPr>
+          <w:rStyle w:val="Titredulivre"/>
+        </w:rPr>
+        <w:t xml:space="preserve"> magazine</w:t>
+      </w:r>
+      <w:r>
+        <w:rPr>
+          <w:rStyle w:val="Titredulivre"/>
+        </w:rPr>
+        <w:t xml:space="preserve"> </w:t>
+      </w:r>
+      <w:r>
+        <w:t xml:space="preserve">à fait un tutoriel à ce sujet, j'ai donc suivit le tutoriels afin de réaliser mon objectif.  </w:t>
+      </w:r>
+      <w:r>
+        <w:t>I</w:t>
+      </w:r>
+      <w:r>
+        <w:t>l fallait</w:t>
+      </w:r>
+      <w:r>
+        <w:t xml:space="preserve"> aussi</w:t>
+      </w:r>
+      <w:r>
+        <w:t xml:space="preserve"> relier la carte S</w:t>
+      </w:r>
+      <w:r>
+        <w:t xml:space="preserve">D à la carte </w:t>
+      </w:r>
+      <w:proofErr w:type="spellStart"/>
+      <w:r>
+        <w:t>Arduino</w:t>
+      </w:r>
+      <w:proofErr w:type="spellEnd"/>
+      <w:r>
+        <w:t xml:space="preserve">, nous </w:t>
+      </w:r>
+      <w:r>
+        <w:t>avons</w:t>
+      </w:r>
+      <w:r>
+        <w:t xml:space="preserve"> donc pour cela</w:t>
+      </w:r>
+      <w:r>
+        <w:t xml:space="preserve"> utilisé </w:t>
+      </w:r>
+      <w:r>
+        <w:t>un "</w:t>
+      </w:r>
+      <w:proofErr w:type="spellStart"/>
+      <w:r>
+        <w:t>MicroSD</w:t>
+      </w:r>
+      <w:proofErr w:type="spellEnd"/>
+      <w:r>
+        <w:t xml:space="preserve"> </w:t>
+      </w:r>
+      <w:proofErr w:type="spellStart"/>
+      <w:r>
+        <w:t>card</w:t>
+      </w:r>
+      <w:proofErr w:type="spellEnd"/>
+      <w:r>
+        <w:t xml:space="preserve"> Adapter</w:t>
+      </w:r>
+      <w:r>
+        <w:t>"</w:t>
+      </w:r>
+      <w:r>
+        <w:t>.</w:t>
+      </w:r>
+      <w:r>
+        <w:t xml:space="preserve">     </w:t>
+      </w:r>
+    </w:p>
+    <w:p>
+      <w:r>
+        <w:rPr>
+          <w:noProof/>
+          <w:lang w:eastAsia="fr-FR"/>
+        </w:rPr>
+        <w:pict>
+          <v:shape id="_x0000_s1058" type="#_x0000_t202" style="position:absolute;margin-left:7.45pt;margin-top:14.8pt;width:154.15pt;height:35.15pt;z-index:251688960;mso-height-percent:200;mso-position-horizontal-relative:margin;mso-position-vertical-relative:text;mso-height-percent:200;mso-width-relative:margin;mso-height-relative:margin" filled="f" fillcolor="white [3212]" stroked="f">
+            <v:textbox style="mso-fit-shape-to-text:t">
+              <w:txbxContent>
+                <w:p>
+                  <w:pPr>
+                    <w:pStyle w:val="Titre2"/>
+                  </w:pPr>
+                  <w:r>
+                    <w:t>Montage du système</w:t>
+                  </w:r>
+                </w:p>
+              </w:txbxContent>
+            </v:textbox>
+            <w10:wrap anchorx="margin"/>
+          </v:shape>
+        </w:pict>
+      </w:r>
+      <w:r>
+        <w:rPr>
+          <w:noProof/>
+          <w:lang w:eastAsia="fr-FR"/>
+        </w:rPr>
+        <w:drawing>
+          <wp:anchor distT="0" distB="0" distL="114300" distR="114300" simplePos="0" relativeHeight="251658238" behindDoc="0" locked="0" layoutInCell="1" allowOverlap="1">
+            <wp:simplePos x="0" y="0"/>
+            <wp:positionH relativeFrom="margin">
+              <wp:align>right</wp:align>
+            </wp:positionH>
+            <wp:positionV relativeFrom="paragraph">
+              <wp:posOffset>111304</wp:posOffset>
+            </wp:positionV>
+            <wp:extent cx="5557281" cy="5270179"/>
+            <wp:effectExtent l="38100" t="57150" r="119619" b="101921"/>
+            <wp:wrapNone/>
+            <wp:docPr id="3" name="Image 1" descr="Résultat de recherche d'images pour &quot;micro sd card adapter arduino schematic&quot;"/>
+            <wp:cNvGraphicFramePr>
+              <a:graphicFrameLocks xmlns:a="http://schemas.openxmlformats.org/drawingml/2006/main" noChangeAspect="1"/>
+            </wp:cNvGraphicFramePr>
+            <a:graphic xmlns:a="http://schemas.openxmlformats.org/drawingml/2006/main">
+              <a:graphicData uri="http://schemas.openxmlformats.org/drawingml/2006/picture">
+                <pic:pic xmlns:pic="http://schemas.openxmlformats.org/drawingml/2006/picture">
+                  <pic:nvPicPr>
+                    <pic:cNvPr id="0" name="Picture 1" descr="Résultat de recherche d'images pour &quot;micro sd card adapter arduino schematic&quot;"/>
+                    <pic:cNvPicPr>
+                      <a:picLocks noChangeAspect="1" noChangeArrowheads="1"/>
+                    </pic:cNvPicPr>
+                  </pic:nvPicPr>
+                  <pic:blipFill>
+                    <a:blip r:embed="rId19"/>
+                    <a:srcRect/>
+                    <a:stretch>
+                      <a:fillRect/>
+                    </a:stretch>
+                  </pic:blipFill>
+                  <pic:spPr bwMode="auto">
+                    <a:xfrm>
+                      <a:off x="0" y="0"/>
+                      <a:ext cx="5557281" cy="5270179"/>
+                    </a:xfrm>
+                    <a:prstGeom prst="rect">
+                      <a:avLst/>
+                    </a:prstGeom>
+                    <a:ln w="38100" cap="sq">
+                      <a:solidFill>
+                        <a:schemeClr val="accent1"/>
+                      </a:solidFill>
+                      <a:prstDash val="solid"/>
+                      <a:miter lim="800000"/>
+                    </a:ln>
+                    <a:effectLst>
+                      <a:outerShdw blurRad="50800" dist="38100" dir="2700000" algn="tl" rotWithShape="0">
+                        <a:srgbClr val="000000">
+                          <a:alpha val="43000"/>
+                        </a:srgbClr>
+                      </a:outerShdw>
+                    </a:effectLst>
+                  </pic:spPr>
+                </pic:pic>
+              </a:graphicData>
+            </a:graphic>
+          </wp:anchor>
+        </w:drawing>
+      </w:r>
+    </w:p>
+    <w:p/>
+    <w:p/>
+    <w:p/>
+    <w:p/>
+    <w:p/>
+    <w:p/>
+    <w:p/>
+    <w:p/>
+    <w:p/>
+    <w:p/>
+    <w:p/>
+    <w:p/>
+    <w:p/>
+    <w:p/>
+    <w:p/>
+    <w:p/>
+    <w:p/>
+    <w:p>
+      <w:pPr>
+        <w:jc w:val="right"/>
+      </w:pPr>
+    </w:p>
+    <w:p>
+      <w:pPr>
+        <w:jc w:val="right"/>
+      </w:pPr>
+    </w:p>
+    <w:p>
+      <w:pPr>
+        <w:jc w:val="right"/>
+      </w:pPr>
+    </w:p>
+    <w:p>
+      <w:pPr>
+        <w:jc w:val="right"/>
+      </w:pPr>
+    </w:p>
+    <w:p>
+      <w:pPr>
+        <w:jc w:val="right"/>
+      </w:pPr>
+    </w:p>
+    <w:p>
+      <w:r>
+        <w:rPr>
+          <w:noProof/>
+          <w:lang w:eastAsia="fr-FR"/>
+        </w:rPr>
+        <w:lastRenderedPageBreak/>
+        <w:pict>
+          <v:shape id="_x0000_s1060" type="#_x0000_t202" style="position:absolute;margin-left:207.15pt;margin-top:575.3pt;width:164.8pt;height:35.15pt;z-index:251693056;mso-height-percent:200;mso-position-horizontal-relative:text;mso-position-vertical-relative:text;mso-height-percent:200;mso-width-relative:margin;mso-height-relative:margin" filled="f" stroked="f">
+            <v:textbox style="mso-fit-shape-to-text:t">
+              <w:txbxContent>
+                <w:p>
+                  <w:pPr>
+                    <w:pStyle w:val="Titre2"/>
+                  </w:pPr>
+                  <w:r>
+                    <w:t>Code de test unitaire</w:t>
+                  </w:r>
+                </w:p>
+              </w:txbxContent>
+            </v:textbox>
+          </v:shape>
+        </w:pict>
+      </w:r>
+      <w:r>
+        <w:rPr>
+          <w:noProof/>
+          <w:lang w:eastAsia="fr-FR"/>
+        </w:rPr>
+        <w:pict>
+          <v:shape id="_x0000_s1059" type="#_x0000_t202" style="position:absolute;margin-left:207.15pt;margin-top:9.55pt;width:122.15pt;height:35.15pt;z-index:251692032;mso-height-percent:200;mso-position-horizontal-relative:text;mso-position-vertical-relative:text;mso-height-percent:200;mso-width-relative:margin;mso-height-relative:margin" filled="f" stroked="f">
+            <v:textbox style="mso-fit-shape-to-text:t">
+              <w:txbxContent>
+                <w:p>
+                  <w:pPr>
+                    <w:pStyle w:val="Titre2"/>
+                  </w:pPr>
+                  <w:r>
+                    <w:t xml:space="preserve">Valeur obtenue </w:t>
+                  </w:r>
+                </w:p>
+              </w:txbxContent>
+            </v:textbox>
+          </v:shape>
+        </w:pict>
+      </w:r>
+      <w:r>
+        <w:rPr>
+          <w:noProof/>
+          <w:lang w:eastAsia="fr-FR"/>
+        </w:rPr>
+        <w:drawing>
+          <wp:anchor distT="0" distB="0" distL="114300" distR="114300" simplePos="0" relativeHeight="251689984" behindDoc="0" locked="0" layoutInCell="1" allowOverlap="1">
+            <wp:simplePos x="0" y="0"/>
+            <wp:positionH relativeFrom="column">
+              <wp:posOffset>2582149</wp:posOffset>
+            </wp:positionH>
+            <wp:positionV relativeFrom="paragraph">
+              <wp:posOffset>558643</wp:posOffset>
+            </wp:positionV>
+            <wp:extent cx="1678940" cy="1077744"/>
+            <wp:effectExtent l="38100" t="57150" r="111760" b="103356"/>
+            <wp:wrapNone/>
+            <wp:docPr id="6" name="Image 4"/>
+            <wp:cNvGraphicFramePr>
+              <a:graphicFrameLocks xmlns:a="http://schemas.openxmlformats.org/drawingml/2006/main" noChangeAspect="1"/>
+            </wp:cNvGraphicFramePr>
+            <a:graphic xmlns:a="http://schemas.openxmlformats.org/drawingml/2006/main">
+              <a:graphicData uri="http://schemas.openxmlformats.org/drawingml/2006/picture">
+                <pic:pic xmlns:pic="http://schemas.openxmlformats.org/drawingml/2006/picture">
+                  <pic:nvPicPr>
+                    <pic:cNvPr id="0" name="Picture 4"/>
+                    <pic:cNvPicPr>
+                      <a:picLocks noChangeAspect="1" noChangeArrowheads="1"/>
+                    </pic:cNvPicPr>
+                  </pic:nvPicPr>
+                  <pic:blipFill>
+                    <a:blip r:embed="rId20"/>
+                    <a:srcRect/>
+                    <a:stretch>
+                      <a:fillRect/>
+                    </a:stretch>
+                  </pic:blipFill>
+                  <pic:spPr bwMode="auto">
+                    <a:xfrm>
+                      <a:off x="0" y="0"/>
+                      <a:ext cx="1678940" cy="1077744"/>
+                    </a:xfrm>
+                    <a:prstGeom prst="rect">
+                      <a:avLst/>
+                    </a:prstGeom>
+                    <a:ln w="38100" cap="sq">
+                      <a:solidFill>
+                        <a:schemeClr val="accent1"/>
+                      </a:solidFill>
+                      <a:prstDash val="solid"/>
+                      <a:miter lim="800000"/>
+                    </a:ln>
+                    <a:effectLst>
+                      <a:outerShdw blurRad="50800" dist="38100" dir="2700000" algn="tl" rotWithShape="0">
+                        <a:srgbClr val="000000">
+                          <a:alpha val="43000"/>
+                        </a:srgbClr>
+                      </a:outerShdw>
+                    </a:effectLst>
+                  </pic:spPr>
+                </pic:pic>
+              </a:graphicData>
+            </a:graphic>
+          </wp:anchor>
+        </w:drawing>
+      </w:r>
+      <w:r>
+        <w:rPr>
+          <w:noProof/>
+          <w:lang w:eastAsia="fr-FR"/>
+        </w:rPr>
+        <w:drawing>
+          <wp:anchor distT="0" distB="0" distL="114300" distR="114300" simplePos="0" relativeHeight="251691008" behindDoc="1" locked="0" layoutInCell="1" allowOverlap="1">
+            <wp:simplePos x="0" y="0"/>
+            <wp:positionH relativeFrom="margin">
+              <wp:align>left</wp:align>
+            </wp:positionH>
+            <wp:positionV relativeFrom="paragraph">
+              <wp:posOffset>154305</wp:posOffset>
+            </wp:positionV>
+            <wp:extent cx="4574540" cy="7542530"/>
+            <wp:effectExtent l="38100" t="57150" r="111760" b="96520"/>
+            <wp:wrapNone/>
+            <wp:docPr id="8" name="Image 5"/>
+            <wp:cNvGraphicFramePr>
+              <a:graphicFrameLocks xmlns:a="http://schemas.openxmlformats.org/drawingml/2006/main" noChangeAspect="1"/>
+            </wp:cNvGraphicFramePr>
+            <a:graphic xmlns:a="http://schemas.openxmlformats.org/drawingml/2006/main">
+              <a:graphicData uri="http://schemas.openxmlformats.org/drawingml/2006/picture">
+                <pic:pic xmlns:pic="http://schemas.openxmlformats.org/drawingml/2006/picture">
+                  <pic:nvPicPr>
+                    <pic:cNvPr id="0" name="Picture 5"/>
+                    <pic:cNvPicPr>
+                      <a:picLocks noChangeAspect="1" noChangeArrowheads="1"/>
+                    </pic:cNvPicPr>
+                  </pic:nvPicPr>
+                  <pic:blipFill>
+                    <a:blip r:embed="rId21"/>
+                    <a:srcRect/>
+                    <a:stretch>
+                      <a:fillRect/>
+                    </a:stretch>
+                  </pic:blipFill>
+                  <pic:spPr bwMode="auto">
+                    <a:xfrm>
+                      <a:off x="0" y="0"/>
+                      <a:ext cx="4574540" cy="7542530"/>
+                    </a:xfrm>
+                    <a:prstGeom prst="rect">
+                      <a:avLst/>
+                    </a:prstGeom>
+                    <a:ln w="38100" cap="sq">
+                      <a:solidFill>
+                        <a:schemeClr val="accent1"/>
+                      </a:solidFill>
+                      <a:prstDash val="solid"/>
+                      <a:miter lim="800000"/>
+                    </a:ln>
+                    <a:effectLst>
+                      <a:outerShdw blurRad="50800" dist="38100" dir="2700000" algn="tl" rotWithShape="0">
+                        <a:srgbClr val="000000">
+                          <a:alpha val="43000"/>
+                        </a:srgbClr>
+                      </a:outerShdw>
+                    </a:effectLst>
+                  </pic:spPr>
+                </pic:pic>
+              </a:graphicData>
+            </a:graphic>
+          </wp:anchor>
+        </w:drawing>
+      </w:r>
+    </w:p>
+    <w:p/>
+    <w:p/>
+    <w:p/>
+    <w:p>
+      <w:r>
+        <w:rPr>
+          <w:noProof/>
+          <w:lang w:eastAsia="fr-FR"/>
+        </w:rPr>
+        <w:pict>
+          <v:rect id="_x0000_s1061" style="position:absolute;margin-left:48.85pt;margin-top:11.55pt;width:105.65pt;height:12.2pt;z-index:251694080" filled="f" strokecolor="#00b050" strokeweight="2pt"/>
+        </w:pict>
+      </w:r>
+    </w:p>
+    <w:p/>
+    <w:p/>
+    <w:p/>
+    <w:p/>
+    <w:p/>
+    <w:p/>
+    <w:p/>
+    <w:p/>
+    <w:p/>
+    <w:p/>
+    <w:p/>
+    <w:p/>
+    <w:p/>
+    <w:p/>
+    <w:p/>
+    <w:p/>
+    <w:p/>
+    <w:p/>
+    <w:p/>
+    <w:p/>
+    <w:p>
+      <w:r>
+        <w:tab/>
+      </w:r>
+      <w:r>
+        <w:rPr>
+          <w:b/>
+          <w:color w:val="FF0000"/>
+        </w:rPr>
+        <w:t>11  toto.txt</w:t>
+      </w:r>
+      <w:r>
+        <w:t xml:space="preserve"> : 11 correspond au nombre d'octet dans le fichier nommé </w:t>
+      </w:r>
+      <w:r>
+        <w:rPr>
+          <w:b/>
+          <w:color w:val="FF0000"/>
+        </w:rPr>
+        <w:t>toto.txt</w:t>
+      </w:r>
+      <w:r>
+        <w:t xml:space="preserve"> </w:t>
+      </w:r>
+    </w:p>
+    <w:p>
+      <w:r>
+        <w:tab/>
         <w:t xml:space="preserve"> </w:t>
       </w:r>
     </w:p>
     <w:sectPr>
-      <w:headerReference w:type="default" r:id="rId19"/>
-      <w:footerReference w:type="default" r:id="rId20"/>
+      <w:headerReference w:type="default" r:id="rId22"/>
+      <w:footerReference w:type="default" r:id="rId23"/>
       <w:pgSz w:w="11906" w:h="16838"/>
       <w:pgMar w:top="1417" w:right="1417" w:bottom="1417" w:left="1417" w:header="283" w:footer="0" w:gutter="0"/>
       <w:cols w:space="708"/>
@@ -1711,7 +2195,7 @@
                               <w:sz w:val="32"/>
                               <w:szCs w:val="32"/>
                             </w:rPr>
-                            <w:t>6</w:t>
+                            <w:t>4</w:t>
                           </w:r>
                         </w:fldSimple>
                       </w:p>
@@ -1851,7 +2335,7 @@
                   <w:sz w:val="36"/>
                   <w:szCs w:val="36"/>
                 </w:rPr>
-                <w:t>Projet final BTS SN rapport</w:t>
+                <w:t>Projet final BTS SN</w:t>
               </w:r>
             </w:p>
           </w:tc>
@@ -1869,9 +2353,6 @@
           </w:rPr>
           <w:alias w:val="Année"/>
           <w:id w:val="77761609"/>
-          <w:placeholder>
-            <w:docPart w:val="C23F6BFB36B74028B10AE9AB12C8A166"/>
-          </w:placeholder>
           <w:dataBinding w:prefixMappings="xmlns:ns0='http://schemas.microsoft.com/office/2006/coverPageProps'" w:xpath="/ns0:CoverPageProperties[1]/ns0:PublishDate[1]" w:storeItemID="{55AF091B-3C7A-41E3-B477-F2FDAA23CFDA}"/>
           <w:date w:fullDate="2018-02-01T00:00:00Z">
             <w:dateFormat w:val="yyyy"/>
@@ -2133,7 +2614,6 @@
   <w:style w:type="character" w:default="1" w:styleId="Policepardfaut">
     <w:name w:val="Default Paragraph Font"/>
     <w:uiPriority w:val="1"/>
-    <w:semiHidden/>
     <w:unhideWhenUsed/>
   </w:style>
   <w:style w:type="table" w:default="1" w:styleId="TableauNormal">
@@ -2394,6 +2874,31 @@
     <w:link w:val="Pieddepage"/>
     <w:uiPriority w:val="99"/>
     <w:rsid w:val="00093B0A"/>
+  </w:style>
+  <w:style w:type="character" w:styleId="Rfrenceple">
+    <w:name w:val="Subtle Reference"/>
+    <w:basedOn w:val="Policepardfaut"/>
+    <w:uiPriority w:val="31"/>
+    <w:qFormat/>
+    <w:rsid w:val="000533DB"/>
+    <w:rPr>
+      <w:smallCaps/>
+      <w:color w:val="7598D9" w:themeColor="accent2"/>
+      <w:u w:val="single"/>
+    </w:rPr>
+  </w:style>
+  <w:style w:type="character" w:styleId="Titredulivre">
+    <w:name w:val="Book Title"/>
+    <w:basedOn w:val="Policepardfaut"/>
+    <w:uiPriority w:val="33"/>
+    <w:qFormat/>
+    <w:rsid w:val="000533DB"/>
+    <w:rPr>
+      <w:b/>
+      <w:bCs/>
+      <w:smallCaps/>
+      <w:spacing w:val="5"/>
+    </w:rPr>
   </w:style>
 </w:styles>
 </file>
@@ -2496,37 +3001,6 @@
         </w:p>
       </w:docPartBody>
     </w:docPart>
-    <w:docPart>
-      <w:docPartPr>
-        <w:name w:val="1DF6F77CAC69473A9F492CD3455E33F8"/>
-        <w:category>
-          <w:name w:val="Général"/>
-          <w:gallery w:val="placeholder"/>
-        </w:category>
-        <w:types>
-          <w:type w:val="bbPlcHdr"/>
-        </w:types>
-        <w:behaviors>
-          <w:behavior w:val="content"/>
-        </w:behaviors>
-        <w:guid w:val="{84AE3542-60D4-45DD-AD47-7D442FC7AF91}"/>
-      </w:docPartPr>
-      <w:docPartBody>
-        <w:p>
-          <w:pPr>
-            <w:pStyle w:val="1DF6F77CAC69473A9F492CD3455E33F8"/>
-          </w:pPr>
-          <w:r>
-            <w:rPr>
-              <w:rFonts w:asciiTheme="majorHAnsi" w:eastAsiaTheme="majorEastAsia" w:hAnsiTheme="majorHAnsi" w:cstheme="majorBidi"/>
-              <w:sz w:val="36"/>
-              <w:szCs w:val="36"/>
-            </w:rPr>
-            <w:t>[Tapez le titre du document]</w:t>
-          </w:r>
-        </w:p>
-      </w:docPartBody>
-    </w:docPart>
   </w:docParts>
 </w:glossaryDocument>
 </file>
@@ -2584,6 +3058,7 @@
     <w:rsidRoot w:val="00210AA1"/>
     <w:rsid w:val="00210AA1"/>
     <w:rsid w:val="004A38E8"/>
+    <w:rsid w:val="00F47EA6"/>
   </w:rsids>
   <m:mathPr>
     <m:mathFont m:val="Cambria Math"/>

</xml_diff>

<commit_message>
MAJ 07/02/2018 Signed-off-by: DrBlaf <chauveau.aurelien.76@gmail.com>
</commit_message>
<xml_diff>
--- a/Rapport/Lore/Projet_final_BTS_SN.docx
+++ b/Rapport/Lore/Projet_final_BTS_SN.docx
@@ -253,7 +253,7 @@
               <w:noProof/>
             </w:rPr>
             <w:pict>
-              <v:group id="_x0000_s1026" style="position:absolute;margin-left:1796.95pt;margin-top:0;width:264.55pt;height:690.65pt;z-index:251660288;mso-position-horizontal:right;mso-position-horizontal-relative:page;mso-position-vertical:bottom;mso-position-vertical-relative:page" coordorigin="5531,1258" coordsize="5291,13813">
+              <v:group id="_x0000_s1026" style="position:absolute;margin-left:2021.5pt;margin-top:0;width:264.55pt;height:690.65pt;z-index:251660288;mso-position-horizontal:right;mso-position-horizontal-relative:page;mso-position-vertical:bottom;mso-position-vertical-relative:page" coordorigin="5531,1258" coordsize="5291,13813">
                 <v:shapetype id="_x0000_t32" coordsize="21600,21600" o:spt="32" o:oned="t" path="m,l21600,21600e" filled="f">
                   <v:path arrowok="t" fillok="f" o:connecttype="none"/>
                   <o:lock v:ext="edit" shapetype="t"/>
@@ -291,7 +291,7 @@
               <w:noProof/>
             </w:rPr>
             <w:pict>
-              <v:group id="_x0000_s1032" style="position:absolute;margin-left:2769.1pt;margin-top:0;width:332.7pt;height:227.25pt;z-index:251661312;mso-position-horizontal:right;mso-position-horizontal-relative:margin;mso-position-vertical:top;mso-position-vertical-relative:page" coordorigin="4136,15" coordsize="6654,4545" o:allowincell="f">
+              <v:group id="_x0000_s1032" style="position:absolute;margin-left:3061.8pt;margin-top:0;width:332.7pt;height:227.25pt;z-index:251661312;mso-position-horizontal:right;mso-position-horizontal-relative:margin;mso-position-vertical:top;mso-position-vertical-relative:page" coordorigin="4136,15" coordsize="6654,4545" o:allowincell="f">
                 <v:shape id="_x0000_s1033" type="#_x0000_t32" style="position:absolute;left:4136;top:15;width:3058;height:3855" o:connectortype="straight" strokecolor="#fec29b [1620]"/>
                 <v:oval id="_x0000_s1034" style="position:absolute;left:6674;top:444;width:4116;height:4116" fillcolor="#fec29b [1620]" stroked="f"/>
                 <v:oval id="_x0000_s1035" style="position:absolute;left:6773;top:1058;width:3367;height:3367" fillcolor="#fee1cd [820]" stroked="f"/>
@@ -611,15 +611,7 @@
         <w:t xml:space="preserve"> à mon code pour réaliser des tests. </w:t>
       </w:r>
       <w:r>
-        <w:t xml:space="preserve"> La communication entre la carte </w:t>
-      </w:r>
-      <w:proofErr w:type="spellStart"/>
-      <w:r>
-        <w:t>Arduino</w:t>
-      </w:r>
-      <w:proofErr w:type="spellEnd"/>
-      <w:r>
-        <w:t xml:space="preserve"> et notre capteur se fait par I2C. </w:t>
+        <w:t xml:space="preserve"> La communication entre la carte Arduino et notre capteur se fait par I2C. </w:t>
       </w:r>
     </w:p>
     <w:p>
@@ -1007,15 +999,7 @@
       <w:r>
         <w:lastRenderedPageBreak/>
         <w:tab/>
-        <w:t xml:space="preserve">Le convertisseur nous permet de passer de 5V à 3,3V pour passer de la carte </w:t>
-      </w:r>
-      <w:proofErr w:type="spellStart"/>
-      <w:r>
-        <w:t>Arduino</w:t>
-      </w:r>
-      <w:proofErr w:type="spellEnd"/>
-      <w:r>
-        <w:t xml:space="preserve"> au capteur et vis versa.</w:t>
+        <w:t>Le convertisseur nous permet de passer de 5V à 3,3V pour passer de la carte Arduino au capteur et vis versa.</w:t>
       </w:r>
       <w:r>
         <w:t xml:space="preserve"> </w:t>
@@ -1359,31 +1343,7 @@
         <w:tab/>
       </w:r>
       <w:r>
-        <w:t xml:space="preserve">Le capteur de qualité d'aire est branché en analogique a la carte </w:t>
-      </w:r>
-      <w:proofErr w:type="spellStart"/>
-      <w:r>
-        <w:t>Arduino</w:t>
-      </w:r>
-      <w:proofErr w:type="spellEnd"/>
-      <w:r>
-        <w:t xml:space="preserve">. On récupère les informations du "Air </w:t>
-      </w:r>
-      <w:proofErr w:type="spellStart"/>
-      <w:r>
-        <w:t>Quality</w:t>
-      </w:r>
-      <w:proofErr w:type="spellEnd"/>
-      <w:r>
-        <w:t xml:space="preserve"> </w:t>
-      </w:r>
-      <w:proofErr w:type="spellStart"/>
-      <w:r>
-        <w:t>Sensor</w:t>
-      </w:r>
-      <w:proofErr w:type="spellEnd"/>
-      <w:r>
-        <w:t>" avec l'aide d'une bibliothèque ajouter a notre programme. Ce dernier nous renvoie 0 (haute pollution),1,2 ou 3(aire pure).</w:t>
+        <w:t>Le capteur de qualité d'aire est branché en analogique a la carte Arduino. On récupère les informations du "Air Quality Sensor" avec l'aide d'une bibliothèque ajouter a notre programme. Ce dernier nous renvoie 0 (haute pollution),1,2 ou 3(aire pure).</w:t>
       </w:r>
       <w:r>
         <w:t xml:space="preserve"> </w:t>
@@ -1624,34 +1584,18 @@
     <w:p>
       <w:r>
         <w:tab/>
-        <w:t xml:space="preserve">La carte SD nous servira à sauvegarder les donnée du compteur d'énergie. Pour cela il ma fallut apprendre à lire et a écrire dans une carte SD via une carte </w:t>
-      </w:r>
-      <w:proofErr w:type="spellStart"/>
-      <w:r>
-        <w:t>Arduino</w:t>
-      </w:r>
-      <w:proofErr w:type="spellEnd"/>
-      <w:r>
-        <w:t xml:space="preserve">. Un article de </w:t>
-      </w:r>
-      <w:proofErr w:type="spellStart"/>
+        <w:t xml:space="preserve">La carte SD nous servira à sauvegarder les donnée du compteur d'énergie. Pour cela il ma fallut apprendre à lire et a écrire dans une carte SD via une carte Arduino. Un article de </w:t>
+      </w:r>
       <w:r>
         <w:rPr>
           <w:rStyle w:val="Titredulivre"/>
         </w:rPr>
-        <w:t>Hackable</w:t>
-      </w:r>
-      <w:proofErr w:type="spellEnd"/>
+        <w:t>Hackable magazine</w:t>
+      </w:r>
       <w:r>
         <w:rPr>
           <w:rStyle w:val="Titredulivre"/>
         </w:rPr>
-        <w:t xml:space="preserve"> magazine</w:t>
-      </w:r>
-      <w:r>
-        <w:rPr>
-          <w:rStyle w:val="Titredulivre"/>
-        </w:rPr>
         <w:t xml:space="preserve"> </w:t>
       </w:r>
       <w:r>
@@ -1670,15 +1614,7 @@
         <w:t xml:space="preserve"> relier la carte S</w:t>
       </w:r>
       <w:r>
-        <w:t xml:space="preserve">D à la carte </w:t>
-      </w:r>
-      <w:proofErr w:type="spellStart"/>
-      <w:r>
-        <w:t>Arduino</w:t>
-      </w:r>
-      <w:proofErr w:type="spellEnd"/>
-      <w:r>
-        <w:t xml:space="preserve">, nous </w:t>
+        <w:t xml:space="preserve">D à la carte Arduino, nous </w:t>
       </w:r>
       <w:r>
         <w:t>avons</w:t>
@@ -1690,23 +1626,7 @@
         <w:t xml:space="preserve"> utilisé </w:t>
       </w:r>
       <w:r>
-        <w:t>un "</w:t>
-      </w:r>
-      <w:proofErr w:type="spellStart"/>
-      <w:r>
-        <w:t>MicroSD</w:t>
-      </w:r>
-      <w:proofErr w:type="spellEnd"/>
-      <w:r>
-        <w:t xml:space="preserve"> </w:t>
-      </w:r>
-      <w:proofErr w:type="spellStart"/>
-      <w:r>
-        <w:t>card</w:t>
-      </w:r>
-      <w:proofErr w:type="spellEnd"/>
-      <w:r>
-        <w:t xml:space="preserve"> Adapter</w:t>
+        <w:t>un "MicroSD card Adapter</w:t>
       </w:r>
       <w:r>
         <w:t>"</w:t>
@@ -2089,15 +2009,533 @@
         <w:t xml:space="preserve"> </w:t>
       </w:r>
     </w:p>
-    <w:p>
+    <w:p/>
+    <w:p/>
+    <w:p>
+      <w:pPr>
+        <w:pStyle w:val="Titre1"/>
+      </w:pPr>
+      <w:r>
+        <w:lastRenderedPageBreak/>
+        <w:t xml:space="preserve">LE RADIATEURS : </w:t>
+      </w:r>
+    </w:p>
+    <w:p>
+      <w:pPr>
+        <w:spacing w:after="0"/>
+      </w:pPr>
+    </w:p>
+    <w:p>
+      <w:pPr>
+        <w:spacing w:after="0"/>
+      </w:pPr>
+      <w:r>
+        <w:rPr>
+          <w:noProof/>
+          <w:lang w:eastAsia="fr-FR"/>
+        </w:rPr>
+        <w:drawing>
+          <wp:anchor distT="0" distB="0" distL="114300" distR="114300" simplePos="0" relativeHeight="251695104" behindDoc="0" locked="0" layoutInCell="1" allowOverlap="1">
+            <wp:simplePos x="0" y="0"/>
+            <wp:positionH relativeFrom="margin">
+              <wp:align>center</wp:align>
+            </wp:positionH>
+            <wp:positionV relativeFrom="paragraph">
+              <wp:posOffset>764540</wp:posOffset>
+            </wp:positionV>
+            <wp:extent cx="5779135" cy="2523490"/>
+            <wp:effectExtent l="38100" t="57150" r="107315" b="86360"/>
+            <wp:wrapTopAndBottom/>
+            <wp:docPr id="9" name="Image 8" descr="arduino_relai.jpg"/>
+            <wp:cNvGraphicFramePr>
+              <a:graphicFrameLocks xmlns:a="http://schemas.openxmlformats.org/drawingml/2006/main" noChangeAspect="1"/>
+            </wp:cNvGraphicFramePr>
+            <a:graphic xmlns:a="http://schemas.openxmlformats.org/drawingml/2006/main">
+              <a:graphicData uri="http://schemas.openxmlformats.org/drawingml/2006/picture">
+                <pic:pic xmlns:pic="http://schemas.openxmlformats.org/drawingml/2006/picture">
+                  <pic:nvPicPr>
+                    <pic:cNvPr id="0" name="arduino_relai.jpg"/>
+                    <pic:cNvPicPr/>
+                  </pic:nvPicPr>
+                  <pic:blipFill>
+                    <a:blip r:embed="rId22"/>
+                    <a:stretch>
+                      <a:fillRect/>
+                    </a:stretch>
+                  </pic:blipFill>
+                  <pic:spPr>
+                    <a:xfrm>
+                      <a:off x="0" y="0"/>
+                      <a:ext cx="5779135" cy="2523490"/>
+                    </a:xfrm>
+                    <a:prstGeom prst="rect">
+                      <a:avLst/>
+                    </a:prstGeom>
+                    <a:ln w="38100" cap="sq">
+                      <a:solidFill>
+                        <a:schemeClr val="accent1"/>
+                      </a:solidFill>
+                      <a:prstDash val="solid"/>
+                      <a:miter lim="800000"/>
+                    </a:ln>
+                    <a:effectLst>
+                      <a:outerShdw blurRad="50800" dist="38100" dir="2700000" algn="tl" rotWithShape="0">
+                        <a:srgbClr val="000000">
+                          <a:alpha val="43000"/>
+                        </a:srgbClr>
+                      </a:outerShdw>
+                    </a:effectLst>
+                  </pic:spPr>
+                </pic:pic>
+              </a:graphicData>
+            </a:graphic>
+          </wp:anchor>
+        </w:drawing>
+      </w:r>
       <w:r>
         <w:tab/>
+        <w:t xml:space="preserve">Pour contrôler le radiateur avec une carte Arduino il nous faut un relais qui nous permettre de contrôler avec le 5V de la carte, le radiateur qui est alimenter en 230V sur le réseaux EDF.  </w:t>
+      </w:r>
+      <w:r>
+        <w:tab/>
+      </w:r>
+    </w:p>
+    <w:p>
+      <w:pPr>
+        <w:spacing w:after="0"/>
+      </w:pPr>
+      <w:r>
         <w:t xml:space="preserve"> </w:t>
       </w:r>
+      <w:r>
+        <w:tab/>
+      </w:r>
+    </w:p>
+    <w:p>
+      <w:r>
+        <w:rPr>
+          <w:noProof/>
+          <w:lang w:eastAsia="fr-FR"/>
+        </w:rPr>
+        <w:pict>
+          <v:shape id="_x0000_s1063" type="#_x0000_t202" style="position:absolute;margin-left:294.35pt;margin-top:35.6pt;width:154.15pt;height:59.6pt;z-index:251697152;mso-position-horizontal-relative:margin;mso-position-vertical-relative:text;mso-width-relative:margin;mso-height-relative:margin" filled="f" stroked="f">
+            <v:textbox>
+              <w:txbxContent>
+                <w:p>
+                  <w:pPr>
+                    <w:pStyle w:val="Titre2"/>
+                  </w:pPr>
+                  <w:r>
+                    <w:t>Montage du système</w:t>
+                  </w:r>
+                </w:p>
+                <w:p>
+                  <w:pPr>
+                    <w:jc w:val="center"/>
+                  </w:pPr>
+                  <w:r>
+                    <w:t>Le radiateur est éteint</w:t>
+                  </w:r>
+                </w:p>
+              </w:txbxContent>
+            </v:textbox>
+            <w10:wrap anchorx="margin"/>
+          </v:shape>
+        </w:pict>
+      </w:r>
+      <w:r>
+        <w:rPr>
+          <w:noProof/>
+          <w:lang w:eastAsia="fr-FR"/>
+        </w:rPr>
+        <w:drawing>
+          <wp:anchor distT="0" distB="0" distL="114300" distR="114300" simplePos="0" relativeHeight="251696128" behindDoc="1" locked="0" layoutInCell="1" allowOverlap="1">
+            <wp:simplePos x="0" y="0"/>
+            <wp:positionH relativeFrom="margin">
+              <wp:align>center</wp:align>
+            </wp:positionH>
+            <wp:positionV relativeFrom="paragraph">
+              <wp:posOffset>437886</wp:posOffset>
+            </wp:positionV>
+            <wp:extent cx="5744746" cy="4293862"/>
+            <wp:effectExtent l="38100" t="57150" r="122654" b="87638"/>
+            <wp:wrapNone/>
+            <wp:docPr id="11" name="Image 10" descr="Sema_radiateur_off.png"/>
+            <wp:cNvGraphicFramePr>
+              <a:graphicFrameLocks xmlns:a="http://schemas.openxmlformats.org/drawingml/2006/main" noChangeAspect="1"/>
+            </wp:cNvGraphicFramePr>
+            <a:graphic xmlns:a="http://schemas.openxmlformats.org/drawingml/2006/main">
+              <a:graphicData uri="http://schemas.openxmlformats.org/drawingml/2006/picture">
+                <pic:pic xmlns:pic="http://schemas.openxmlformats.org/drawingml/2006/picture">
+                  <pic:nvPicPr>
+                    <pic:cNvPr id="0" name="Sema_radiateur_off.png"/>
+                    <pic:cNvPicPr/>
+                  </pic:nvPicPr>
+                  <pic:blipFill>
+                    <a:blip r:embed="rId23"/>
+                    <a:stretch>
+                      <a:fillRect/>
+                    </a:stretch>
+                  </pic:blipFill>
+                  <pic:spPr>
+                    <a:xfrm>
+                      <a:off x="0" y="0"/>
+                      <a:ext cx="5744746" cy="4293862"/>
+                    </a:xfrm>
+                    <a:prstGeom prst="rect">
+                      <a:avLst/>
+                    </a:prstGeom>
+                    <a:ln w="38100" cap="sq">
+                      <a:solidFill>
+                        <a:schemeClr val="accent1"/>
+                      </a:solidFill>
+                      <a:prstDash val="solid"/>
+                      <a:miter lim="800000"/>
+                    </a:ln>
+                    <a:effectLst>
+                      <a:outerShdw blurRad="50800" dist="38100" dir="2700000" algn="tl" rotWithShape="0">
+                        <a:srgbClr val="000000">
+                          <a:alpha val="43000"/>
+                        </a:srgbClr>
+                      </a:outerShdw>
+                    </a:effectLst>
+                  </pic:spPr>
+                </pic:pic>
+              </a:graphicData>
+            </a:graphic>
+          </wp:anchor>
+        </w:drawing>
+      </w:r>
+      <w:r>
+        <w:tab/>
+        <w:t>Le schéma si dessus nous montre comment est relier la carte au CMS qui permette de contrôler le relais.</w:t>
+      </w:r>
+    </w:p>
+    <w:p/>
+    <w:p/>
+    <w:p>
+      <w:r>
+        <w:rPr>
+          <w:noProof/>
+          <w:lang w:eastAsia="fr-FR"/>
+        </w:rPr>
+        <w:pict>
+          <v:rect id="_x0000_s1065" style="position:absolute;margin-left:46.05pt;margin-top:4.35pt;width:28.05pt;height:38.55pt;z-index:251699200" filled="f" strokecolor="#fe8637 [3204]"/>
+        </w:pict>
+      </w:r>
+    </w:p>
+    <w:p/>
+    <w:p/>
+    <w:p/>
+    <w:p/>
+    <w:p>
+      <w:r>
+        <w:rPr>
+          <w:noProof/>
+          <w:lang w:eastAsia="fr-FR"/>
+        </w:rPr>
+        <w:pict>
+          <v:rect id="_x0000_s1066" style="position:absolute;margin-left:183.35pt;margin-top:18.65pt;width:28.05pt;height:38.55pt;z-index:251700224" filled="f" strokecolor="#fe8637 [3204]"/>
+        </w:pict>
+      </w:r>
+    </w:p>
+    <w:p/>
+    <w:p/>
+    <w:p/>
+    <w:p/>
+    <w:p/>
+    <w:p>
+      <w:r>
+        <w:rPr>
+          <w:noProof/>
+          <w:lang w:eastAsia="fr-FR"/>
+        </w:rPr>
+        <w:lastRenderedPageBreak/>
+        <w:drawing>
+          <wp:anchor distT="0" distB="0" distL="114300" distR="114300" simplePos="0" relativeHeight="251703296" behindDoc="0" locked="0" layoutInCell="1" allowOverlap="1">
+            <wp:simplePos x="0" y="0"/>
+            <wp:positionH relativeFrom="column">
+              <wp:posOffset>164284</wp:posOffset>
+            </wp:positionH>
+            <wp:positionV relativeFrom="paragraph">
+              <wp:posOffset>3648454</wp:posOffset>
+            </wp:positionV>
+            <wp:extent cx="3032909" cy="4417621"/>
+            <wp:effectExtent l="38100" t="57150" r="110341" b="97229"/>
+            <wp:wrapNone/>
+            <wp:docPr id="14" name="Image 1"/>
+            <wp:cNvGraphicFramePr>
+              <a:graphicFrameLocks xmlns:a="http://schemas.openxmlformats.org/drawingml/2006/main" noChangeAspect="1"/>
+            </wp:cNvGraphicFramePr>
+            <a:graphic xmlns:a="http://schemas.openxmlformats.org/drawingml/2006/main">
+              <a:graphicData uri="http://schemas.openxmlformats.org/drawingml/2006/picture">
+                <pic:pic xmlns:pic="http://schemas.openxmlformats.org/drawingml/2006/picture">
+                  <pic:nvPicPr>
+                    <pic:cNvPr id="0" name="Picture 1"/>
+                    <pic:cNvPicPr>
+                      <a:picLocks noChangeAspect="1" noChangeArrowheads="1"/>
+                    </pic:cNvPicPr>
+                  </pic:nvPicPr>
+                  <pic:blipFill>
+                    <a:blip r:embed="rId24"/>
+                    <a:srcRect/>
+                    <a:stretch>
+                      <a:fillRect/>
+                    </a:stretch>
+                  </pic:blipFill>
+                  <pic:spPr bwMode="auto">
+                    <a:xfrm>
+                      <a:off x="0" y="0"/>
+                      <a:ext cx="3032909" cy="4417621"/>
+                    </a:xfrm>
+                    <a:prstGeom prst="rect">
+                      <a:avLst/>
+                    </a:prstGeom>
+                    <a:ln w="38100" cap="sq">
+                      <a:solidFill>
+                        <a:schemeClr val="accent1"/>
+                      </a:solidFill>
+                      <a:prstDash val="solid"/>
+                      <a:miter lim="800000"/>
+                    </a:ln>
+                    <a:effectLst>
+                      <a:outerShdw blurRad="50800" dist="38100" dir="2700000" algn="tl" rotWithShape="0">
+                        <a:srgbClr val="000000">
+                          <a:alpha val="43000"/>
+                        </a:srgbClr>
+                      </a:outerShdw>
+                    </a:effectLst>
+                  </pic:spPr>
+                </pic:pic>
+              </a:graphicData>
+            </a:graphic>
+          </wp:anchor>
+        </w:drawing>
+      </w:r>
+      <w:r>
+        <w:rPr>
+          <w:noProof/>
+          <w:lang w:eastAsia="fr-FR"/>
+        </w:rPr>
+        <w:pict>
+          <v:rect id="_x0000_s1068" style="position:absolute;margin-left:183.5pt;margin-top:193.75pt;width:28.05pt;height:38.55pt;z-index:251702272;mso-position-horizontal-relative:text;mso-position-vertical-relative:text" filled="f" strokecolor="#fe8637 [3204]"/>
+        </w:pict>
+      </w:r>
+      <w:r>
+        <w:rPr>
+          <w:noProof/>
+          <w:lang w:eastAsia="fr-FR"/>
+        </w:rPr>
+        <w:pict>
+          <v:rect id="_x0000_s1067" style="position:absolute;margin-left:42.15pt;margin-top:50.7pt;width:28.05pt;height:38.55pt;z-index:251701248;mso-position-horizontal-relative:text;mso-position-vertical-relative:text" filled="f" strokecolor="#fe8637 [3204]"/>
+        </w:pict>
+      </w:r>
+      <w:r>
+        <w:rPr>
+          <w:noProof/>
+          <w:lang w:eastAsia="fr-FR"/>
+        </w:rPr>
+        <w:pict>
+          <v:shape id="_x0000_s1064" type="#_x0000_t202" style="position:absolute;margin-left:300.75pt;margin-top:7.7pt;width:154.15pt;height:59.6pt;z-index:251698176;mso-position-horizontal-relative:margin;mso-position-vertical-relative:text;mso-width-relative:margin;mso-height-relative:margin" filled="f" stroked="f">
+            <v:textbox>
+              <w:txbxContent>
+                <w:p>
+                  <w:pPr>
+                    <w:pStyle w:val="Titre2"/>
+                  </w:pPr>
+                  <w:r>
+                    <w:t>Montage du système</w:t>
+                  </w:r>
+                </w:p>
+                <w:p>
+                  <w:pPr>
+                    <w:jc w:val="center"/>
+                  </w:pPr>
+                  <w:r>
+                    <w:t>Le radiateur est allumé</w:t>
+                  </w:r>
+                </w:p>
+              </w:txbxContent>
+            </v:textbox>
+            <w10:wrap anchorx="margin"/>
+          </v:shape>
+        </w:pict>
+      </w:r>
+      <w:r>
+        <w:rPr>
+          <w:noProof/>
+          <w:lang w:eastAsia="fr-FR"/>
+        </w:rPr>
+        <w:drawing>
+          <wp:inline distT="0" distB="0" distL="0" distR="0">
+            <wp:extent cx="5760720" cy="3978910"/>
+            <wp:effectExtent l="38100" t="57150" r="106680" b="97790"/>
+            <wp:docPr id="12" name="Image 11" descr="Sema_radiateur_on.png"/>
+            <wp:cNvGraphicFramePr>
+              <a:graphicFrameLocks xmlns:a="http://schemas.openxmlformats.org/drawingml/2006/main" noChangeAspect="1"/>
+            </wp:cNvGraphicFramePr>
+            <a:graphic xmlns:a="http://schemas.openxmlformats.org/drawingml/2006/main">
+              <a:graphicData uri="http://schemas.openxmlformats.org/drawingml/2006/picture">
+                <pic:pic xmlns:pic="http://schemas.openxmlformats.org/drawingml/2006/picture">
+                  <pic:nvPicPr>
+                    <pic:cNvPr id="0" name="Sema_radiateur_on.png"/>
+                    <pic:cNvPicPr/>
+                  </pic:nvPicPr>
+                  <pic:blipFill>
+                    <a:blip r:embed="rId25"/>
+                    <a:stretch>
+                      <a:fillRect/>
+                    </a:stretch>
+                  </pic:blipFill>
+                  <pic:spPr>
+                    <a:xfrm>
+                      <a:off x="0" y="0"/>
+                      <a:ext cx="5760720" cy="3978910"/>
+                    </a:xfrm>
+                    <a:prstGeom prst="rect">
+                      <a:avLst/>
+                    </a:prstGeom>
+                    <a:ln w="38100" cap="sq">
+                      <a:solidFill>
+                        <a:schemeClr val="accent1"/>
+                      </a:solidFill>
+                      <a:prstDash val="solid"/>
+                      <a:miter lim="800000"/>
+                    </a:ln>
+                    <a:effectLst>
+                      <a:outerShdw blurRad="50800" dist="38100" dir="2700000" algn="tl" rotWithShape="0">
+                        <a:srgbClr val="000000">
+                          <a:alpha val="43000"/>
+                        </a:srgbClr>
+                      </a:outerShdw>
+                    </a:effectLst>
+                  </pic:spPr>
+                </pic:pic>
+              </a:graphicData>
+            </a:graphic>
+          </wp:inline>
+        </w:drawing>
+      </w:r>
+    </w:p>
+    <w:p/>
+    <w:p>
+      <w:pPr>
+        <w:jc w:val="center"/>
+      </w:pPr>
+      <w:r>
+        <w:rPr>
+          <w:noProof/>
+          <w:lang w:eastAsia="fr-FR"/>
+        </w:rPr>
+        <w:pict>
+          <v:shape id="_x0000_s1070" type="#_x0000_t202" style="position:absolute;left:0;text-align:left;margin-left:262.55pt;margin-top:26.5pt;width:165.9pt;height:53.15pt;z-index:251706368;mso-height-percent:200;mso-position-horizontal-relative:text;mso-position-vertical-relative:text;mso-height-percent:200;mso-width-relative:margin;mso-height-relative:margin" filled="f" stroked="f">
+            <v:textbox style="mso-fit-shape-to-text:t">
+              <w:txbxContent>
+                <w:p>
+                  <w:pPr>
+                    <w:pStyle w:val="Titre2"/>
+                  </w:pPr>
+                  <w:r>
+                    <w:t xml:space="preserve">Valeur sur l'interface  </w:t>
+                  </w:r>
+                </w:p>
+              </w:txbxContent>
+            </v:textbox>
+          </v:shape>
+        </w:pict>
+      </w:r>
+      <w:r>
+        <w:rPr>
+          <w:noProof/>
+          <w:lang w:eastAsia="fr-FR"/>
+        </w:rPr>
+        <w:drawing>
+          <wp:anchor distT="0" distB="0" distL="114300" distR="114300" simplePos="0" relativeHeight="251705344" behindDoc="0" locked="0" layoutInCell="1" allowOverlap="1">
+            <wp:simplePos x="0" y="0"/>
+            <wp:positionH relativeFrom="column">
+              <wp:posOffset>2978735</wp:posOffset>
+            </wp:positionH>
+            <wp:positionV relativeFrom="paragraph">
+              <wp:posOffset>823463</wp:posOffset>
+            </wp:positionV>
+            <wp:extent cx="2439142" cy="2137558"/>
+            <wp:effectExtent l="38100" t="57150" r="113558" b="91292"/>
+            <wp:wrapNone/>
+            <wp:docPr id="15" name="Image 2"/>
+            <wp:cNvGraphicFramePr>
+              <a:graphicFrameLocks xmlns:a="http://schemas.openxmlformats.org/drawingml/2006/main" noChangeAspect="1"/>
+            </wp:cNvGraphicFramePr>
+            <a:graphic xmlns:a="http://schemas.openxmlformats.org/drawingml/2006/main">
+              <a:graphicData uri="http://schemas.openxmlformats.org/drawingml/2006/picture">
+                <pic:pic xmlns:pic="http://schemas.openxmlformats.org/drawingml/2006/picture">
+                  <pic:nvPicPr>
+                    <pic:cNvPr id="0" name="Picture 2"/>
+                    <pic:cNvPicPr>
+                      <a:picLocks noChangeAspect="1" noChangeArrowheads="1"/>
+                    </pic:cNvPicPr>
+                  </pic:nvPicPr>
+                  <pic:blipFill>
+                    <a:blip r:embed="rId26"/>
+                    <a:srcRect/>
+                    <a:stretch>
+                      <a:fillRect/>
+                    </a:stretch>
+                  </pic:blipFill>
+                  <pic:spPr bwMode="auto">
+                    <a:xfrm>
+                      <a:off x="0" y="0"/>
+                      <a:ext cx="2439142" cy="2137558"/>
+                    </a:xfrm>
+                    <a:prstGeom prst="rect">
+                      <a:avLst/>
+                    </a:prstGeom>
+                    <a:ln w="38100" cap="sq">
+                      <a:solidFill>
+                        <a:schemeClr val="accent1"/>
+                      </a:solidFill>
+                      <a:prstDash val="solid"/>
+                      <a:miter lim="800000"/>
+                    </a:ln>
+                    <a:effectLst>
+                      <a:outerShdw blurRad="50800" dist="38100" dir="2700000" algn="tl" rotWithShape="0">
+                        <a:srgbClr val="000000">
+                          <a:alpha val="43000"/>
+                        </a:srgbClr>
+                      </a:outerShdw>
+                    </a:effectLst>
+                  </pic:spPr>
+                </pic:pic>
+              </a:graphicData>
+            </a:graphic>
+          </wp:anchor>
+        </w:drawing>
+      </w:r>
+      <w:r>
+        <w:rPr>
+          <w:noProof/>
+          <w:lang w:eastAsia="fr-FR"/>
+        </w:rPr>
+        <w:pict>
+          <v:shape id="_x0000_s1069" type="#_x0000_t202" style="position:absolute;left:0;text-align:left;margin-left:97.75pt;margin-top:240.55pt;width:164.8pt;height:35.15pt;z-index:251704320;mso-height-percent:200;mso-position-horizontal-relative:text;mso-position-vertical-relative:text;mso-height-percent:200;mso-width-relative:margin;mso-height-relative:margin" filled="f" stroked="f">
+            <v:textbox style="mso-fit-shape-to-text:t">
+              <w:txbxContent>
+                <w:p>
+                  <w:pPr>
+                    <w:pStyle w:val="Titre2"/>
+                  </w:pPr>
+                  <w:r>
+                    <w:t>Code de test unitaire</w:t>
+                  </w:r>
+                </w:p>
+              </w:txbxContent>
+            </v:textbox>
+          </v:shape>
+        </w:pict>
+      </w:r>
     </w:p>
     <w:sectPr>
-      <w:headerReference w:type="default" r:id="rId22"/>
-      <w:footerReference w:type="default" r:id="rId23"/>
+      <w:headerReference w:type="default" r:id="rId27"/>
+      <w:footerReference w:type="default" r:id="rId28"/>
       <w:pgSz w:w="11906" w:h="16838"/>
       <w:pgMar w:top="1417" w:right="1417" w:bottom="1417" w:left="1417" w:header="283" w:footer="0" w:gutter="0"/>
       <w:cols w:space="708"/>
@@ -2195,7 +2633,7 @@
                               <w:sz w:val="32"/>
                               <w:szCs w:val="32"/>
                             </w:rPr>
-                            <w:t>4</w:t>
+                            <w:t>6</w:t>
                           </w:r>
                         </w:fldSimple>
                       </w:p>
@@ -2308,9 +2746,6 @@
           </w:rPr>
           <w:alias w:val="Titre"/>
           <w:id w:val="77761602"/>
-          <w:placeholder>
-            <w:docPart w:val="1DF6F77CAC69473A9F492CD3455E33F8"/>
-          </w:placeholder>
           <w:dataBinding w:prefixMappings="xmlns:ns0='http://schemas.openxmlformats.org/package/2006/metadata/core-properties' xmlns:ns1='http://purl.org/dc/elements/1.1/'" w:xpath="/ns0:coreProperties[1]/ns1:title[1]" w:storeItemID="{6C3C8BC8-F283-45AE-878A-BAB7291924A1}"/>
           <w:text/>
         </w:sdtPr>
@@ -2614,6 +3049,7 @@
   <w:style w:type="character" w:default="1" w:styleId="Policepardfaut">
     <w:name w:val="Default Paragraph Font"/>
     <w:uiPriority w:val="1"/>
+    <w:semiHidden/>
     <w:unhideWhenUsed/>
   </w:style>
   <w:style w:type="table" w:default="1" w:styleId="TableauNormal">
@@ -2971,36 +3407,6 @@
         </w:p>
       </w:docPartBody>
     </w:docPart>
-    <w:docPart>
-      <w:docPartPr>
-        <w:name w:val="DE1D8930CF8F46B1911A64051CF033E1"/>
-        <w:category>
-          <w:name w:val="Général"/>
-          <w:gallery w:val="placeholder"/>
-        </w:category>
-        <w:types>
-          <w:type w:val="bbPlcHdr"/>
-        </w:types>
-        <w:behaviors>
-          <w:behavior w:val="content"/>
-        </w:behaviors>
-        <w:guid w:val="{A3D74EE2-D61D-486E-88CB-53F72A277A3A}"/>
-      </w:docPartPr>
-      <w:docPartBody>
-        <w:p>
-          <w:pPr>
-            <w:pStyle w:val="DE1D8930CF8F46B1911A64051CF033E1"/>
-          </w:pPr>
-          <w:r>
-            <w:rPr>
-              <w:b/>
-              <w:bCs/>
-            </w:rPr>
-            <w:t>[Tapez le nom de l'auteur]</w:t>
-          </w:r>
-        </w:p>
-      </w:docPartBody>
-    </w:docPart>
   </w:docParts>
 </w:glossaryDocument>
 </file>
@@ -3058,6 +3464,7 @@
     <w:rsidRoot w:val="00210AA1"/>
     <w:rsid w:val="00210AA1"/>
     <w:rsid w:val="004A38E8"/>
+    <w:rsid w:val="00C66537"/>
     <w:rsid w:val="00F47EA6"/>
   </w:rsids>
   <m:mathPr>

</xml_diff>

<commit_message>
MAJ 12/02/2018 Signed-off-by: DrBlaf <chauveau.aurelien.76@gmail.com>
</commit_message>
<xml_diff>
--- a/Rapport/Lore/Projet_final_BTS_SN.docx
+++ b/Rapport/Lore/Projet_final_BTS_SN.docx
@@ -183,9 +183,6 @@
                 </w:rPr>
                 <w:alias w:val="Auteur"/>
                 <w:id w:val="703864205"/>
-                <w:placeholder>
-                  <w:docPart w:val="DE1D8930CF8F46B1911A64051CF033E1"/>
-                </w:placeholder>
                 <w:dataBinding w:prefixMappings="xmlns:ns0='http://schemas.openxmlformats.org/package/2006/metadata/core-properties' xmlns:ns1='http://purl.org/dc/elements/1.1/'" w:xpath="/ns0:coreProperties[1]/ns1:creator[1]" w:storeItemID="{6C3C8BC8-F283-45AE-878A-BAB7291924A1}"/>
                 <w:text/>
               </w:sdtPr>
@@ -253,7 +250,7 @@
               <w:noProof/>
             </w:rPr>
             <w:pict>
-              <v:group id="_x0000_s1026" style="position:absolute;margin-left:2021.5pt;margin-top:0;width:264.55pt;height:690.65pt;z-index:251660288;mso-position-horizontal:right;mso-position-horizontal-relative:page;mso-position-vertical:bottom;mso-position-vertical-relative:page" coordorigin="5531,1258" coordsize="5291,13813">
+              <v:group id="_x0000_s1026" style="position:absolute;margin-left:2246.05pt;margin-top:0;width:264.55pt;height:690.65pt;z-index:251660288;mso-position-horizontal:right;mso-position-horizontal-relative:page;mso-position-vertical:bottom;mso-position-vertical-relative:page" coordorigin="5531,1258" coordsize="5291,13813">
                 <v:shapetype id="_x0000_t32" coordsize="21600,21600" o:spt="32" o:oned="t" path="m,l21600,21600e" filled="f">
                   <v:path arrowok="t" fillok="f" o:connecttype="none"/>
                   <o:lock v:ext="edit" shapetype="t"/>
@@ -291,7 +288,7 @@
               <w:noProof/>
             </w:rPr>
             <w:pict>
-              <v:group id="_x0000_s1032" style="position:absolute;margin-left:3061.8pt;margin-top:0;width:332.7pt;height:227.25pt;z-index:251661312;mso-position-horizontal:right;mso-position-horizontal-relative:margin;mso-position-vertical:top;mso-position-vertical-relative:page" coordorigin="4136,15" coordsize="6654,4545" o:allowincell="f">
+              <v:group id="_x0000_s1032" style="position:absolute;margin-left:3354.5pt;margin-top:0;width:332.7pt;height:227.25pt;z-index:251661312;mso-position-horizontal:right;mso-position-horizontal-relative:margin;mso-position-vertical:top;mso-position-vertical-relative:page" coordorigin="4136,15" coordsize="6654,4545" o:allowincell="f">
                 <v:shape id="_x0000_s1033" type="#_x0000_t32" style="position:absolute;left:4136;top:15;width:3058;height:3855" o:connectortype="straight" strokecolor="#fec29b [1620]"/>
                 <v:oval id="_x0000_s1034" style="position:absolute;left:6674;top:444;width:4116;height:4116" fillcolor="#fec29b [1620]" stroked="f"/>
                 <v:oval id="_x0000_s1035" style="position:absolute;left:6773;top:1058;width:3367;height:3367" fillcolor="#fee1cd [820]" stroked="f"/>
@@ -605,13 +602,29 @@
         <w:t>e</w:t>
       </w:r>
       <w:r>
-        <w:t xml:space="preserve"> carte Arduino,  créé un code simple et inclue la bibliothèque</w:t>
+        <w:t xml:space="preserve"> carte </w:t>
+      </w:r>
+      <w:proofErr w:type="spellStart"/>
+      <w:r>
+        <w:t>Arduino</w:t>
+      </w:r>
+      <w:proofErr w:type="spellEnd"/>
+      <w:r>
+        <w:t>,  créé un code simple et inclue la bibliothèque</w:t>
       </w:r>
       <w:r>
         <w:t xml:space="preserve"> à mon code pour réaliser des tests. </w:t>
       </w:r>
       <w:r>
-        <w:t xml:space="preserve"> La communication entre la carte Arduino et notre capteur se fait par I2C. </w:t>
+        <w:t xml:space="preserve"> La communication entre la carte </w:t>
+      </w:r>
+      <w:proofErr w:type="spellStart"/>
+      <w:r>
+        <w:t>Arduino</w:t>
+      </w:r>
+      <w:proofErr w:type="spellEnd"/>
+      <w:r>
+        <w:t xml:space="preserve"> et notre capteur se fait par I2C. </w:t>
       </w:r>
     </w:p>
     <w:p>
@@ -999,7 +1012,15 @@
       <w:r>
         <w:lastRenderedPageBreak/>
         <w:tab/>
-        <w:t>Le convertisseur nous permet de passer de 5V à 3,3V pour passer de la carte Arduino au capteur et vis versa.</w:t>
+        <w:t xml:space="preserve">Le convertisseur nous permet de passer de 5V à 3,3V pour passer de la carte </w:t>
+      </w:r>
+      <w:proofErr w:type="spellStart"/>
+      <w:r>
+        <w:t>Arduino</w:t>
+      </w:r>
+      <w:proofErr w:type="spellEnd"/>
+      <w:r>
+        <w:t xml:space="preserve"> au capteur et vis versa.</w:t>
       </w:r>
       <w:r>
         <w:t xml:space="preserve"> </w:t>
@@ -1343,7 +1364,31 @@
         <w:tab/>
       </w:r>
       <w:r>
-        <w:t>Le capteur de qualité d'aire est branché en analogique a la carte Arduino. On récupère les informations du "Air Quality Sensor" avec l'aide d'une bibliothèque ajouter a notre programme. Ce dernier nous renvoie 0 (haute pollution),1,2 ou 3(aire pure).</w:t>
+        <w:t xml:space="preserve">Le capteur de qualité d'aire est branché en analogique a la carte </w:t>
+      </w:r>
+      <w:proofErr w:type="spellStart"/>
+      <w:r>
+        <w:t>Arduino</w:t>
+      </w:r>
+      <w:proofErr w:type="spellEnd"/>
+      <w:r>
+        <w:t xml:space="preserve">. On récupère les informations du "Air </w:t>
+      </w:r>
+      <w:proofErr w:type="spellStart"/>
+      <w:r>
+        <w:t>Quality</w:t>
+      </w:r>
+      <w:proofErr w:type="spellEnd"/>
+      <w:r>
+        <w:t xml:space="preserve"> </w:t>
+      </w:r>
+      <w:proofErr w:type="spellStart"/>
+      <w:r>
+        <w:t>Sensor</w:t>
+      </w:r>
+      <w:proofErr w:type="spellEnd"/>
+      <w:r>
+        <w:t>" avec l'aide d'une bibliothèque ajouter a notre programme. Ce dernier nous renvoie 0 (haute pollution),1,2 ou 3(aire pure).</w:t>
       </w:r>
       <w:r>
         <w:t xml:space="preserve"> </w:t>
@@ -1584,18 +1629,34 @@
     <w:p>
       <w:r>
         <w:tab/>
-        <w:t xml:space="preserve">La carte SD nous servira à sauvegarder les donnée du compteur d'énergie. Pour cela il ma fallut apprendre à lire et a écrire dans une carte SD via une carte Arduino. Un article de </w:t>
-      </w:r>
+        <w:t xml:space="preserve">La carte SD nous servira à sauvegarder les donnée du compteur d'énergie. Pour cela il ma fallut apprendre à lire et a écrire dans une carte SD via une carte </w:t>
+      </w:r>
+      <w:proofErr w:type="spellStart"/>
+      <w:r>
+        <w:t>Arduino</w:t>
+      </w:r>
+      <w:proofErr w:type="spellEnd"/>
+      <w:r>
+        <w:t xml:space="preserve">. Un article de </w:t>
+      </w:r>
+      <w:proofErr w:type="spellStart"/>
       <w:r>
         <w:rPr>
           <w:rStyle w:val="Titredulivre"/>
         </w:rPr>
-        <w:t>Hackable magazine</w:t>
-      </w:r>
+        <w:t>Hackable</w:t>
+      </w:r>
+      <w:proofErr w:type="spellEnd"/>
       <w:r>
         <w:rPr>
           <w:rStyle w:val="Titredulivre"/>
         </w:rPr>
+        <w:t xml:space="preserve"> magazine</w:t>
+      </w:r>
+      <w:r>
+        <w:rPr>
+          <w:rStyle w:val="Titredulivre"/>
+        </w:rPr>
         <w:t xml:space="preserve"> </w:t>
       </w:r>
       <w:r>
@@ -1614,7 +1675,15 @@
         <w:t xml:space="preserve"> relier la carte S</w:t>
       </w:r>
       <w:r>
-        <w:t xml:space="preserve">D à la carte Arduino, nous </w:t>
+        <w:t xml:space="preserve">D à la carte </w:t>
+      </w:r>
+      <w:proofErr w:type="spellStart"/>
+      <w:r>
+        <w:t>Arduino</w:t>
+      </w:r>
+      <w:proofErr w:type="spellEnd"/>
+      <w:r>
+        <w:t xml:space="preserve">, nous </w:t>
       </w:r>
       <w:r>
         <w:t>avons</w:t>
@@ -1626,7 +1695,23 @@
         <w:t xml:space="preserve"> utilisé </w:t>
       </w:r>
       <w:r>
-        <w:t>un "MicroSD card Adapter</w:t>
+        <w:t>un "</w:t>
+      </w:r>
+      <w:proofErr w:type="spellStart"/>
+      <w:r>
+        <w:t>MicroSD</w:t>
+      </w:r>
+      <w:proofErr w:type="spellEnd"/>
+      <w:r>
+        <w:t xml:space="preserve"> </w:t>
+      </w:r>
+      <w:proofErr w:type="spellStart"/>
+      <w:r>
+        <w:t>card</w:t>
+      </w:r>
+      <w:proofErr w:type="spellEnd"/>
+      <w:r>
+        <w:t xml:space="preserve"> Adapter</w:t>
       </w:r>
       <w:r>
         <w:t>"</w:t>
@@ -2094,7 +2179,15 @@
       </w:r>
       <w:r>
         <w:tab/>
-        <w:t xml:space="preserve">Pour contrôler le radiateur avec une carte Arduino il nous faut un relais qui nous permettre de contrôler avec le 5V de la carte, le radiateur qui est alimenter en 230V sur le réseaux EDF.  </w:t>
+        <w:t xml:space="preserve">Pour contrôler le radiateur avec une carte </w:t>
+      </w:r>
+      <w:proofErr w:type="spellStart"/>
+      <w:r>
+        <w:t>Arduino</w:t>
+      </w:r>
+      <w:proofErr w:type="spellEnd"/>
+      <w:r>
+        <w:t xml:space="preserve"> il nous faut un relais qui nous permettre de contrôler avec le 5V de la carte, le radiateur qui est alimenter en 230V sur le réseaux EDF.  </w:t>
       </w:r>
       <w:r>
         <w:tab/>
@@ -2533,9 +2626,357 @@
         </w:pict>
       </w:r>
     </w:p>
+    <w:p/>
+    <w:p/>
+    <w:p/>
+    <w:p/>
+    <w:p/>
+    <w:p/>
+    <w:p/>
+    <w:p/>
+    <w:p/>
+    <w:p/>
+    <w:p>
+      <w:pPr>
+        <w:tabs>
+          <w:tab w:val="left" w:pos="7350"/>
+        </w:tabs>
+      </w:pPr>
+      <w:r>
+        <w:tab/>
+      </w:r>
+    </w:p>
+    <w:p>
+      <w:pPr>
+        <w:tabs>
+          <w:tab w:val="left" w:pos="7350"/>
+        </w:tabs>
+      </w:pPr>
+    </w:p>
+    <w:p>
+      <w:pPr>
+        <w:pStyle w:val="Titre1"/>
+      </w:pPr>
+      <w:r>
+        <w:lastRenderedPageBreak/>
+        <w:t>LE MODULE RTC :</w:t>
+      </w:r>
+    </w:p>
+    <w:p/>
+    <w:p>
+      <w:r>
+        <w:rPr>
+          <w:noProof/>
+          <w:lang w:eastAsia="fr-FR"/>
+        </w:rPr>
+        <w:pict>
+          <v:shape id="_x0000_s1075" type="#_x0000_t202" style="position:absolute;margin-left:287.55pt;margin-top:355pt;width:122.15pt;height:35.15pt;z-index:251712512;mso-height-percent:200;mso-position-horizontal-relative:text;mso-position-vertical-relative:text;mso-height-percent:200;mso-width-relative:margin;mso-height-relative:margin" filled="f" stroked="f">
+            <v:textbox style="mso-fit-shape-to-text:t">
+              <w:txbxContent>
+                <w:p>
+                  <w:pPr>
+                    <w:pStyle w:val="Titre2"/>
+                  </w:pPr>
+                  <w:r>
+                    <w:t xml:space="preserve">Valeur obtenue </w:t>
+                  </w:r>
+                </w:p>
+              </w:txbxContent>
+            </v:textbox>
+          </v:shape>
+        </w:pict>
+      </w:r>
+      <w:r>
+        <w:rPr>
+          <w:noProof/>
+          <w:lang w:eastAsia="fr-FR"/>
+        </w:rPr>
+        <w:pict>
+          <v:shape id="_x0000_s1074" type="#_x0000_t202" style="position:absolute;margin-left:288.5pt;margin-top:613.05pt;width:164.8pt;height:35.15pt;z-index:251711488;mso-height-percent:200;mso-position-horizontal-relative:text;mso-position-vertical-relative:text;mso-height-percent:200;mso-width-relative:margin;mso-height-relative:margin" filled="f" stroked="f">
+            <v:textbox style="mso-fit-shape-to-text:t">
+              <w:txbxContent>
+                <w:p>
+                  <w:pPr>
+                    <w:pStyle w:val="Titre2"/>
+                  </w:pPr>
+                  <w:r>
+                    <w:t>Code de test unitaire</w:t>
+                  </w:r>
+                </w:p>
+              </w:txbxContent>
+            </v:textbox>
+          </v:shape>
+        </w:pict>
+      </w:r>
+      <w:r>
+        <w:rPr>
+          <w:noProof/>
+          <w:lang w:eastAsia="fr-FR"/>
+        </w:rPr>
+        <w:drawing>
+          <wp:anchor distT="0" distB="0" distL="114300" distR="114300" simplePos="0" relativeHeight="251710464" behindDoc="0" locked="0" layoutInCell="1" allowOverlap="1">
+            <wp:simplePos x="0" y="0"/>
+            <wp:positionH relativeFrom="column">
+              <wp:posOffset>3437173</wp:posOffset>
+            </wp:positionH>
+            <wp:positionV relativeFrom="paragraph">
+              <wp:posOffset>4944869</wp:posOffset>
+            </wp:positionV>
+            <wp:extent cx="1930862" cy="2427530"/>
+            <wp:effectExtent l="38100" t="57150" r="107488" b="87070"/>
+            <wp:wrapNone/>
+            <wp:docPr id="21" name="Image 4"/>
+            <wp:cNvGraphicFramePr>
+              <a:graphicFrameLocks xmlns:a="http://schemas.openxmlformats.org/drawingml/2006/main" noChangeAspect="1"/>
+            </wp:cNvGraphicFramePr>
+            <a:graphic xmlns:a="http://schemas.openxmlformats.org/drawingml/2006/main">
+              <a:graphicData uri="http://schemas.openxmlformats.org/drawingml/2006/picture">
+                <pic:pic xmlns:pic="http://schemas.openxmlformats.org/drawingml/2006/picture">
+                  <pic:nvPicPr>
+                    <pic:cNvPr id="0" name="Picture 4"/>
+                    <pic:cNvPicPr>
+                      <a:picLocks noChangeAspect="1" noChangeArrowheads="1"/>
+                    </pic:cNvPicPr>
+                  </pic:nvPicPr>
+                  <pic:blipFill>
+                    <a:blip r:embed="rId27"/>
+                    <a:srcRect/>
+                    <a:stretch>
+                      <a:fillRect/>
+                    </a:stretch>
+                  </pic:blipFill>
+                  <pic:spPr bwMode="auto">
+                    <a:xfrm>
+                      <a:off x="0" y="0"/>
+                      <a:ext cx="1930862" cy="2427530"/>
+                    </a:xfrm>
+                    <a:prstGeom prst="rect">
+                      <a:avLst/>
+                    </a:prstGeom>
+                    <a:ln w="38100" cap="sq">
+                      <a:solidFill>
+                        <a:schemeClr val="accent1"/>
+                      </a:solidFill>
+                      <a:prstDash val="solid"/>
+                      <a:miter lim="800000"/>
+                    </a:ln>
+                    <a:effectLst>
+                      <a:outerShdw blurRad="50800" dist="38100" dir="2700000" algn="tl" rotWithShape="0">
+                        <a:srgbClr val="000000">
+                          <a:alpha val="43000"/>
+                        </a:srgbClr>
+                      </a:outerShdw>
+                    </a:effectLst>
+                  </pic:spPr>
+                </pic:pic>
+              </a:graphicData>
+            </a:graphic>
+          </wp:anchor>
+        </w:drawing>
+      </w:r>
+      <w:r>
+        <w:rPr>
+          <w:noProof/>
+          <w:lang w:eastAsia="fr-FR"/>
+        </w:rPr>
+        <w:drawing>
+          <wp:anchor distT="0" distB="0" distL="114300" distR="114300" simplePos="0" relativeHeight="251709440" behindDoc="0" locked="0" layoutInCell="1" allowOverlap="1">
+            <wp:simplePos x="0" y="0"/>
+            <wp:positionH relativeFrom="column">
+              <wp:posOffset>64581</wp:posOffset>
+            </wp:positionH>
+            <wp:positionV relativeFrom="paragraph">
+              <wp:posOffset>3614832</wp:posOffset>
+            </wp:positionV>
+            <wp:extent cx="5592906" cy="4617861"/>
+            <wp:effectExtent l="38100" t="57150" r="122094" b="87489"/>
+            <wp:wrapNone/>
+            <wp:docPr id="19" name="Image 3"/>
+            <wp:cNvGraphicFramePr>
+              <a:graphicFrameLocks xmlns:a="http://schemas.openxmlformats.org/drawingml/2006/main" noChangeAspect="1"/>
+            </wp:cNvGraphicFramePr>
+            <a:graphic xmlns:a="http://schemas.openxmlformats.org/drawingml/2006/main">
+              <a:graphicData uri="http://schemas.openxmlformats.org/drawingml/2006/picture">
+                <pic:pic xmlns:pic="http://schemas.openxmlformats.org/drawingml/2006/picture">
+                  <pic:nvPicPr>
+                    <pic:cNvPr id="0" name="Picture 3"/>
+                    <pic:cNvPicPr>
+                      <a:picLocks noChangeAspect="1" noChangeArrowheads="1"/>
+                    </pic:cNvPicPr>
+                  </pic:nvPicPr>
+                  <pic:blipFill>
+                    <a:blip r:embed="rId28"/>
+                    <a:srcRect/>
+                    <a:stretch>
+                      <a:fillRect/>
+                    </a:stretch>
+                  </pic:blipFill>
+                  <pic:spPr bwMode="auto">
+                    <a:xfrm>
+                      <a:off x="0" y="0"/>
+                      <a:ext cx="5592906" cy="4617861"/>
+                    </a:xfrm>
+                    <a:prstGeom prst="rect">
+                      <a:avLst/>
+                    </a:prstGeom>
+                    <a:ln w="38100" cap="sq">
+                      <a:solidFill>
+                        <a:schemeClr val="accent1"/>
+                      </a:solidFill>
+                      <a:prstDash val="solid"/>
+                      <a:miter lim="800000"/>
+                    </a:ln>
+                    <a:effectLst>
+                      <a:outerShdw blurRad="50800" dist="38100" dir="2700000" algn="tl" rotWithShape="0">
+                        <a:srgbClr val="000000">
+                          <a:alpha val="43000"/>
+                        </a:srgbClr>
+                      </a:outerShdw>
+                    </a:effectLst>
+                  </pic:spPr>
+                </pic:pic>
+              </a:graphicData>
+            </a:graphic>
+          </wp:anchor>
+        </w:drawing>
+      </w:r>
+      <w:r>
+        <w:rPr>
+          <w:noProof/>
+          <w:lang w:eastAsia="fr-FR"/>
+        </w:rPr>
+        <w:drawing>
+          <wp:anchor distT="0" distB="0" distL="114300" distR="114300" simplePos="0" relativeHeight="251707392" behindDoc="1" locked="0" layoutInCell="1" allowOverlap="1">
+            <wp:simplePos x="0" y="0"/>
+            <wp:positionH relativeFrom="column">
+              <wp:posOffset>-30422</wp:posOffset>
+            </wp:positionH>
+            <wp:positionV relativeFrom="paragraph">
+              <wp:posOffset>1037887</wp:posOffset>
+            </wp:positionV>
+            <wp:extent cx="5775927" cy="2655257"/>
+            <wp:effectExtent l="38100" t="57150" r="110523" b="87943"/>
+            <wp:wrapNone/>
+            <wp:docPr id="17" name="Image 1" descr="Q:\Projet_Domotique_GITBTS\Rapport\Lore\img\ch3-schematic-arduino_rtc.png"/>
+            <wp:cNvGraphicFramePr>
+              <a:graphicFrameLocks xmlns:a="http://schemas.openxmlformats.org/drawingml/2006/main" noChangeAspect="1"/>
+            </wp:cNvGraphicFramePr>
+            <a:graphic xmlns:a="http://schemas.openxmlformats.org/drawingml/2006/main">
+              <a:graphicData uri="http://schemas.openxmlformats.org/drawingml/2006/picture">
+                <pic:pic xmlns:pic="http://schemas.openxmlformats.org/drawingml/2006/picture">
+                  <pic:nvPicPr>
+                    <pic:cNvPr id="0" name="Picture 1" descr="Q:\Projet_Domotique_GITBTS\Rapport\Lore\img\ch3-schematic-arduino_rtc.png"/>
+                    <pic:cNvPicPr>
+                      <a:picLocks noChangeAspect="1" noChangeArrowheads="1"/>
+                    </pic:cNvPicPr>
+                  </pic:nvPicPr>
+                  <pic:blipFill>
+                    <a:blip r:embed="rId29"/>
+                    <a:srcRect/>
+                    <a:stretch>
+                      <a:fillRect/>
+                    </a:stretch>
+                  </pic:blipFill>
+                  <pic:spPr bwMode="auto">
+                    <a:xfrm>
+                      <a:off x="0" y="0"/>
+                      <a:ext cx="5775927" cy="2655257"/>
+                    </a:xfrm>
+                    <a:prstGeom prst="rect">
+                      <a:avLst/>
+                    </a:prstGeom>
+                    <a:ln w="38100" cap="sq">
+                      <a:solidFill>
+                        <a:schemeClr val="accent1"/>
+                      </a:solidFill>
+                      <a:prstDash val="solid"/>
+                      <a:miter lim="800000"/>
+                    </a:ln>
+                    <a:effectLst>
+                      <a:outerShdw blurRad="50800" dist="38100" dir="2700000" algn="tl" rotWithShape="0">
+                        <a:srgbClr val="000000">
+                          <a:alpha val="43000"/>
+                        </a:srgbClr>
+                      </a:outerShdw>
+                    </a:effectLst>
+                  </pic:spPr>
+                </pic:pic>
+              </a:graphicData>
+            </a:graphic>
+          </wp:anchor>
+        </w:drawing>
+      </w:r>
+      <w:r>
+        <w:rPr>
+          <w:noProof/>
+          <w:lang w:eastAsia="fr-FR"/>
+        </w:rPr>
+        <w:pict>
+          <v:shape id="_x0000_s1073" type="#_x0000_t202" style="position:absolute;margin-left:296.25pt;margin-top:78.05pt;width:154.15pt;height:35.15pt;z-index:251708416;mso-height-percent:200;mso-position-horizontal-relative:margin;mso-position-vertical-relative:text;mso-height-percent:200;mso-width-relative:margin;mso-height-relative:margin" filled="f" fillcolor="white [3212]" stroked="f">
+            <v:textbox style="mso-fit-shape-to-text:t">
+              <w:txbxContent>
+                <w:p>
+                  <w:pPr>
+                    <w:pStyle w:val="Titre2"/>
+                  </w:pPr>
+                  <w:r>
+                    <w:t>Montage du système</w:t>
+                  </w:r>
+                </w:p>
+              </w:txbxContent>
+            </v:textbox>
+            <w10:wrap anchorx="margin"/>
+          </v:shape>
+        </w:pict>
+      </w:r>
+      <w:r>
+        <w:tab/>
+        <w:t xml:space="preserve">L e module RTC est un module qui permet de gérer l'heure, même quand le système n'est pas sous tension grâce a une petite pile. Pour le faire fonctionner j'ai fait appel à une bibliothèque sur </w:t>
+      </w:r>
+      <w:proofErr w:type="spellStart"/>
+      <w:r>
+        <w:t>GitHUB</w:t>
+      </w:r>
+      <w:proofErr w:type="spellEnd"/>
+      <w:r>
+        <w:t xml:space="preserve">. Avec les méthodes j'ai donc créé un mini programme donnent  l'heure qui nous servira pour l'horodatage de donné de consommation. </w:t>
+      </w:r>
+    </w:p>
+    <w:p/>
+    <w:p/>
+    <w:p/>
+    <w:p/>
+    <w:p/>
+    <w:p/>
+    <w:p/>
+    <w:p/>
+    <w:p/>
+    <w:p/>
+    <w:p/>
+    <w:p/>
+    <w:p/>
+    <w:p/>
+    <w:p/>
+    <w:p/>
+    <w:p/>
+    <w:p/>
+    <w:p/>
+    <w:p/>
+    <w:p/>
+    <w:p>
+      <w:pPr>
+        <w:jc w:val="right"/>
+      </w:pPr>
+    </w:p>
+    <w:p>
+      <w:pPr>
+        <w:jc w:val="right"/>
+      </w:pPr>
+    </w:p>
+    <w:p/>
     <w:sectPr>
-      <w:headerReference w:type="default" r:id="rId27"/>
-      <w:footerReference w:type="default" r:id="rId28"/>
+      <w:headerReference w:type="default" r:id="rId30"/>
+      <w:footerReference w:type="default" r:id="rId31"/>
       <w:pgSz w:w="11906" w:h="16838"/>
       <w:pgMar w:top="1417" w:right="1417" w:bottom="1417" w:left="1417" w:header="283" w:footer="0" w:gutter="0"/>
       <w:cols w:space="708"/>
@@ -2633,7 +3074,7 @@
                               <w:sz w:val="32"/>
                               <w:szCs w:val="32"/>
                             </w:rPr>
-                            <w:t>6</w:t>
+                            <w:t>11</w:t>
                           </w:r>
                         </w:fldSimple>
                       </w:p>
@@ -3376,37 +3817,6 @@
         </w:p>
       </w:docPartBody>
     </w:docPart>
-    <w:docPart>
-      <w:docPartPr>
-        <w:name w:val="0AF58DC89D2747BEA13021B29E202384"/>
-        <w:category>
-          <w:name w:val="Général"/>
-          <w:gallery w:val="placeholder"/>
-        </w:category>
-        <w:types>
-          <w:type w:val="bbPlcHdr"/>
-        </w:types>
-        <w:behaviors>
-          <w:behavior w:val="content"/>
-        </w:behaviors>
-        <w:guid w:val="{A34C9860-9AFB-4889-AAE9-EA168C1255F5}"/>
-      </w:docPartPr>
-      <w:docPartBody>
-        <w:p>
-          <w:pPr>
-            <w:pStyle w:val="0AF58DC89D2747BEA13021B29E202384"/>
-          </w:pPr>
-          <w:r>
-            <w:rPr>
-              <w:color w:val="484329" w:themeColor="background2" w:themeShade="3F"/>
-              <w:sz w:val="28"/>
-              <w:szCs w:val="28"/>
-            </w:rPr>
-            <w:t>[Tapez le sous-titre du document]</w:t>
-          </w:r>
-        </w:p>
-      </w:docPartBody>
-    </w:docPart>
   </w:docParts>
 </w:glossaryDocument>
 </file>
@@ -3463,6 +3873,7 @@
   <w:rsids>
     <w:rsidRoot w:val="00210AA1"/>
     <w:rsid w:val="00210AA1"/>
+    <w:rsid w:val="002E548F"/>
     <w:rsid w:val="004A38E8"/>
     <w:rsid w:val="00C66537"/>
     <w:rsid w:val="00F47EA6"/>

</xml_diff>

<commit_message>
MAJ 20/02/2018 Signed-off-by: DrBlaf <chauveau.aurelien.76@gmail.com>
</commit_message>
<xml_diff>
--- a/Rapport/Lore/Projet_final_BTS_SN.docx
+++ b/Rapport/Lore/Projet_final_BTS_SN.docx
@@ -100,9 +100,6 @@
                 </w:rPr>
                 <w:alias w:val="Sous-titre"/>
                 <w:id w:val="703864195"/>
-                <w:placeholder>
-                  <w:docPart w:val="0AF58DC89D2747BEA13021B29E202384"/>
-                </w:placeholder>
                 <w:dataBinding w:prefixMappings="xmlns:ns0='http://schemas.openxmlformats.org/package/2006/metadata/core-properties' xmlns:ns1='http://purl.org/dc/elements/1.1/'" w:xpath="/ns0:coreProperties[1]/ns1:subject[1]" w:storeItemID="{6C3C8BC8-F283-45AE-878A-BAB7291924A1}"/>
                 <w:text/>
               </w:sdtPr>
@@ -250,7 +247,7 @@
               <w:noProof/>
             </w:rPr>
             <w:pict>
-              <v:group id="_x0000_s1026" style="position:absolute;margin-left:2246.05pt;margin-top:0;width:264.55pt;height:690.65pt;z-index:251660288;mso-position-horizontal:right;mso-position-horizontal-relative:page;mso-position-vertical:bottom;mso-position-vertical-relative:page" coordorigin="5531,1258" coordsize="5291,13813">
+              <v:group id="_x0000_s1026" style="position:absolute;margin-left:2470.6pt;margin-top:0;width:264.55pt;height:690.65pt;z-index:251660288;mso-position-horizontal:right;mso-position-horizontal-relative:page;mso-position-vertical:bottom;mso-position-vertical-relative:page" coordorigin="5531,1258" coordsize="5291,13813">
                 <v:shapetype id="_x0000_t32" coordsize="21600,21600" o:spt="32" o:oned="t" path="m,l21600,21600e" filled="f">
                   <v:path arrowok="t" fillok="f" o:connecttype="none"/>
                   <o:lock v:ext="edit" shapetype="t"/>
@@ -288,7 +285,7 @@
               <w:noProof/>
             </w:rPr>
             <w:pict>
-              <v:group id="_x0000_s1032" style="position:absolute;margin-left:3354.5pt;margin-top:0;width:332.7pt;height:227.25pt;z-index:251661312;mso-position-horizontal:right;mso-position-horizontal-relative:margin;mso-position-vertical:top;mso-position-vertical-relative:page" coordorigin="4136,15" coordsize="6654,4545" o:allowincell="f">
+              <v:group id="_x0000_s1032" style="position:absolute;margin-left:3647.2pt;margin-top:0;width:332.7pt;height:227.25pt;z-index:251661312;mso-position-horizontal:right;mso-position-horizontal-relative:margin;mso-position-vertical:top;mso-position-vertical-relative:page" coordorigin="4136,15" coordsize="6654,4545" o:allowincell="f">
                 <v:shape id="_x0000_s1033" type="#_x0000_t32" style="position:absolute;left:4136;top:15;width:3058;height:3855" o:connectortype="straight" strokecolor="#fec29b [1620]"/>
                 <v:oval id="_x0000_s1034" style="position:absolute;left:6674;top:444;width:4116;height:4116" fillcolor="#fec29b [1620]" stroked="f"/>
                 <v:oval id="_x0000_s1035" style="position:absolute;left:6773;top:1058;width:3367;height:3367" fillcolor="#fee1cd [820]" stroked="f"/>
@@ -2973,7 +2970,52 @@
         <w:jc w:val="right"/>
       </w:pPr>
     </w:p>
-    <w:p/>
+    <w:p>
+      <w:pPr>
+        <w:pStyle w:val="Titre1"/>
+      </w:pPr>
+      <w:r>
+        <w:lastRenderedPageBreak/>
+        <w:t>COMPTEUR ELECTRIQUE :</w:t>
+      </w:r>
+    </w:p>
+    <w:p/>
+    <w:p>
+      <w:r>
+        <w:tab/>
+        <w:t xml:space="preserve">Avec le compteur électrique nous allons pouvoir récupérer le nombre de KWh que le radiateur vas consommer. Il délivrera une impulsion tout les 100Wh que nous allons récupérer avec la carte </w:t>
+      </w:r>
+      <w:proofErr w:type="spellStart"/>
+      <w:r>
+        <w:t>Arduino</w:t>
+      </w:r>
+      <w:proofErr w:type="spellEnd"/>
+      <w:r>
+        <w:t xml:space="preserve">. </w:t>
+      </w:r>
+    </w:p>
+    <w:p>
+      <w:r>
+        <w:tab/>
+      </w:r>
+      <w:r>
+        <w:t>J'ai pour cela utiliser la pin 2 de la carte car elle est la seul pin avec la numéro 3 a posséder une interruption</w:t>
+      </w:r>
+      <w:r>
+        <w:t xml:space="preserve"> externe</w:t>
+      </w:r>
+      <w:r>
+        <w:t>.</w:t>
+      </w:r>
+      <w:r>
+        <w:t xml:space="preserve"> Ensuite nous avons utilisé la résistance de pull-up interne de la pin 2 à fin de ne pas avoir a monter le composant sur une carte. </w:t>
+      </w:r>
+    </w:p>
+    <w:p>
+      <w:r>
+        <w:tab/>
+      </w:r>
+    </w:p>
     <w:sectPr>
       <w:headerReference w:type="default" r:id="rId30"/>
       <w:footerReference w:type="default" r:id="rId31"/>
@@ -3782,42 +3824,7 @@
 
 <file path=word/glossary/document.xml><?xml version="1.0" encoding="utf-8"?>
 <w:glossaryDocument xmlns:ve="http://schemas.openxmlformats.org/markup-compatibility/2006" xmlns:o="urn:schemas-microsoft-com:office:office" xmlns:r="http://schemas.openxmlformats.org/officeDocument/2006/relationships" xmlns:m="http://schemas.openxmlformats.org/officeDocument/2006/math" xmlns:v="urn:schemas-microsoft-com:vml" xmlns:wp="http://schemas.openxmlformats.org/drawingml/2006/wordprocessingDrawing" xmlns:w10="urn:schemas-microsoft-com:office:word" xmlns:w="http://schemas.openxmlformats.org/wordprocessingml/2006/main" xmlns:wne="http://schemas.microsoft.com/office/word/2006/wordml">
-  <w:docParts>
-    <w:docPart>
-      <w:docPartPr>
-        <w:name w:val="4F1A6FA1FDFD4ECD8F65F07F5A556430"/>
-        <w:category>
-          <w:name w:val="Général"/>
-          <w:gallery w:val="placeholder"/>
-        </w:category>
-        <w:types>
-          <w:type w:val="bbPlcHdr"/>
-        </w:types>
-        <w:behaviors>
-          <w:behavior w:val="content"/>
-        </w:behaviors>
-        <w:guid w:val="{8632AC03-E17A-4A51-8B56-F0784D1688DE}"/>
-      </w:docPartPr>
-      <w:docPartBody>
-        <w:p>
-          <w:pPr>
-            <w:pStyle w:val="4F1A6FA1FDFD4ECD8F65F07F5A556430"/>
-          </w:pPr>
-          <w:r>
-            <w:rPr>
-              <w:rFonts w:asciiTheme="majorHAnsi" w:eastAsiaTheme="majorEastAsia" w:hAnsiTheme="majorHAnsi" w:cstheme="majorBidi"/>
-              <w:b/>
-              <w:bCs/>
-              <w:color w:val="365F91" w:themeColor="accent1" w:themeShade="BF"/>
-              <w:sz w:val="48"/>
-              <w:szCs w:val="48"/>
-            </w:rPr>
-            <w:t>[Tapez le titre du document]</w:t>
-          </w:r>
-        </w:p>
-      </w:docPartBody>
-    </w:docPart>
-  </w:docParts>
+  <w:docParts/>
 </w:glossaryDocument>
 </file>
 
@@ -3876,6 +3883,7 @@
     <w:rsid w:val="002E548F"/>
     <w:rsid w:val="004A38E8"/>
     <w:rsid w:val="00C66537"/>
+    <w:rsid w:val="00F36C13"/>
     <w:rsid w:val="00F47EA6"/>
   </w:rsids>
   <m:mathPr>

</xml_diff>

<commit_message>
MAJ Benjamin est triste nous sommes le 21/02/2018 peut etre demain ira t il mieux Signed-off-by: DrBlaf <chauveau.aurelien.76@gmail.com>
</commit_message>
<xml_diff>
--- a/Rapport/Lore/Projet_final_BTS_SN.docx
+++ b/Rapport/Lore/Projet_final_BTS_SN.docx
@@ -51,9 +51,6 @@
                 </w:rPr>
                 <w:alias w:val="Titre"/>
                 <w:id w:val="703864190"/>
-                <w:placeholder>
-                  <w:docPart w:val="4F1A6FA1FDFD4ECD8F65F07F5A556430"/>
-                </w:placeholder>
                 <w:dataBinding w:prefixMappings="xmlns:ns0='http://schemas.openxmlformats.org/package/2006/metadata/core-properties' xmlns:ns1='http://purl.org/dc/elements/1.1/'" w:xpath="/ns0:coreProperties[1]/ns1:title[1]" w:storeItemID="{6C3C8BC8-F283-45AE-878A-BAB7291924A1}"/>
                 <w:text/>
               </w:sdtPr>
@@ -247,7 +244,7 @@
               <w:noProof/>
             </w:rPr>
             <w:pict>
-              <v:group id="_x0000_s1026" style="position:absolute;margin-left:2470.6pt;margin-top:0;width:264.55pt;height:690.65pt;z-index:251660288;mso-position-horizontal:right;mso-position-horizontal-relative:page;mso-position-vertical:bottom;mso-position-vertical-relative:page" coordorigin="5531,1258" coordsize="5291,13813">
+              <v:group id="_x0000_s1026" style="position:absolute;margin-left:2919.7pt;margin-top:0;width:264.55pt;height:690.65pt;z-index:251660288;mso-position-horizontal:right;mso-position-horizontal-relative:page;mso-position-vertical:bottom;mso-position-vertical-relative:page" coordorigin="5531,1258" coordsize="5291,13813">
                 <v:shapetype id="_x0000_t32" coordsize="21600,21600" o:spt="32" o:oned="t" path="m,l21600,21600e" filled="f">
                   <v:path arrowok="t" fillok="f" o:connecttype="none"/>
                   <o:lock v:ext="edit" shapetype="t"/>
@@ -285,7 +282,7 @@
               <w:noProof/>
             </w:rPr>
             <w:pict>
-              <v:group id="_x0000_s1032" style="position:absolute;margin-left:3647.2pt;margin-top:0;width:332.7pt;height:227.25pt;z-index:251661312;mso-position-horizontal:right;mso-position-horizontal-relative:margin;mso-position-vertical:top;mso-position-vertical-relative:page" coordorigin="4136,15" coordsize="6654,4545" o:allowincell="f">
+              <v:group id="_x0000_s1032" style="position:absolute;margin-left:4232.6pt;margin-top:0;width:332.7pt;height:227.25pt;z-index:251661312;mso-position-horizontal:right;mso-position-horizontal-relative:margin;mso-position-vertical:top;mso-position-vertical-relative:page" coordorigin="4136,15" coordsize="6654,4545" o:allowincell="f">
                 <v:shape id="_x0000_s1033" type="#_x0000_t32" style="position:absolute;left:4136;top:15;width:3058;height:3855" o:connectortype="straight" strokecolor="#fec29b [1620]"/>
                 <v:oval id="_x0000_s1034" style="position:absolute;left:6674;top:444;width:4116;height:4116" fillcolor="#fec29b [1620]" stroked="f"/>
                 <v:oval id="_x0000_s1035" style="position:absolute;left:6773;top:1058;width:3367;height:3367" fillcolor="#fee1cd [820]" stroked="f"/>
@@ -1726,42 +1723,19 @@
           <w:noProof/>
           <w:lang w:eastAsia="fr-FR"/>
         </w:rPr>
-        <w:pict>
-          <v:shape id="_x0000_s1058" type="#_x0000_t202" style="position:absolute;margin-left:7.45pt;margin-top:14.8pt;width:154.15pt;height:35.15pt;z-index:251688960;mso-height-percent:200;mso-position-horizontal-relative:margin;mso-position-vertical-relative:text;mso-height-percent:200;mso-width-relative:margin;mso-height-relative:margin" filled="f" fillcolor="white [3212]" stroked="f">
-            <v:textbox style="mso-fit-shape-to-text:t">
-              <w:txbxContent>
-                <w:p>
-                  <w:pPr>
-                    <w:pStyle w:val="Titre2"/>
-                  </w:pPr>
-                  <w:r>
-                    <w:t>Montage du système</w:t>
-                  </w:r>
-                </w:p>
-              </w:txbxContent>
-            </v:textbox>
-            <w10:wrap anchorx="margin"/>
-          </v:shape>
-        </w:pict>
-      </w:r>
-      <w:r>
-        <w:rPr>
-          <w:noProof/>
-          <w:lang w:eastAsia="fr-FR"/>
-        </w:rPr>
         <w:drawing>
-          <wp:anchor distT="0" distB="0" distL="114300" distR="114300" simplePos="0" relativeHeight="251658238" behindDoc="0" locked="0" layoutInCell="1" allowOverlap="1">
+          <wp:anchor distT="0" distB="0" distL="114300" distR="114300" simplePos="0" relativeHeight="251719680" behindDoc="1" locked="0" layoutInCell="1" allowOverlap="1">
             <wp:simplePos x="0" y="0"/>
-            <wp:positionH relativeFrom="margin">
-              <wp:align>right</wp:align>
+            <wp:positionH relativeFrom="column">
+              <wp:posOffset>16510</wp:posOffset>
             </wp:positionH>
             <wp:positionV relativeFrom="paragraph">
-              <wp:posOffset>111304</wp:posOffset>
+              <wp:posOffset>253365</wp:posOffset>
             </wp:positionV>
-            <wp:extent cx="5557281" cy="5270179"/>
-            <wp:effectExtent l="38100" t="57150" r="119619" b="101921"/>
+            <wp:extent cx="5556885" cy="5070475"/>
+            <wp:effectExtent l="38100" t="57150" r="120015" b="92075"/>
             <wp:wrapNone/>
-            <wp:docPr id="3" name="Image 1" descr="Résultat de recherche d'images pour &quot;micro sd card adapter arduino schematic&quot;"/>
+            <wp:docPr id="18" name="Image 1"/>
             <wp:cNvGraphicFramePr>
               <a:graphicFrameLocks xmlns:a="http://schemas.openxmlformats.org/drawingml/2006/main" noChangeAspect="1"/>
             </wp:cNvGraphicFramePr>
@@ -1769,7 +1743,7 @@
               <a:graphicData uri="http://schemas.openxmlformats.org/drawingml/2006/picture">
                 <pic:pic xmlns:pic="http://schemas.openxmlformats.org/drawingml/2006/picture">
                   <pic:nvPicPr>
-                    <pic:cNvPr id="0" name="Picture 1" descr="Résultat de recherche d'images pour &quot;micro sd card adapter arduino schematic&quot;"/>
+                    <pic:cNvPr id="0" name="Picture 1"/>
                     <pic:cNvPicPr>
                       <a:picLocks noChangeAspect="1" noChangeArrowheads="1"/>
                     </pic:cNvPicPr>
@@ -1784,7 +1758,7 @@
                   <pic:spPr bwMode="auto">
                     <a:xfrm>
                       <a:off x="0" y="0"/>
-                      <a:ext cx="5557281" cy="5270179"/>
+                      <a:ext cx="5556885" cy="5070475"/>
                     </a:xfrm>
                     <a:prstGeom prst="rect">
                       <a:avLst/>
@@ -1809,6 +1783,29 @@
             </a:graphic>
           </wp:anchor>
         </w:drawing>
+      </w:r>
+      <w:r>
+        <w:rPr>
+          <w:noProof/>
+          <w:lang w:eastAsia="fr-FR"/>
+        </w:rPr>
+        <w:pict>
+          <v:shape id="_x0000_s1058" type="#_x0000_t202" style="position:absolute;margin-left:7.45pt;margin-top:14.8pt;width:154.15pt;height:35.15pt;z-index:251688960;mso-height-percent:200;mso-position-horizontal-relative:margin;mso-position-vertical-relative:text;mso-height-percent:200;mso-width-relative:margin;mso-height-relative:margin" filled="f" fillcolor="white [3212]" stroked="f">
+            <v:textbox style="mso-fit-shape-to-text:t">
+              <w:txbxContent>
+                <w:p>
+                  <w:pPr>
+                    <w:pStyle w:val="Titre2"/>
+                  </w:pPr>
+                  <w:r>
+                    <w:t>Montage du système</w:t>
+                  </w:r>
+                </w:p>
+              </w:txbxContent>
+            </v:textbox>
+            <w10:wrap anchorx="margin"/>
+          </v:shape>
+        </w:pict>
       </w:r>
     </w:p>
     <w:p/>
@@ -3008,17 +3005,344 @@
         <w:t>.</w:t>
       </w:r>
       <w:r>
-        <w:t xml:space="preserve"> Ensuite nous avons utilisé la résistance de pull-up interne de la pin 2 à fin de ne pas avoir a monter le composant sur une carte. </w:t>
-      </w:r>
-    </w:p>
-    <w:p>
+        <w:t xml:space="preserve"> Ensuite nous avons utilisé la résistance de pull-up interne de </w:t>
+      </w:r>
+      <w:r>
+        <w:t>la pin 2 à fin de ne pas avoir à</w:t>
+      </w:r>
+      <w:r>
+        <w:t xml:space="preserve"> monter le composant sur une carte. </w:t>
+      </w:r>
+    </w:p>
+    <w:p>
+      <w:r>
+        <w:rPr>
+          <w:noProof/>
+          <w:lang w:eastAsia="fr-FR"/>
+        </w:rPr>
+        <w:pict>
+          <v:shape id="_x0000_s1078" type="#_x0000_t202" style="position:absolute;margin-left:309.85pt;margin-top:391.45pt;width:164.8pt;height:35.15pt;z-index:251715584;mso-height-percent:200;mso-position-horizontal-relative:text;mso-position-vertical-relative:text;mso-height-percent:200;mso-width-relative:margin;mso-height-relative:margin" filled="f" stroked="f">
+            <v:textbox style="mso-fit-shape-to-text:t">
+              <w:txbxContent>
+                <w:p>
+                  <w:pPr>
+                    <w:pStyle w:val="Titre2"/>
+                  </w:pPr>
+                  <w:r>
+                    <w:t>Code de test unitaire</w:t>
+                  </w:r>
+                </w:p>
+              </w:txbxContent>
+            </v:textbox>
+          </v:shape>
+        </w:pict>
+      </w:r>
+      <w:r>
+        <w:rPr>
+          <w:noProof/>
+          <w:lang w:eastAsia="fr-FR"/>
+        </w:rPr>
+        <w:pict>
+          <v:rect id="_x0000_s1077" style="position:absolute;margin-left:-20.35pt;margin-top:23pt;width:75.75pt;height:12.15pt;z-index:251714560" stroked="f"/>
+        </w:pict>
+      </w:r>
+      <w:r>
+        <w:rPr>
+          <w:noProof/>
+          <w:lang w:eastAsia="fr-FR"/>
+        </w:rPr>
+        <w:drawing>
+          <wp:anchor distT="0" distB="0" distL="114300" distR="114300" simplePos="0" relativeHeight="251713536" behindDoc="1" locked="0" layoutInCell="1" allowOverlap="1">
+            <wp:simplePos x="0" y="0"/>
+            <wp:positionH relativeFrom="column">
+              <wp:posOffset>-251460</wp:posOffset>
+            </wp:positionH>
+            <wp:positionV relativeFrom="paragraph">
+              <wp:posOffset>104140</wp:posOffset>
+            </wp:positionV>
+            <wp:extent cx="6285230" cy="5331460"/>
+            <wp:effectExtent l="38100" t="57150" r="115570" b="97790"/>
+            <wp:wrapNone/>
+            <wp:docPr id="22" name="Image 2"/>
+            <wp:cNvGraphicFramePr>
+              <a:graphicFrameLocks xmlns:a="http://schemas.openxmlformats.org/drawingml/2006/main" noChangeAspect="1"/>
+            </wp:cNvGraphicFramePr>
+            <a:graphic xmlns:a="http://schemas.openxmlformats.org/drawingml/2006/main">
+              <a:graphicData uri="http://schemas.openxmlformats.org/drawingml/2006/picture">
+                <pic:pic xmlns:pic="http://schemas.openxmlformats.org/drawingml/2006/picture">
+                  <pic:nvPicPr>
+                    <pic:cNvPr id="0" name="Picture 2"/>
+                    <pic:cNvPicPr>
+                      <a:picLocks noChangeAspect="1" noChangeArrowheads="1"/>
+                    </pic:cNvPicPr>
+                  </pic:nvPicPr>
+                  <pic:blipFill>
+                    <a:blip r:embed="rId30"/>
+                    <a:srcRect/>
+                    <a:stretch>
+                      <a:fillRect/>
+                    </a:stretch>
+                  </pic:blipFill>
+                  <pic:spPr bwMode="auto">
+                    <a:xfrm>
+                      <a:off x="0" y="0"/>
+                      <a:ext cx="6285230" cy="5331460"/>
+                    </a:xfrm>
+                    <a:prstGeom prst="rect">
+                      <a:avLst/>
+                    </a:prstGeom>
+                    <a:ln w="38100" cap="sq">
+                      <a:solidFill>
+                        <a:schemeClr val="accent1"/>
+                      </a:solidFill>
+                      <a:prstDash val="solid"/>
+                      <a:miter lim="800000"/>
+                    </a:ln>
+                    <a:effectLst>
+                      <a:outerShdw blurRad="50800" dist="38100" dir="2700000" algn="tl" rotWithShape="0">
+                        <a:srgbClr val="000000">
+                          <a:alpha val="43000"/>
+                        </a:srgbClr>
+                      </a:outerShdw>
+                    </a:effectLst>
+                  </pic:spPr>
+                </pic:pic>
+              </a:graphicData>
+            </a:graphic>
+          </wp:anchor>
+        </w:drawing>
+      </w:r>
       <w:r>
         <w:tab/>
       </w:r>
     </w:p>
+    <w:p/>
+    <w:p/>
+    <w:p/>
+    <w:p/>
+    <w:p/>
+    <w:p/>
+    <w:p/>
+    <w:p/>
+    <w:p/>
+    <w:p/>
+    <w:p/>
+    <w:p/>
+    <w:p/>
+    <w:p/>
+    <w:p/>
+    <w:p/>
+    <w:p/>
+    <w:p>
+      <w:r>
+        <w:tab/>
+        <w:t xml:space="preserve">Le délai est de 50 sec se qui correspond a la moitié de la durée de l'impulsion générer par le compteur en suite on revérifie l'état de la broche. Cette opération nous permet d'être insensible au perturbation électrique.  </w:t>
+      </w:r>
+    </w:p>
+    <w:p/>
+    <w:p>
+      <w:r>
+        <w:rPr>
+          <w:noProof/>
+          <w:lang w:eastAsia="fr-FR"/>
+        </w:rPr>
+        <w:lastRenderedPageBreak/>
+        <w:drawing>
+          <wp:anchor distT="0" distB="0" distL="114300" distR="114300" simplePos="0" relativeHeight="251716608" behindDoc="1" locked="0" layoutInCell="1" allowOverlap="1">
+            <wp:simplePos x="0" y="0"/>
+            <wp:positionH relativeFrom="margin">
+              <wp:align>center</wp:align>
+            </wp:positionH>
+            <wp:positionV relativeFrom="paragraph">
+              <wp:posOffset>309262</wp:posOffset>
+            </wp:positionV>
+            <wp:extent cx="4580140" cy="3449633"/>
+            <wp:effectExtent l="38100" t="57150" r="106160" b="93667"/>
+            <wp:wrapNone/>
+            <wp:docPr id="24" name="Image 23" descr="FIG001.BMP"/>
+            <wp:cNvGraphicFramePr>
+              <a:graphicFrameLocks xmlns:a="http://schemas.openxmlformats.org/drawingml/2006/main" noChangeAspect="1"/>
+            </wp:cNvGraphicFramePr>
+            <a:graphic xmlns:a="http://schemas.openxmlformats.org/drawingml/2006/main">
+              <a:graphicData uri="http://schemas.openxmlformats.org/drawingml/2006/picture">
+                <pic:pic xmlns:pic="http://schemas.openxmlformats.org/drawingml/2006/picture">
+                  <pic:nvPicPr>
+                    <pic:cNvPr id="0" name="FIG001.BMP"/>
+                    <pic:cNvPicPr/>
+                  </pic:nvPicPr>
+                  <pic:blipFill>
+                    <a:blip r:embed="rId31"/>
+                    <a:stretch>
+                      <a:fillRect/>
+                    </a:stretch>
+                  </pic:blipFill>
+                  <pic:spPr>
+                    <a:xfrm>
+                      <a:off x="0" y="0"/>
+                      <a:ext cx="4580140" cy="3449633"/>
+                    </a:xfrm>
+                    <a:prstGeom prst="rect">
+                      <a:avLst/>
+                    </a:prstGeom>
+                    <a:ln w="38100" cap="sq">
+                      <a:solidFill>
+                        <a:schemeClr val="accent1"/>
+                      </a:solidFill>
+                      <a:prstDash val="solid"/>
+                      <a:miter lim="800000"/>
+                    </a:ln>
+                    <a:effectLst>
+                      <a:outerShdw blurRad="50800" dist="38100" dir="2700000" algn="tl" rotWithShape="0">
+                        <a:srgbClr val="000000">
+                          <a:alpha val="43000"/>
+                        </a:srgbClr>
+                      </a:outerShdw>
+                    </a:effectLst>
+                  </pic:spPr>
+                </pic:pic>
+              </a:graphicData>
+            </a:graphic>
+          </wp:anchor>
+        </w:drawing>
+      </w:r>
+      <w:r>
+        <w:t xml:space="preserve">Voici à l'oscilloscope,  l'impulsion généré par le compteur électrique :  </w:t>
+      </w:r>
+    </w:p>
+    <w:p/>
+    <w:p/>
+    <w:p/>
+    <w:p/>
+    <w:p/>
+    <w:p/>
+    <w:p/>
+    <w:p/>
+    <w:p/>
+    <w:p/>
+    <w:p/>
+    <w:p>
+      <w:r>
+        <w:rPr>
+          <w:noProof/>
+          <w:lang w:eastAsia="fr-FR"/>
+        </w:rPr>
+        <w:pict>
+          <v:shape id="_x0000_s1079" type="#_x0000_t202" style="position:absolute;margin-left:294.2pt;margin-top:7.1pt;width:154.15pt;height:35.15pt;z-index:251717632;mso-height-percent:200;mso-position-horizontal-relative:margin;mso-position-vertical-relative:text;mso-height-percent:200;mso-width-relative:margin;mso-height-relative:margin" filled="f" fillcolor="white [3212]" stroked="f">
+            <v:textbox style="mso-fit-shape-to-text:t">
+              <w:txbxContent>
+                <w:p>
+                  <w:pPr>
+                    <w:pStyle w:val="Titre2"/>
+                  </w:pPr>
+                  <w:r>
+                    <w:t>Montage du système</w:t>
+                  </w:r>
+                </w:p>
+              </w:txbxContent>
+            </v:textbox>
+            <w10:wrap anchorx="margin"/>
+          </v:shape>
+        </w:pict>
+      </w:r>
+    </w:p>
+    <w:p>
+      <w:r>
+        <w:rPr>
+          <w:noProof/>
+          <w:lang w:eastAsia="fr-FR"/>
+        </w:rPr>
+        <w:drawing>
+          <wp:anchor distT="0" distB="0" distL="114300" distR="114300" simplePos="0" relativeHeight="251718656" behindDoc="1" locked="0" layoutInCell="1" allowOverlap="1">
+            <wp:simplePos x="0" y="0"/>
+            <wp:positionH relativeFrom="column">
+              <wp:posOffset>40830</wp:posOffset>
+            </wp:positionH>
+            <wp:positionV relativeFrom="paragraph">
+              <wp:posOffset>196957</wp:posOffset>
+            </wp:positionV>
+            <wp:extent cx="5590366" cy="3858474"/>
+            <wp:effectExtent l="38100" t="57150" r="105584" b="103926"/>
+            <wp:wrapNone/>
+            <wp:docPr id="25" name="Image 3" descr="Q:\Projet_Domotique_GITBTS\Rapport\Lore\img\compteur_elec.png"/>
+            <wp:cNvGraphicFramePr>
+              <a:graphicFrameLocks xmlns:a="http://schemas.openxmlformats.org/drawingml/2006/main" noChangeAspect="1"/>
+            </wp:cNvGraphicFramePr>
+            <a:graphic xmlns:a="http://schemas.openxmlformats.org/drawingml/2006/main">
+              <a:graphicData uri="http://schemas.openxmlformats.org/drawingml/2006/picture">
+                <pic:pic xmlns:pic="http://schemas.openxmlformats.org/drawingml/2006/picture">
+                  <pic:nvPicPr>
+                    <pic:cNvPr id="0" name="Picture 3" descr="Q:\Projet_Domotique_GITBTS\Rapport\Lore\img\compteur_elec.png"/>
+                    <pic:cNvPicPr>
+                      <a:picLocks noChangeAspect="1" noChangeArrowheads="1"/>
+                    </pic:cNvPicPr>
+                  </pic:nvPicPr>
+                  <pic:blipFill>
+                    <a:blip r:embed="rId32"/>
+                    <a:srcRect/>
+                    <a:stretch>
+                      <a:fillRect/>
+                    </a:stretch>
+                  </pic:blipFill>
+                  <pic:spPr bwMode="auto">
+                    <a:xfrm>
+                      <a:off x="0" y="0"/>
+                      <a:ext cx="5590366" cy="3858474"/>
+                    </a:xfrm>
+                    <a:prstGeom prst="rect">
+                      <a:avLst/>
+                    </a:prstGeom>
+                    <a:ln w="38100" cap="sq">
+                      <a:solidFill>
+                        <a:schemeClr val="accent1"/>
+                      </a:solidFill>
+                      <a:prstDash val="solid"/>
+                      <a:miter lim="800000"/>
+                    </a:ln>
+                    <a:effectLst>
+                      <a:outerShdw blurRad="50800" dist="38100" dir="2700000" algn="tl" rotWithShape="0">
+                        <a:srgbClr val="000000">
+                          <a:alpha val="43000"/>
+                        </a:srgbClr>
+                      </a:outerShdw>
+                    </a:effectLst>
+                  </pic:spPr>
+                </pic:pic>
+              </a:graphicData>
+            </a:graphic>
+          </wp:anchor>
+        </w:drawing>
+      </w:r>
+    </w:p>
+    <w:p/>
+    <w:p/>
+    <w:p/>
+    <w:p/>
+    <w:p/>
+    <w:p/>
+    <w:p/>
+    <w:p/>
+    <w:p/>
+    <w:p/>
+    <w:p/>
+    <w:p>
+      <w:pPr>
+        <w:jc w:val="right"/>
+      </w:pPr>
+    </w:p>
+    <w:p>
+      <w:pPr>
+        <w:jc w:val="right"/>
+      </w:pPr>
+    </w:p>
+    <w:p>
+      <w:pPr>
+        <w:jc w:val="right"/>
+      </w:pPr>
+    </w:p>
+    <w:p/>
     <w:sectPr>
-      <w:headerReference w:type="default" r:id="rId30"/>
-      <w:footerReference w:type="default" r:id="rId31"/>
+      <w:headerReference w:type="default" r:id="rId33"/>
+      <w:footerReference w:type="default" r:id="rId34"/>
       <w:pgSz w:w="11906" w:h="16838"/>
       <w:pgMar w:top="1417" w:right="1417" w:bottom="1417" w:left="1417" w:header="283" w:footer="0" w:gutter="0"/>
       <w:cols w:space="708"/>
@@ -3116,7 +3440,7 @@
                               <w:sz w:val="32"/>
                               <w:szCs w:val="32"/>
                             </w:rPr>
-                            <w:t>11</w:t>
+                            <w:t>10</w:t>
                           </w:r>
                         </w:fldSimple>
                       </w:p>
@@ -3822,324 +4146,6 @@
 </w:styles>
 </file>
 
-<file path=word/glossary/document.xml><?xml version="1.0" encoding="utf-8"?>
-<w:glossaryDocument xmlns:ve="http://schemas.openxmlformats.org/markup-compatibility/2006" xmlns:o="urn:schemas-microsoft-com:office:office" xmlns:r="http://schemas.openxmlformats.org/officeDocument/2006/relationships" xmlns:m="http://schemas.openxmlformats.org/officeDocument/2006/math" xmlns:v="urn:schemas-microsoft-com:vml" xmlns:wp="http://schemas.openxmlformats.org/drawingml/2006/wordprocessingDrawing" xmlns:w10="urn:schemas-microsoft-com:office:word" xmlns:w="http://schemas.openxmlformats.org/wordprocessingml/2006/main" xmlns:wne="http://schemas.microsoft.com/office/word/2006/wordml">
-  <w:docParts/>
-</w:glossaryDocument>
-</file>
-
-<file path=word/glossary/fontTable.xml><?xml version="1.0" encoding="utf-8"?>
-<w:fonts xmlns:r="http://schemas.openxmlformats.org/officeDocument/2006/relationships" xmlns:w="http://schemas.openxmlformats.org/wordprocessingml/2006/main">
-  <w:font w:name="Century Schoolbook">
-    <w:panose1 w:val="02040604050505020304"/>
-    <w:charset w:val="00"/>
-    <w:family w:val="roman"/>
-    <w:pitch w:val="variable"/>
-    <w:sig w:usb0="00000287" w:usb1="00000000" w:usb2="00000000" w:usb3="00000000" w:csb0="0000009F" w:csb1="00000000"/>
-  </w:font>
-  <w:font w:name="Times New Roman">
-    <w:panose1 w:val="02020603050405020304"/>
-    <w:charset w:val="00"/>
-    <w:family w:val="roman"/>
-    <w:pitch w:val="variable"/>
-    <w:sig w:usb0="E0002AFF" w:usb1="C0007841" w:usb2="00000009" w:usb3="00000000" w:csb0="000001FF" w:csb1="00000000"/>
-  </w:font>
-  <w:font w:name="Tahoma">
-    <w:panose1 w:val="020B0604030504040204"/>
-    <w:charset w:val="00"/>
-    <w:family w:val="swiss"/>
-    <w:pitch w:val="variable"/>
-    <w:sig w:usb0="E1002EFF" w:usb1="C000605B" w:usb2="00000029" w:usb3="00000000" w:csb0="000101FF" w:csb1="00000000"/>
-  </w:font>
-  <w:font w:name="Calibri">
-    <w:panose1 w:val="020F0502020204030204"/>
-    <w:charset w:val="00"/>
-    <w:family w:val="swiss"/>
-    <w:pitch w:val="variable"/>
-    <w:sig w:usb0="E00002FF" w:usb1="4000ACFF" w:usb2="00000001" w:usb3="00000000" w:csb0="0000019F" w:csb1="00000000"/>
-  </w:font>
-  <w:font w:name="Cambria">
-    <w:panose1 w:val="02040503050406030204"/>
-    <w:charset w:val="00"/>
-    <w:family w:val="roman"/>
-    <w:pitch w:val="variable"/>
-    <w:sig w:usb0="E00002FF" w:usb1="400004FF" w:usb2="00000000" w:usb3="00000000" w:csb0="0000019F" w:csb1="00000000"/>
-  </w:font>
-</w:fonts>
-</file>
-
-<file path=word/glossary/settings.xml><?xml version="1.0" encoding="utf-8"?>
-<w:settings xmlns:o="urn:schemas-microsoft-com:office:office" xmlns:r="http://schemas.openxmlformats.org/officeDocument/2006/relationships" xmlns:m="http://schemas.openxmlformats.org/officeDocument/2006/math" xmlns:v="urn:schemas-microsoft-com:vml" xmlns:w10="urn:schemas-microsoft-com:office:word" xmlns:w="http://schemas.openxmlformats.org/wordprocessingml/2006/main" xmlns:sl="http://schemas.openxmlformats.org/schemaLibrary/2006/main">
-  <w:view w:val="normal"/>
-  <w:defaultTabStop w:val="708"/>
-  <w:hyphenationZone w:val="425"/>
-  <w:characterSpacingControl w:val="doNotCompress"/>
-  <w:compat>
-    <w:useFELayout/>
-  </w:compat>
-  <w:rsids>
-    <w:rsidRoot w:val="00210AA1"/>
-    <w:rsid w:val="00210AA1"/>
-    <w:rsid w:val="002E548F"/>
-    <w:rsid w:val="004A38E8"/>
-    <w:rsid w:val="00C66537"/>
-    <w:rsid w:val="00F36C13"/>
-    <w:rsid w:val="00F47EA6"/>
-  </w:rsids>
-  <m:mathPr>
-    <m:mathFont m:val="Cambria Math"/>
-    <m:brkBin m:val="before"/>
-    <m:brkBinSub m:val="--"/>
-    <m:smallFrac m:val="off"/>
-    <m:dispDef/>
-    <m:lMargin m:val="0"/>
-    <m:rMargin m:val="0"/>
-    <m:defJc m:val="centerGroup"/>
-    <m:wrapIndent m:val="1440"/>
-    <m:intLim m:val="subSup"/>
-    <m:naryLim m:val="undOvr"/>
-  </m:mathPr>
-  <w:themeFontLang w:val="fr-FR"/>
-  <w:clrSchemeMapping w:bg1="light1" w:t1="dark1" w:bg2="light2" w:t2="dark2" w:accent1="accent1" w:accent2="accent2" w:accent3="accent3" w:accent4="accent4" w:accent5="accent5" w:accent6="accent6" w:hyperlink="hyperlink" w:followedHyperlink="followedHyperlink"/>
-  <w:decimalSymbol w:val=","/>
-  <w:listSeparator w:val=";"/>
-</w:settings>
-</file>
-
-<file path=word/glossary/styles.xml><?xml version="1.0" encoding="utf-8"?>
-<w:styles xmlns:r="http://schemas.openxmlformats.org/officeDocument/2006/relationships" xmlns:w="http://schemas.openxmlformats.org/wordprocessingml/2006/main">
-  <w:docDefaults>
-    <w:rPrDefault>
-      <w:rPr>
-        <w:rFonts w:asciiTheme="minorHAnsi" w:eastAsiaTheme="minorEastAsia" w:hAnsiTheme="minorHAnsi" w:cstheme="minorBidi"/>
-        <w:sz w:val="22"/>
-        <w:szCs w:val="22"/>
-        <w:lang w:val="fr-FR" w:eastAsia="fr-FR" w:bidi="ar-SA"/>
-      </w:rPr>
-    </w:rPrDefault>
-    <w:pPrDefault>
-      <w:pPr>
-        <w:spacing w:after="200" w:line="276" w:lineRule="auto"/>
-      </w:pPr>
-    </w:pPrDefault>
-  </w:docDefaults>
-  <w:latentStyles w:defLockedState="0" w:defUIPriority="99" w:defSemiHidden="1" w:defUnhideWhenUsed="1" w:defQFormat="0" w:count="267">
-    <w:lsdException w:name="Normal" w:semiHidden="0" w:uiPriority="0" w:unhideWhenUsed="0" w:qFormat="1"/>
-    <w:lsdException w:name="heading 1" w:semiHidden="0" w:uiPriority="9" w:unhideWhenUsed="0" w:qFormat="1"/>
-    <w:lsdException w:name="heading 2" w:uiPriority="9" w:qFormat="1"/>
-    <w:lsdException w:name="heading 3" w:uiPriority="9" w:qFormat="1"/>
-    <w:lsdException w:name="heading 4" w:uiPriority="9" w:qFormat="1"/>
-    <w:lsdException w:name="heading 5" w:uiPriority="9" w:qFormat="1"/>
-    <w:lsdException w:name="heading 6" w:uiPriority="9" w:qFormat="1"/>
-    <w:lsdException w:name="heading 7" w:uiPriority="9" w:qFormat="1"/>
-    <w:lsdException w:name="heading 8" w:uiPriority="9" w:qFormat="1"/>
-    <w:lsdException w:name="heading 9" w:uiPriority="9" w:qFormat="1"/>
-    <w:lsdException w:name="toc 1" w:uiPriority="39"/>
-    <w:lsdException w:name="toc 2" w:uiPriority="39"/>
-    <w:lsdException w:name="toc 3" w:uiPriority="39"/>
-    <w:lsdException w:name="toc 4" w:uiPriority="39"/>
-    <w:lsdException w:name="toc 5" w:uiPriority="39"/>
-    <w:lsdException w:name="toc 6" w:uiPriority="39"/>
-    <w:lsdException w:name="toc 7" w:uiPriority="39"/>
-    <w:lsdException w:name="toc 8" w:uiPriority="39"/>
-    <w:lsdException w:name="toc 9" w:uiPriority="39"/>
-    <w:lsdException w:name="caption" w:uiPriority="35" w:qFormat="1"/>
-    <w:lsdException w:name="Title" w:semiHidden="0" w:uiPriority="10" w:unhideWhenUsed="0" w:qFormat="1"/>
-    <w:lsdException w:name="Default Paragraph Font" w:uiPriority="1"/>
-    <w:lsdException w:name="Subtitle" w:semiHidden="0" w:uiPriority="11" w:unhideWhenUsed="0" w:qFormat="1"/>
-    <w:lsdException w:name="Strong" w:semiHidden="0" w:uiPriority="22" w:unhideWhenUsed="0" w:qFormat="1"/>
-    <w:lsdException w:name="Emphasis" w:semiHidden="0" w:uiPriority="20" w:unhideWhenUsed="0" w:qFormat="1"/>
-    <w:lsdException w:name="Table Grid" w:semiHidden="0" w:uiPriority="59" w:unhideWhenUsed="0"/>
-    <w:lsdException w:name="Placeholder Text" w:unhideWhenUsed="0"/>
-    <w:lsdException w:name="No Spacing" w:semiHidden="0" w:uiPriority="1" w:unhideWhenUsed="0" w:qFormat="1"/>
-    <w:lsdException w:name="Light Shading" w:semiHidden="0" w:uiPriority="60" w:unhideWhenUsed="0"/>
-    <w:lsdException w:name="Light List" w:semiHidden="0" w:uiPriority="61" w:unhideWhenUsed="0"/>
-    <w:lsdException w:name="Light Grid" w:semiHidden="0" w:uiPriority="62" w:unhideWhenUsed="0"/>
-    <w:lsdException w:name="Medium Shading 1" w:semiHidden="0" w:uiPriority="63" w:unhideWhenUsed="0"/>
-    <w:lsdException w:name="Medium Shading 2" w:semiHidden="0" w:uiPriority="64" w:unhideWhenUsed="0"/>
-    <w:lsdException w:name="Medium List 1" w:semiHidden="0" w:uiPriority="65" w:unhideWhenUsed="0"/>
-    <w:lsdException w:name="Medium List 2" w:semiHidden="0" w:uiPriority="66" w:unhideWhenUsed="0"/>
-    <w:lsdException w:name="Medium Grid 1" w:semiHidden="0" w:uiPriority="67" w:unhideWhenUsed="0"/>
-    <w:lsdException w:name="Medium Grid 2" w:semiHidden="0" w:uiPriority="68" w:unhideWhenUsed="0"/>
-    <w:lsdException w:name="Medium Grid 3" w:semiHidden="0" w:uiPriority="69" w:unhideWhenUsed="0"/>
-    <w:lsdException w:name="Dark List" w:semiHidden="0" w:uiPriority="70" w:unhideWhenUsed="0"/>
-    <w:lsdException w:name="Colorful Shading" w:semiHidden="0" w:uiPriority="71" w:unhideWhenUsed="0"/>
-    <w:lsdException w:name="Colorful List" w:semiHidden="0" w:uiPriority="72" w:unhideWhenUsed="0"/>
-    <w:lsdException w:name="Colorful Grid" w:semiHidden="0" w:uiPriority="73" w:unhideWhenUsed="0"/>
-    <w:lsdException w:name="Light Shading Accent 1" w:semiHidden="0" w:uiPriority="60" w:unhideWhenUsed="0"/>
-    <w:lsdException w:name="Light List Accent 1" w:semiHidden="0" w:uiPriority="61" w:unhideWhenUsed="0"/>
-    <w:lsdException w:name="Light Grid Accent 1" w:semiHidden="0" w:uiPriority="62" w:unhideWhenUsed="0"/>
-    <w:lsdException w:name="Medium Shading 1 Accent 1" w:semiHidden="0" w:uiPriority="63" w:unhideWhenUsed="0"/>
-    <w:lsdException w:name="Medium Shading 2 Accent 1" w:semiHidden="0" w:uiPriority="64" w:unhideWhenUsed="0"/>
-    <w:lsdException w:name="Medium List 1 Accent 1" w:semiHidden="0" w:uiPriority="65" w:unhideWhenUsed="0"/>
-    <w:lsdException w:name="Revision" w:unhideWhenUsed="0"/>
-    <w:lsdException w:name="List Paragraph" w:semiHidden="0" w:uiPriority="34" w:unhideWhenUsed="0" w:qFormat="1"/>
-    <w:lsdException w:name="Quote" w:semiHidden="0" w:uiPriority="29" w:unhideWhenUsed="0" w:qFormat="1"/>
-    <w:lsdException w:name="Intense Quote" w:semiHidden="0" w:uiPriority="30" w:unhideWhenUsed="0" w:qFormat="1"/>
-    <w:lsdException w:name="Medium List 2 Accent 1" w:semiHidden="0" w:uiPriority="66" w:unhideWhenUsed="0"/>
-    <w:lsdException w:name="Medium Grid 1 Accent 1" w:semiHidden="0" w:uiPriority="67" w:unhideWhenUsed="0"/>
-    <w:lsdException w:name="Medium Grid 2 Accent 1" w:semiHidden="0" w:uiPriority="68" w:unhideWhenUsed="0"/>
-    <w:lsdException w:name="Medium Grid 3 Accent 1" w:semiHidden="0" w:uiPriority="69" w:unhideWhenUsed="0"/>
-    <w:lsdException w:name="Dark List Accent 1" w:semiHidden="0" w:uiPriority="70" w:unhideWhenUsed="0"/>
-    <w:lsdException w:name="Colorful Shading Accent 1" w:semiHidden="0" w:uiPriority="71" w:unhideWhenUsed="0"/>
-    <w:lsdException w:name="Colorful List Accent 1" w:semiHidden="0" w:uiPriority="72" w:unhideWhenUsed="0"/>
-    <w:lsdException w:name="Colorful Grid Accent 1" w:semiHidden="0" w:uiPriority="73" w:unhideWhenUsed="0"/>
-    <w:lsdException w:name="Light Shading Accent 2" w:semiHidden="0" w:uiPriority="60" w:unhideWhenUsed="0"/>
-    <w:lsdException w:name="Light List Accent 2" w:semiHidden="0" w:uiPriority="61" w:unhideWhenUsed="0"/>
-    <w:lsdException w:name="Light Grid Accent 2" w:semiHidden="0" w:uiPriority="62" w:unhideWhenUsed="0"/>
-    <w:lsdException w:name="Medium Shading 1 Accent 2" w:semiHidden="0" w:uiPriority="63" w:unhideWhenUsed="0"/>
-    <w:lsdException w:name="Medium Shading 2 Accent 2" w:semiHidden="0" w:uiPriority="64" w:unhideWhenUsed="0"/>
-    <w:lsdException w:name="Medium List 1 Accent 2" w:semiHidden="0" w:uiPriority="65" w:unhideWhenUsed="0"/>
-    <w:lsdException w:name="Medium List 2 Accent 2" w:semiHidden="0" w:uiPriority="66" w:unhideWhenUsed="0"/>
-    <w:lsdException w:name="Medium Grid 1 Accent 2" w:semiHidden="0" w:uiPriority="67" w:unhideWhenUsed="0"/>
-    <w:lsdException w:name="Medium Grid 2 Accent 2" w:semiHidden="0" w:uiPriority="68" w:unhideWhenUsed="0"/>
-    <w:lsdException w:name="Medium Grid 3 Accent 2" w:semiHidden="0" w:uiPriority="69" w:unhideWhenUsed="0"/>
-    <w:lsdException w:name="Dark List Accent 2" w:semiHidden="0" w:uiPriority="70" w:unhideWhenUsed="0"/>
-    <w:lsdException w:name="Colorful Shading Accent 2" w:semiHidden="0" w:uiPriority="71" w:unhideWhenUsed="0"/>
-    <w:lsdException w:name="Colorful List Accent 2" w:semiHidden="0" w:uiPriority="72" w:unhideWhenUsed="0"/>
-    <w:lsdException w:name="Colorful Grid Accent 2" w:semiHidden="0" w:uiPriority="73" w:unhideWhenUsed="0"/>
-    <w:lsdException w:name="Light Shading Accent 3" w:semiHidden="0" w:uiPriority="60" w:unhideWhenUsed="0"/>
-    <w:lsdException w:name="Light List Accent 3" w:semiHidden="0" w:uiPriority="61" w:unhideWhenUsed="0"/>
-    <w:lsdException w:name="Light Grid Accent 3" w:semiHidden="0" w:uiPriority="62" w:unhideWhenUsed="0"/>
-    <w:lsdException w:name="Medium Shading 1 Accent 3" w:semiHidden="0" w:uiPriority="63" w:unhideWhenUsed="0"/>
-    <w:lsdException w:name="Medium Shading 2 Accent 3" w:semiHidden="0" w:uiPriority="64" w:unhideWhenUsed="0"/>
-    <w:lsdException w:name="Medium List 1 Accent 3" w:semiHidden="0" w:uiPriority="65" w:unhideWhenUsed="0"/>
-    <w:lsdException w:name="Medium List 2 Accent 3" w:semiHidden="0" w:uiPriority="66" w:unhideWhenUsed="0"/>
-    <w:lsdException w:name="Medium Grid 1 Accent 3" w:semiHidden="0" w:uiPriority="67" w:unhideWhenUsed="0"/>
-    <w:lsdException w:name="Medium Grid 2 Accent 3" w:semiHidden="0" w:uiPriority="68" w:unhideWhenUsed="0"/>
-    <w:lsdException w:name="Medium Grid 3 Accent 3" w:semiHidden="0" w:uiPriority="69" w:unhideWhenUsed="0"/>
-    <w:lsdException w:name="Dark List Accent 3" w:semiHidden="0" w:uiPriority="70" w:unhideWhenUsed="0"/>
-    <w:lsdException w:name="Colorful Shading Accent 3" w:semiHidden="0" w:uiPriority="71" w:unhideWhenUsed="0"/>
-    <w:lsdException w:name="Colorful List Accent 3" w:semiHidden="0" w:uiPriority="72" w:unhideWhenUsed="0"/>
-    <w:lsdException w:name="Colorful Grid Accent 3" w:semiHidden="0" w:uiPriority="73" w:unhideWhenUsed="0"/>
-    <w:lsdException w:name="Light Shading Accent 4" w:semiHidden="0" w:uiPriority="60" w:unhideWhenUsed="0"/>
-    <w:lsdException w:name="Light List Accent 4" w:semiHidden="0" w:uiPriority="61" w:unhideWhenUsed="0"/>
-    <w:lsdException w:name="Light Grid Accent 4" w:semiHidden="0" w:uiPriority="62" w:unhideWhenUsed="0"/>
-    <w:lsdException w:name="Medium Shading 1 Accent 4" w:semiHidden="0" w:uiPriority="63" w:unhideWhenUsed="0"/>
-    <w:lsdException w:name="Medium Shading 2 Accent 4" w:semiHidden="0" w:uiPriority="64" w:unhideWhenUsed="0"/>
-    <w:lsdException w:name="Medium List 1 Accent 4" w:semiHidden="0" w:uiPriority="65" w:unhideWhenUsed="0"/>
-    <w:lsdException w:name="Medium List 2 Accent 4" w:semiHidden="0" w:uiPriority="66" w:unhideWhenUsed="0"/>
-    <w:lsdException w:name="Medium Grid 1 Accent 4" w:semiHidden="0" w:uiPriority="67" w:unhideWhenUsed="0"/>
-    <w:lsdException w:name="Medium Grid 2 Accent 4" w:semiHidden="0" w:uiPriority="68" w:unhideWhenUsed="0"/>
-    <w:lsdException w:name="Medium Grid 3 Accent 4" w:semiHidden="0" w:uiPriority="69" w:unhideWhenUsed="0"/>
-    <w:lsdException w:name="Dark List Accent 4" w:semiHidden="0" w:uiPriority="70" w:unhideWhenUsed="0"/>
-    <w:lsdException w:name="Colorful Shading Accent 4" w:semiHidden="0" w:uiPriority="71" w:unhideWhenUsed="0"/>
-    <w:lsdException w:name="Colorful List Accent 4" w:semiHidden="0" w:uiPriority="72" w:unhideWhenUsed="0"/>
-    <w:lsdException w:name="Colorful Grid Accent 4" w:semiHidden="0" w:uiPriority="73" w:unhideWhenUsed="0"/>
-    <w:lsdException w:name="Light Shading Accent 5" w:semiHidden="0" w:uiPriority="60" w:unhideWhenUsed="0"/>
-    <w:lsdException w:name="Light List Accent 5" w:semiHidden="0" w:uiPriority="61" w:unhideWhenUsed="0"/>
-    <w:lsdException w:name="Light Grid Accent 5" w:semiHidden="0" w:uiPriority="62" w:unhideWhenUsed="0"/>
-    <w:lsdException w:name="Medium Shading 1 Accent 5" w:semiHidden="0" w:uiPriority="63" w:unhideWhenUsed="0"/>
-    <w:lsdException w:name="Medium Shading 2 Accent 5" w:semiHidden="0" w:uiPriority="64" w:unhideWhenUsed="0"/>
-    <w:lsdException w:name="Medium List 1 Accent 5" w:semiHidden="0" w:uiPriority="65" w:unhideWhenUsed="0"/>
-    <w:lsdException w:name="Medium List 2 Accent 5" w:semiHidden="0" w:uiPriority="66" w:unhideWhenUsed="0"/>
-    <w:lsdException w:name="Medium Grid 1 Accent 5" w:semiHidden="0" w:uiPriority="67" w:unhideWhenUsed="0"/>
-    <w:lsdException w:name="Medium Grid 2 Accent 5" w:semiHidden="0" w:uiPriority="68" w:unhideWhenUsed="0"/>
-    <w:lsdException w:name="Medium Grid 3 Accent 5" w:semiHidden="0" w:uiPriority="69" w:unhideWhenUsed="0"/>
-    <w:lsdException w:name="Dark List Accent 5" w:semiHidden="0" w:uiPriority="70" w:unhideWhenUsed="0"/>
-    <w:lsdException w:name="Colorful Shading Accent 5" w:semiHidden="0" w:uiPriority="71" w:unhideWhenUsed="0"/>
-    <w:lsdException w:name="Colorful List Accent 5" w:semiHidden="0" w:uiPriority="72" w:unhideWhenUsed="0"/>
-    <w:lsdException w:name="Colorful Grid Accent 5" w:semiHidden="0" w:uiPriority="73" w:unhideWhenUsed="0"/>
-    <w:lsdException w:name="Light Shading Accent 6" w:semiHidden="0" w:uiPriority="60" w:unhideWhenUsed="0"/>
-    <w:lsdException w:name="Light List Accent 6" w:semiHidden="0" w:uiPriority="61" w:unhideWhenUsed="0"/>
-    <w:lsdException w:name="Light Grid Accent 6" w:semiHidden="0" w:uiPriority="62" w:unhideWhenUsed="0"/>
-    <w:lsdException w:name="Medium Shading 1 Accent 6" w:semiHidden="0" w:uiPriority="63" w:unhideWhenUsed="0"/>
-    <w:lsdException w:name="Medium Shading 2 Accent 6" w:semiHidden="0" w:uiPriority="64" w:unhideWhenUsed="0"/>
-    <w:lsdException w:name="Medium List 1 Accent 6" w:semiHidden="0" w:uiPriority="65" w:unhideWhenUsed="0"/>
-    <w:lsdException w:name="Medium List 2 Accent 6" w:semiHidden="0" w:uiPriority="66" w:unhideWhenUsed="0"/>
-    <w:lsdException w:name="Medium Grid 1 Accent 6" w:semiHidden="0" w:uiPriority="67" w:unhideWhenUsed="0"/>
-    <w:lsdException w:name="Medium Grid 2 Accent 6" w:semiHidden="0" w:uiPriority="68" w:unhideWhenUsed="0"/>
-    <w:lsdException w:name="Medium Grid 3 Accent 6" w:semiHidden="0" w:uiPriority="69" w:unhideWhenUsed="0"/>
-    <w:lsdException w:name="Dark List Accent 6" w:semiHidden="0" w:uiPriority="70" w:unhideWhenUsed="0"/>
-    <w:lsdException w:name="Colorful Shading Accent 6" w:semiHidden="0" w:uiPriority="71" w:unhideWhenUsed="0"/>
-    <w:lsdException w:name="Colorful List Accent 6" w:semiHidden="0" w:uiPriority="72" w:unhideWhenUsed="0"/>
-    <w:lsdException w:name="Colorful Grid Accent 6" w:semiHidden="0" w:uiPriority="73" w:unhideWhenUsed="0"/>
-    <w:lsdException w:name="Subtle Emphasis" w:semiHidden="0" w:uiPriority="19" w:unhideWhenUsed="0" w:qFormat="1"/>
-    <w:lsdException w:name="Intense Emphasis" w:semiHidden="0" w:uiPriority="21" w:unhideWhenUsed="0" w:qFormat="1"/>
-    <w:lsdException w:name="Subtle Reference" w:semiHidden="0" w:uiPriority="31" w:unhideWhenUsed="0" w:qFormat="1"/>
-    <w:lsdException w:name="Intense Reference" w:semiHidden="0" w:uiPriority="32" w:unhideWhenUsed="0" w:qFormat="1"/>
-    <w:lsdException w:name="Book Title" w:semiHidden="0" w:uiPriority="33" w:unhideWhenUsed="0" w:qFormat="1"/>
-    <w:lsdException w:name="Bibliography" w:uiPriority="37"/>
-    <w:lsdException w:name="TOC Heading" w:uiPriority="39" w:qFormat="1"/>
-  </w:latentStyles>
-  <w:style w:type="paragraph" w:default="1" w:styleId="Normal">
-    <w:name w:val="Normal"/>
-    <w:qFormat/>
-    <w:rsid w:val="004A38E8"/>
-  </w:style>
-  <w:style w:type="character" w:default="1" w:styleId="Policepardfaut">
-    <w:name w:val="Default Paragraph Font"/>
-    <w:uiPriority w:val="1"/>
-    <w:semiHidden/>
-    <w:unhideWhenUsed/>
-  </w:style>
-  <w:style w:type="table" w:default="1" w:styleId="TableauNormal">
-    <w:name w:val="Normal Table"/>
-    <w:uiPriority w:val="99"/>
-    <w:semiHidden/>
-    <w:unhideWhenUsed/>
-    <w:qFormat/>
-    <w:tblPr>
-      <w:tblInd w:w="0" w:type="dxa"/>
-      <w:tblCellMar>
-        <w:top w:w="0" w:type="dxa"/>
-        <w:left w:w="108" w:type="dxa"/>
-        <w:bottom w:w="0" w:type="dxa"/>
-        <w:right w:w="108" w:type="dxa"/>
-      </w:tblCellMar>
-    </w:tblPr>
-  </w:style>
-  <w:style w:type="numbering" w:default="1" w:styleId="Aucuneliste">
-    <w:name w:val="No List"/>
-    <w:uiPriority w:val="99"/>
-    <w:semiHidden/>
-    <w:unhideWhenUsed/>
-  </w:style>
-  <w:style w:type="paragraph" w:customStyle="1" w:styleId="4F1A6FA1FDFD4ECD8F65F07F5A556430">
-    <w:name w:val="4F1A6FA1FDFD4ECD8F65F07F5A556430"/>
-    <w:rsid w:val="00210AA1"/>
-  </w:style>
-  <w:style w:type="paragraph" w:customStyle="1" w:styleId="0AF58DC89D2747BEA13021B29E202384">
-    <w:name w:val="0AF58DC89D2747BEA13021B29E202384"/>
-    <w:rsid w:val="00210AA1"/>
-  </w:style>
-  <w:style w:type="paragraph" w:customStyle="1" w:styleId="5F627DFC49D84952B3EB01127275DEAB">
-    <w:name w:val="5F627DFC49D84952B3EB01127275DEAB"/>
-    <w:rsid w:val="00210AA1"/>
-  </w:style>
-  <w:style w:type="paragraph" w:customStyle="1" w:styleId="DE1D8930CF8F46B1911A64051CF033E1">
-    <w:name w:val="DE1D8930CF8F46B1911A64051CF033E1"/>
-    <w:rsid w:val="00210AA1"/>
-  </w:style>
-  <w:style w:type="paragraph" w:customStyle="1" w:styleId="FCEB23E4FC52400C8236F046B95C86F8">
-    <w:name w:val="FCEB23E4FC52400C8236F046B95C86F8"/>
-    <w:rsid w:val="00210AA1"/>
-  </w:style>
-  <w:style w:type="paragraph" w:customStyle="1" w:styleId="A1613AF6018F4F5E9B5B03C6E1A509D6">
-    <w:name w:val="A1613AF6018F4F5E9B5B03C6E1A509D6"/>
-    <w:rsid w:val="00210AA1"/>
-  </w:style>
-  <w:style w:type="paragraph" w:customStyle="1" w:styleId="89599702FDF844B493DBE553D071BD53">
-    <w:name w:val="89599702FDF844B493DBE553D071BD53"/>
-    <w:rsid w:val="00210AA1"/>
-  </w:style>
-  <w:style w:type="paragraph" w:customStyle="1" w:styleId="1DF6F77CAC69473A9F492CD3455E33F8">
-    <w:name w:val="1DF6F77CAC69473A9F492CD3455E33F8"/>
-    <w:rsid w:val="004A38E8"/>
-  </w:style>
-  <w:style w:type="paragraph" w:customStyle="1" w:styleId="C23F6BFB36B74028B10AE9AB12C8A166">
-    <w:name w:val="C23F6BFB36B74028B10AE9AB12C8A166"/>
-    <w:rsid w:val="004A38E8"/>
-  </w:style>
-</w:styles>
-</file>
-
-<file path=word/glossary/webSettings.xml><?xml version="1.0" encoding="utf-8"?>
-<w:webSettings xmlns:r="http://schemas.openxmlformats.org/officeDocument/2006/relationships" xmlns:w="http://schemas.openxmlformats.org/wordprocessingml/2006/main">
-  <w:optimizeForBrowser/>
-</w:webSettings>
-</file>
-
 <file path=word/theme/theme1.xml><?xml version="1.0" encoding="utf-8"?>
 <a:theme xmlns:a="http://schemas.openxmlformats.org/drawingml/2006/main" name="Oriel">
   <a:themeElements>

</xml_diff>

<commit_message>
MAJ 12/3/2018 Signed-off-by: DrBlaf <chauveau.aurelien.76@gmail.com>
</commit_message>
<xml_diff>
--- a/Rapport/Lore/Projet_final_BTS_SN.docx
+++ b/Rapport/Lore/Projet_final_BTS_SN.docx
@@ -244,7 +244,7 @@
               <w:noProof/>
             </w:rPr>
             <w:pict>
-              <v:group id="_x0000_s1026" style="position:absolute;margin-left:2919.7pt;margin-top:0;width:264.55pt;height:690.65pt;z-index:251660288;mso-position-horizontal:right;mso-position-horizontal-relative:page;mso-position-vertical:bottom;mso-position-vertical-relative:page" coordorigin="5531,1258" coordsize="5291,13813">
+              <v:group id="_x0000_s1026" style="position:absolute;margin-left:3144.25pt;margin-top:0;width:264.55pt;height:690.65pt;z-index:251660288;mso-position-horizontal:right;mso-position-horizontal-relative:page;mso-position-vertical:bottom;mso-position-vertical-relative:page" coordorigin="5531,1258" coordsize="5291,13813">
                 <v:shapetype id="_x0000_t32" coordsize="21600,21600" o:spt="32" o:oned="t" path="m,l21600,21600e" filled="f">
                   <v:path arrowok="t" fillok="f" o:connecttype="none"/>
                   <o:lock v:ext="edit" shapetype="t"/>
@@ -282,7 +282,7 @@
               <w:noProof/>
             </w:rPr>
             <w:pict>
-              <v:group id="_x0000_s1032" style="position:absolute;margin-left:4232.6pt;margin-top:0;width:332.7pt;height:227.25pt;z-index:251661312;mso-position-horizontal:right;mso-position-horizontal-relative:margin;mso-position-vertical:top;mso-position-vertical-relative:page" coordorigin="4136,15" coordsize="6654,4545" o:allowincell="f">
+              <v:group id="_x0000_s1032" style="position:absolute;margin-left:4525.3pt;margin-top:0;width:332.7pt;height:227.25pt;z-index:251661312;mso-position-horizontal:right;mso-position-horizontal-relative:margin;mso-position-vertical:top;mso-position-vertical-relative:page" coordorigin="4136,15" coordsize="6654,4545" o:allowincell="f">
                 <v:shape id="_x0000_s1033" type="#_x0000_t32" style="position:absolute;left:4136;top:15;width:3058;height:3855" o:connectortype="straight" strokecolor="#fec29b [1620]"/>
                 <v:oval id="_x0000_s1034" style="position:absolute;left:6674;top:444;width:4116;height:4116" fillcolor="#fec29b [1620]" stroked="f"/>
                 <v:oval id="_x0000_s1035" style="position:absolute;left:6773;top:1058;width:3367;height:3367" fillcolor="#fee1cd [820]" stroked="f"/>
@@ -596,29 +596,13 @@
         <w:t>e</w:t>
       </w:r>
       <w:r>
-        <w:t xml:space="preserve"> carte </w:t>
-      </w:r>
-      <w:proofErr w:type="spellStart"/>
-      <w:r>
-        <w:t>Arduino</w:t>
-      </w:r>
-      <w:proofErr w:type="spellEnd"/>
-      <w:r>
-        <w:t>,  créé un code simple et inclue la bibliothèque</w:t>
+        <w:t xml:space="preserve"> carte Arduino,  créé un code simple et inclue la bibliothèque</w:t>
       </w:r>
       <w:r>
         <w:t xml:space="preserve"> à mon code pour réaliser des tests. </w:t>
       </w:r>
       <w:r>
-        <w:t xml:space="preserve"> La communication entre la carte </w:t>
-      </w:r>
-      <w:proofErr w:type="spellStart"/>
-      <w:r>
-        <w:t>Arduino</w:t>
-      </w:r>
-      <w:proofErr w:type="spellEnd"/>
-      <w:r>
-        <w:t xml:space="preserve"> et notre capteur se fait par I2C. </w:t>
+        <w:t xml:space="preserve"> La communication entre la carte Arduino et notre capteur se fait par I2C. </w:t>
       </w:r>
     </w:p>
     <w:p>
@@ -927,18 +911,18 @@
           <w:lang w:eastAsia="fr-FR"/>
         </w:rPr>
         <w:drawing>
-          <wp:anchor distT="0" distB="0" distL="114300" distR="114300" simplePos="0" relativeHeight="251670528" behindDoc="1" locked="0" layoutInCell="1" allowOverlap="1">
+          <wp:anchor distT="0" distB="0" distL="114300" distR="114300" simplePos="0" relativeHeight="251720704" behindDoc="0" locked="0" layoutInCell="1" allowOverlap="1">
             <wp:simplePos x="0" y="0"/>
-            <wp:positionH relativeFrom="margin">
-              <wp:align>center</wp:align>
+            <wp:positionH relativeFrom="column">
+              <wp:posOffset>768985</wp:posOffset>
             </wp:positionH>
             <wp:positionV relativeFrom="paragraph">
-              <wp:posOffset>235684</wp:posOffset>
+              <wp:posOffset>285115</wp:posOffset>
             </wp:positionV>
-            <wp:extent cx="5208452" cy="4260141"/>
-            <wp:effectExtent l="38100" t="57150" r="106498" b="102309"/>
+            <wp:extent cx="4267835" cy="4251325"/>
+            <wp:effectExtent l="38100" t="57150" r="113665" b="92075"/>
             <wp:wrapNone/>
-            <wp:docPr id="13" name="Image 13"/>
+            <wp:docPr id="3" name="Image 2" descr="convertisseur_HIH6130.jpg"/>
             <wp:cNvGraphicFramePr>
               <a:graphicFrameLocks xmlns:a="http://schemas.openxmlformats.org/drawingml/2006/main" noChangeAspect="1"/>
             </wp:cNvGraphicFramePr>
@@ -946,22 +930,19 @@
               <a:graphicData uri="http://schemas.openxmlformats.org/drawingml/2006/picture">
                 <pic:pic xmlns:pic="http://schemas.openxmlformats.org/drawingml/2006/picture">
                   <pic:nvPicPr>
-                    <pic:cNvPr id="0" name="Picture 13"/>
-                    <pic:cNvPicPr>
-                      <a:picLocks noChangeAspect="1" noChangeArrowheads="1"/>
-                    </pic:cNvPicPr>
+                    <pic:cNvPr id="0" name="convertisseur_HIH6130.jpg"/>
+                    <pic:cNvPicPr/>
                   </pic:nvPicPr>
                   <pic:blipFill>
                     <a:blip r:embed="rId13"/>
-                    <a:srcRect/>
                     <a:stretch>
                       <a:fillRect/>
                     </a:stretch>
                   </pic:blipFill>
-                  <pic:spPr bwMode="auto">
+                  <pic:spPr>
                     <a:xfrm>
                       <a:off x="0" y="0"/>
-                      <a:ext cx="5208452" cy="4260141"/>
+                      <a:ext cx="4267835" cy="4251325"/>
                     </a:xfrm>
                     <a:prstGeom prst="rect">
                       <a:avLst/>
@@ -1006,15 +987,7 @@
       <w:r>
         <w:lastRenderedPageBreak/>
         <w:tab/>
-        <w:t xml:space="preserve">Le convertisseur nous permet de passer de 5V à 3,3V pour passer de la carte </w:t>
-      </w:r>
-      <w:proofErr w:type="spellStart"/>
-      <w:r>
-        <w:t>Arduino</w:t>
-      </w:r>
-      <w:proofErr w:type="spellEnd"/>
-      <w:r>
-        <w:t xml:space="preserve"> au capteur et vis versa.</w:t>
+        <w:t>Le convertisseur nous permet de passer de 5V à 3,3V pour passer de la carte Arduino au capteur et vis versa.</w:t>
       </w:r>
       <w:r>
         <w:t xml:space="preserve"> </w:t>
@@ -1358,31 +1331,7 @@
         <w:tab/>
       </w:r>
       <w:r>
-        <w:t xml:space="preserve">Le capteur de qualité d'aire est branché en analogique a la carte </w:t>
-      </w:r>
-      <w:proofErr w:type="spellStart"/>
-      <w:r>
-        <w:t>Arduino</w:t>
-      </w:r>
-      <w:proofErr w:type="spellEnd"/>
-      <w:r>
-        <w:t xml:space="preserve">. On récupère les informations du "Air </w:t>
-      </w:r>
-      <w:proofErr w:type="spellStart"/>
-      <w:r>
-        <w:t>Quality</w:t>
-      </w:r>
-      <w:proofErr w:type="spellEnd"/>
-      <w:r>
-        <w:t xml:space="preserve"> </w:t>
-      </w:r>
-      <w:proofErr w:type="spellStart"/>
-      <w:r>
-        <w:t>Sensor</w:t>
-      </w:r>
-      <w:proofErr w:type="spellEnd"/>
-      <w:r>
-        <w:t>" avec l'aide d'une bibliothèque ajouter a notre programme. Ce dernier nous renvoie 0 (haute pollution),1,2 ou 3(aire pure).</w:t>
+        <w:t>Le capteur de qualité d'aire est branché en analogique a la carte Arduino. On récupère les informations du "Air Quality Sensor" avec l'aide d'une bibliothèque ajouter a notre programme. Ce dernier nous renvoie 0 (haute pollution),1,2 ou 3(aire pure).</w:t>
       </w:r>
       <w:r>
         <w:t xml:space="preserve"> </w:t>
@@ -1623,34 +1572,18 @@
     <w:p>
       <w:r>
         <w:tab/>
-        <w:t xml:space="preserve">La carte SD nous servira à sauvegarder les donnée du compteur d'énergie. Pour cela il ma fallut apprendre à lire et a écrire dans une carte SD via une carte </w:t>
-      </w:r>
-      <w:proofErr w:type="spellStart"/>
-      <w:r>
-        <w:t>Arduino</w:t>
-      </w:r>
-      <w:proofErr w:type="spellEnd"/>
-      <w:r>
-        <w:t xml:space="preserve">. Un article de </w:t>
-      </w:r>
-      <w:proofErr w:type="spellStart"/>
+        <w:t xml:space="preserve">La carte SD nous servira à sauvegarder les donnée du compteur d'énergie. Pour cela il ma fallut apprendre à lire et a écrire dans une carte SD via une carte Arduino. Un article de </w:t>
+      </w:r>
       <w:r>
         <w:rPr>
           <w:rStyle w:val="Titredulivre"/>
         </w:rPr>
-        <w:t>Hackable</w:t>
-      </w:r>
-      <w:proofErr w:type="spellEnd"/>
+        <w:t>Hackable magazine</w:t>
+      </w:r>
       <w:r>
         <w:rPr>
           <w:rStyle w:val="Titredulivre"/>
         </w:rPr>
-        <w:t xml:space="preserve"> magazine</w:t>
-      </w:r>
-      <w:r>
-        <w:rPr>
-          <w:rStyle w:val="Titredulivre"/>
-        </w:rPr>
         <w:t xml:space="preserve"> </w:t>
       </w:r>
       <w:r>
@@ -1669,15 +1602,7 @@
         <w:t xml:space="preserve"> relier la carte S</w:t>
       </w:r>
       <w:r>
-        <w:t xml:space="preserve">D à la carte </w:t>
-      </w:r>
-      <w:proofErr w:type="spellStart"/>
-      <w:r>
-        <w:t>Arduino</w:t>
-      </w:r>
-      <w:proofErr w:type="spellEnd"/>
-      <w:r>
-        <w:t xml:space="preserve">, nous </w:t>
+        <w:t xml:space="preserve">D à la carte Arduino, nous </w:t>
       </w:r>
       <w:r>
         <w:t>avons</w:t>
@@ -1689,23 +1614,7 @@
         <w:t xml:space="preserve"> utilisé </w:t>
       </w:r>
       <w:r>
-        <w:t>un "</w:t>
-      </w:r>
-      <w:proofErr w:type="spellStart"/>
-      <w:r>
-        <w:t>MicroSD</w:t>
-      </w:r>
-      <w:proofErr w:type="spellEnd"/>
-      <w:r>
-        <w:t xml:space="preserve"> </w:t>
-      </w:r>
-      <w:proofErr w:type="spellStart"/>
-      <w:r>
-        <w:t>card</w:t>
-      </w:r>
-      <w:proofErr w:type="spellEnd"/>
-      <w:r>
-        <w:t xml:space="preserve"> Adapter</w:t>
+        <w:t>un "MicroSD card Adapter</w:t>
       </w:r>
       <w:r>
         <w:t>"</w:t>
@@ -2173,15 +2082,7 @@
       </w:r>
       <w:r>
         <w:tab/>
-        <w:t xml:space="preserve">Pour contrôler le radiateur avec une carte </w:t>
-      </w:r>
-      <w:proofErr w:type="spellStart"/>
-      <w:r>
-        <w:t>Arduino</w:t>
-      </w:r>
-      <w:proofErr w:type="spellEnd"/>
-      <w:r>
-        <w:t xml:space="preserve"> il nous faut un relais qui nous permettre de contrôler avec le 5V de la carte, le radiateur qui est alimenter en 230V sur le réseaux EDF.  </w:t>
+        <w:t xml:space="preserve">Pour contrôler le radiateur avec une carte Arduino il nous faut un relais qui nous permettre de contrôler avec le 5V de la carte, le radiateur qui est alimenter en 230V sur le réseaux EDF.  </w:t>
       </w:r>
       <w:r>
         <w:tab/>
@@ -2925,15 +2826,7 @@
       </w:r>
       <w:r>
         <w:tab/>
-        <w:t xml:space="preserve">L e module RTC est un module qui permet de gérer l'heure, même quand le système n'est pas sous tension grâce a une petite pile. Pour le faire fonctionner j'ai fait appel à une bibliothèque sur </w:t>
-      </w:r>
-      <w:proofErr w:type="spellStart"/>
-      <w:r>
-        <w:t>GitHUB</w:t>
-      </w:r>
-      <w:proofErr w:type="spellEnd"/>
-      <w:r>
-        <w:t xml:space="preserve">. Avec les méthodes j'ai donc créé un mini programme donnent  l'heure qui nous servira pour l'horodatage de donné de consommation. </w:t>
+        <w:t xml:space="preserve">L e module RTC est un module qui permet de gérer l'heure, même quand le système n'est pas sous tension grâce a une petite pile. Pour le faire fonctionner j'ai fait appel à une bibliothèque sur GitHUB. Avec les méthodes j'ai donc créé un mini programme donnent  l'heure qui nous servira pour l'horodatage de donné de consommation. </w:t>
       </w:r>
     </w:p>
     <w:p/>
@@ -2980,15 +2873,7 @@
     <w:p>
       <w:r>
         <w:tab/>
-        <w:t xml:space="preserve">Avec le compteur électrique nous allons pouvoir récupérer le nombre de KWh que le radiateur vas consommer. Il délivrera une impulsion tout les 100Wh que nous allons récupérer avec la carte </w:t>
-      </w:r>
-      <w:proofErr w:type="spellStart"/>
-      <w:r>
-        <w:t>Arduino</w:t>
-      </w:r>
-      <w:proofErr w:type="spellEnd"/>
-      <w:r>
-        <w:t xml:space="preserve">. </w:t>
+        <w:t xml:space="preserve">Avec le compteur électrique nous allons pouvoir récupérer le nombre de KWh que le radiateur vas consommer. Il délivrera une impulsion tout les 100Wh que nous allons récupérer avec la carte Arduino. </w:t>
       </w:r>
     </w:p>
     <w:p>
@@ -3440,7 +3325,7 @@
                               <w:sz w:val="32"/>
                               <w:szCs w:val="32"/>
                             </w:rPr>
-                            <w:t>10</w:t>
+                            <w:t>12</w:t>
                           </w:r>
                         </w:fldSimple>
                       </w:p>

</xml_diff>

<commit_message>
MAJ 14/03/2018 Signed-off-by: DrBlaf <chauveau.aurelien.76@gmail.com>
</commit_message>
<xml_diff>
--- a/Rapport/Lore/Projet_final_BTS_SN.docx
+++ b/Rapport/Lore/Projet_final_BTS_SN.docx
@@ -244,7 +244,7 @@
               <w:noProof/>
             </w:rPr>
             <w:pict>
-              <v:group id="_x0000_s1026" style="position:absolute;margin-left:3144.25pt;margin-top:0;width:264.55pt;height:690.65pt;z-index:251660288;mso-position-horizontal:right;mso-position-horizontal-relative:page;mso-position-vertical:bottom;mso-position-vertical-relative:page" coordorigin="5531,1258" coordsize="5291,13813">
+              <v:group id="_x0000_s1026" style="position:absolute;margin-left:3368.8pt;margin-top:0;width:264.55pt;height:690.65pt;z-index:251660288;mso-position-horizontal:right;mso-position-horizontal-relative:page;mso-position-vertical:bottom;mso-position-vertical-relative:page" coordorigin="5531,1258" coordsize="5291,13813">
                 <v:shapetype id="_x0000_t32" coordsize="21600,21600" o:spt="32" o:oned="t" path="m,l21600,21600e" filled="f">
                   <v:path arrowok="t" fillok="f" o:connecttype="none"/>
                   <o:lock v:ext="edit" shapetype="t"/>
@@ -282,7 +282,7 @@
               <w:noProof/>
             </w:rPr>
             <w:pict>
-              <v:group id="_x0000_s1032" style="position:absolute;margin-left:4525.3pt;margin-top:0;width:332.7pt;height:227.25pt;z-index:251661312;mso-position-horizontal:right;mso-position-horizontal-relative:margin;mso-position-vertical:top;mso-position-vertical-relative:page" coordorigin="4136,15" coordsize="6654,4545" o:allowincell="f">
+              <v:group id="_x0000_s1032" style="position:absolute;margin-left:4818pt;margin-top:0;width:332.7pt;height:227.25pt;z-index:251661312;mso-position-horizontal:right;mso-position-horizontal-relative:margin;mso-position-vertical:top;mso-position-vertical-relative:page" coordorigin="4136,15" coordsize="6654,4545" o:allowincell="f">
                 <v:shape id="_x0000_s1033" type="#_x0000_t32" style="position:absolute;left:4136;top:15;width:3058;height:3855" o:connectortype="straight" strokecolor="#fec29b [1620]"/>
                 <v:oval id="_x0000_s1034" style="position:absolute;left:6674;top:444;width:4116;height:4116" fillcolor="#fec29b [1620]" stroked="f"/>
                 <v:oval id="_x0000_s1035" style="position:absolute;left:6773;top:1058;width:3367;height:3367" fillcolor="#fee1cd [820]" stroked="f"/>
@@ -305,6 +305,9 @@
       </w:pPr>
       <w:r>
         <w:lastRenderedPageBreak/>
+        <w:t xml:space="preserve">1 - </w:t>
+      </w:r>
+      <w:r>
         <w:t>LES TESTS UNITAIRES</w:t>
       </w:r>
     </w:p>
@@ -596,13 +599,29 @@
         <w:t>e</w:t>
       </w:r>
       <w:r>
-        <w:t xml:space="preserve"> carte Arduino,  créé un code simple et inclue la bibliothèque</w:t>
+        <w:t xml:space="preserve"> carte </w:t>
+      </w:r>
+      <w:proofErr w:type="spellStart"/>
+      <w:r>
+        <w:t>Arduino</w:t>
+      </w:r>
+      <w:proofErr w:type="spellEnd"/>
+      <w:r>
+        <w:t>,  créé un code simple et inclue la bibliothèque</w:t>
       </w:r>
       <w:r>
         <w:t xml:space="preserve"> à mon code pour réaliser des tests. </w:t>
       </w:r>
       <w:r>
-        <w:t xml:space="preserve"> La communication entre la carte Arduino et notre capteur se fait par I2C. </w:t>
+        <w:t xml:space="preserve"> La communication entre la carte </w:t>
+      </w:r>
+      <w:proofErr w:type="spellStart"/>
+      <w:r>
+        <w:t>Arduino</w:t>
+      </w:r>
+      <w:proofErr w:type="spellEnd"/>
+      <w:r>
+        <w:t xml:space="preserve"> et notre capteur se fait par I2C. </w:t>
       </w:r>
     </w:p>
     <w:p>
@@ -987,7 +1006,15 @@
       <w:r>
         <w:lastRenderedPageBreak/>
         <w:tab/>
-        <w:t>Le convertisseur nous permet de passer de 5V à 3,3V pour passer de la carte Arduino au capteur et vis versa.</w:t>
+        <w:t xml:space="preserve">Le convertisseur nous permet de passer de 5V à 3,3V pour passer de la carte </w:t>
+      </w:r>
+      <w:proofErr w:type="spellStart"/>
+      <w:r>
+        <w:t>Arduino</w:t>
+      </w:r>
+      <w:proofErr w:type="spellEnd"/>
+      <w:r>
+        <w:t xml:space="preserve"> au capteur et vis versa.</w:t>
       </w:r>
       <w:r>
         <w:t xml:space="preserve"> </w:t>
@@ -1331,7 +1358,31 @@
         <w:tab/>
       </w:r>
       <w:r>
-        <w:t>Le capteur de qualité d'aire est branché en analogique a la carte Arduino. On récupère les informations du "Air Quality Sensor" avec l'aide d'une bibliothèque ajouter a notre programme. Ce dernier nous renvoie 0 (haute pollution),1,2 ou 3(aire pure).</w:t>
+        <w:t xml:space="preserve">Le capteur de qualité d'aire est branché en analogique a la carte </w:t>
+      </w:r>
+      <w:proofErr w:type="spellStart"/>
+      <w:r>
+        <w:t>Arduino</w:t>
+      </w:r>
+      <w:proofErr w:type="spellEnd"/>
+      <w:r>
+        <w:t xml:space="preserve">. On récupère les informations du "Air </w:t>
+      </w:r>
+      <w:proofErr w:type="spellStart"/>
+      <w:r>
+        <w:t>Quality</w:t>
+      </w:r>
+      <w:proofErr w:type="spellEnd"/>
+      <w:r>
+        <w:t xml:space="preserve"> </w:t>
+      </w:r>
+      <w:proofErr w:type="spellStart"/>
+      <w:r>
+        <w:t>Sensor</w:t>
+      </w:r>
+      <w:proofErr w:type="spellEnd"/>
+      <w:r>
+        <w:t>" avec l'aide d'une bibliothèque ajouter a notre programme. Ce dernier nous renvoie 0 (haute pollution),1,2 ou 3(aire pure).</w:t>
       </w:r>
       <w:r>
         <w:t xml:space="preserve"> </w:t>
@@ -1572,18 +1623,34 @@
     <w:p>
       <w:r>
         <w:tab/>
-        <w:t xml:space="preserve">La carte SD nous servira à sauvegarder les donnée du compteur d'énergie. Pour cela il ma fallut apprendre à lire et a écrire dans une carte SD via une carte Arduino. Un article de </w:t>
-      </w:r>
+        <w:t xml:space="preserve">La carte SD nous servira à sauvegarder les donnée du compteur d'énergie. Pour cela il ma fallut apprendre à lire et a écrire dans une carte SD via une carte </w:t>
+      </w:r>
+      <w:proofErr w:type="spellStart"/>
+      <w:r>
+        <w:t>Arduino</w:t>
+      </w:r>
+      <w:proofErr w:type="spellEnd"/>
+      <w:r>
+        <w:t xml:space="preserve">. Un article de </w:t>
+      </w:r>
+      <w:proofErr w:type="spellStart"/>
       <w:r>
         <w:rPr>
           <w:rStyle w:val="Titredulivre"/>
         </w:rPr>
-        <w:t>Hackable magazine</w:t>
-      </w:r>
+        <w:t>Hackable</w:t>
+      </w:r>
+      <w:proofErr w:type="spellEnd"/>
       <w:r>
         <w:rPr>
           <w:rStyle w:val="Titredulivre"/>
         </w:rPr>
+        <w:t xml:space="preserve"> magazine</w:t>
+      </w:r>
+      <w:r>
+        <w:rPr>
+          <w:rStyle w:val="Titredulivre"/>
+        </w:rPr>
         <w:t xml:space="preserve"> </w:t>
       </w:r>
       <w:r>
@@ -1602,7 +1669,15 @@
         <w:t xml:space="preserve"> relier la carte S</w:t>
       </w:r>
       <w:r>
-        <w:t xml:space="preserve">D à la carte Arduino, nous </w:t>
+        <w:t xml:space="preserve">D à la carte </w:t>
+      </w:r>
+      <w:proofErr w:type="spellStart"/>
+      <w:r>
+        <w:t>Arduino</w:t>
+      </w:r>
+      <w:proofErr w:type="spellEnd"/>
+      <w:r>
+        <w:t xml:space="preserve">, nous </w:t>
       </w:r>
       <w:r>
         <w:t>avons</w:t>
@@ -1614,7 +1689,23 @@
         <w:t xml:space="preserve"> utilisé </w:t>
       </w:r>
       <w:r>
-        <w:t>un "MicroSD card Adapter</w:t>
+        <w:t>un "</w:t>
+      </w:r>
+      <w:proofErr w:type="spellStart"/>
+      <w:r>
+        <w:t>MicroSD</w:t>
+      </w:r>
+      <w:proofErr w:type="spellEnd"/>
+      <w:r>
+        <w:t xml:space="preserve"> </w:t>
+      </w:r>
+      <w:proofErr w:type="spellStart"/>
+      <w:r>
+        <w:t>card</w:t>
+      </w:r>
+      <w:proofErr w:type="spellEnd"/>
+      <w:r>
+        <w:t xml:space="preserve"> Adapter</w:t>
       </w:r>
       <w:r>
         <w:t>"</w:t>
@@ -2082,7 +2173,15 @@
       </w:r>
       <w:r>
         <w:tab/>
-        <w:t xml:space="preserve">Pour contrôler le radiateur avec une carte Arduino il nous faut un relais qui nous permettre de contrôler avec le 5V de la carte, le radiateur qui est alimenter en 230V sur le réseaux EDF.  </w:t>
+        <w:t xml:space="preserve">Pour contrôler le radiateur avec une carte </w:t>
+      </w:r>
+      <w:proofErr w:type="spellStart"/>
+      <w:r>
+        <w:t>Arduino</w:t>
+      </w:r>
+      <w:proofErr w:type="spellEnd"/>
+      <w:r>
+        <w:t xml:space="preserve"> il nous faut un relais qui nous permettre de contrôler avec le 5V de la carte, le radiateur qui est alimenter en 230V sur le réseaux EDF.  </w:t>
       </w:r>
       <w:r>
         <w:tab/>
@@ -2826,7 +2925,15 @@
       </w:r>
       <w:r>
         <w:tab/>
-        <w:t xml:space="preserve">L e module RTC est un module qui permet de gérer l'heure, même quand le système n'est pas sous tension grâce a une petite pile. Pour le faire fonctionner j'ai fait appel à une bibliothèque sur GitHUB. Avec les méthodes j'ai donc créé un mini programme donnent  l'heure qui nous servira pour l'horodatage de donné de consommation. </w:t>
+        <w:t xml:space="preserve">L e module RTC est un module qui permet de gérer l'heure, même quand le système n'est pas sous tension grâce a une petite pile. Pour le faire fonctionner j'ai fait appel à une bibliothèque sur </w:t>
+      </w:r>
+      <w:proofErr w:type="spellStart"/>
+      <w:r>
+        <w:t>GitHUB</w:t>
+      </w:r>
+      <w:proofErr w:type="spellEnd"/>
+      <w:r>
+        <w:t xml:space="preserve">. Avec les méthodes j'ai donc créé un mini programme donnent  l'heure qui nous servira pour l'horodatage de donné de consommation. </w:t>
       </w:r>
     </w:p>
     <w:p/>
@@ -2873,7 +2980,15 @@
     <w:p>
       <w:r>
         <w:tab/>
-        <w:t xml:space="preserve">Avec le compteur électrique nous allons pouvoir récupérer le nombre de KWh que le radiateur vas consommer. Il délivrera une impulsion tout les 100Wh que nous allons récupérer avec la carte Arduino. </w:t>
+        <w:t xml:space="preserve">Avec le compteur électrique nous allons pouvoir récupérer le nombre de KWh que le radiateur vas consommer. Il délivrera une impulsion tout les 100Wh que nous allons récupérer avec la carte </w:t>
+      </w:r>
+      <w:proofErr w:type="spellStart"/>
+      <w:r>
+        <w:t>Arduino</w:t>
+      </w:r>
+      <w:proofErr w:type="spellEnd"/>
+      <w:r>
+        <w:t xml:space="preserve">. </w:t>
       </w:r>
     </w:p>
     <w:p>
@@ -3224,10 +3339,489 @@
         <w:jc w:val="right"/>
       </w:pPr>
     </w:p>
-    <w:p/>
+    <w:p>
+      <w:pPr>
+        <w:pStyle w:val="Titre"/>
+      </w:pPr>
+      <w:r>
+        <w:lastRenderedPageBreak/>
+        <w:t xml:space="preserve">2 - </w:t>
+      </w:r>
+      <w:r>
+        <w:t>R</w:t>
+      </w:r>
+      <w:r>
+        <w:t>EGROUPEMENT DES COMPOSANTS</w:t>
+      </w:r>
+      <w:r>
+        <w:t xml:space="preserve"> </w:t>
+      </w:r>
+    </w:p>
+    <w:p>
+      <w:r>
+        <w:tab/>
+      </w:r>
+    </w:p>
+    <w:p>
+      <w:r>
+        <w:tab/>
+        <w:t>Maintenant que tout les teste unitaire son fait nous pouvons regrouper les composant sur une seul carte et les codes dans un seul fichier.</w:t>
+      </w:r>
+    </w:p>
+    <w:p>
+      <w:pPr>
+        <w:pStyle w:val="Titre1"/>
+      </w:pPr>
+      <w:r>
+        <w:rPr>
+          <w:noProof/>
+          <w:lang w:eastAsia="fr-FR"/>
+        </w:rPr>
+        <w:pict>
+          <v:shape id="_x0000_s1081" type="#_x0000_t202" style="position:absolute;margin-left:0;margin-top:42.15pt;width:154.15pt;height:35.15pt;z-index:251722752;mso-height-percent:200;mso-position-horizontal:center;mso-position-horizontal-relative:margin;mso-position-vertical-relative:text;mso-height-percent:200;mso-width-relative:margin;mso-height-relative:margin" filled="f" fillcolor="white [3212]" stroked="f">
+            <v:textbox style="mso-fit-shape-to-text:t">
+              <w:txbxContent>
+                <w:p>
+                  <w:pPr>
+                    <w:pStyle w:val="Titre2"/>
+                  </w:pPr>
+                  <w:r>
+                    <w:t>Montage du système</w:t>
+                  </w:r>
+                </w:p>
+              </w:txbxContent>
+            </v:textbox>
+            <w10:wrap anchorx="margin"/>
+          </v:shape>
+        </w:pict>
+      </w:r>
+      <w:r>
+        <w:t>LA CARTE SSD, LE MODUL RTC ET LE COMP</w:t>
+      </w:r>
+      <w:r>
+        <w:t>TEUR É</w:t>
+      </w:r>
+      <w:r>
+        <w:t xml:space="preserve">LECTRIQUE : </w:t>
+      </w:r>
+    </w:p>
+    <w:p>
+      <w:r>
+        <w:rPr>
+          <w:noProof/>
+          <w:lang w:eastAsia="fr-FR"/>
+        </w:rPr>
+        <w:drawing>
+          <wp:anchor distT="0" distB="0" distL="114300" distR="114300" simplePos="0" relativeHeight="251721728" behindDoc="0" locked="0" layoutInCell="1" allowOverlap="1">
+            <wp:simplePos x="0" y="0"/>
+            <wp:positionH relativeFrom="margin">
+              <wp:align>center</wp:align>
+            </wp:positionH>
+            <wp:positionV relativeFrom="paragraph">
+              <wp:posOffset>294005</wp:posOffset>
+            </wp:positionV>
+            <wp:extent cx="5750560" cy="3751580"/>
+            <wp:effectExtent l="38100" t="57150" r="116840" b="96520"/>
+            <wp:wrapNone/>
+            <wp:docPr id="13" name="Image 12" descr="montage_SSD_RTC_CE.png"/>
+            <wp:cNvGraphicFramePr>
+              <a:graphicFrameLocks xmlns:a="http://schemas.openxmlformats.org/drawingml/2006/main" noChangeAspect="1"/>
+            </wp:cNvGraphicFramePr>
+            <a:graphic xmlns:a="http://schemas.openxmlformats.org/drawingml/2006/main">
+              <a:graphicData uri="http://schemas.openxmlformats.org/drawingml/2006/picture">
+                <pic:pic xmlns:pic="http://schemas.openxmlformats.org/drawingml/2006/picture">
+                  <pic:nvPicPr>
+                    <pic:cNvPr id="0" name="montage_SSD_RTC_CE.png"/>
+                    <pic:cNvPicPr/>
+                  </pic:nvPicPr>
+                  <pic:blipFill>
+                    <a:blip r:embed="rId33"/>
+                    <a:stretch>
+                      <a:fillRect/>
+                    </a:stretch>
+                  </pic:blipFill>
+                  <pic:spPr>
+                    <a:xfrm>
+                      <a:off x="0" y="0"/>
+                      <a:ext cx="5750560" cy="3751580"/>
+                    </a:xfrm>
+                    <a:prstGeom prst="rect">
+                      <a:avLst/>
+                    </a:prstGeom>
+                    <a:ln w="38100" cap="sq">
+                      <a:solidFill>
+                        <a:schemeClr val="accent1"/>
+                      </a:solidFill>
+                      <a:prstDash val="solid"/>
+                      <a:miter lim="800000"/>
+                    </a:ln>
+                    <a:effectLst>
+                      <a:outerShdw blurRad="50800" dist="38100" dir="2700000" algn="tl" rotWithShape="0">
+                        <a:srgbClr val="000000">
+                          <a:alpha val="43000"/>
+                        </a:srgbClr>
+                      </a:outerShdw>
+                    </a:effectLst>
+                  </pic:spPr>
+                </pic:pic>
+              </a:graphicData>
+            </a:graphic>
+          </wp:anchor>
+        </w:drawing>
+      </w:r>
+    </w:p>
+    <w:p>
+      <w:r>
+        <w:rPr>
+          <w:noProof/>
+          <w:lang w:eastAsia="fr-FR"/>
+        </w:rPr>
+        <w:pict>
+          <v:shape id="_x0000_s1083" type="#_x0000_t202" style="position:absolute;margin-left:1.8pt;margin-top:23.85pt;width:57.3pt;height:35.15pt;z-index:251725824;mso-height-percent:200;mso-position-horizontal-relative:margin;mso-position-vertical-relative:text;mso-height-percent:200;mso-width-relative:margin;mso-height-relative:margin" filled="f" fillcolor="white [3212]" stroked="f">
+            <v:textbox style="mso-fit-shape-to-text:t">
+              <w:txbxContent>
+                <w:p>
+                  <w:pPr>
+                    <w:pStyle w:val="Titre2"/>
+                    <w:rPr>
+                      <w:color w:val="FF0000"/>
+                    </w:rPr>
+                  </w:pPr>
+                  <w:r>
+                    <w:rPr>
+                      <w:color w:val="FF0000"/>
+                    </w:rPr>
+                    <w:t>RTC</w:t>
+                  </w:r>
+                </w:p>
+              </w:txbxContent>
+            </v:textbox>
+            <w10:wrap anchorx="margin"/>
+          </v:shape>
+        </w:pict>
+      </w:r>
+    </w:p>
+    <w:p/>
+    <w:p>
+      <w:r>
+        <w:rPr>
+          <w:noProof/>
+          <w:lang w:eastAsia="fr-FR"/>
+        </w:rPr>
+        <w:pict>
+          <v:shape id="_x0000_s1084" type="#_x0000_t202" style="position:absolute;margin-left:363.7pt;margin-top:22.05pt;width:56pt;height:28.6pt;z-index:251726848;mso-position-horizontal-relative:margin;mso-position-vertical-relative:text;mso-width-relative:margin;mso-height-relative:margin" filled="f" fillcolor="white [3212]" stroked="f">
+            <v:textbox>
+              <w:txbxContent>
+                <w:p>
+                  <w:pPr>
+                    <w:pStyle w:val="Titre2"/>
+                    <w:rPr>
+                      <w:color w:val="244583" w:themeColor="accent2" w:themeShade="80"/>
+                    </w:rPr>
+                  </w:pPr>
+                  <w:r>
+                    <w:rPr>
+                      <w:color w:val="244583" w:themeColor="accent2" w:themeShade="80"/>
+                    </w:rPr>
+                    <w:t>SSD</w:t>
+                  </w:r>
+                </w:p>
+              </w:txbxContent>
+            </v:textbox>
+            <w10:wrap anchorx="margin"/>
+          </v:shape>
+        </w:pict>
+      </w:r>
+    </w:p>
+    <w:p/>
+    <w:p/>
+    <w:p/>
+    <w:p/>
+    <w:p/>
+    <w:p/>
+    <w:p/>
+    <w:p/>
+    <w:p/>
+    <w:p/>
+    <w:p>
+      <w:pPr>
+        <w:ind w:firstLine="708"/>
+      </w:pPr>
+    </w:p>
+    <w:p>
+      <w:pPr>
+        <w:ind w:firstLine="708"/>
+      </w:pPr>
+    </w:p>
+    <w:p>
+      <w:pPr>
+        <w:ind w:firstLine="708"/>
+      </w:pPr>
+    </w:p>
+    <w:p>
+      <w:pPr>
+        <w:ind w:firstLine="708"/>
+      </w:pPr>
+    </w:p>
+    <w:p>
+      <w:pPr>
+        <w:ind w:firstLine="708"/>
+      </w:pPr>
+    </w:p>
+    <w:p>
+      <w:pPr>
+        <w:ind w:firstLine="708"/>
+      </w:pPr>
+    </w:p>
+    <w:p>
+      <w:pPr>
+        <w:pStyle w:val="Titre1"/>
+        <w:spacing w:before="240"/>
+      </w:pPr>
+      <w:r>
+        <w:lastRenderedPageBreak/>
+        <w:t>LE TERMOMÉTRE, l'HYGROMÉTRE, LE CAPTEUR DE QUALITER D'AIR ET LE RELAIS :</w:t>
+      </w:r>
+    </w:p>
+    <w:p>
+      <w:r>
+        <w:rPr>
+          <w:noProof/>
+          <w:lang w:eastAsia="fr-FR"/>
+        </w:rPr>
+        <w:pict>
+          <v:shape id="_x0000_s1082" type="#_x0000_t202" style="position:absolute;margin-left:0;margin-top:2.65pt;width:154.15pt;height:35.15pt;z-index:251724800;mso-height-percent:200;mso-position-horizontal:center;mso-position-horizontal-relative:margin;mso-position-vertical-relative:text;mso-height-percent:200;mso-width-relative:margin;mso-height-relative:margin" filled="f" fillcolor="white [3212]" stroked="f">
+            <v:textbox style="mso-fit-shape-to-text:t">
+              <w:txbxContent>
+                <w:p>
+                  <w:pPr>
+                    <w:pStyle w:val="Titre2"/>
+                  </w:pPr>
+                  <w:r>
+                    <w:t>Montage du système</w:t>
+                  </w:r>
+                </w:p>
+              </w:txbxContent>
+            </v:textbox>
+            <w10:wrap anchorx="margin"/>
+          </v:shape>
+        </w:pict>
+      </w:r>
+    </w:p>
+    <w:p>
+      <w:r>
+        <w:rPr>
+          <w:noProof/>
+          <w:lang w:eastAsia="fr-FR"/>
+        </w:rPr>
+        <w:pict>
+          <v:shape id="_x0000_s1086" type="#_x0000_t202" style="position:absolute;margin-left:265.7pt;margin-top:18.6pt;width:74.9pt;height:35.15pt;z-index:251728896;mso-height-percent:200;mso-position-horizontal-relative:margin;mso-position-vertical-relative:text;mso-height-percent:200;mso-width-relative:margin;mso-height-relative:margin" filled="f" fillcolor="white [3212]" stroked="f">
+            <v:textbox style="mso-fit-shape-to-text:t">
+              <w:txbxContent>
+                <w:p>
+                  <w:pPr>
+                    <w:pStyle w:val="Titre2"/>
+                    <w:rPr>
+                      <w:color w:val="7598D9" w:themeColor="accent2"/>
+                    </w:rPr>
+                  </w:pPr>
+                  <w:r>
+                    <w:rPr>
+                      <w:color w:val="7598D9" w:themeColor="accent2"/>
+                    </w:rPr>
+                    <w:t>RELAIS</w:t>
+                  </w:r>
+                </w:p>
+              </w:txbxContent>
+            </v:textbox>
+            <w10:wrap anchorx="margin"/>
+          </v:shape>
+        </w:pict>
+      </w:r>
+      <w:r>
+        <w:rPr>
+          <w:noProof/>
+          <w:lang w:eastAsia="fr-FR"/>
+        </w:rPr>
+        <w:drawing>
+          <wp:anchor distT="0" distB="0" distL="114300" distR="114300" simplePos="0" relativeHeight="251723776" behindDoc="0" locked="0" layoutInCell="1" allowOverlap="1">
+            <wp:simplePos x="0" y="0"/>
+            <wp:positionH relativeFrom="margin">
+              <wp:align>center</wp:align>
+            </wp:positionH>
+            <wp:positionV relativeFrom="paragraph">
+              <wp:posOffset>150495</wp:posOffset>
+            </wp:positionV>
+            <wp:extent cx="5743575" cy="4294505"/>
+            <wp:effectExtent l="38100" t="57150" r="123825" b="86995"/>
+            <wp:wrapNone/>
+            <wp:docPr id="26" name="Image 25" descr="montage_AQ_R_T_H.png"/>
+            <wp:cNvGraphicFramePr>
+              <a:graphicFrameLocks xmlns:a="http://schemas.openxmlformats.org/drawingml/2006/main" noChangeAspect="1"/>
+            </wp:cNvGraphicFramePr>
+            <a:graphic xmlns:a="http://schemas.openxmlformats.org/drawingml/2006/main">
+              <a:graphicData uri="http://schemas.openxmlformats.org/drawingml/2006/picture">
+                <pic:pic xmlns:pic="http://schemas.openxmlformats.org/drawingml/2006/picture">
+                  <pic:nvPicPr>
+                    <pic:cNvPr id="0" name="montage_AQ_R_T_H.png"/>
+                    <pic:cNvPicPr/>
+                  </pic:nvPicPr>
+                  <pic:blipFill>
+                    <a:blip r:embed="rId34"/>
+                    <a:stretch>
+                      <a:fillRect/>
+                    </a:stretch>
+                  </pic:blipFill>
+                  <pic:spPr>
+                    <a:xfrm>
+                      <a:off x="0" y="0"/>
+                      <a:ext cx="5743575" cy="4294505"/>
+                    </a:xfrm>
+                    <a:prstGeom prst="rect">
+                      <a:avLst/>
+                    </a:prstGeom>
+                    <a:ln w="38100" cap="sq">
+                      <a:solidFill>
+                        <a:schemeClr val="accent1"/>
+                      </a:solidFill>
+                      <a:prstDash val="solid"/>
+                      <a:miter lim="800000"/>
+                    </a:ln>
+                    <a:effectLst>
+                      <a:outerShdw blurRad="50800" dist="38100" dir="2700000" algn="tl" rotWithShape="0">
+                        <a:srgbClr val="000000">
+                          <a:alpha val="43000"/>
+                        </a:srgbClr>
+                      </a:outerShdw>
+                    </a:effectLst>
+                  </pic:spPr>
+                </pic:pic>
+              </a:graphicData>
+            </a:graphic>
+          </wp:anchor>
+        </w:drawing>
+      </w:r>
+    </w:p>
+    <w:p>
+      <w:r>
+        <w:rPr>
+          <w:noProof/>
+          <w:lang w:eastAsia="fr-FR"/>
+        </w:rPr>
+        <w:pict>
+          <v:shape id="_x0000_s1088" type="#_x0000_t202" style="position:absolute;margin-left:294.5pt;margin-top:292.6pt;width:154.15pt;height:35.15pt;z-index:251730944;mso-height-percent:200;mso-position-horizontal-relative:margin;mso-position-vertical-relative:text;mso-height-percent:200;mso-width-relative:margin;mso-height-relative:margin" filled="f" fillcolor="white [3212]" stroked="f">
+            <v:textbox style="mso-fit-shape-to-text:t">
+              <w:txbxContent>
+                <w:p>
+                  <w:pPr>
+                    <w:pStyle w:val="Titre2"/>
+                    <w:rPr>
+                      <w:color w:val="FF0000"/>
+                    </w:rPr>
+                  </w:pPr>
+                  <w:r>
+                    <w:rPr>
+                      <w:color w:val="FF0000"/>
+                    </w:rPr>
+                    <w:t>HYGROMÉTRE</w:t>
+                  </w:r>
+                </w:p>
+              </w:txbxContent>
+            </v:textbox>
+            <w10:wrap anchorx="margin"/>
+          </v:shape>
+        </w:pict>
+      </w:r>
+      <w:r>
+        <w:rPr>
+          <w:noProof/>
+          <w:lang w:eastAsia="fr-FR"/>
+        </w:rPr>
+        <w:pict>
+          <v:shape id="_x0000_s1087" type="#_x0000_t202" style="position:absolute;margin-left:140.45pt;margin-top:292.6pt;width:125.25pt;height:35.15pt;z-index:251729920;mso-height-percent:200;mso-position-horizontal-relative:margin;mso-position-vertical-relative:text;mso-height-percent:200;mso-width-relative:margin;mso-height-relative:margin" filled="f" fillcolor="white [3212]" stroked="f">
+            <v:textbox style="mso-fit-shape-to-text:t">
+              <w:txbxContent>
+                <w:p>
+                  <w:pPr>
+                    <w:pStyle w:val="Titre2"/>
+                    <w:rPr>
+                      <w:color w:val="FF0000"/>
+                    </w:rPr>
+                  </w:pPr>
+                  <w:r>
+                    <w:rPr>
+                      <w:color w:val="FF0000"/>
+                    </w:rPr>
+                    <w:t>TERMOMÉTRE</w:t>
+                  </w:r>
+                </w:p>
+              </w:txbxContent>
+            </v:textbox>
+            <w10:wrap anchorx="margin"/>
+          </v:shape>
+        </w:pict>
+      </w:r>
+      <w:r>
+        <w:t>LE RELAIS</w:t>
+      </w:r>
+      <w:r>
+        <w:rPr>
+          <w:noProof/>
+          <w:lang w:eastAsia="fr-FR"/>
+        </w:rPr>
+        <w:pict>
+          <v:shape id="_x0000_s1085" type="#_x0000_t202" style="position:absolute;margin-left:348.75pt;margin-top:128.05pt;width:127.45pt;height:32.4pt;z-index:251727872;mso-height-percent:200;mso-position-horizontal-relative:margin;mso-position-vertical-relative:text;mso-height-percent:200;mso-width-relative:margin;mso-height-relative:margin" filled="f" fillcolor="white [3212]" stroked="f">
+            <v:textbox style="mso-fit-shape-to-text:t">
+              <w:txbxContent>
+                <w:p>
+                  <w:pPr>
+                    <w:pStyle w:val="Titre2"/>
+                    <w:rPr>
+                      <w:color w:val="244583" w:themeColor="accent2" w:themeShade="80"/>
+                      <w:sz w:val="22"/>
+                    </w:rPr>
+                  </w:pPr>
+                  <w:r>
+                    <w:rPr>
+                      <w:color w:val="244583" w:themeColor="accent2" w:themeShade="80"/>
+                      <w:sz w:val="22"/>
+                    </w:rPr>
+                    <w:t>QUALITE D'AIR</w:t>
+                  </w:r>
+                </w:p>
+              </w:txbxContent>
+            </v:textbox>
+            <w10:wrap anchorx="margin"/>
+          </v:shape>
+        </w:pict>
+      </w:r>
+    </w:p>
+    <w:p/>
+    <w:p/>
+    <w:p/>
+    <w:p/>
+    <w:p/>
+    <w:p/>
+    <w:p/>
+    <w:p/>
+    <w:p/>
+    <w:p/>
+    <w:p/>
+    <w:p/>
+    <w:p/>
+    <w:p>
+      <w:pPr>
+        <w:tabs>
+          <w:tab w:val="left" w:pos="935"/>
+        </w:tabs>
+      </w:pPr>
+      <w:r>
+        <w:tab/>
+      </w:r>
+    </w:p>
     <w:sectPr>
-      <w:headerReference w:type="default" r:id="rId33"/>
-      <w:footerReference w:type="default" r:id="rId34"/>
+      <w:headerReference w:type="default" r:id="rId35"/>
+      <w:footerReference w:type="default" r:id="rId36"/>
       <w:pgSz w:w="11906" w:h="16838"/>
       <w:pgMar w:top="1417" w:right="1417" w:bottom="1417" w:left="1417" w:header="283" w:footer="0" w:gutter="0"/>
       <w:cols w:space="708"/>
@@ -3325,7 +3919,7 @@
                               <w:sz w:val="32"/>
                               <w:szCs w:val="32"/>
                             </w:rPr>
-                            <w:t>12</w:t>
+                            <w:t>14</w:t>
                           </w:r>
                         </w:fldSimple>
                       </w:p>

</xml_diff>

<commit_message>
MAJ 16/04/2018 Signed-off-by: DrBlaf <chauveau.aurelien.76@gmail.com>
</commit_message>
<xml_diff>
--- a/Rapport/Lore/Projet_final_BTS_SN.docx
+++ b/Rapport/Lore/Projet_final_BTS_SN.docx
@@ -244,7 +244,7 @@
               <w:noProof/>
             </w:rPr>
             <w:pict>
-              <v:group id="_x0000_s1026" style="position:absolute;margin-left:3593.35pt;margin-top:0;width:264.55pt;height:690.65pt;z-index:251660288;mso-position-horizontal:right;mso-position-horizontal-relative:page;mso-position-vertical:bottom;mso-position-vertical-relative:page" coordorigin="5531,1258" coordsize="5291,13813">
+              <v:group id="_x0000_s1026" style="position:absolute;margin-left:3817.9pt;margin-top:0;width:264.55pt;height:690.65pt;z-index:251660288;mso-position-horizontal:right;mso-position-horizontal-relative:page;mso-position-vertical:bottom;mso-position-vertical-relative:page" coordorigin="5531,1258" coordsize="5291,13813">
                 <v:shapetype id="_x0000_t32" coordsize="21600,21600" o:spt="32" o:oned="t" path="m,l21600,21600e" filled="f">
                   <v:path arrowok="t" fillok="f" o:connecttype="none"/>
                   <o:lock v:ext="edit" shapetype="t"/>
@@ -282,7 +282,7 @@
               <w:noProof/>
             </w:rPr>
             <w:pict>
-              <v:group id="_x0000_s1032" style="position:absolute;margin-left:5110.7pt;margin-top:0;width:332.7pt;height:227.25pt;z-index:251661312;mso-position-horizontal:right;mso-position-horizontal-relative:margin;mso-position-vertical:top;mso-position-vertical-relative:page" coordorigin="4136,15" coordsize="6654,4545" o:allowincell="f">
+              <v:group id="_x0000_s1032" style="position:absolute;margin-left:5403.4pt;margin-top:0;width:332.7pt;height:227.25pt;z-index:251661312;mso-position-horizontal:right;mso-position-horizontal-relative:margin;mso-position-vertical:top;mso-position-vertical-relative:page" coordorigin="4136,15" coordsize="6654,4545" o:allowincell="f">
                 <v:shape id="_x0000_s1033" type="#_x0000_t32" style="position:absolute;left:4136;top:15;width:3058;height:3855" o:connectortype="straight" strokecolor="#fec29b [1620]"/>
                 <v:oval id="_x0000_s1034" style="position:absolute;left:6674;top:444;width:4116;height:4116" fillcolor="#fec29b [1620]" stroked="f"/>
                 <v:oval id="_x0000_s1035" style="position:absolute;left:6773;top:1058;width:3367;height:3367" fillcolor="#fee1cd [820]" stroked="f"/>
@@ -3356,6 +3356,9 @@
       <w:r>
         <w:t xml:space="preserve"> </w:t>
       </w:r>
+      <w:r>
+        <w:t xml:space="preserve"> </w:t>
+      </w:r>
     </w:p>
     <w:p>
       <w:r>
@@ -4196,7 +4199,13 @@
       </w:pPr>
       <w:r>
         <w:lastRenderedPageBreak/>
-        <w:t>LE TERMOMÉTRE, l'HYGROMÉTRE, LE CAPTEUR DE QUALITER D'AIR ET LE RELAIS :</w:t>
+        <w:t>LE TERMOMÉTRE, l'HY</w:t>
+      </w:r>
+      <w:r>
+        <w:t>GROMÉTRE, LE CAPTEUR DE QUALITE</w:t>
+      </w:r>
+      <w:r>
+        <w:t xml:space="preserve"> D'AIR ET LE RELAIS :</w:t>
       </w:r>
     </w:p>
     <w:p>
@@ -4905,42 +4914,31 @@
         <w:jc w:val="right"/>
       </w:pPr>
     </w:p>
-    <w:p>
-      <w:pPr>
-        <w:jc w:val="right"/>
-      </w:pPr>
-    </w:p>
-    <w:p>
-      <w:r>
-        <w:rPr>
-          <w:noProof/>
-          <w:lang w:eastAsia="fr-FR"/>
-        </w:rPr>
-        <w:lastRenderedPageBreak/>
+    <w:p/>
+    <w:p>
+      <w:pPr>
+        <w:rPr>
+          <w:noProof/>
+          <w:lang w:eastAsia="fr-FR"/>
+        </w:rPr>
+      </w:pPr>
+    </w:p>
+    <w:p>
+      <w:pPr>
+        <w:rPr>
+          <w:noProof/>
+          <w:lang w:eastAsia="fr-FR"/>
+        </w:rPr>
+      </w:pPr>
+    </w:p>
+    <w:p>
+      <w:r>
+        <w:rPr>
+          <w:noProof/>
+          <w:lang w:eastAsia="fr-FR"/>
+        </w:rPr>
         <w:pict>
-          <v:shape id="_x0000_s1099" type="#_x0000_t202" style="position:absolute;margin-left:235.3pt;margin-top:433.15pt;width:207.5pt;height:35.15pt;z-index:251753472;mso-height-percent:200;mso-position-horizontal-relative:text;mso-position-vertical-relative:text;mso-height-percent:200;mso-width-relative:margin;mso-height-relative:margin" filled="f" stroked="f">
-            <v:textbox style="mso-fit-shape-to-text:t">
-              <w:txbxContent>
-                <w:p>
-                  <w:pPr>
-                    <w:pStyle w:val="Titre2"/>
-                  </w:pPr>
-                  <w:r>
-                    <w:t>capteur.h du regroupement</w:t>
-                  </w:r>
-                </w:p>
-              </w:txbxContent>
-            </v:textbox>
-          </v:shape>
-        </w:pict>
-      </w:r>
-      <w:r>
-        <w:rPr>
-          <w:noProof/>
-          <w:lang w:eastAsia="fr-FR"/>
-        </w:rPr>
-        <w:pict>
-          <v:shape id="_x0000_s1098" type="#_x0000_t202" style="position:absolute;margin-left:141.6pt;margin-top:25.45pt;width:164.8pt;height:53.15pt;z-index:251752448;mso-height-percent:200;mso-position-horizontal-relative:text;mso-position-vertical-relative:text;mso-height-percent:200;mso-width-relative:margin;mso-height-relative:margin" filled="f" stroked="f">
+          <v:shape id="_x0000_s1098" type="#_x0000_t202" style="position:absolute;margin-left:190.6pt;margin-top:17.05pt;width:164.8pt;height:53.15pt;z-index:251752448;mso-height-percent:200;mso-position-horizontal-relative:text;mso-position-vertical-relative:text;mso-height-percent:200;mso-width-relative:margin;mso-height-relative:margin" filled="f" stroked="f">
             <v:textbox style="mso-fit-shape-to-text:t">
               <w:txbxContent>
                 <w:p>
@@ -4955,72 +4953,6 @@
             </v:textbox>
           </v:shape>
         </w:pict>
-      </w:r>
-      <w:r>
-        <w:rPr>
-          <w:noProof/>
-          <w:lang w:eastAsia="fr-FR"/>
-        </w:rPr>
-        <w:drawing>
-          <wp:anchor distT="0" distB="0" distL="114300" distR="114300" simplePos="0" relativeHeight="251751424" behindDoc="0" locked="0" layoutInCell="1" allowOverlap="1">
-            <wp:simplePos x="0" y="0"/>
-            <wp:positionH relativeFrom="column">
-              <wp:posOffset>1838704</wp:posOffset>
-            </wp:positionH>
-            <wp:positionV relativeFrom="paragraph">
-              <wp:posOffset>4168742</wp:posOffset>
-            </wp:positionV>
-            <wp:extent cx="3757303" cy="1805049"/>
-            <wp:effectExtent l="38100" t="57150" r="109847" b="99951"/>
-            <wp:wrapNone/>
-            <wp:docPr id="37" name="Image 28"/>
-            <wp:cNvGraphicFramePr>
-              <a:graphicFrameLocks xmlns:a="http://schemas.openxmlformats.org/drawingml/2006/main" noChangeAspect="1"/>
-            </wp:cNvGraphicFramePr>
-            <a:graphic xmlns:a="http://schemas.openxmlformats.org/drawingml/2006/main">
-              <a:graphicData uri="http://schemas.openxmlformats.org/drawingml/2006/picture">
-                <pic:pic xmlns:pic="http://schemas.openxmlformats.org/drawingml/2006/picture">
-                  <pic:nvPicPr>
-                    <pic:cNvPr id="0" name="Picture 28"/>
-                    <pic:cNvPicPr>
-                      <a:picLocks noChangeAspect="1" noChangeArrowheads="1"/>
-                    </pic:cNvPicPr>
-                  </pic:nvPicPr>
-                  <pic:blipFill>
-                    <a:blip r:embed="rId43"/>
-                    <a:srcRect/>
-                    <a:stretch>
-                      <a:fillRect/>
-                    </a:stretch>
-                  </pic:blipFill>
-                  <pic:spPr bwMode="auto">
-                    <a:xfrm>
-                      <a:off x="0" y="0"/>
-                      <a:ext cx="3757303" cy="1805049"/>
-                    </a:xfrm>
-                    <a:prstGeom prst="rect">
-                      <a:avLst/>
-                    </a:prstGeom>
-                    <a:ln w="38100" cap="sq">
-                      <a:solidFill>
-                        <a:schemeClr val="accent1"/>
-                      </a:solidFill>
-                      <a:prstDash val="solid"/>
-                      <a:miter lim="800000"/>
-                    </a:ln>
-                    <a:effectLst>
-                      <a:outerShdw blurRad="50800" dist="38100" dir="2700000" algn="tl" rotWithShape="0">
-                        <a:srgbClr val="000000">
-                          <a:alpha val="43000"/>
-                        </a:srgbClr>
-                      </a:outerShdw>
-                    </a:effectLst>
-                  </pic:spPr>
-                </pic:pic>
-              </a:graphicData>
-            </a:graphic>
-          </wp:anchor>
-        </w:drawing>
       </w:r>
       <w:r>
         <w:rPr>
@@ -5053,7 +4985,7 @@
                     </pic:cNvPicPr>
                   </pic:nvPicPr>
                   <pic:blipFill>
-                    <a:blip r:embed="rId44"/>
+                    <a:blip r:embed="rId43"/>
                     <a:srcRect/>
                     <a:stretch>
                       <a:fillRect/>
@@ -5089,6 +5021,156 @@
         </w:drawing>
       </w:r>
     </w:p>
+    <w:p/>
+    <w:p/>
+    <w:p/>
+    <w:p/>
+    <w:p/>
+    <w:p/>
+    <w:p/>
+    <w:p/>
+    <w:p/>
+    <w:p/>
+    <w:p/>
+    <w:p>
+      <w:r>
+        <w:rPr>
+          <w:noProof/>
+          <w:lang w:eastAsia="fr-FR"/>
+        </w:rPr>
+        <w:drawing>
+          <wp:anchor distT="0" distB="0" distL="114300" distR="114300" simplePos="0" relativeHeight="251751424" behindDoc="0" locked="0" layoutInCell="1" allowOverlap="1">
+            <wp:simplePos x="0" y="0"/>
+            <wp:positionH relativeFrom="column">
+              <wp:posOffset>1834004</wp:posOffset>
+            </wp:positionH>
+            <wp:positionV relativeFrom="paragraph">
+              <wp:posOffset>305022</wp:posOffset>
+            </wp:positionV>
+            <wp:extent cx="3762837" cy="1798139"/>
+            <wp:effectExtent l="38100" t="57150" r="123363" b="87811"/>
+            <wp:wrapNone/>
+            <wp:docPr id="37" name="Image 28"/>
+            <wp:cNvGraphicFramePr>
+              <a:graphicFrameLocks xmlns:a="http://schemas.openxmlformats.org/drawingml/2006/main" noChangeAspect="1"/>
+            </wp:cNvGraphicFramePr>
+            <a:graphic xmlns:a="http://schemas.openxmlformats.org/drawingml/2006/main">
+              <a:graphicData uri="http://schemas.openxmlformats.org/drawingml/2006/picture">
+                <pic:pic xmlns:pic="http://schemas.openxmlformats.org/drawingml/2006/picture">
+                  <pic:nvPicPr>
+                    <pic:cNvPr id="0" name="Picture 28"/>
+                    <pic:cNvPicPr>
+                      <a:picLocks noChangeAspect="1" noChangeArrowheads="1"/>
+                    </pic:cNvPicPr>
+                  </pic:nvPicPr>
+                  <pic:blipFill>
+                    <a:blip r:embed="rId44"/>
+                    <a:srcRect/>
+                    <a:stretch>
+                      <a:fillRect/>
+                    </a:stretch>
+                  </pic:blipFill>
+                  <pic:spPr bwMode="auto">
+                    <a:xfrm>
+                      <a:off x="0" y="0"/>
+                      <a:ext cx="3762837" cy="1798139"/>
+                    </a:xfrm>
+                    <a:prstGeom prst="rect">
+                      <a:avLst/>
+                    </a:prstGeom>
+                    <a:ln w="38100" cap="sq">
+                      <a:solidFill>
+                        <a:schemeClr val="accent1"/>
+                      </a:solidFill>
+                      <a:prstDash val="solid"/>
+                      <a:miter lim="800000"/>
+                    </a:ln>
+                    <a:effectLst>
+                      <a:outerShdw blurRad="50800" dist="38100" dir="2700000" algn="tl" rotWithShape="0">
+                        <a:srgbClr val="000000">
+                          <a:alpha val="43000"/>
+                        </a:srgbClr>
+                      </a:outerShdw>
+                    </a:effectLst>
+                  </pic:spPr>
+                </pic:pic>
+              </a:graphicData>
+            </a:graphic>
+          </wp:anchor>
+        </w:drawing>
+      </w:r>
+    </w:p>
+    <w:p/>
+    <w:p/>
+    <w:p/>
+    <w:p/>
+    <w:p>
+      <w:r>
+        <w:rPr>
+          <w:noProof/>
+          <w:lang w:eastAsia="fr-FR"/>
+        </w:rPr>
+        <w:pict>
+          <v:shape id="_x0000_s1099" type="#_x0000_t202" style="position:absolute;margin-left:235.3pt;margin-top:4.05pt;width:207.5pt;height:35.15pt;z-index:251753472;mso-height-percent:200;mso-position-horizontal-relative:text;mso-position-vertical-relative:text;mso-height-percent:200;mso-width-relative:margin;mso-height-relative:margin" filled="f" stroked="f">
+            <v:textbox style="mso-fit-shape-to-text:t">
+              <w:txbxContent>
+                <w:p>
+                  <w:pPr>
+                    <w:pStyle w:val="Titre2"/>
+                  </w:pPr>
+                  <w:r>
+                    <w:t>capteur.h du regroupement</w:t>
+                  </w:r>
+                </w:p>
+              </w:txbxContent>
+            </v:textbox>
+          </v:shape>
+        </w:pict>
+      </w:r>
+    </w:p>
+    <w:p/>
+    <w:p/>
+    <w:p>
+      <w:r>
+        <w:tab/>
+      </w:r>
+    </w:p>
+    <w:p>
+      <w:r>
+        <w:tab/>
+      </w:r>
+      <w:r>
+        <w:t>Une fois la première partie de regroupement réalisée</w:t>
+      </w:r>
+      <w:r>
+        <w:t>,</w:t>
+      </w:r>
+      <w:r>
+        <w:t xml:space="preserve"> </w:t>
+      </w:r>
+      <w:r>
+        <w:t xml:space="preserve">nous pouvons à présent regrouper la totalité de cette partie en un seul programme. Cette dernière sera elle aussi regroupée avec le code de la partie sécurité de l'étudiant 1. </w:t>
+      </w:r>
+    </w:p>
+    <w:p/>
+    <w:p/>
+    <w:p/>
+    <w:p>
+      <w:pPr>
+        <w:pStyle w:val="Titre1"/>
+      </w:pPr>
+      <w:r>
+        <w:lastRenderedPageBreak/>
+        <w:t>REGROUPEMENT FINAL DES COMPOSANTS</w:t>
+      </w:r>
+      <w:r>
+        <w:t xml:space="preserve"> : </w:t>
+      </w:r>
+    </w:p>
+    <w:p/>
+    <w:p/>
+    <w:p/>
+    <w:p/>
     <w:sectPr>
       <w:headerReference w:type="default" r:id="rId45"/>
       <w:footerReference w:type="default" r:id="rId46"/>
@@ -5189,7 +5271,7 @@
                               <w:sz w:val="32"/>
                               <w:szCs w:val="32"/>
                             </w:rPr>
-                            <w:t>18</w:t>
+                            <w:t>19</w:t>
                           </w:r>
                         </w:fldSimple>
                       </w:p>

</xml_diff>

<commit_message>
MAJ 23/05/2018 Signed-off-by: DrBlaf <chauveau.aurelien.76@gmail.com>
</commit_message>
<xml_diff>
--- a/Rapport/Lore/Projet_final_BTS_SN.docx
+++ b/Rapport/Lore/Projet_final_BTS_SN.docx
@@ -1,6 +1,6 @@
 
 <file path=word/document.xml><?xml version="1.0" encoding="utf-8"?>
-<w:document xmlns:ve="http://schemas.openxmlformats.org/markup-compatibility/2006" xmlns:o="urn:schemas-microsoft-com:office:office" xmlns:r="http://schemas.openxmlformats.org/officeDocument/2006/relationships" xmlns:m="http://schemas.openxmlformats.org/officeDocument/2006/math" xmlns:v="urn:schemas-microsoft-com:vml" xmlns:wp="http://schemas.openxmlformats.org/drawingml/2006/wordprocessingDrawing" xmlns:w10="urn:schemas-microsoft-com:office:word" xmlns:w="http://schemas.openxmlformats.org/wordprocessingml/2006/main" xmlns:wne="http://schemas.microsoft.com/office/word/2006/wordml">
+<w:document xmlns:wpc="http://schemas.microsoft.com/office/word/2010/wordprocessingCanvas" xmlns:cx="http://schemas.microsoft.com/office/drawing/2014/chartex" xmlns:cx1="http://schemas.microsoft.com/office/drawing/2015/9/8/chartex" xmlns:cx2="http://schemas.microsoft.com/office/drawing/2015/10/21/chartex" xmlns:cx3="http://schemas.microsoft.com/office/drawing/2016/5/9/chartex" xmlns:cx4="http://schemas.microsoft.com/office/drawing/2016/5/10/chartex" xmlns:cx5="http://schemas.microsoft.com/office/drawing/2016/5/11/chartex" xmlns:cx6="http://schemas.microsoft.com/office/drawing/2016/5/12/chartex" xmlns:cx7="http://schemas.microsoft.com/office/drawing/2016/5/13/chartex" xmlns:cx8="http://schemas.microsoft.com/office/drawing/2016/5/14/chartex" xmlns:mc="http://schemas.openxmlformats.org/markup-compatibility/2006" xmlns:aink="http://schemas.microsoft.com/office/drawing/2016/ink" xmlns:am3d="http://schemas.microsoft.com/office/drawing/2017/model3d" xmlns:o="urn:schemas-microsoft-com:office:office" xmlns:r="http://schemas.openxmlformats.org/officeDocument/2006/relationships" xmlns:m="http://schemas.openxmlformats.org/officeDocument/2006/math" xmlns:v="urn:schemas-microsoft-com:vml" xmlns:wp14="http://schemas.microsoft.com/office/word/2010/wordprocessingDrawing" xmlns:wp="http://schemas.openxmlformats.org/drawingml/2006/wordprocessingDrawing" xmlns:w10="urn:schemas-microsoft-com:office:word" xmlns:w="http://schemas.openxmlformats.org/wordprocessingml/2006/main" xmlns:w14="http://schemas.microsoft.com/office/word/2010/wordml" xmlns:w15="http://schemas.microsoft.com/office/word/2012/wordml" xmlns:w16cid="http://schemas.microsoft.com/office/word/2016/wordml/cid" xmlns:w16se="http://schemas.microsoft.com/office/word/2015/wordml/symex" xmlns:wpg="http://schemas.microsoft.com/office/word/2010/wordprocessingGroup" xmlns:wpi="http://schemas.microsoft.com/office/word/2010/wordprocessingInk" xmlns:wne="http://schemas.microsoft.com/office/word/2006/wordml" xmlns:wps="http://schemas.microsoft.com/office/word/2010/wordprocessingShape" mc:Ignorable="w14 w15 w16se w16cid wp14">
   <w:body>
     <w:sdt>
       <w:sdtPr>
@@ -33,7 +33,7 @@
           <w:tblPr>
             <w:tblpPr w:leftFromText="187" w:rightFromText="187" w:horzAnchor="margin" w:tblpYSpec="bottom"/>
             <w:tblW w:w="3000" w:type="pct"/>
-            <w:tblLook w:val="04A0"/>
+            <w:tblLook w:val="04A0" w:firstRow="1" w:lastRow="0" w:firstColumn="1" w:lastColumn="0" w:noHBand="0" w:noVBand="1"/>
           </w:tblPr>
           <w:tblGrid>
             <w:gridCol w:w="5573"/>
@@ -244,7 +244,7 @@
               <w:noProof/>
             </w:rPr>
             <w:pict>
-              <v:group id="_x0000_s1026" style="position:absolute;margin-left:4042.45pt;margin-top:0;width:264.55pt;height:690.65pt;z-index:251660288;mso-position-horizontal:right;mso-position-horizontal-relative:page;mso-position-vertical:bottom;mso-position-vertical-relative:page" coordorigin="5531,1258" coordsize="5291,13813">
+              <v:group id="_x0000_s1026" style="position:absolute;margin-left:4255.8pt;margin-top:0;width:264.55pt;height:690.65pt;z-index:251660288;mso-position-horizontal:right;mso-position-horizontal-relative:page;mso-position-vertical:bottom;mso-position-vertical-relative:page" coordorigin="5531,1258" coordsize="5291,13813">
                 <v:shapetype id="_x0000_t32" coordsize="21600,21600" o:spt="32" o:oned="t" path="m,l21600,21600e" filled="f">
                   <v:path arrowok="t" fillok="f" o:connecttype="none"/>
                   <o:lock v:ext="edit" shapetype="t"/>
@@ -282,7 +282,7 @@
               <w:noProof/>
             </w:rPr>
             <w:pict>
-              <v:group id="_x0000_s1032" style="position:absolute;margin-left:5696.1pt;margin-top:0;width:332.7pt;height:227.25pt;z-index:251661312;mso-position-horizontal:right;mso-position-horizontal-relative:margin;mso-position-vertical:top;mso-position-vertical-relative:page" coordorigin="4136,15" coordsize="6654,4545" o:allowincell="f">
+              <v:group id="_x0000_s1032" style="position:absolute;margin-left:5977.6pt;margin-top:0;width:332.7pt;height:227.25pt;z-index:251661312;mso-position-horizontal:right;mso-position-horizontal-relative:margin;mso-position-vertical:top;mso-position-vertical-relative:page" coordorigin="4136,15" coordsize="6654,4545" o:allowincell="f">
                 <v:shape id="_x0000_s1033" type="#_x0000_t32" style="position:absolute;left:4136;top:15;width:3058;height:3855" o:connectortype="straight" strokecolor="#fec29b [1620]"/>
                 <v:oval id="_x0000_s1034" style="position:absolute;left:6674;top:444;width:4116;height:4116" fillcolor="#fec29b [1620]" stroked="f"/>
                 <v:oval id="_x0000_s1035" style="position:absolute;left:6773;top:1058;width:3367;height:3367" fillcolor="#fee1cd [820]" stroked="f"/>
@@ -575,7 +575,13 @@
       </w:r>
       <w:r>
         <w:tab/>
-        <w:t xml:space="preserve">Le capteur de pression BMP180 étant équiper d'un capteur de température, nous l'avons donc utilisé pour notre projet. J'ai par la suite récupérer une </w:t>
+        <w:t xml:space="preserve">Le capteur de pression BMP180 étant équiper d'un capteur de température, nous l'avons donc utilisé pour notre projet. J'ai par la suite </w:t>
+      </w:r>
+      <w:r>
+        <w:t>récupéré</w:t>
+      </w:r>
+      <w:r>
+        <w:t xml:space="preserve"> une </w:t>
       </w:r>
       <w:r>
         <w:t>bibliothèque sur GITHUB</w:t>
@@ -584,7 +590,7 @@
         <w:rPr>
           <w:rStyle w:val="Appelnotedebasdep"/>
         </w:rPr>
-        <w:footnoteReference w:id="2"/>
+        <w:footnoteReference w:id="1"/>
       </w:r>
       <w:r>
         <w:t xml:space="preserve"> pour commander le capteur. J'ai</w:t>
@@ -601,27 +607,17 @@
       <w:r>
         <w:t xml:space="preserve"> carte </w:t>
       </w:r>
-      <w:proofErr w:type="spellStart"/>
-      <w:r>
-        <w:t>Arduino</w:t>
-      </w:r>
-      <w:proofErr w:type="spellEnd"/>
-      <w:r>
-        <w:t>,  créé un code simple et inclue la bibliothèque</w:t>
+      <w:r>
+        <w:t>Arduino, créé</w:t>
+      </w:r>
+      <w:r>
+        <w:t xml:space="preserve"> un code simple et inclue la bibliothèque</w:t>
       </w:r>
       <w:r>
         <w:t xml:space="preserve"> à mon code pour réaliser des tests. </w:t>
       </w:r>
       <w:r>
-        <w:t xml:space="preserve"> La communication entre la carte </w:t>
-      </w:r>
-      <w:proofErr w:type="spellStart"/>
-      <w:r>
-        <w:t>Arduino</w:t>
-      </w:r>
-      <w:proofErr w:type="spellEnd"/>
-      <w:r>
-        <w:t xml:space="preserve"> et notre capteur se fait par I2C. </w:t>
+        <w:t xml:space="preserve"> La communication entre la carte Arduino et notre capteur se fait par I2C. </w:t>
       </w:r>
     </w:p>
     <w:p>
@@ -817,7 +813,13 @@
       </w:r>
       <w:r>
         <w:tab/>
-        <w:t>Un hygromètre est un capteur qui sert à mesurer le taux d''humité dans l'aire. Pour cela nous allons utilisé le capteur HIH6130 qui sert aussi de thermomètre</w:t>
+        <w:t xml:space="preserve">Un hygromètre est un capteur qui sert à mesurer le taux d''humité dans l'aire. Pour cela nous allons </w:t>
+      </w:r>
+      <w:r>
+        <w:t>utiliser</w:t>
+      </w:r>
+      <w:r>
+        <w:t xml:space="preserve"> le capteur HIH6130 qui sert aussi de thermomètre</w:t>
       </w:r>
       <w:r>
         <w:t xml:space="preserve"> et une bibliothèque trouver sur GITHUB pour gagner du temps</w:t>
@@ -1006,15 +1008,7 @@
       <w:r>
         <w:lastRenderedPageBreak/>
         <w:tab/>
-        <w:t xml:space="preserve">Le convertisseur nous permet de passer de 5V à 3,3V pour passer de la carte </w:t>
-      </w:r>
-      <w:proofErr w:type="spellStart"/>
-      <w:r>
-        <w:t>Arduino</w:t>
-      </w:r>
-      <w:proofErr w:type="spellEnd"/>
-      <w:r>
-        <w:t xml:space="preserve"> au capteur et vis versa.</w:t>
+        <w:t>Le convertisseur nous permet de passer de 5V à 3,3V pour passer de la carte Arduino au capteur et vis versa.</w:t>
       </w:r>
       <w:r>
         <w:t xml:space="preserve"> </w:t>
@@ -1199,7 +1193,20 @@
       </w:r>
       <w:r>
         <w:tab/>
-        <w:t>le code de test unitaire ma permit de vérifiez les valeurs de température du capteur qui sont correct. Nous allons donc plutôt utiliser le HIH6130 pour pouvoir a la fois récupérer la température et le taux d'humidité au lieu d'avoir deux capteurs distinct.</w:t>
+      </w:r>
+      <w:r>
+        <w:t>Le</w:t>
+      </w:r>
+      <w:r>
+        <w:t xml:space="preserve"> code de test unitaire ma permit de vérifiez les valeurs de température du capteur qui sont correct. Nous allons donc plutôt utiliser le HIH6130 pour pouvoir </w:t>
+      </w:r>
+      <w:proofErr w:type="gramStart"/>
+      <w:r>
+        <w:t>a</w:t>
+      </w:r>
+      <w:proofErr w:type="gramEnd"/>
+      <w:r>
+        <w:t xml:space="preserve"> la fois récupérer la température et le taux d'humidité au lieu d'avoir deux capteurs distinct.</w:t>
       </w:r>
       <w:r>
         <w:tab/>
@@ -1358,31 +1365,31 @@
         <w:tab/>
       </w:r>
       <w:r>
-        <w:t xml:space="preserve">Le capteur de qualité d'aire est branché en analogique a la carte </w:t>
+        <w:t xml:space="preserve">Le capteur de qualité d'aire est branché en analogique a la carte Arduino. On récupère les informations du "Air </w:t>
       </w:r>
       <w:proofErr w:type="spellStart"/>
       <w:r>
-        <w:t>Arduino</w:t>
+        <w:t>Quality</w:t>
       </w:r>
       <w:proofErr w:type="spellEnd"/>
       <w:r>
-        <w:t xml:space="preserve">. On récupère les informations du "Air </w:t>
+        <w:t xml:space="preserve"> </w:t>
       </w:r>
       <w:proofErr w:type="spellStart"/>
       <w:r>
-        <w:t>Quality</w:t>
+        <w:t>Sensor</w:t>
       </w:r>
       <w:proofErr w:type="spellEnd"/>
       <w:r>
-        <w:t xml:space="preserve"> </w:t>
-      </w:r>
-      <w:proofErr w:type="spellStart"/>
-      <w:r>
-        <w:t>Sensor</w:t>
-      </w:r>
-      <w:proofErr w:type="spellEnd"/>
-      <w:r>
-        <w:t>" avec l'aide d'une bibliothèque ajouter a notre programme. Ce dernier nous renvoie 0 (haute pollution),1,2 ou 3(aire pure).</w:t>
+        <w:t xml:space="preserve">" avec l'aide d'une bibliothèque ajouter </w:t>
+      </w:r>
+      <w:proofErr w:type="gramStart"/>
+      <w:r>
+        <w:t>a</w:t>
+      </w:r>
+      <w:proofErr w:type="gramEnd"/>
+      <w:r>
+        <w:t xml:space="preserve"> notre programme. Ce dernier nous renvoie 0 (haute pollution),1,2 ou 3(aire pure).</w:t>
       </w:r>
       <w:r>
         <w:t xml:space="preserve"> </w:t>
@@ -1623,38 +1630,56 @@
     <w:p>
       <w:r>
         <w:tab/>
-        <w:t xml:space="preserve">La carte SD nous servira à sauvegarder les donnée du compteur d'énergie. Pour cela il ma fallut apprendre à lire et a écrire dans une carte SD via une carte </w:t>
+        <w:t xml:space="preserve">La carte SD nous servira à sauvegarder </w:t>
+      </w:r>
+      <w:r>
+        <w:t>les données</w:t>
+      </w:r>
+      <w:r>
+        <w:t xml:space="preserve"> du compteur d'énergie. Pour cela il ma fallut apprendre à lire et </w:t>
+      </w:r>
+      <w:proofErr w:type="gramStart"/>
+      <w:r>
+        <w:t>a</w:t>
+      </w:r>
+      <w:proofErr w:type="gramEnd"/>
+      <w:r>
+        <w:t xml:space="preserve"> écrire dans une carte SD via une carte Arduino. Un article de </w:t>
       </w:r>
       <w:proofErr w:type="spellStart"/>
       <w:r>
-        <w:t>Arduino</w:t>
+        <w:rPr>
+          <w:rStyle w:val="Titredulivre"/>
+        </w:rPr>
+        <w:t>Hackable</w:t>
       </w:r>
       <w:proofErr w:type="spellEnd"/>
       <w:r>
-        <w:t xml:space="preserve">. Un article de </w:t>
-      </w:r>
-      <w:proofErr w:type="spellStart"/>
-      <w:r>
         <w:rPr>
           <w:rStyle w:val="Titredulivre"/>
         </w:rPr>
-        <w:t>Hackable</w:t>
-      </w:r>
-      <w:proofErr w:type="spellEnd"/>
+        <w:t xml:space="preserve"> magazine</w:t>
+      </w:r>
       <w:r>
         <w:rPr>
           <w:rStyle w:val="Titredulivre"/>
         </w:rPr>
-        <w:t xml:space="preserve"> magazine</w:t>
-      </w:r>
-      <w:r>
-        <w:rPr>
-          <w:rStyle w:val="Titredulivre"/>
-        </w:rPr>
         <w:t xml:space="preserve"> </w:t>
       </w:r>
       <w:r>
-        <w:t xml:space="preserve">à fait un tutoriel à ce sujet, j'ai donc suivit le tutoriels afin de réaliser mon objectif.  </w:t>
+        <w:t xml:space="preserve">à fait un tutoriel à ce sujet, j'ai donc </w:t>
+      </w:r>
+      <w:r>
+        <w:t>suivi</w:t>
+      </w:r>
+      <w:r>
+        <w:t xml:space="preserve"> </w:t>
+      </w:r>
+      <w:r>
+        <w:t>le tutoriel</w:t>
+      </w:r>
+      <w:r>
+        <w:t xml:space="preserve"> afin de réaliser mon objectif.  </w:t>
       </w:r>
       <w:r>
         <w:t>I</w:t>
@@ -1669,15 +1694,7 @@
         <w:t xml:space="preserve"> relier la carte S</w:t>
       </w:r>
       <w:r>
-        <w:t xml:space="preserve">D à la carte </w:t>
-      </w:r>
-      <w:proofErr w:type="spellStart"/>
-      <w:r>
-        <w:t>Arduino</w:t>
-      </w:r>
-      <w:proofErr w:type="spellEnd"/>
-      <w:r>
-        <w:t xml:space="preserve">, nous </w:t>
+        <w:t xml:space="preserve">D à la carte Arduino, nous </w:t>
       </w:r>
       <w:r>
         <w:t>avons</w:t>
@@ -2067,6 +2084,7 @@
       <w:r>
         <w:tab/>
       </w:r>
+      <w:proofErr w:type="gramStart"/>
       <w:r>
         <w:rPr>
           <w:b/>
@@ -2074,6 +2092,7 @@
         </w:rPr>
         <w:t>11  toto.txt</w:t>
       </w:r>
+      <w:proofErr w:type="gramEnd"/>
       <w:r>
         <w:t xml:space="preserve"> : 11 correspond au nombre d'octet dans le fichier nommé </w:t>
       </w:r>
@@ -2173,15 +2192,7 @@
       </w:r>
       <w:r>
         <w:tab/>
-        <w:t xml:space="preserve">Pour contrôler le radiateur avec une carte </w:t>
-      </w:r>
-      <w:proofErr w:type="spellStart"/>
-      <w:r>
-        <w:t>Arduino</w:t>
-      </w:r>
-      <w:proofErr w:type="spellEnd"/>
-      <w:r>
-        <w:t xml:space="preserve"> il nous faut un relais qui nous permettre de contrôler avec le 5V de la carte, le radiateur qui est alimenter en 230V sur le réseaux EDF.  </w:t>
+        <w:t xml:space="preserve">Pour contrôler le radiateur avec une carte Arduino il nous faut un relais qui nous permettre de contrôler avec le 5V de la carte, le radiateur qui est alimenter en 230V sur le réseaux EDF.  </w:t>
       </w:r>
       <w:r>
         <w:tab/>
@@ -2933,7 +2944,13 @@
       </w:r>
       <w:proofErr w:type="spellEnd"/>
       <w:r>
-        <w:t xml:space="preserve">. Avec les méthodes j'ai donc créé un mini programme donnent  l'heure qui nous servira pour l'horodatage de donné de consommation. </w:t>
+        <w:t xml:space="preserve">. Avec les méthodes j'ai donc créé un mini programme </w:t>
+      </w:r>
+      <w:r>
+        <w:t>donnant l’heure</w:t>
+      </w:r>
+      <w:r>
+        <w:t xml:space="preserve"> qui nous servira pour l'horodatage de donné de consommation. </w:t>
       </w:r>
     </w:p>
     <w:p/>
@@ -2980,15 +2997,13 @@
     <w:p>
       <w:r>
         <w:tab/>
-        <w:t xml:space="preserve">Avec le compteur électrique nous allons pouvoir récupérer le nombre de KWh que le radiateur vas consommer. Il délivrera une impulsion tout les 100Wh que nous allons récupérer avec la carte </w:t>
-      </w:r>
-      <w:proofErr w:type="spellStart"/>
-      <w:r>
-        <w:t>Arduino</w:t>
-      </w:r>
-      <w:proofErr w:type="spellEnd"/>
-      <w:r>
-        <w:t xml:space="preserve">. </w:t>
+        <w:t xml:space="preserve">Avec le compteur électrique nous allons pouvoir récupérer le nombre de KWh que le radiateur </w:t>
+      </w:r>
+      <w:r>
+        <w:t>va</w:t>
+      </w:r>
+      <w:r>
+        <w:t xml:space="preserve"> consommer. Il délivrera une impulsion tout les 100Wh que nous allons récupérer avec la carte Arduino. </w:t>
       </w:r>
     </w:p>
     <w:p>
@@ -2996,7 +3011,15 @@
         <w:tab/>
       </w:r>
       <w:r>
-        <w:t>J'ai pour cela utiliser la pin 2 de la carte car elle est la seul pin avec la numéro 3 a posséder une interruption</w:t>
+        <w:t xml:space="preserve">J'ai pour cela utiliser la pin 2 de la carte car elle est </w:t>
+      </w:r>
+      <w:proofErr w:type="gramStart"/>
+      <w:r>
+        <w:t>la seul pin</w:t>
+      </w:r>
+      <w:proofErr w:type="gramEnd"/>
+      <w:r>
+        <w:t xml:space="preserve"> avec la numéro 3 a posséder une interruption</w:t>
       </w:r>
       <w:r>
         <w:t xml:space="preserve"> externe</w:t>
@@ -3008,7 +3031,13 @@
         <w:t xml:space="preserve"> Ensuite nous avons utilisé la résistance de pull-up interne de </w:t>
       </w:r>
       <w:r>
-        <w:t>la pin 2 à fin de ne pas avoir à</w:t>
+        <w:t xml:space="preserve">la pin 2 </w:t>
+      </w:r>
+      <w:r>
+        <w:t>afin</w:t>
+      </w:r>
+      <w:r>
+        <w:t xml:space="preserve"> de ne pas avoir à</w:t>
       </w:r>
       <w:r>
         <w:t xml:space="preserve"> monter le composant sur une carte. </w:t>
@@ -3136,7 +3165,21 @@
     <w:p>
       <w:r>
         <w:tab/>
-        <w:t xml:space="preserve">Le délai est de 50 sec se qui correspond a la moitié de la durée de l'impulsion générer par le compteur en suite on revérifie l'état de la broche. Cette opération nous permet d'être insensible au perturbation électrique.  </w:t>
+        <w:t xml:space="preserve">Le délai est de 50 sec se qui correspond </w:t>
+      </w:r>
+      <w:proofErr w:type="gramStart"/>
+      <w:r>
+        <w:t>a</w:t>
+      </w:r>
+      <w:proofErr w:type="gramEnd"/>
+      <w:r>
+        <w:t xml:space="preserve"> la moitié de la durée de l'impulsion générer par le compteur en suite on revérifie l'état de la broche. Cette opération nous permet d'être insensible </w:t>
+      </w:r>
+      <w:r>
+        <w:t>aux perturbations électriques</w:t>
+      </w:r>
+      <w:r>
+        <w:t xml:space="preserve">.  </w:t>
       </w:r>
     </w:p>
     <w:p/>
@@ -3206,7 +3249,13 @@
         </w:drawing>
       </w:r>
       <w:r>
-        <w:t xml:space="preserve">Voici à l'oscilloscope,  l'impulsion généré par le compteur électrique :  </w:t>
+        <w:t xml:space="preserve">Voici à </w:t>
+      </w:r>
+      <w:r>
+        <w:t>l’oscilloscope, l’impulsion</w:t>
+      </w:r>
+      <w:r>
+        <w:t xml:space="preserve"> généré par le compteur électrique :  </w:t>
       </w:r>
     </w:p>
     <w:p/>
@@ -3512,7 +3561,7 @@
           <w:lang w:eastAsia="fr-FR"/>
         </w:rPr>
         <w:pict>
-          <v:shape id="_x0000_s1084" type="#_x0000_t202" style="position:absolute;margin-left:363.7pt;margin-top:22.05pt;width:56pt;height:28.6pt;z-index:251726848;mso-position-horizontal-relative:margin;mso-position-vertical-relative:text;mso-width-relative:margin;mso-height-relative:margin" filled="f" fillcolor="white [3212]" stroked="f">
+          <v:shape id="_x0000_s1084" type="#_x0000_t202" style="position:absolute;margin-left:365.2pt;margin-top:16.05pt;width:56pt;height:36.85pt;z-index:251726848;mso-position-horizontal-relative:margin;mso-position-vertical-relative:text;mso-width-relative:margin;mso-height-relative:margin" filled="f" fillcolor="white [3212]" stroked="f">
             <v:textbox>
               <w:txbxContent>
                 <w:p>
@@ -3919,6 +3968,33 @@
       <w:pPr>
         <w:ind w:firstLine="708"/>
       </w:pPr>
+      <w:r>
+        <w:rPr>
+          <w:noProof/>
+        </w:rPr>
+        <w:pict>
+          <v:shape id="Zone de texte 2" o:spid="_x0000_s1106" type="#_x0000_t202" style="position:absolute;left:0;text-align:left;margin-left:-31.1pt;margin-top:13.6pt;width:247.35pt;height:189.6pt;z-index:251760640;visibility:visible;mso-wrap-distance-left:9pt;mso-wrap-distance-top:3.6pt;mso-wrap-distance-right:9pt;mso-wrap-distance-bottom:3.6pt;mso-position-horizontal-relative:text;mso-position-vertical-relative:text;mso-width-relative:margin;mso-height-relative:margin;v-text-anchor:top" stroked="f">
+            <v:textbox>
+              <w:txbxContent>
+                <w:p>
+                  <w:r>
+                    <w:t xml:space="preserve">Une des utilités d’exécuter le programme d’interruption dans le </w:t>
+                  </w:r>
+                  <w:proofErr w:type="spellStart"/>
+                  <w:r>
+                    <w:t>loop</w:t>
+                  </w:r>
+                  <w:proofErr w:type="spellEnd"/>
+                  <w:r>
+                    <w:t xml:space="preserve">, est que cela évite les conflits d’interruption. Car la bibliothéque qui nous sert à horodater utilise aussi une interruption, donc si nous avions exécuté la fonction horodatage dans le programme d’interruption il y aurais eu conflit d’interruption (une interruption dans une interruption).   </w:t>
+                  </w:r>
+                </w:p>
+              </w:txbxContent>
+            </v:textbox>
+            <w10:wrap type="square"/>
+          </v:shape>
+        </w:pict>
+      </w:r>
     </w:p>
     <w:p>
       <w:pPr>
@@ -3989,7 +4065,7 @@
           <w:lang w:eastAsia="fr-FR"/>
         </w:rPr>
         <w:drawing>
-          <wp:anchor distT="0" distB="0" distL="114300" distR="114300" simplePos="0" relativeHeight="251735040" behindDoc="0" locked="0" layoutInCell="1" allowOverlap="1">
+          <wp:anchor distT="0" distB="0" distL="114300" distR="114300" simplePos="0" relativeHeight="251618304" behindDoc="0" locked="0" layoutInCell="1" allowOverlap="1">
             <wp:simplePos x="0" y="0"/>
             <wp:positionH relativeFrom="column">
               <wp:posOffset>-26035</wp:posOffset>
@@ -4176,17 +4252,28 @@
     <w:p>
       <w:r>
         <w:tab/>
-        <w:t>Dans cette partie nous avons regroupé tout se qui concerne l'horodatage de la consommation électrique. Le compteur crée un impulsion à la quelle on ajoute un date, une heure et une valeur en Watt/h, puis cette trame est sauvegarder sur une carte SD dans un fichier texte (.</w:t>
-      </w:r>
-      <w:proofErr w:type="spellStart"/>
-      <w:r>
-        <w:t>txt</w:t>
-      </w:r>
-      <w:proofErr w:type="spellEnd"/>
-      <w:r>
-        <w:t>).</w:t>
-      </w:r>
-    </w:p>
+        <w:t>Dans cette partie nous avons regroupé tout se qui concerne l'horodatage de la consommation électrique. Le compteur crée un</w:t>
+      </w:r>
+      <w:r>
+        <w:t>e</w:t>
+      </w:r>
+      <w:r>
+        <w:t xml:space="preserve"> impulsion à la quelle on ajoute un</w:t>
+      </w:r>
+      <w:r>
+        <w:t>e</w:t>
+      </w:r>
+      <w:r>
+        <w:t xml:space="preserve"> date, une heure et une valeur en Watt/h, puis cette trame est </w:t>
+      </w:r>
+      <w:r>
+        <w:t>sauvegardée</w:t>
+      </w:r>
+      <w:r>
+        <w:t xml:space="preserve"> sur une carte SD dans un fichier texte (.txt).</w:t>
+      </w:r>
+    </w:p>
+    <w:p/>
     <w:p>
       <w:pPr>
         <w:pStyle w:val="Titre1"/>
@@ -4264,7 +4351,7 @@
           <w:lang w:eastAsia="fr-FR"/>
         </w:rPr>
         <w:drawing>
-          <wp:anchor distT="0" distB="0" distL="114300" distR="114300" simplePos="0" relativeHeight="251723776" behindDoc="0" locked="0" layoutInCell="1" allowOverlap="1">
+          <wp:anchor distT="0" distB="0" distL="114300" distR="114300" simplePos="0" relativeHeight="251617280" behindDoc="0" locked="0" layoutInCell="1" allowOverlap="1">
             <wp:simplePos x="0" y="0"/>
             <wp:positionH relativeFrom="margin">
               <wp:align>center</wp:align>
@@ -4435,7 +4522,7 @@
           <w:lang w:eastAsia="fr-FR"/>
         </w:rPr>
         <w:drawing>
-          <wp:anchor distT="0" distB="0" distL="114300" distR="114300" simplePos="0" relativeHeight="251740160" behindDoc="0" locked="0" layoutInCell="1" allowOverlap="1">
+          <wp:anchor distT="0" distB="0" distL="114300" distR="114300" simplePos="0" relativeHeight="251619328" behindDoc="0" locked="0" layoutInCell="1" allowOverlap="1">
             <wp:simplePos x="0" y="0"/>
             <wp:positionH relativeFrom="column">
               <wp:posOffset>-30422</wp:posOffset>
@@ -4604,7 +4691,7 @@
         </w:rPr>
         <w:lastRenderedPageBreak/>
         <w:drawing>
-          <wp:anchor distT="0" distB="0" distL="114300" distR="114300" simplePos="0" relativeHeight="251745280" behindDoc="0" locked="0" layoutInCell="1" allowOverlap="1">
+          <wp:anchor distT="0" distB="0" distL="114300" distR="114300" simplePos="0" relativeHeight="251621376" behindDoc="0" locked="0" layoutInCell="1" allowOverlap="1">
             <wp:simplePos x="0" y="0"/>
             <wp:positionH relativeFrom="column">
               <wp:posOffset>2475271</wp:posOffset>
@@ -4714,7 +4801,7 @@
           <w:lang w:eastAsia="fr-FR"/>
         </w:rPr>
         <w:drawing>
-          <wp:anchor distT="0" distB="0" distL="114300" distR="114300" simplePos="0" relativeHeight="251744256" behindDoc="0" locked="0" layoutInCell="1" allowOverlap="1">
+          <wp:anchor distT="0" distB="0" distL="114300" distR="114300" simplePos="0" relativeHeight="251620352" behindDoc="0" locked="0" layoutInCell="1" allowOverlap="1">
             <wp:simplePos x="0" y="0"/>
             <wp:positionH relativeFrom="column">
               <wp:posOffset>-465109</wp:posOffset>
@@ -4799,7 +4886,7 @@
           <w:lang w:eastAsia="fr-FR"/>
         </w:rPr>
         <w:drawing>
-          <wp:anchor distT="0" distB="0" distL="114300" distR="114300" simplePos="0" relativeHeight="251748352" behindDoc="0" locked="0" layoutInCell="1" allowOverlap="1">
+          <wp:anchor distT="0" distB="0" distL="114300" distR="114300" simplePos="0" relativeHeight="251622400" behindDoc="0" locked="0" layoutInCell="1" allowOverlap="1">
             <wp:simplePos x="0" y="0"/>
             <wp:positionH relativeFrom="column">
               <wp:posOffset>2674422</wp:posOffset>
@@ -4894,8 +4981,13 @@
                   <w:pPr>
                     <w:pStyle w:val="Titre2"/>
                   </w:pPr>
+                  <w:proofErr w:type="gramStart"/>
                   <w:r>
-                    <w:t>capteur.h du regroupement</w:t>
+                    <w:t>capteur</w:t>
+                  </w:r>
+                  <w:proofErr w:type="gramEnd"/>
+                  <w:r>
+                    <w:t>.h du regroupement</w:t>
                   </w:r>
                 </w:p>
               </w:txbxContent>
@@ -4955,7 +5047,7 @@
           <w:lang w:eastAsia="fr-FR"/>
         </w:rPr>
         <w:drawing>
-          <wp:anchor distT="0" distB="0" distL="114300" distR="114300" simplePos="0" relativeHeight="251750400" behindDoc="0" locked="0" layoutInCell="1" allowOverlap="1">
+          <wp:anchor distT="0" distB="0" distL="114300" distR="114300" simplePos="0" relativeHeight="251623424" behindDoc="0" locked="0" layoutInCell="1" allowOverlap="1">
             <wp:simplePos x="0" y="0"/>
             <wp:positionH relativeFrom="column">
               <wp:posOffset>-30480</wp:posOffset>
@@ -5034,7 +5126,7 @@
           <w:lang w:eastAsia="fr-FR"/>
         </w:rPr>
         <w:drawing>
-          <wp:anchor distT="0" distB="0" distL="114300" distR="114300" simplePos="0" relativeHeight="251751424" behindDoc="0" locked="0" layoutInCell="1" allowOverlap="1">
+          <wp:anchor distT="0" distB="0" distL="114300" distR="114300" simplePos="0" relativeHeight="251624448" behindDoc="0" locked="0" layoutInCell="1" allowOverlap="1">
             <wp:simplePos x="0" y="0"/>
             <wp:positionH relativeFrom="column">
               <wp:posOffset>1834004</wp:posOffset>
@@ -5113,8 +5205,13 @@
                   <w:pPr>
                     <w:pStyle w:val="Titre2"/>
                   </w:pPr>
+                  <w:proofErr w:type="gramStart"/>
                   <w:r>
-                    <w:t>capteur.h du regroupement</w:t>
+                    <w:t>capteur</w:t>
+                  </w:r>
+                  <w:proofErr w:type="gramEnd"/>
+                  <w:r>
+                    <w:t>.h du regroupement</w:t>
                   </w:r>
                 </w:p>
               </w:txbxContent>
@@ -5132,7 +5229,13 @@
     <w:p>
       <w:r>
         <w:tab/>
-        <w:t xml:space="preserve">Ici nous avons regroupé les capteurs, et actionneurs de la partie confort. On y récupère la température(°C), le taux d'humidité(%), la qualité de l'aire et on contrôle le relai qui agira sur le radiateur. </w:t>
+        <w:t xml:space="preserve">Ici nous avons regroupé les capteurs, et actionneurs de la partie confort. On y récupère la température(°C), le taux </w:t>
+      </w:r>
+      <w:r>
+        <w:t>d’humidité (</w:t>
+      </w:r>
+      <w:r>
+        <w:t xml:space="preserve">%), la qualité de l'aire et on contrôle le relai qui agira sur le radiateur. </w:t>
       </w:r>
     </w:p>
     <w:p>
@@ -5249,7 +5352,19 @@
       </w:r>
       <w:r>
         <w:tab/>
-        <w:t xml:space="preserve">Une fois la première partie de regroupement réalisée, nous pouvons à présent regrouper la totalité de cette partie en un seul montage et un seul programme. Nous pourrons la suite regroupée avec les code de la partie de l'étudiant 1 avec notre partie. </w:t>
+        <w:t xml:space="preserve">Une fois la première partie de regroupement réalisée, nous pouvons à présent regrouper la totalité de cette partie en un seul montage et un seul programme. Nous pourrons </w:t>
+      </w:r>
+      <w:r>
+        <w:t>ensuite</w:t>
+      </w:r>
+      <w:r>
+        <w:t xml:space="preserve"> regroupée les code</w:t>
+      </w:r>
+      <w:r>
+        <w:t>s</w:t>
+      </w:r>
+      <w:r>
+        <w:t xml:space="preserve"> de la partie de l'étudiant 1 avec notre partie. </w:t>
       </w:r>
     </w:p>
     <w:p>
@@ -5343,15 +5458,1300 @@
         </w:pict>
       </w:r>
     </w:p>
-    <w:p/>
-    <w:p/>
-    <w:p/>
-    <w:p/>
+    <w:p>
+      <w:pPr>
+        <w:jc w:val="center"/>
+      </w:pPr>
+      <w:r>
+        <w:t xml:space="preserve">Lors du branchement du module SD nous avons changer de </w:t>
+      </w:r>
+      <w:r>
+        <w:rPr>
+          <w:b/>
+          <w:color w:val="00B050"/>
+        </w:rPr>
+        <w:t>pin</w:t>
+      </w:r>
+      <w:r>
+        <w:t xml:space="preserve"> pour la communication SPI car elle varie en fonction de la carte que nous utilisons.</w:t>
+      </w:r>
+    </w:p>
+    <w:p>
+      <w:pPr>
+        <w:jc w:val="center"/>
+      </w:pPr>
+      <w:r>
+        <w:rPr>
+          <w:b/>
+          <w:color w:val="0070C0"/>
+        </w:rPr>
+        <w:t>Arduino UNO</w:t>
+      </w:r>
+      <w:r>
+        <w:t xml:space="preserve"> : MOSI = </w:t>
+      </w:r>
+      <w:r>
+        <w:rPr>
+          <w:color w:val="00B050"/>
+        </w:rPr>
+        <w:t xml:space="preserve">11 </w:t>
+      </w:r>
+      <w:r>
+        <w:t xml:space="preserve">/ MISO = </w:t>
+      </w:r>
+      <w:r>
+        <w:rPr>
+          <w:color w:val="00B050"/>
+        </w:rPr>
+        <w:t>12</w:t>
+      </w:r>
+      <w:r>
+        <w:t xml:space="preserve"> / SCK = </w:t>
+      </w:r>
+      <w:r>
+        <w:rPr>
+          <w:color w:val="00B050"/>
+        </w:rPr>
+        <w:t>13</w:t>
+      </w:r>
+      <w:r>
+        <w:t xml:space="preserve"> / SS = </w:t>
+      </w:r>
+      <w:r>
+        <w:rPr>
+          <w:color w:val="00B050"/>
+        </w:rPr>
+        <w:t>10</w:t>
+      </w:r>
+    </w:p>
+    <w:p>
+      <w:pPr>
+        <w:jc w:val="center"/>
+      </w:pPr>
+      <w:r>
+        <w:rPr>
+          <w:b/>
+          <w:color w:val="0070C0"/>
+        </w:rPr>
+        <w:t>Arduino MEGA</w:t>
+      </w:r>
+      <w:r>
+        <w:t xml:space="preserve"> : MOSI = </w:t>
+      </w:r>
+      <w:r>
+        <w:rPr>
+          <w:color w:val="00B050"/>
+        </w:rPr>
+        <w:t>51</w:t>
+      </w:r>
+      <w:r>
+        <w:t xml:space="preserve"> / MISO = </w:t>
+      </w:r>
+      <w:r>
+        <w:rPr>
+          <w:color w:val="00B050"/>
+        </w:rPr>
+        <w:t>50</w:t>
+      </w:r>
+      <w:r>
+        <w:t xml:space="preserve"> / SCK = </w:t>
+      </w:r>
+      <w:r>
+        <w:rPr>
+          <w:color w:val="00B050"/>
+        </w:rPr>
+        <w:t>52</w:t>
+      </w:r>
+      <w:r>
+        <w:t xml:space="preserve"> / SS = </w:t>
+      </w:r>
+      <w:r>
+        <w:rPr>
+          <w:color w:val="00B050"/>
+        </w:rPr>
+        <w:t>53</w:t>
+      </w:r>
+    </w:p>
+    <w:p>
+      <w:pPr>
+        <w:tabs>
+          <w:tab w:val="center" w:pos="4536"/>
+        </w:tabs>
+      </w:pPr>
+      <w:r>
+        <w:rPr>
+          <w:noProof/>
+        </w:rPr>
+        <w:lastRenderedPageBreak/>
+        <w:pict>
+          <v:shape id="_x0000_s1107" type="#_x0000_t202" style="position:absolute;margin-left:246.4pt;margin-top:4.15pt;width:205.3pt;height:78.75pt;z-index:251765760;visibility:visible;mso-height-percent:200;mso-wrap-distance-left:9pt;mso-wrap-distance-top:3.6pt;mso-wrap-distance-right:9pt;mso-wrap-distance-bottom:3.6pt;mso-position-horizontal-relative:text;mso-position-vertical-relative:text;mso-height-percent:200;mso-width-relative:margin;mso-height-relative:margin;v-text-anchor:top" stroked="f">
+            <v:textbox style="mso-fit-shape-to-text:t">
+              <w:txbxContent>
+                <w:p>
+                  <w:r>
+                    <w:t xml:space="preserve">Ici nous paramétrons un </w:t>
+                  </w:r>
+                  <w:proofErr w:type="spellStart"/>
+                  <w:r>
+                    <w:t>timer</w:t>
+                  </w:r>
+                  <w:proofErr w:type="spellEnd"/>
+                  <w:r>
+                    <w:t xml:space="preserve"> qui nous permettra de récupérer les valeurs et états de nos capteurs et actionneurs.  </w:t>
+                  </w:r>
+                </w:p>
+              </w:txbxContent>
+            </v:textbox>
+            <w10:wrap type="square"/>
+          </v:shape>
+        </w:pict>
+      </w:r>
+      <w:r>
+        <w:rPr>
+          <w:noProof/>
+        </w:rPr>
+        <w:drawing>
+          <wp:anchor distT="0" distB="0" distL="114300" distR="114300" simplePos="0" relativeHeight="251642880" behindDoc="1" locked="0" layoutInCell="1" allowOverlap="1" wp14:anchorId="622180E3">
+            <wp:simplePos x="0" y="0"/>
+            <wp:positionH relativeFrom="column">
+              <wp:posOffset>81280</wp:posOffset>
+            </wp:positionH>
+            <wp:positionV relativeFrom="paragraph">
+              <wp:posOffset>81280</wp:posOffset>
+            </wp:positionV>
+            <wp:extent cx="2743200" cy="923925"/>
+            <wp:effectExtent l="76200" t="76200" r="114300" b="123825"/>
+            <wp:wrapNone/>
+            <wp:docPr id="39" name="Image 39"/>
+            <wp:cNvGraphicFramePr>
+              <a:graphicFrameLocks xmlns:a="http://schemas.openxmlformats.org/drawingml/2006/main" noChangeAspect="1"/>
+            </wp:cNvGraphicFramePr>
+            <a:graphic xmlns:a="http://schemas.openxmlformats.org/drawingml/2006/main">
+              <a:graphicData uri="http://schemas.openxmlformats.org/drawingml/2006/picture">
+                <pic:pic xmlns:pic="http://schemas.openxmlformats.org/drawingml/2006/picture">
+                  <pic:nvPicPr>
+                    <pic:cNvPr id="1" name=""/>
+                    <pic:cNvPicPr/>
+                  </pic:nvPicPr>
+                  <pic:blipFill>
+                    <a:blip r:embed="rId46">
+                      <a:extLst>
+                        <a:ext uri="{28A0092B-C50C-407E-A947-70E740481C1C}">
+                          <a14:useLocalDpi xmlns:a14="http://schemas.microsoft.com/office/drawing/2010/main" val="0"/>
+                        </a:ext>
+                      </a:extLst>
+                    </a:blip>
+                    <a:stretch>
+                      <a:fillRect/>
+                    </a:stretch>
+                  </pic:blipFill>
+                  <pic:spPr>
+                    <a:xfrm>
+                      <a:off x="0" y="0"/>
+                      <a:ext cx="2743200" cy="923925"/>
+                    </a:xfrm>
+                    <a:prstGeom prst="rect">
+                      <a:avLst/>
+                    </a:prstGeom>
+                    <a:ln w="38100" cap="sq">
+                      <a:solidFill>
+                        <a:schemeClr val="accent1"/>
+                      </a:solidFill>
+                      <a:prstDash val="solid"/>
+                      <a:miter lim="800000"/>
+                    </a:ln>
+                    <a:effectLst>
+                      <a:outerShdw blurRad="50800" dist="38100" dir="2700000" algn="tl" rotWithShape="0">
+                        <a:srgbClr val="000000">
+                          <a:alpha val="43000"/>
+                        </a:srgbClr>
+                      </a:outerShdw>
+                    </a:effectLst>
+                  </pic:spPr>
+                </pic:pic>
+              </a:graphicData>
+            </a:graphic>
+          </wp:anchor>
+        </w:drawing>
+      </w:r>
+      <w:r>
+        <w:rPr>
+          <w:noProof/>
+        </w:rPr>
+        <w:t xml:space="preserve"> </w:t>
+      </w:r>
+      <w:r>
+        <w:rPr>
+          <w:noProof/>
+        </w:rPr>
+        <w:tab/>
+        <w:t xml:space="preserve">  </w:t>
+      </w:r>
+    </w:p>
+    <w:p/>
+    <w:p/>
+    <w:p/>
+    <w:p>
+      <w:pPr>
+        <w:tabs>
+          <w:tab w:val="left" w:pos="2355"/>
+        </w:tabs>
+        <w:spacing w:after="120"/>
+        <w:jc w:val="center"/>
+      </w:pPr>
+      <w:r>
+        <w:rPr>
+          <w:b/>
+        </w:rPr>
+        <w:t>TCCR2A</w:t>
+      </w:r>
+      <w:r>
+        <w:t xml:space="preserve"> nous indique que le </w:t>
+      </w:r>
+      <w:proofErr w:type="spellStart"/>
+      <w:r>
+        <w:t>timer</w:t>
+      </w:r>
+      <w:proofErr w:type="spellEnd"/>
+      <w:r>
+        <w:t xml:space="preserve"> est en mode normale</w:t>
+      </w:r>
+    </w:p>
+    <w:p>
+      <w:pPr>
+        <w:tabs>
+          <w:tab w:val="left" w:pos="2355"/>
+        </w:tabs>
+        <w:spacing w:after="120"/>
+        <w:jc w:val="center"/>
+      </w:pPr>
+      <w:r>
+        <w:rPr>
+          <w:b/>
+        </w:rPr>
+        <w:t>TCCR2B</w:t>
+      </w:r>
+      <w:r>
+        <w:t xml:space="preserve"> est le coefficient diviseur de la fréquence du CPU </w:t>
+      </w:r>
+    </w:p>
+    <w:p>
+      <w:pPr>
+        <w:tabs>
+          <w:tab w:val="left" w:pos="2355"/>
+        </w:tabs>
+        <w:spacing w:after="120"/>
+        <w:jc w:val="center"/>
+      </w:pPr>
+      <w:r>
+        <w:rPr>
+          <w:b/>
+        </w:rPr>
+        <w:t>TIMSK2</w:t>
+      </w:r>
+      <w:r>
+        <w:t xml:space="preserve"> nous indique pour que le </w:t>
+      </w:r>
+      <w:proofErr w:type="spellStart"/>
+      <w:r>
+        <w:t>timer</w:t>
+      </w:r>
+      <w:proofErr w:type="spellEnd"/>
+      <w:r>
+        <w:t xml:space="preserve"> entre en interruption à chaque débordement (</w:t>
+      </w:r>
+      <w:proofErr w:type="spellStart"/>
+      <w:r>
+        <w:t>Overflow</w:t>
+      </w:r>
+      <w:proofErr w:type="spellEnd"/>
+      <w:r>
+        <w:t xml:space="preserve">) </w:t>
+      </w:r>
+    </w:p>
+    <w:p>
+      <w:pPr>
+        <w:tabs>
+          <w:tab w:val="left" w:pos="2355"/>
+        </w:tabs>
+        <w:spacing w:after="240"/>
+        <w:jc w:val="center"/>
+      </w:pPr>
+      <w:proofErr w:type="spellStart"/>
+      <w:proofErr w:type="gramStart"/>
+      <w:r>
+        <w:rPr>
+          <w:b/>
+        </w:rPr>
+        <w:t>sei</w:t>
+      </w:r>
+      <w:proofErr w:type="spellEnd"/>
+      <w:r>
+        <w:rPr>
+          <w:b/>
+        </w:rPr>
+        <w:t>(</w:t>
+      </w:r>
+      <w:proofErr w:type="gramEnd"/>
+      <w:r>
+        <w:rPr>
+          <w:b/>
+        </w:rPr>
+        <w:t>) :</w:t>
+      </w:r>
+      <w:r>
+        <w:t xml:space="preserve"> Active les interruption.  </w:t>
+      </w:r>
+    </w:p>
+    <w:p>
+      <w:pPr>
+        <w:tabs>
+          <w:tab w:val="left" w:pos="2355"/>
+        </w:tabs>
+        <w:spacing w:after="0"/>
+        <w:ind w:firstLine="708"/>
+        <w:jc w:val="both"/>
+      </w:pPr>
+      <w:r>
+        <w:rPr>
+          <w:b/>
+          <w:noProof/>
+        </w:rPr>
+        <w:drawing>
+          <wp:anchor distT="0" distB="0" distL="114300" distR="114300" simplePos="0" relativeHeight="251692032" behindDoc="1" locked="0" layoutInCell="1" allowOverlap="1" wp14:anchorId="72E917EB">
+            <wp:simplePos x="0" y="0"/>
+            <wp:positionH relativeFrom="column">
+              <wp:posOffset>3624580</wp:posOffset>
+            </wp:positionH>
+            <wp:positionV relativeFrom="paragraph">
+              <wp:posOffset>108585</wp:posOffset>
+            </wp:positionV>
+            <wp:extent cx="2105025" cy="1524000"/>
+            <wp:effectExtent l="76200" t="76200" r="123825" b="114300"/>
+            <wp:wrapNone/>
+            <wp:docPr id="40" name="Image 40"/>
+            <wp:cNvGraphicFramePr>
+              <a:graphicFrameLocks xmlns:a="http://schemas.openxmlformats.org/drawingml/2006/main" noChangeAspect="1"/>
+            </wp:cNvGraphicFramePr>
+            <a:graphic xmlns:a="http://schemas.openxmlformats.org/drawingml/2006/main">
+              <a:graphicData uri="http://schemas.openxmlformats.org/drawingml/2006/picture">
+                <pic:pic xmlns:pic="http://schemas.openxmlformats.org/drawingml/2006/picture">
+                  <pic:nvPicPr>
+                    <pic:cNvPr id="1" name=""/>
+                    <pic:cNvPicPr/>
+                  </pic:nvPicPr>
+                  <pic:blipFill>
+                    <a:blip r:embed="rId47">
+                      <a:extLst>
+                        <a:ext uri="{28A0092B-C50C-407E-A947-70E740481C1C}">
+                          <a14:useLocalDpi xmlns:a14="http://schemas.microsoft.com/office/drawing/2010/main" val="0"/>
+                        </a:ext>
+                      </a:extLst>
+                    </a:blip>
+                    <a:stretch>
+                      <a:fillRect/>
+                    </a:stretch>
+                  </pic:blipFill>
+                  <pic:spPr>
+                    <a:xfrm>
+                      <a:off x="0" y="0"/>
+                      <a:ext cx="2105025" cy="1524000"/>
+                    </a:xfrm>
+                    <a:prstGeom prst="rect">
+                      <a:avLst/>
+                    </a:prstGeom>
+                    <a:ln w="38100" cap="sq">
+                      <a:solidFill>
+                        <a:schemeClr val="accent1"/>
+                      </a:solidFill>
+                      <a:prstDash val="solid"/>
+                      <a:miter lim="800000"/>
+                    </a:ln>
+                    <a:effectLst>
+                      <a:outerShdw blurRad="50800" dist="38100" dir="2700000" algn="tl" rotWithShape="0">
+                        <a:srgbClr val="000000">
+                          <a:alpha val="43000"/>
+                        </a:srgbClr>
+                      </a:outerShdw>
+                    </a:effectLst>
+                  </pic:spPr>
+                </pic:pic>
+              </a:graphicData>
+            </a:graphic>
+          </wp:anchor>
+        </w:drawing>
+      </w:r>
+    </w:p>
+    <w:p>
+      <w:pPr>
+        <w:tabs>
+          <w:tab w:val="left" w:pos="2355"/>
+        </w:tabs>
+        <w:spacing w:after="0"/>
+        <w:ind w:firstLine="708"/>
+        <w:jc w:val="both"/>
+      </w:pPr>
+    </w:p>
+    <w:p>
+      <w:pPr>
+        <w:tabs>
+          <w:tab w:val="left" w:pos="2355"/>
+        </w:tabs>
+        <w:spacing w:after="0"/>
+        <w:ind w:firstLine="708"/>
+        <w:jc w:val="both"/>
+      </w:pPr>
+      <w:r>
+        <w:t xml:space="preserve">Ici notre </w:t>
+      </w:r>
+      <w:proofErr w:type="spellStart"/>
+      <w:r>
+        <w:t>timer</w:t>
+      </w:r>
+      <w:proofErr w:type="spellEnd"/>
+      <w:r>
+        <w:t xml:space="preserve"> entre en interruption 61 fois </w:t>
+      </w:r>
+    </w:p>
+    <w:p>
+      <w:pPr>
+        <w:tabs>
+          <w:tab w:val="left" w:pos="2355"/>
+        </w:tabs>
+        <w:spacing w:after="0"/>
+        <w:jc w:val="both"/>
+      </w:pPr>
+      <w:r>
+        <w:t>par seconde. Se qui correspond à la lever des drapeaux.</w:t>
+      </w:r>
+    </w:p>
+    <w:p>
+      <w:pPr>
+        <w:tabs>
+          <w:tab w:val="left" w:pos="2355"/>
+        </w:tabs>
+        <w:spacing w:after="0"/>
+        <w:jc w:val="both"/>
+      </w:pPr>
+      <w:r>
+        <w:t>Le premier drapeau se lève toute les 305 débordement</w:t>
+      </w:r>
+    </w:p>
+    <w:p>
+      <w:pPr>
+        <w:tabs>
+          <w:tab w:val="left" w:pos="2355"/>
+        </w:tabs>
+        <w:spacing w:after="0"/>
+        <w:jc w:val="both"/>
+      </w:pPr>
+      <w:r>
+        <w:t xml:space="preserve">du </w:t>
+      </w:r>
+      <w:proofErr w:type="spellStart"/>
+      <w:r>
+        <w:t>timer</w:t>
+      </w:r>
+      <w:proofErr w:type="spellEnd"/>
+      <w:r>
+        <w:t xml:space="preserve"> donc toute les 5 sec. Quant au deuxième</w:t>
+      </w:r>
+    </w:p>
+    <w:p>
+      <w:pPr>
+        <w:tabs>
+          <w:tab w:val="left" w:pos="2355"/>
+        </w:tabs>
+        <w:spacing w:after="0"/>
+        <w:jc w:val="both"/>
+      </w:pPr>
+      <w:r>
+        <w:rPr>
+          <w:noProof/>
+        </w:rPr>
+        <w:drawing>
+          <wp:anchor distT="0" distB="0" distL="114300" distR="114300" simplePos="0" relativeHeight="251661312" behindDoc="1" locked="0" layoutInCell="1" allowOverlap="1" wp14:anchorId="39465CB9">
+            <wp:simplePos x="0" y="0"/>
+            <wp:positionH relativeFrom="column">
+              <wp:posOffset>71755</wp:posOffset>
+            </wp:positionH>
+            <wp:positionV relativeFrom="paragraph">
+              <wp:posOffset>956945</wp:posOffset>
+            </wp:positionV>
+            <wp:extent cx="2657475" cy="2466975"/>
+            <wp:effectExtent l="76200" t="76200" r="123825" b="123825"/>
+            <wp:wrapNone/>
+            <wp:docPr id="41" name="Image 41"/>
+            <wp:cNvGraphicFramePr>
+              <a:graphicFrameLocks xmlns:a="http://schemas.openxmlformats.org/drawingml/2006/main" noChangeAspect="1"/>
+            </wp:cNvGraphicFramePr>
+            <a:graphic xmlns:a="http://schemas.openxmlformats.org/drawingml/2006/main">
+              <a:graphicData uri="http://schemas.openxmlformats.org/drawingml/2006/picture">
+                <pic:pic xmlns:pic="http://schemas.openxmlformats.org/drawingml/2006/picture">
+                  <pic:nvPicPr>
+                    <pic:cNvPr id="1" name=""/>
+                    <pic:cNvPicPr/>
+                  </pic:nvPicPr>
+                  <pic:blipFill>
+                    <a:blip r:embed="rId48">
+                      <a:extLst>
+                        <a:ext uri="{28A0092B-C50C-407E-A947-70E740481C1C}">
+                          <a14:useLocalDpi xmlns:a14="http://schemas.microsoft.com/office/drawing/2010/main" val="0"/>
+                        </a:ext>
+                      </a:extLst>
+                    </a:blip>
+                    <a:stretch>
+                      <a:fillRect/>
+                    </a:stretch>
+                  </pic:blipFill>
+                  <pic:spPr>
+                    <a:xfrm>
+                      <a:off x="0" y="0"/>
+                      <a:ext cx="2657475" cy="2466975"/>
+                    </a:xfrm>
+                    <a:prstGeom prst="rect">
+                      <a:avLst/>
+                    </a:prstGeom>
+                    <a:ln w="38100" cap="sq">
+                      <a:solidFill>
+                        <a:schemeClr val="accent1"/>
+                      </a:solidFill>
+                      <a:prstDash val="solid"/>
+                      <a:miter lim="800000"/>
+                    </a:ln>
+                    <a:effectLst>
+                      <a:outerShdw blurRad="50800" dist="38100" dir="2700000" algn="tl" rotWithShape="0">
+                        <a:srgbClr val="000000">
+                          <a:alpha val="43000"/>
+                        </a:srgbClr>
+                      </a:outerShdw>
+                    </a:effectLst>
+                  </pic:spPr>
+                </pic:pic>
+              </a:graphicData>
+            </a:graphic>
+          </wp:anchor>
+        </w:drawing>
+      </w:r>
+      <w:r>
+        <w:t>drapeau il se lève toute les 10 seconde.</w:t>
+      </w:r>
+    </w:p>
+    <w:p/>
+    <w:p/>
+    <w:p/>
+    <w:p>
+      <w:pPr>
+        <w:tabs>
+          <w:tab w:val="left" w:pos="5250"/>
+          <w:tab w:val="left" w:pos="5400"/>
+        </w:tabs>
+        <w:spacing w:after="0"/>
+        <w:jc w:val="right"/>
+      </w:pPr>
+      <w:r>
+        <w:tab/>
+      </w:r>
+    </w:p>
+    <w:p>
+      <w:pPr>
+        <w:tabs>
+          <w:tab w:val="left" w:pos="5250"/>
+          <w:tab w:val="left" w:pos="5400"/>
+        </w:tabs>
+        <w:spacing w:after="0"/>
+        <w:jc w:val="right"/>
+      </w:pPr>
+    </w:p>
+    <w:p>
+      <w:pPr>
+        <w:tabs>
+          <w:tab w:val="left" w:pos="5250"/>
+          <w:tab w:val="left" w:pos="5400"/>
+        </w:tabs>
+        <w:spacing w:after="0"/>
+        <w:jc w:val="right"/>
+      </w:pPr>
+    </w:p>
+    <w:p>
+      <w:pPr>
+        <w:tabs>
+          <w:tab w:val="left" w:pos="5250"/>
+          <w:tab w:val="left" w:pos="5400"/>
+        </w:tabs>
+        <w:spacing w:after="0"/>
+        <w:jc w:val="right"/>
+      </w:pPr>
+    </w:p>
+    <w:p>
+      <w:pPr>
+        <w:tabs>
+          <w:tab w:val="left" w:pos="5250"/>
+          <w:tab w:val="left" w:pos="5400"/>
+        </w:tabs>
+        <w:spacing w:after="0"/>
+        <w:jc w:val="right"/>
+      </w:pPr>
+      <w:r>
+        <w:t xml:space="preserve">Nous voyons maintenant que les </w:t>
+      </w:r>
+    </w:p>
+    <w:p>
+      <w:pPr>
+        <w:tabs>
+          <w:tab w:val="left" w:pos="5250"/>
+          <w:tab w:val="left" w:pos="5400"/>
+        </w:tabs>
+        <w:spacing w:after="0"/>
+        <w:jc w:val="right"/>
+      </w:pPr>
+      <w:r>
+        <w:t xml:space="preserve">données sont stockées dans l’objet maison </w:t>
+      </w:r>
+    </w:p>
+    <w:p>
+      <w:pPr>
+        <w:tabs>
+          <w:tab w:val="left" w:pos="5250"/>
+          <w:tab w:val="left" w:pos="5400"/>
+        </w:tabs>
+        <w:jc w:val="right"/>
+      </w:pPr>
+      <w:r>
+        <w:t>toutes les 5 et 10 secondes.</w:t>
+      </w:r>
+    </w:p>
+    <w:p>
+      <w:pPr>
+        <w:tabs>
+          <w:tab w:val="left" w:pos="5250"/>
+          <w:tab w:val="left" w:pos="5400"/>
+        </w:tabs>
+        <w:jc w:val="right"/>
+      </w:pPr>
+    </w:p>
+    <w:p/>
+    <w:p/>
+    <w:p/>
+    <w:p>
+      <w:pPr>
+        <w:tabs>
+          <w:tab w:val="left" w:pos="1695"/>
+        </w:tabs>
+        <w:jc w:val="center"/>
+      </w:pPr>
+      <w:r>
+        <w:t xml:space="preserve">Les drapeaux sont remis </w:t>
+      </w:r>
+      <w:proofErr w:type="spellStart"/>
+      <w:r>
+        <w:t>a</w:t>
+      </w:r>
+      <w:proofErr w:type="spellEnd"/>
+      <w:r>
+        <w:t xml:space="preserve"> zéro ainsi que le compteur, à la fin du programme, lancer par le deuxième drapeau.</w:t>
+      </w:r>
+    </w:p>
+    <w:p>
+      <w:pPr>
+        <w:tabs>
+          <w:tab w:val="left" w:pos="1695"/>
+        </w:tabs>
+        <w:jc w:val="center"/>
+      </w:pPr>
+    </w:p>
+    <w:p>
+      <w:pPr>
+        <w:tabs>
+          <w:tab w:val="left" w:pos="1695"/>
+        </w:tabs>
+        <w:jc w:val="center"/>
+      </w:pPr>
+    </w:p>
+    <w:p>
+      <w:pPr>
+        <w:tabs>
+          <w:tab w:val="center" w:pos="4536"/>
+        </w:tabs>
+      </w:pPr>
+      <w:r>
+        <w:rPr>
+          <w:noProof/>
+        </w:rPr>
+        <w:lastRenderedPageBreak/>
+        <w:pict>
+          <v:shape id="_x0000_s1108" type="#_x0000_t202" style="position:absolute;margin-left:234.35pt;margin-top:16.9pt;width:218.05pt;height:260.25pt;z-index:251768832;visibility:visible;mso-wrap-distance-left:9pt;mso-wrap-distance-top:3.6pt;mso-wrap-distance-right:9pt;mso-wrap-distance-bottom:3.6pt;mso-position-horizontal-relative:text;mso-position-vertical-relative:text;mso-width-relative:margin;mso-height-relative:margin;v-text-anchor:top" stroked="f">
+            <v:textbox>
+              <w:txbxContent>
+                <w:p>
+                  <w:r>
+                    <w:tab/>
+                    <w:t>Ce morceau du code nous permet de récupérer les données envoyer par la tablette. C’est donné sont des valeurs qui corresponde à une requête soumise par l’utilisateur. Par exemple si la valeur envoyée est 8 nous passons en mode manuelle, si la valeur est 9 nous passons en mode automatique. De cette manière nous pouvons contrôler le mode de fonctionnement du radiateur.</w:t>
+                  </w:r>
+                </w:p>
+                <w:p>
+                  <w:r>
+                    <w:tab/>
+                    <w:t xml:space="preserve">Maison.temperatureUtilisateur prend la valeur choisie par l’utilisateur pour sont chauffage. Ainsi lorsque le chauffage sera en mode automatique le chauffage restera à la température souhaitée.     </w:t>
+                  </w:r>
+                </w:p>
+              </w:txbxContent>
+            </v:textbox>
+            <w10:wrap type="square"/>
+          </v:shape>
+        </w:pict>
+      </w:r>
+      <w:r>
+        <w:rPr>
+          <w:noProof/>
+        </w:rPr>
+        <w:drawing>
+          <wp:anchor distT="0" distB="0" distL="114300" distR="114300" simplePos="0" relativeHeight="251693056" behindDoc="1" locked="0" layoutInCell="1" allowOverlap="1" wp14:anchorId="297BA146">
+            <wp:simplePos x="0" y="0"/>
+            <wp:positionH relativeFrom="column">
+              <wp:posOffset>71755</wp:posOffset>
+            </wp:positionH>
+            <wp:positionV relativeFrom="paragraph">
+              <wp:posOffset>71755</wp:posOffset>
+            </wp:positionV>
+            <wp:extent cx="2686050" cy="3705225"/>
+            <wp:effectExtent l="76200" t="76200" r="114300" b="123825"/>
+            <wp:wrapNone/>
+            <wp:docPr id="42" name="Image 42"/>
+            <wp:cNvGraphicFramePr>
+              <a:graphicFrameLocks xmlns:a="http://schemas.openxmlformats.org/drawingml/2006/main" noChangeAspect="1"/>
+            </wp:cNvGraphicFramePr>
+            <a:graphic xmlns:a="http://schemas.openxmlformats.org/drawingml/2006/main">
+              <a:graphicData uri="http://schemas.openxmlformats.org/drawingml/2006/picture">
+                <pic:pic xmlns:pic="http://schemas.openxmlformats.org/drawingml/2006/picture">
+                  <pic:nvPicPr>
+                    <pic:cNvPr id="1" name=""/>
+                    <pic:cNvPicPr/>
+                  </pic:nvPicPr>
+                  <pic:blipFill>
+                    <a:blip r:embed="rId49">
+                      <a:extLst>
+                        <a:ext uri="{28A0092B-C50C-407E-A947-70E740481C1C}">
+                          <a14:useLocalDpi xmlns:a14="http://schemas.microsoft.com/office/drawing/2010/main" val="0"/>
+                        </a:ext>
+                      </a:extLst>
+                    </a:blip>
+                    <a:stretch>
+                      <a:fillRect/>
+                    </a:stretch>
+                  </pic:blipFill>
+                  <pic:spPr>
+                    <a:xfrm>
+                      <a:off x="0" y="0"/>
+                      <a:ext cx="2686050" cy="3705225"/>
+                    </a:xfrm>
+                    <a:prstGeom prst="rect">
+                      <a:avLst/>
+                    </a:prstGeom>
+                    <a:ln w="38100" cap="sq">
+                      <a:solidFill>
+                        <a:schemeClr val="accent1"/>
+                      </a:solidFill>
+                      <a:prstDash val="solid"/>
+                      <a:miter lim="800000"/>
+                    </a:ln>
+                    <a:effectLst>
+                      <a:outerShdw blurRad="50800" dist="38100" dir="2700000" algn="tl" rotWithShape="0">
+                        <a:srgbClr val="000000">
+                          <a:alpha val="43000"/>
+                        </a:srgbClr>
+                      </a:outerShdw>
+                    </a:effectLst>
+                  </pic:spPr>
+                </pic:pic>
+              </a:graphicData>
+            </a:graphic>
+          </wp:anchor>
+        </w:drawing>
+      </w:r>
+      <w:r>
+        <w:tab/>
+        <w:t xml:space="preserve"> </w:t>
+      </w:r>
+    </w:p>
+    <w:p/>
+    <w:p/>
+    <w:p/>
+    <w:p/>
+    <w:p/>
+    <w:p/>
+    <w:p/>
+    <w:p/>
+    <w:p/>
+    <w:p/>
+    <w:p/>
+    <w:p>
+      <w:r>
+        <w:rPr>
+          <w:noProof/>
+        </w:rPr>
+        <w:drawing>
+          <wp:anchor distT="0" distB="0" distL="114300" distR="114300" simplePos="0" relativeHeight="251695104" behindDoc="1" locked="0" layoutInCell="1" allowOverlap="1" wp14:anchorId="05A781F2">
+            <wp:simplePos x="0" y="0"/>
+            <wp:positionH relativeFrom="column">
+              <wp:posOffset>-13970</wp:posOffset>
+            </wp:positionH>
+            <wp:positionV relativeFrom="paragraph">
+              <wp:posOffset>184150</wp:posOffset>
+            </wp:positionV>
+            <wp:extent cx="5760720" cy="2955925"/>
+            <wp:effectExtent l="76200" t="76200" r="106680" b="111125"/>
+            <wp:wrapNone/>
+            <wp:docPr id="43" name="Image 43"/>
+            <wp:cNvGraphicFramePr>
+              <a:graphicFrameLocks xmlns:a="http://schemas.openxmlformats.org/drawingml/2006/main" noChangeAspect="1"/>
+            </wp:cNvGraphicFramePr>
+            <a:graphic xmlns:a="http://schemas.openxmlformats.org/drawingml/2006/main">
+              <a:graphicData uri="http://schemas.openxmlformats.org/drawingml/2006/picture">
+                <pic:pic xmlns:pic="http://schemas.openxmlformats.org/drawingml/2006/picture">
+                  <pic:nvPicPr>
+                    <pic:cNvPr id="1" name=""/>
+                    <pic:cNvPicPr/>
+                  </pic:nvPicPr>
+                  <pic:blipFill>
+                    <a:blip r:embed="rId50">
+                      <a:extLst>
+                        <a:ext uri="{28A0092B-C50C-407E-A947-70E740481C1C}">
+                          <a14:useLocalDpi xmlns:a14="http://schemas.microsoft.com/office/drawing/2010/main" val="0"/>
+                        </a:ext>
+                      </a:extLst>
+                    </a:blip>
+                    <a:stretch>
+                      <a:fillRect/>
+                    </a:stretch>
+                  </pic:blipFill>
+                  <pic:spPr>
+                    <a:xfrm>
+                      <a:off x="0" y="0"/>
+                      <a:ext cx="5760720" cy="2955925"/>
+                    </a:xfrm>
+                    <a:prstGeom prst="rect">
+                      <a:avLst/>
+                    </a:prstGeom>
+                    <a:ln w="38100" cap="sq">
+                      <a:solidFill>
+                        <a:schemeClr val="accent1"/>
+                      </a:solidFill>
+                      <a:prstDash val="solid"/>
+                      <a:miter lim="800000"/>
+                    </a:ln>
+                    <a:effectLst>
+                      <a:outerShdw blurRad="50800" dist="38100" dir="2700000" algn="tl" rotWithShape="0">
+                        <a:srgbClr val="000000">
+                          <a:alpha val="43000"/>
+                        </a:srgbClr>
+                      </a:outerShdw>
+                    </a:effectLst>
+                  </pic:spPr>
+                </pic:pic>
+              </a:graphicData>
+            </a:graphic>
+          </wp:anchor>
+        </w:drawing>
+      </w:r>
+    </w:p>
+    <w:p/>
+    <w:p/>
+    <w:p/>
+    <w:p/>
+    <w:p/>
+    <w:p/>
+    <w:p/>
+    <w:p/>
+    <w:p/>
+    <w:p>
+      <w:pPr>
+        <w:tabs>
+          <w:tab w:val="left" w:pos="1650"/>
+        </w:tabs>
+      </w:pPr>
+      <w:r>
+        <w:tab/>
+      </w:r>
+    </w:p>
+    <w:p>
+      <w:pPr>
+        <w:tabs>
+          <w:tab w:val="left" w:pos="1650"/>
+        </w:tabs>
+      </w:pPr>
+      <w:r>
+        <w:tab/>
+        <w:t>Ici nous avons le code qui permet de contrôler le chauffage en automatique et en manuelle. On peut remarquer qu’il y a une plage d’hystérésis de 1 degrés qui nous permet de ne pas casser notre relai.</w:t>
+      </w:r>
+    </w:p>
+    <w:p>
+      <w:pPr>
+        <w:tabs>
+          <w:tab w:val="left" w:pos="1650"/>
+        </w:tabs>
+      </w:pPr>
+    </w:p>
+    <w:p>
+      <w:pPr>
+        <w:tabs>
+          <w:tab w:val="left" w:pos="1650"/>
+        </w:tabs>
+      </w:pPr>
+    </w:p>
+    <w:p>
+      <w:pPr>
+        <w:tabs>
+          <w:tab w:val="left" w:pos="1650"/>
+        </w:tabs>
+      </w:pPr>
+      <w:bookmarkStart w:id="0" w:name="_GoBack"/>
+      <w:bookmarkEnd w:id="0"/>
+    </w:p>
+    <w:p>
+      <w:pPr>
+        <w:tabs>
+          <w:tab w:val="left" w:pos="1650"/>
+        </w:tabs>
+      </w:pPr>
+      <w:r>
+        <w:rPr>
+          <w:noProof/>
+        </w:rPr>
+        <w:lastRenderedPageBreak/>
+        <w:pict>
+          <v:shape id="_x0000_s1109" type="#_x0000_t202" style="position:absolute;margin-left:253.1pt;margin-top:-.35pt;width:218.05pt;height:218.25pt;z-index:251771904;visibility:visible;mso-wrap-distance-left:9pt;mso-wrap-distance-top:3.6pt;mso-wrap-distance-right:9pt;mso-wrap-distance-bottom:3.6pt;mso-position-horizontal-relative:text;mso-position-vertical-relative:text;mso-width-relative:margin;mso-height-relative:margin;v-text-anchor:top" stroked="f">
+            <v:textbox>
+              <w:txbxContent>
+                <w:p>
+                  <w:r>
+                    <w:tab/>
+                    <w:t>Voici le prototype de l’objets maison. Il sera amélioré par la suite avec l’arriver du code de l’étudiant 1.</w:t>
+                  </w:r>
+                </w:p>
+                <w:p>
+                  <w:r>
+                    <w:tab/>
+                    <w:t>Dans cet objet nous avons toutes les variables liées à un capteur ou à un actionneur (sont état, les valeurs qu’il renvoie, son mode de fonctionnement, etc.).</w:t>
+                  </w:r>
+                </w:p>
+                <w:p>
+                  <w:r>
+                    <w:tab/>
+                    <w:t xml:space="preserve">L’heure et la date son aussi sauvegarder séparément pour pouvoir par la suite les envoyer un par un à la tablette ou au serveur Web.  </w:t>
+                  </w:r>
+                </w:p>
+              </w:txbxContent>
+            </v:textbox>
+            <w10:wrap type="square"/>
+          </v:shape>
+        </w:pict>
+      </w:r>
+      <w:r>
+        <w:t xml:space="preserve">   </w:t>
+      </w:r>
+      <w:r>
+        <w:rPr>
+          <w:noProof/>
+        </w:rPr>
+        <w:drawing>
+          <wp:anchor distT="0" distB="0" distL="114300" distR="114300" simplePos="0" relativeHeight="251770880" behindDoc="1" locked="0" layoutInCell="1" allowOverlap="1" wp14:anchorId="09C7E5FD">
+            <wp:simplePos x="0" y="0"/>
+            <wp:positionH relativeFrom="column">
+              <wp:posOffset>195580</wp:posOffset>
+            </wp:positionH>
+            <wp:positionV relativeFrom="paragraph">
+              <wp:posOffset>71755</wp:posOffset>
+            </wp:positionV>
+            <wp:extent cx="2838450" cy="5381625"/>
+            <wp:effectExtent l="76200" t="76200" r="114300" b="123825"/>
+            <wp:wrapNone/>
+            <wp:docPr id="44" name="Image 44"/>
+            <wp:cNvGraphicFramePr>
+              <a:graphicFrameLocks xmlns:a="http://schemas.openxmlformats.org/drawingml/2006/main" noChangeAspect="1"/>
+            </wp:cNvGraphicFramePr>
+            <a:graphic xmlns:a="http://schemas.openxmlformats.org/drawingml/2006/main">
+              <a:graphicData uri="http://schemas.openxmlformats.org/drawingml/2006/picture">
+                <pic:pic xmlns:pic="http://schemas.openxmlformats.org/drawingml/2006/picture">
+                  <pic:nvPicPr>
+                    <pic:cNvPr id="1" name=""/>
+                    <pic:cNvPicPr/>
+                  </pic:nvPicPr>
+                  <pic:blipFill>
+                    <a:blip r:embed="rId51">
+                      <a:extLst>
+                        <a:ext uri="{28A0092B-C50C-407E-A947-70E740481C1C}">
+                          <a14:useLocalDpi xmlns:a14="http://schemas.microsoft.com/office/drawing/2010/main" val="0"/>
+                        </a:ext>
+                      </a:extLst>
+                    </a:blip>
+                    <a:stretch>
+                      <a:fillRect/>
+                    </a:stretch>
+                  </pic:blipFill>
+                  <pic:spPr>
+                    <a:xfrm>
+                      <a:off x="0" y="0"/>
+                      <a:ext cx="2838450" cy="5381625"/>
+                    </a:xfrm>
+                    <a:prstGeom prst="rect">
+                      <a:avLst/>
+                    </a:prstGeom>
+                    <a:ln w="38100" cap="sq">
+                      <a:solidFill>
+                        <a:schemeClr val="accent1"/>
+                      </a:solidFill>
+                      <a:prstDash val="solid"/>
+                      <a:miter lim="800000"/>
+                    </a:ln>
+                    <a:effectLst>
+                      <a:outerShdw blurRad="50800" dist="38100" dir="2700000" algn="tl" rotWithShape="0">
+                        <a:srgbClr val="000000">
+                          <a:alpha val="43000"/>
+                        </a:srgbClr>
+                      </a:outerShdw>
+                    </a:effectLst>
+                  </pic:spPr>
+                </pic:pic>
+              </a:graphicData>
+            </a:graphic>
+          </wp:anchor>
+        </w:drawing>
+      </w:r>
+    </w:p>
+    <w:p/>
+    <w:p/>
+    <w:p/>
+    <w:p/>
+    <w:p/>
+    <w:p/>
+    <w:p/>
+    <w:p/>
+    <w:p/>
+    <w:p/>
+    <w:p/>
+    <w:p/>
+    <w:p/>
+    <w:p/>
+    <w:p/>
+    <w:p/>
+    <w:p/>
+    <w:p>
+      <w:r>
+        <w:pict>
+          <v:shapetype id="_x0000_t154" coordsize="21600,21600" o:spt="154" adj="9600" path="m0@2l21600,m,21600l21600@0e">
+            <v:formulas>
+              <v:f eqn="val #0"/>
+              <v:f eqn="sum 21600 0 #0"/>
+              <v:f eqn="prod @1 1 4"/>
+              <v:f eqn="prod #0 1 2"/>
+              <v:f eqn="prod @2 1 2"/>
+              <v:f eqn="sum @3 10800 0"/>
+              <v:f eqn="sum @4 10800 0"/>
+              <v:f eqn="sum @0 21600 @2"/>
+              <v:f eqn="prod @7 1 2"/>
+            </v:formulas>
+            <v:path textpathok="t" o:connecttype="custom" o:connectlocs="10800,@4;0,@6;10800,@5;21600,@3" o:connectangles="270,180,90,0"/>
+            <v:textpath on="t" fitshape="t"/>
+            <v:handles>
+              <v:h position="bottomRight,#0" yrange="6171,21600"/>
+            </v:handles>
+            <o:lock v:ext="edit" text="t" shapetype="t"/>
+          </v:shapetype>
+          <v:shape id="_x0000_i1033" type="#_x0000_t154" style="width:444.75pt;height:138.75pt" fillcolor="#ffe701">
+            <v:fill r:id="rId52" o:title="" color2="#fe3e02" focusposition="1,1" focussize="" focus="100%" type="gradient"/>
+            <v:stroke r:id="rId52" o:title=""/>
+            <v:shadow color="#868686"/>
+            <o:extrusion v:ext="view" color="#f60" on="t" rotationangle="18,18" viewpoint="0,0" viewpointorigin="0,0" skewangle="0" skewamt="0" brightness="4000f" lightposition=",50000" lightlevel="52000f" lightlevel2="14000f" type="perspective" lightharsh2="t"/>
+            <v:textpath style="font-family:&quot;Impact&quot;;v-text-kern:t" trim="t" fitpath="t" string="AFFICHER LES RESULTATS"/>
+          </v:shape>
+        </w:pict>
+      </w:r>
+    </w:p>
+    <w:p/>
+    <w:p/>
+    <w:p>
+      <w:pPr>
+        <w:sectPr>
+          <w:headerReference w:type="default" r:id="rId53"/>
+          <w:footerReference w:type="default" r:id="rId54"/>
+          <w:headerReference w:type="first" r:id="rId55"/>
+          <w:footerReference w:type="first" r:id="rId56"/>
+          <w:pgSz w:w="11906" w:h="16838"/>
+          <w:pgMar w:top="1417" w:right="1417" w:bottom="1417" w:left="1417" w:header="283" w:footer="0" w:gutter="0"/>
+          <w:cols w:space="708"/>
+          <w:titlePg/>
+          <w:docGrid w:linePitch="360"/>
+        </w:sectPr>
+      </w:pPr>
+    </w:p>
+    <w:p>
+      <w:pPr>
+        <w:pStyle w:val="Titre"/>
+      </w:pPr>
+      <w:r>
+        <w:lastRenderedPageBreak/>
+        <w:t xml:space="preserve">3 - </w:t>
+      </w:r>
+      <w:r>
+        <w:t>R</w:t>
+      </w:r>
+      <w:r>
+        <w:t xml:space="preserve">EGROUPEMENT DES DIFFÉRENTES PARTIE. </w:t>
+      </w:r>
+      <w:r>
+        <w:t xml:space="preserve"> </w:t>
+      </w:r>
+    </w:p>
+    <w:p/>
+    <w:p/>
+    <w:p>
+      <w:pPr>
+        <w:tabs>
+          <w:tab w:val="left" w:pos="3570"/>
+        </w:tabs>
+      </w:pPr>
+      <w:r>
+        <w:tab/>
+      </w:r>
+      <w:r>
+        <w:rPr>
+          <w:noProof/>
+        </w:rPr>
+        <w:drawing>
+          <wp:anchor distT="0" distB="0" distL="114300" distR="114300" simplePos="0" relativeHeight="251772928" behindDoc="1" locked="0" layoutInCell="1" allowOverlap="1">
+            <wp:simplePos x="0" y="0"/>
+            <wp:positionH relativeFrom="column">
+              <wp:posOffset>0</wp:posOffset>
+            </wp:positionH>
+            <wp:positionV relativeFrom="paragraph">
+              <wp:posOffset>-814705</wp:posOffset>
+            </wp:positionV>
+            <wp:extent cx="14207490" cy="8639175"/>
+            <wp:effectExtent l="0" t="0" r="0" b="0"/>
+            <wp:wrapNone/>
+            <wp:docPr id="46" name="Image 46"/>
+            <wp:cNvGraphicFramePr>
+              <a:graphicFrameLocks xmlns:a="http://schemas.openxmlformats.org/drawingml/2006/main" noChangeAspect="1"/>
+            </wp:cNvGraphicFramePr>
+            <a:graphic xmlns:a="http://schemas.openxmlformats.org/drawingml/2006/main">
+              <a:graphicData uri="http://schemas.openxmlformats.org/drawingml/2006/picture">
+                <pic:pic xmlns:pic="http://schemas.openxmlformats.org/drawingml/2006/picture">
+                  <pic:nvPicPr>
+                    <pic:cNvPr id="0" name="Picture 12"/>
+                    <pic:cNvPicPr>
+                      <a:picLocks noChangeAspect="1" noChangeArrowheads="1"/>
+                    </pic:cNvPicPr>
+                  </pic:nvPicPr>
+                  <pic:blipFill>
+                    <a:blip r:embed="rId57">
+                      <a:extLst>
+                        <a:ext uri="{28A0092B-C50C-407E-A947-70E740481C1C}">
+                          <a14:useLocalDpi xmlns:a14="http://schemas.microsoft.com/office/drawing/2010/main" val="0"/>
+                        </a:ext>
+                      </a:extLst>
+                    </a:blip>
+                    <a:srcRect/>
+                    <a:stretch>
+                      <a:fillRect/>
+                    </a:stretch>
+                  </pic:blipFill>
+                  <pic:spPr bwMode="auto">
+                    <a:xfrm>
+                      <a:off x="0" y="0"/>
+                      <a:ext cx="14207490" cy="8639175"/>
+                    </a:xfrm>
+                    <a:prstGeom prst="rect">
+                      <a:avLst/>
+                    </a:prstGeom>
+                    <a:noFill/>
+                    <a:ln>
+                      <a:noFill/>
+                    </a:ln>
+                  </pic:spPr>
+                </pic:pic>
+              </a:graphicData>
+            </a:graphic>
+          </wp:anchor>
+        </w:drawing>
+      </w:r>
+    </w:p>
+    <w:p>
+      <w:pPr>
+        <w:tabs>
+          <w:tab w:val="left" w:pos="3570"/>
+        </w:tabs>
+      </w:pPr>
+    </w:p>
+    <w:p>
+      <w:pPr>
+        <w:tabs>
+          <w:tab w:val="left" w:pos="3570"/>
+        </w:tabs>
+      </w:pPr>
+    </w:p>
+    <w:p>
+      <w:pPr>
+        <w:tabs>
+          <w:tab w:val="left" w:pos="3570"/>
+        </w:tabs>
+      </w:pPr>
+    </w:p>
+    <w:p/>
+    <w:p/>
+    <w:p/>
+    <w:p/>
+    <w:p/>
+    <w:p/>
+    <w:p/>
+    <w:p/>
+    <w:p/>
+    <w:p/>
+    <w:p/>
+    <w:p/>
+    <w:p/>
+    <w:p/>
+    <w:p/>
+    <w:p/>
+    <w:p/>
+    <w:p/>
+    <w:p/>
+    <w:p/>
+    <w:p/>
+    <w:p>
+      <w:pPr>
+        <w:tabs>
+          <w:tab w:val="left" w:pos="5775"/>
+        </w:tabs>
+      </w:pPr>
+      <w:r>
+        <w:tab/>
+      </w:r>
+    </w:p>
+    <w:p>
+      <w:pPr>
+        <w:tabs>
+          <w:tab w:val="left" w:pos="5775"/>
+        </w:tabs>
+        <w:sectPr>
+          <w:pgSz w:w="23814" w:h="16840" w:orient="landscape" w:code="5"/>
+          <w:pgMar w:top="720" w:right="720" w:bottom="720" w:left="720" w:header="284" w:footer="0" w:gutter="0"/>
+          <w:cols w:space="708"/>
+          <w:titlePg/>
+          <w:docGrid w:linePitch="360"/>
+        </w:sectPr>
+      </w:pPr>
+    </w:p>
+    <w:p>
+      <w:pPr>
+        <w:tabs>
+          <w:tab w:val="left" w:pos="5775"/>
+        </w:tabs>
+      </w:pPr>
+    </w:p>
     <w:sectPr>
-      <w:headerReference w:type="default" r:id="rId46"/>
-      <w:footerReference w:type="default" r:id="rId47"/>
-      <w:pgSz w:w="11906" w:h="16838"/>
-      <w:pgMar w:top="1417" w:right="1417" w:bottom="1417" w:left="1417" w:header="283" w:footer="0" w:gutter="0"/>
+      <w:pgSz w:w="11907" w:h="16840" w:code="9"/>
+      <w:pgMar w:top="720" w:right="720" w:bottom="720" w:left="720" w:header="284" w:footer="0" w:gutter="0"/>
       <w:cols w:space="708"/>
       <w:titlePg/>
       <w:docGrid w:linePitch="360"/>
@@ -5361,8 +6761,8 @@
 </file>
 
 <file path=word/endnotes.xml><?xml version="1.0" encoding="utf-8"?>
-<w:endnotes xmlns:ve="http://schemas.openxmlformats.org/markup-compatibility/2006" xmlns:o="urn:schemas-microsoft-com:office:office" xmlns:r="http://schemas.openxmlformats.org/officeDocument/2006/relationships" xmlns:m="http://schemas.openxmlformats.org/officeDocument/2006/math" xmlns:v="urn:schemas-microsoft-com:vml" xmlns:wp="http://schemas.openxmlformats.org/drawingml/2006/wordprocessingDrawing" xmlns:w10="urn:schemas-microsoft-com:office:word" xmlns:w="http://schemas.openxmlformats.org/wordprocessingml/2006/main" xmlns:wne="http://schemas.microsoft.com/office/word/2006/wordml">
-  <w:endnote w:type="separator" w:id="0">
+<w:endnotes xmlns:wpc="http://schemas.microsoft.com/office/word/2010/wordprocessingCanvas" xmlns:cx="http://schemas.microsoft.com/office/drawing/2014/chartex" xmlns:cx1="http://schemas.microsoft.com/office/drawing/2015/9/8/chartex" xmlns:cx2="http://schemas.microsoft.com/office/drawing/2015/10/21/chartex" xmlns:cx3="http://schemas.microsoft.com/office/drawing/2016/5/9/chartex" xmlns:cx4="http://schemas.microsoft.com/office/drawing/2016/5/10/chartex" xmlns:cx5="http://schemas.microsoft.com/office/drawing/2016/5/11/chartex" xmlns:cx6="http://schemas.microsoft.com/office/drawing/2016/5/12/chartex" xmlns:cx7="http://schemas.microsoft.com/office/drawing/2016/5/13/chartex" xmlns:cx8="http://schemas.microsoft.com/office/drawing/2016/5/14/chartex" xmlns:mc="http://schemas.openxmlformats.org/markup-compatibility/2006" xmlns:aink="http://schemas.microsoft.com/office/drawing/2016/ink" xmlns:am3d="http://schemas.microsoft.com/office/drawing/2017/model3d" xmlns:o="urn:schemas-microsoft-com:office:office" xmlns:r="http://schemas.openxmlformats.org/officeDocument/2006/relationships" xmlns:m="http://schemas.openxmlformats.org/officeDocument/2006/math" xmlns:v="urn:schemas-microsoft-com:vml" xmlns:wp14="http://schemas.microsoft.com/office/word/2010/wordprocessingDrawing" xmlns:wp="http://schemas.openxmlformats.org/drawingml/2006/wordprocessingDrawing" xmlns:w10="urn:schemas-microsoft-com:office:word" xmlns:w="http://schemas.openxmlformats.org/wordprocessingml/2006/main" xmlns:w14="http://schemas.microsoft.com/office/word/2010/wordml" xmlns:w15="http://schemas.microsoft.com/office/word/2012/wordml" xmlns:w16cid="http://schemas.microsoft.com/office/word/2016/wordml/cid" xmlns:w16se="http://schemas.microsoft.com/office/word/2015/wordml/symex" xmlns:wpg="http://schemas.microsoft.com/office/word/2010/wordprocessingGroup" xmlns:wpi="http://schemas.microsoft.com/office/word/2010/wordprocessingInk" xmlns:wne="http://schemas.microsoft.com/office/word/2006/wordml" xmlns:wps="http://schemas.microsoft.com/office/word/2010/wordprocessingShape" mc:Ignorable="w14 w15 w16se w16cid wp14">
+  <w:endnote w:type="separator" w:id="-1">
     <w:p>
       <w:pPr>
         <w:spacing w:after="0" w:line="240" w:lineRule="auto"/>
@@ -5372,7 +6772,7 @@
       </w:r>
     </w:p>
   </w:endnote>
-  <w:endnote w:type="continuationSeparator" w:id="1">
+  <w:endnote w:type="continuationSeparator" w:id="0">
     <w:p>
       <w:pPr>
         <w:spacing w:after="0" w:line="240" w:lineRule="auto"/>
@@ -5386,7 +6786,7 @@
 </file>
 
 <file path=word/footer1.xml><?xml version="1.0" encoding="utf-8"?>
-<w:ftr xmlns:ve="http://schemas.openxmlformats.org/markup-compatibility/2006" xmlns:o="urn:schemas-microsoft-com:office:office" xmlns:r="http://schemas.openxmlformats.org/officeDocument/2006/relationships" xmlns:m="http://schemas.openxmlformats.org/officeDocument/2006/math" xmlns:v="urn:schemas-microsoft-com:vml" xmlns:wp="http://schemas.openxmlformats.org/drawingml/2006/wordprocessingDrawing" xmlns:w10="urn:schemas-microsoft-com:office:word" xmlns:w="http://schemas.openxmlformats.org/wordprocessingml/2006/main" xmlns:wne="http://schemas.microsoft.com/office/word/2006/wordml">
+<w:ftr xmlns:wpc="http://schemas.microsoft.com/office/word/2010/wordprocessingCanvas" xmlns:cx="http://schemas.microsoft.com/office/drawing/2014/chartex" xmlns:cx1="http://schemas.microsoft.com/office/drawing/2015/9/8/chartex" xmlns:cx2="http://schemas.microsoft.com/office/drawing/2015/10/21/chartex" xmlns:cx3="http://schemas.microsoft.com/office/drawing/2016/5/9/chartex" xmlns:cx4="http://schemas.microsoft.com/office/drawing/2016/5/10/chartex" xmlns:cx5="http://schemas.microsoft.com/office/drawing/2016/5/11/chartex" xmlns:cx6="http://schemas.microsoft.com/office/drawing/2016/5/12/chartex" xmlns:cx7="http://schemas.microsoft.com/office/drawing/2016/5/13/chartex" xmlns:cx8="http://schemas.microsoft.com/office/drawing/2016/5/14/chartex" xmlns:mc="http://schemas.openxmlformats.org/markup-compatibility/2006" xmlns:aink="http://schemas.microsoft.com/office/drawing/2016/ink" xmlns:am3d="http://schemas.microsoft.com/office/drawing/2017/model3d" xmlns:o="urn:schemas-microsoft-com:office:office" xmlns:r="http://schemas.openxmlformats.org/officeDocument/2006/relationships" xmlns:m="http://schemas.openxmlformats.org/officeDocument/2006/math" xmlns:v="urn:schemas-microsoft-com:vml" xmlns:wp14="http://schemas.microsoft.com/office/word/2010/wordprocessingDrawing" xmlns:wp="http://schemas.openxmlformats.org/drawingml/2006/wordprocessingDrawing" xmlns:w10="urn:schemas-microsoft-com:office:word" xmlns:w="http://schemas.openxmlformats.org/wordprocessingml/2006/main" xmlns:w14="http://schemas.microsoft.com/office/word/2010/wordml" xmlns:w15="http://schemas.microsoft.com/office/word/2012/wordml" xmlns:w16cid="http://schemas.microsoft.com/office/word/2016/wordml/cid" xmlns:w16se="http://schemas.microsoft.com/office/word/2015/wordml/symex" xmlns:wpg="http://schemas.microsoft.com/office/word/2010/wordprocessingGroup" xmlns:wpi="http://schemas.microsoft.com/office/word/2010/wordprocessingInk" xmlns:wne="http://schemas.microsoft.com/office/word/2006/wordml" xmlns:wps="http://schemas.microsoft.com/office/word/2010/wordprocessingShape" mc:Ignorable="w14 w15 w16se w16cid wp14">
   <w:sdt>
     <w:sdtPr>
       <w:rPr>
@@ -5425,7 +6825,7 @@
               </w:rPr>
               <w:pict>
                 <v:oval id="_x0000_s2049" style="position:absolute;margin-left:0;margin-top:0;width:49.35pt;height:49.35pt;z-index:251660288;mso-position-horizontal:center;mso-position-horizontal-relative:margin;mso-position-vertical:center;mso-position-vertical-relative:bottom-margin-area;v-text-anchor:middle" fillcolor="#e65b01 [2404]" stroked="f">
-                  <v:textbox>
+                  <v:textbox style="mso-next-textbox:#_x0000_s2049">
                     <w:txbxContent>
                       <w:p>
                         <w:pPr>
@@ -5438,18 +6838,35 @@
                             <w:szCs w:val="32"/>
                           </w:rPr>
                         </w:pPr>
-                        <w:fldSimple w:instr=" PAGE    \* MERGEFORMAT ">
-                          <w:r>
-                            <w:rPr>
-                              <w:b/>
-                              <w:noProof/>
-                              <w:color w:val="FFFFFF" w:themeColor="background1"/>
-                              <w:sz w:val="32"/>
-                              <w:szCs w:val="32"/>
-                            </w:rPr>
-                            <w:t>19</w:t>
-                          </w:r>
-                        </w:fldSimple>
+                        <w:r>
+                          <w:fldChar w:fldCharType="begin"/>
+                        </w:r>
+                        <w:r>
+                          <w:instrText xml:space="preserve"> PAGE    \* MERGEFORMAT </w:instrText>
+                        </w:r>
+                        <w:r>
+                          <w:fldChar w:fldCharType="separate"/>
+                        </w:r>
+                        <w:r>
+                          <w:rPr>
+                            <w:b/>
+                            <w:noProof/>
+                            <w:color w:val="FFFFFF" w:themeColor="background1"/>
+                            <w:sz w:val="32"/>
+                            <w:szCs w:val="32"/>
+                          </w:rPr>
+                          <w:t>19</w:t>
+                        </w:r>
+                        <w:r>
+                          <w:rPr>
+                            <w:b/>
+                            <w:noProof/>
+                            <w:color w:val="FFFFFF" w:themeColor="background1"/>
+                            <w:sz w:val="32"/>
+                            <w:szCs w:val="32"/>
+                          </w:rPr>
+                          <w:fldChar w:fldCharType="end"/>
+                        </w:r>
                       </w:p>
                     </w:txbxContent>
                   </v:textbox>
@@ -5470,9 +6887,19 @@
 </w:ftr>
 </file>
 
+<file path=word/footer2.xml><?xml version="1.0" encoding="utf-8"?>
+<w:ftr xmlns:wpc="http://schemas.microsoft.com/office/word/2010/wordprocessingCanvas" xmlns:cx="http://schemas.microsoft.com/office/drawing/2014/chartex" xmlns:cx1="http://schemas.microsoft.com/office/drawing/2015/9/8/chartex" xmlns:cx2="http://schemas.microsoft.com/office/drawing/2015/10/21/chartex" xmlns:cx3="http://schemas.microsoft.com/office/drawing/2016/5/9/chartex" xmlns:cx4="http://schemas.microsoft.com/office/drawing/2016/5/10/chartex" xmlns:cx5="http://schemas.microsoft.com/office/drawing/2016/5/11/chartex" xmlns:cx6="http://schemas.microsoft.com/office/drawing/2016/5/12/chartex" xmlns:cx7="http://schemas.microsoft.com/office/drawing/2016/5/13/chartex" xmlns:cx8="http://schemas.microsoft.com/office/drawing/2016/5/14/chartex" xmlns:mc="http://schemas.openxmlformats.org/markup-compatibility/2006" xmlns:aink="http://schemas.microsoft.com/office/drawing/2016/ink" xmlns:am3d="http://schemas.microsoft.com/office/drawing/2017/model3d" xmlns:o="urn:schemas-microsoft-com:office:office" xmlns:r="http://schemas.openxmlformats.org/officeDocument/2006/relationships" xmlns:m="http://schemas.openxmlformats.org/officeDocument/2006/math" xmlns:v="urn:schemas-microsoft-com:vml" xmlns:wp14="http://schemas.microsoft.com/office/word/2010/wordprocessingDrawing" xmlns:wp="http://schemas.openxmlformats.org/drawingml/2006/wordprocessingDrawing" xmlns:w10="urn:schemas-microsoft-com:office:word" xmlns:w="http://schemas.openxmlformats.org/wordprocessingml/2006/main" xmlns:w14="http://schemas.microsoft.com/office/word/2010/wordml" xmlns:w15="http://schemas.microsoft.com/office/word/2012/wordml" xmlns:w16cid="http://schemas.microsoft.com/office/word/2016/wordml/cid" xmlns:w16se="http://schemas.microsoft.com/office/word/2015/wordml/symex" xmlns:wpg="http://schemas.microsoft.com/office/word/2010/wordprocessingGroup" xmlns:wpi="http://schemas.microsoft.com/office/word/2010/wordprocessingInk" xmlns:wne="http://schemas.microsoft.com/office/word/2006/wordml" xmlns:wps="http://schemas.microsoft.com/office/word/2010/wordprocessingShape" mc:Ignorable="w14 w15 w16se w16cid wp14">
+  <w:p>
+    <w:pPr>
+      <w:pStyle w:val="Pieddepage"/>
+    </w:pPr>
+  </w:p>
+</w:ftr>
+</file>
+
 <file path=word/footnotes.xml><?xml version="1.0" encoding="utf-8"?>
-<w:footnotes xmlns:ve="http://schemas.openxmlformats.org/markup-compatibility/2006" xmlns:o="urn:schemas-microsoft-com:office:office" xmlns:r="http://schemas.openxmlformats.org/officeDocument/2006/relationships" xmlns:m="http://schemas.openxmlformats.org/officeDocument/2006/math" xmlns:v="urn:schemas-microsoft-com:vml" xmlns:wp="http://schemas.openxmlformats.org/drawingml/2006/wordprocessingDrawing" xmlns:w10="urn:schemas-microsoft-com:office:word" xmlns:w="http://schemas.openxmlformats.org/wordprocessingml/2006/main" xmlns:wne="http://schemas.microsoft.com/office/word/2006/wordml">
-  <w:footnote w:type="separator" w:id="0">
+<w:footnotes xmlns:wpc="http://schemas.microsoft.com/office/word/2010/wordprocessingCanvas" xmlns:cx="http://schemas.microsoft.com/office/drawing/2014/chartex" xmlns:cx1="http://schemas.microsoft.com/office/drawing/2015/9/8/chartex" xmlns:cx2="http://schemas.microsoft.com/office/drawing/2015/10/21/chartex" xmlns:cx3="http://schemas.microsoft.com/office/drawing/2016/5/9/chartex" xmlns:cx4="http://schemas.microsoft.com/office/drawing/2016/5/10/chartex" xmlns:cx5="http://schemas.microsoft.com/office/drawing/2016/5/11/chartex" xmlns:cx6="http://schemas.microsoft.com/office/drawing/2016/5/12/chartex" xmlns:cx7="http://schemas.microsoft.com/office/drawing/2016/5/13/chartex" xmlns:cx8="http://schemas.microsoft.com/office/drawing/2016/5/14/chartex" xmlns:mc="http://schemas.openxmlformats.org/markup-compatibility/2006" xmlns:aink="http://schemas.microsoft.com/office/drawing/2016/ink" xmlns:am3d="http://schemas.microsoft.com/office/drawing/2017/model3d" xmlns:o="urn:schemas-microsoft-com:office:office" xmlns:r="http://schemas.openxmlformats.org/officeDocument/2006/relationships" xmlns:m="http://schemas.openxmlformats.org/officeDocument/2006/math" xmlns:v="urn:schemas-microsoft-com:vml" xmlns:wp14="http://schemas.microsoft.com/office/word/2010/wordprocessingDrawing" xmlns:wp="http://schemas.openxmlformats.org/drawingml/2006/wordprocessingDrawing" xmlns:w10="urn:schemas-microsoft-com:office:word" xmlns:w="http://schemas.openxmlformats.org/wordprocessingml/2006/main" xmlns:w14="http://schemas.microsoft.com/office/word/2010/wordml" xmlns:w15="http://schemas.microsoft.com/office/word/2012/wordml" xmlns:w16cid="http://schemas.microsoft.com/office/word/2016/wordml/cid" xmlns:w16se="http://schemas.microsoft.com/office/word/2015/wordml/symex" xmlns:wpg="http://schemas.microsoft.com/office/word/2010/wordprocessingGroup" xmlns:wpi="http://schemas.microsoft.com/office/word/2010/wordprocessingInk" xmlns:wne="http://schemas.microsoft.com/office/word/2006/wordml" xmlns:wps="http://schemas.microsoft.com/office/word/2010/wordprocessingShape" mc:Ignorable="w14 w15 w16se w16cid wp14">
+  <w:footnote w:type="separator" w:id="-1">
     <w:p>
       <w:pPr>
         <w:spacing w:after="0" w:line="240" w:lineRule="auto"/>
@@ -5482,7 +6909,7 @@
       </w:r>
     </w:p>
   </w:footnote>
-  <w:footnote w:type="continuationSeparator" w:id="1">
+  <w:footnote w:type="continuationSeparator" w:id="0">
     <w:p>
       <w:pPr>
         <w:spacing w:after="0" w:line="240" w:lineRule="auto"/>
@@ -5492,7 +6919,7 @@
       </w:r>
     </w:p>
   </w:footnote>
-  <w:footnote w:id="2">
+  <w:footnote w:id="1">
     <w:p>
       <w:pPr>
         <w:pStyle w:val="Notedebasdepage"/>
@@ -5527,7 +6954,7 @@
 </file>
 
 <file path=word/header1.xml><?xml version="1.0" encoding="utf-8"?>
-<w:hdr xmlns:ve="http://schemas.openxmlformats.org/markup-compatibility/2006" xmlns:o="urn:schemas-microsoft-com:office:office" xmlns:r="http://schemas.openxmlformats.org/officeDocument/2006/relationships" xmlns:m="http://schemas.openxmlformats.org/officeDocument/2006/math" xmlns:v="urn:schemas-microsoft-com:vml" xmlns:wp="http://schemas.openxmlformats.org/drawingml/2006/wordprocessingDrawing" xmlns:w10="urn:schemas-microsoft-com:office:word" xmlns:w="http://schemas.openxmlformats.org/wordprocessingml/2006/main" xmlns:wne="http://schemas.microsoft.com/office/word/2006/wordml">
+<w:hdr xmlns:wpc="http://schemas.microsoft.com/office/word/2010/wordprocessingCanvas" xmlns:cx="http://schemas.microsoft.com/office/drawing/2014/chartex" xmlns:cx1="http://schemas.microsoft.com/office/drawing/2015/9/8/chartex" xmlns:cx2="http://schemas.microsoft.com/office/drawing/2015/10/21/chartex" xmlns:cx3="http://schemas.microsoft.com/office/drawing/2016/5/9/chartex" xmlns:cx4="http://schemas.microsoft.com/office/drawing/2016/5/10/chartex" xmlns:cx5="http://schemas.microsoft.com/office/drawing/2016/5/11/chartex" xmlns:cx6="http://schemas.microsoft.com/office/drawing/2016/5/12/chartex" xmlns:cx7="http://schemas.microsoft.com/office/drawing/2016/5/13/chartex" xmlns:cx8="http://schemas.microsoft.com/office/drawing/2016/5/14/chartex" xmlns:mc="http://schemas.openxmlformats.org/markup-compatibility/2006" xmlns:aink="http://schemas.microsoft.com/office/drawing/2016/ink" xmlns:am3d="http://schemas.microsoft.com/office/drawing/2017/model3d" xmlns:o="urn:schemas-microsoft-com:office:office" xmlns:r="http://schemas.openxmlformats.org/officeDocument/2006/relationships" xmlns:m="http://schemas.openxmlformats.org/officeDocument/2006/math" xmlns:v="urn:schemas-microsoft-com:vml" xmlns:wp14="http://schemas.microsoft.com/office/word/2010/wordprocessingDrawing" xmlns:wp="http://schemas.openxmlformats.org/drawingml/2006/wordprocessingDrawing" xmlns:w10="urn:schemas-microsoft-com:office:word" xmlns:w="http://schemas.openxmlformats.org/wordprocessingml/2006/main" xmlns:w14="http://schemas.microsoft.com/office/word/2010/wordml" xmlns:w15="http://schemas.microsoft.com/office/word/2012/wordml" xmlns:w16cid="http://schemas.microsoft.com/office/word/2016/wordml/cid" xmlns:w16se="http://schemas.microsoft.com/office/word/2015/wordml/symex" xmlns:wpg="http://schemas.microsoft.com/office/word/2010/wordprocessingGroup" xmlns:wpi="http://schemas.microsoft.com/office/word/2010/wordprocessingInk" xmlns:wne="http://schemas.microsoft.com/office/word/2006/wordml" xmlns:wps="http://schemas.microsoft.com/office/word/2010/wordprocessingShape" mc:Ignorable="w14 w15 w16se w16cid wp14">
   <w:tbl>
     <w:tblPr>
       <w:tblW w:w="5000" w:type="pct"/>
@@ -5541,7 +6968,7 @@
         <w:bottom w:w="72" w:type="dxa"/>
         <w:right w:w="115" w:type="dxa"/>
       </w:tblCellMar>
-      <w:tblLook w:val="04A0"/>
+      <w:tblLook w:val="04A0" w:firstRow="1" w:lastRow="0" w:firstColumn="1" w:lastColumn="0" w:noHBand="0" w:noVBand="1"/>
     </w:tblPr>
     <w:tblGrid>
       <w:gridCol w:w="8143"/>
@@ -5652,8 +7079,18 @@
 </w:hdr>
 </file>
 
+<file path=word/header2.xml><?xml version="1.0" encoding="utf-8"?>
+<w:hdr xmlns:wpc="http://schemas.microsoft.com/office/word/2010/wordprocessingCanvas" xmlns:cx="http://schemas.microsoft.com/office/drawing/2014/chartex" xmlns:cx1="http://schemas.microsoft.com/office/drawing/2015/9/8/chartex" xmlns:cx2="http://schemas.microsoft.com/office/drawing/2015/10/21/chartex" xmlns:cx3="http://schemas.microsoft.com/office/drawing/2016/5/9/chartex" xmlns:cx4="http://schemas.microsoft.com/office/drawing/2016/5/10/chartex" xmlns:cx5="http://schemas.microsoft.com/office/drawing/2016/5/11/chartex" xmlns:cx6="http://schemas.microsoft.com/office/drawing/2016/5/12/chartex" xmlns:cx7="http://schemas.microsoft.com/office/drawing/2016/5/13/chartex" xmlns:cx8="http://schemas.microsoft.com/office/drawing/2016/5/14/chartex" xmlns:mc="http://schemas.openxmlformats.org/markup-compatibility/2006" xmlns:aink="http://schemas.microsoft.com/office/drawing/2016/ink" xmlns:am3d="http://schemas.microsoft.com/office/drawing/2017/model3d" xmlns:o="urn:schemas-microsoft-com:office:office" xmlns:r="http://schemas.openxmlformats.org/officeDocument/2006/relationships" xmlns:m="http://schemas.openxmlformats.org/officeDocument/2006/math" xmlns:v="urn:schemas-microsoft-com:vml" xmlns:wp14="http://schemas.microsoft.com/office/word/2010/wordprocessingDrawing" xmlns:wp="http://schemas.openxmlformats.org/drawingml/2006/wordprocessingDrawing" xmlns:w10="urn:schemas-microsoft-com:office:word" xmlns:w="http://schemas.openxmlformats.org/wordprocessingml/2006/main" xmlns:w14="http://schemas.microsoft.com/office/word/2010/wordml" xmlns:w15="http://schemas.microsoft.com/office/word/2012/wordml" xmlns:w16cid="http://schemas.microsoft.com/office/word/2016/wordml/cid" xmlns:w16se="http://schemas.microsoft.com/office/word/2015/wordml/symex" xmlns:wpg="http://schemas.microsoft.com/office/word/2010/wordprocessingGroup" xmlns:wpi="http://schemas.microsoft.com/office/word/2010/wordprocessingInk" xmlns:wne="http://schemas.microsoft.com/office/word/2006/wordml" xmlns:wps="http://schemas.microsoft.com/office/word/2010/wordprocessingShape" mc:Ignorable="w14 w15 w16se w16cid wp14">
+  <w:p>
+    <w:pPr>
+      <w:pStyle w:val="En-tte"/>
+    </w:pPr>
+  </w:p>
+</w:hdr>
+</file>
+
 <file path=word/styles.xml><?xml version="1.0" encoding="utf-8"?>
-<w:styles xmlns:r="http://schemas.openxmlformats.org/officeDocument/2006/relationships" xmlns:w="http://schemas.openxmlformats.org/wordprocessingml/2006/main">
+<w:styles xmlns:mc="http://schemas.openxmlformats.org/markup-compatibility/2006" xmlns:r="http://schemas.openxmlformats.org/officeDocument/2006/relationships" xmlns:w="http://schemas.openxmlformats.org/wordprocessingml/2006/main" xmlns:w14="http://schemas.microsoft.com/office/word/2010/wordml" xmlns:w15="http://schemas.microsoft.com/office/word/2012/wordml" xmlns:w16cid="http://schemas.microsoft.com/office/word/2016/wordml/cid" xmlns:w16se="http://schemas.microsoft.com/office/word/2015/wordml/symex" mc:Ignorable="w14 w15 w16se w16cid">
   <w:docDefaults>
     <w:rPrDefault>
       <w:rPr>
@@ -5669,144 +7106,382 @@
       </w:pPr>
     </w:pPrDefault>
   </w:docDefaults>
-  <w:latentStyles w:defLockedState="0" w:defUIPriority="99" w:defSemiHidden="1" w:defUnhideWhenUsed="1" w:defQFormat="0" w:count="267">
-    <w:lsdException w:name="Normal" w:semiHidden="0" w:uiPriority="0" w:unhideWhenUsed="0" w:qFormat="1"/>
-    <w:lsdException w:name="heading 1" w:semiHidden="0" w:uiPriority="9" w:unhideWhenUsed="0" w:qFormat="1"/>
-    <w:lsdException w:name="heading 2" w:uiPriority="9" w:qFormat="1"/>
-    <w:lsdException w:name="heading 3" w:uiPriority="9" w:qFormat="1"/>
-    <w:lsdException w:name="heading 4" w:uiPriority="9" w:qFormat="1"/>
-    <w:lsdException w:name="heading 5" w:uiPriority="9" w:qFormat="1"/>
-    <w:lsdException w:name="heading 6" w:uiPriority="9" w:qFormat="1"/>
-    <w:lsdException w:name="heading 7" w:uiPriority="9" w:qFormat="1"/>
-    <w:lsdException w:name="heading 8" w:uiPriority="9" w:qFormat="1"/>
-    <w:lsdException w:name="heading 9" w:uiPriority="9" w:qFormat="1"/>
-    <w:lsdException w:name="toc 1" w:uiPriority="39"/>
-    <w:lsdException w:name="toc 2" w:uiPriority="39"/>
-    <w:lsdException w:name="toc 3" w:uiPriority="39"/>
-    <w:lsdException w:name="toc 4" w:uiPriority="39"/>
-    <w:lsdException w:name="toc 5" w:uiPriority="39"/>
-    <w:lsdException w:name="toc 6" w:uiPriority="39"/>
-    <w:lsdException w:name="toc 7" w:uiPriority="39"/>
-    <w:lsdException w:name="toc 8" w:uiPriority="39"/>
-    <w:lsdException w:name="toc 9" w:uiPriority="39"/>
-    <w:lsdException w:name="caption" w:uiPriority="35" w:qFormat="1"/>
-    <w:lsdException w:name="Title" w:semiHidden="0" w:uiPriority="10" w:unhideWhenUsed="0" w:qFormat="1"/>
-    <w:lsdException w:name="Default Paragraph Font" w:uiPriority="1"/>
-    <w:lsdException w:name="Subtitle" w:semiHidden="0" w:uiPriority="11" w:unhideWhenUsed="0" w:qFormat="1"/>
-    <w:lsdException w:name="Strong" w:semiHidden="0" w:uiPriority="22" w:unhideWhenUsed="0" w:qFormat="1"/>
-    <w:lsdException w:name="Emphasis" w:semiHidden="0" w:uiPriority="20" w:unhideWhenUsed="0" w:qFormat="1"/>
-    <w:lsdException w:name="Table Grid" w:semiHidden="0" w:uiPriority="59" w:unhideWhenUsed="0"/>
-    <w:lsdException w:name="Placeholder Text" w:unhideWhenUsed="0"/>
-    <w:lsdException w:name="No Spacing" w:semiHidden="0" w:uiPriority="1" w:unhideWhenUsed="0" w:qFormat="1"/>
-    <w:lsdException w:name="Light Shading" w:semiHidden="0" w:uiPriority="60" w:unhideWhenUsed="0"/>
-    <w:lsdException w:name="Light List" w:semiHidden="0" w:uiPriority="61" w:unhideWhenUsed="0"/>
-    <w:lsdException w:name="Light Grid" w:semiHidden="0" w:uiPriority="62" w:unhideWhenUsed="0"/>
-    <w:lsdException w:name="Medium Shading 1" w:semiHidden="0" w:uiPriority="63" w:unhideWhenUsed="0"/>
-    <w:lsdException w:name="Medium Shading 2" w:semiHidden="0" w:uiPriority="64" w:unhideWhenUsed="0"/>
-    <w:lsdException w:name="Medium List 1" w:semiHidden="0" w:uiPriority="65" w:unhideWhenUsed="0"/>
-    <w:lsdException w:name="Medium List 2" w:semiHidden="0" w:uiPriority="66" w:unhideWhenUsed="0"/>
-    <w:lsdException w:name="Medium Grid 1" w:semiHidden="0" w:uiPriority="67" w:unhideWhenUsed="0"/>
-    <w:lsdException w:name="Medium Grid 2" w:semiHidden="0" w:uiPriority="68" w:unhideWhenUsed="0"/>
-    <w:lsdException w:name="Medium Grid 3" w:semiHidden="0" w:uiPriority="69" w:unhideWhenUsed="0"/>
-    <w:lsdException w:name="Dark List" w:semiHidden="0" w:uiPriority="70" w:unhideWhenUsed="0"/>
-    <w:lsdException w:name="Colorful Shading" w:semiHidden="0" w:uiPriority="71" w:unhideWhenUsed="0"/>
-    <w:lsdException w:name="Colorful List" w:semiHidden="0" w:uiPriority="72" w:unhideWhenUsed="0"/>
-    <w:lsdException w:name="Colorful Grid" w:semiHidden="0" w:uiPriority="73" w:unhideWhenUsed="0"/>
-    <w:lsdException w:name="Light Shading Accent 1" w:semiHidden="0" w:uiPriority="60" w:unhideWhenUsed="0"/>
-    <w:lsdException w:name="Light List Accent 1" w:semiHidden="0" w:uiPriority="61" w:unhideWhenUsed="0"/>
-    <w:lsdException w:name="Light Grid Accent 1" w:semiHidden="0" w:uiPriority="62" w:unhideWhenUsed="0"/>
-    <w:lsdException w:name="Medium Shading 1 Accent 1" w:semiHidden="0" w:uiPriority="63" w:unhideWhenUsed="0"/>
-    <w:lsdException w:name="Medium Shading 2 Accent 1" w:semiHidden="0" w:uiPriority="64" w:unhideWhenUsed="0"/>
-    <w:lsdException w:name="Medium List 1 Accent 1" w:semiHidden="0" w:uiPriority="65" w:unhideWhenUsed="0"/>
-    <w:lsdException w:name="Revision" w:unhideWhenUsed="0"/>
-    <w:lsdException w:name="List Paragraph" w:semiHidden="0" w:uiPriority="34" w:unhideWhenUsed="0" w:qFormat="1"/>
-    <w:lsdException w:name="Quote" w:semiHidden="0" w:uiPriority="29" w:unhideWhenUsed="0" w:qFormat="1"/>
-    <w:lsdException w:name="Intense Quote" w:semiHidden="0" w:uiPriority="30" w:unhideWhenUsed="0" w:qFormat="1"/>
-    <w:lsdException w:name="Medium List 2 Accent 1" w:semiHidden="0" w:uiPriority="66" w:unhideWhenUsed="0"/>
-    <w:lsdException w:name="Medium Grid 1 Accent 1" w:semiHidden="0" w:uiPriority="67" w:unhideWhenUsed="0"/>
-    <w:lsdException w:name="Medium Grid 2 Accent 1" w:semiHidden="0" w:uiPriority="68" w:unhideWhenUsed="0"/>
-    <w:lsdException w:name="Medium Grid 3 Accent 1" w:semiHidden="0" w:uiPriority="69" w:unhideWhenUsed="0"/>
-    <w:lsdException w:name="Dark List Accent 1" w:semiHidden="0" w:uiPriority="70" w:unhideWhenUsed="0"/>
-    <w:lsdException w:name="Colorful Shading Accent 1" w:semiHidden="0" w:uiPriority="71" w:unhideWhenUsed="0"/>
-    <w:lsdException w:name="Colorful List Accent 1" w:semiHidden="0" w:uiPriority="72" w:unhideWhenUsed="0"/>
-    <w:lsdException w:name="Colorful Grid Accent 1" w:semiHidden="0" w:uiPriority="73" w:unhideWhenUsed="0"/>
-    <w:lsdException w:name="Light Shading Accent 2" w:semiHidden="0" w:uiPriority="60" w:unhideWhenUsed="0"/>
-    <w:lsdException w:name="Light List Accent 2" w:semiHidden="0" w:uiPriority="61" w:unhideWhenUsed="0"/>
-    <w:lsdException w:name="Light Grid Accent 2" w:semiHidden="0" w:uiPriority="62" w:unhideWhenUsed="0"/>
-    <w:lsdException w:name="Medium Shading 1 Accent 2" w:semiHidden="0" w:uiPriority="63" w:unhideWhenUsed="0"/>
-    <w:lsdException w:name="Medium Shading 2 Accent 2" w:semiHidden="0" w:uiPriority="64" w:unhideWhenUsed="0"/>
-    <w:lsdException w:name="Medium List 1 Accent 2" w:semiHidden="0" w:uiPriority="65" w:unhideWhenUsed="0"/>
-    <w:lsdException w:name="Medium List 2 Accent 2" w:semiHidden="0" w:uiPriority="66" w:unhideWhenUsed="0"/>
-    <w:lsdException w:name="Medium Grid 1 Accent 2" w:semiHidden="0" w:uiPriority="67" w:unhideWhenUsed="0"/>
-    <w:lsdException w:name="Medium Grid 2 Accent 2" w:semiHidden="0" w:uiPriority="68" w:unhideWhenUsed="0"/>
-    <w:lsdException w:name="Medium Grid 3 Accent 2" w:semiHidden="0" w:uiPriority="69" w:unhideWhenUsed="0"/>
-    <w:lsdException w:name="Dark List Accent 2" w:semiHidden="0" w:uiPriority="70" w:unhideWhenUsed="0"/>
-    <w:lsdException w:name="Colorful Shading Accent 2" w:semiHidden="0" w:uiPriority="71" w:unhideWhenUsed="0"/>
-    <w:lsdException w:name="Colorful List Accent 2" w:semiHidden="0" w:uiPriority="72" w:unhideWhenUsed="0"/>
-    <w:lsdException w:name="Colorful Grid Accent 2" w:semiHidden="0" w:uiPriority="73" w:unhideWhenUsed="0"/>
-    <w:lsdException w:name="Light Shading Accent 3" w:semiHidden="0" w:uiPriority="60" w:unhideWhenUsed="0"/>
-    <w:lsdException w:name="Light List Accent 3" w:semiHidden="0" w:uiPriority="61" w:unhideWhenUsed="0"/>
-    <w:lsdException w:name="Light Grid Accent 3" w:semiHidden="0" w:uiPriority="62" w:unhideWhenUsed="0"/>
-    <w:lsdException w:name="Medium Shading 1 Accent 3" w:semiHidden="0" w:uiPriority="63" w:unhideWhenUsed="0"/>
-    <w:lsdException w:name="Medium Shading 2 Accent 3" w:semiHidden="0" w:uiPriority="64" w:unhideWhenUsed="0"/>
-    <w:lsdException w:name="Medium List 1 Accent 3" w:semiHidden="0" w:uiPriority="65" w:unhideWhenUsed="0"/>
-    <w:lsdException w:name="Medium List 2 Accent 3" w:semiHidden="0" w:uiPriority="66" w:unhideWhenUsed="0"/>
-    <w:lsdException w:name="Medium Grid 1 Accent 3" w:semiHidden="0" w:uiPriority="67" w:unhideWhenUsed="0"/>
-    <w:lsdException w:name="Medium Grid 2 Accent 3" w:semiHidden="0" w:uiPriority="68" w:unhideWhenUsed="0"/>
-    <w:lsdException w:name="Medium Grid 3 Accent 3" w:semiHidden="0" w:uiPriority="69" w:unhideWhenUsed="0"/>
-    <w:lsdException w:name="Dark List Accent 3" w:semiHidden="0" w:uiPriority="70" w:unhideWhenUsed="0"/>
-    <w:lsdException w:name="Colorful Shading Accent 3" w:semiHidden="0" w:uiPriority="71" w:unhideWhenUsed="0"/>
-    <w:lsdException w:name="Colorful List Accent 3" w:semiHidden="0" w:uiPriority="72" w:unhideWhenUsed="0"/>
-    <w:lsdException w:name="Colorful Grid Accent 3" w:semiHidden="0" w:uiPriority="73" w:unhideWhenUsed="0"/>
-    <w:lsdException w:name="Light Shading Accent 4" w:semiHidden="0" w:uiPriority="60" w:unhideWhenUsed="0"/>
-    <w:lsdException w:name="Light List Accent 4" w:semiHidden="0" w:uiPriority="61" w:unhideWhenUsed="0"/>
-    <w:lsdException w:name="Light Grid Accent 4" w:semiHidden="0" w:uiPriority="62" w:unhideWhenUsed="0"/>
-    <w:lsdException w:name="Medium Shading 1 Accent 4" w:semiHidden="0" w:uiPriority="63" w:unhideWhenUsed="0"/>
-    <w:lsdException w:name="Medium Shading 2 Accent 4" w:semiHidden="0" w:uiPriority="64" w:unhideWhenUsed="0"/>
-    <w:lsdException w:name="Medium List 1 Accent 4" w:semiHidden="0" w:uiPriority="65" w:unhideWhenUsed="0"/>
-    <w:lsdException w:name="Medium List 2 Accent 4" w:semiHidden="0" w:uiPriority="66" w:unhideWhenUsed="0"/>
-    <w:lsdException w:name="Medium Grid 1 Accent 4" w:semiHidden="0" w:uiPriority="67" w:unhideWhenUsed="0"/>
-    <w:lsdException w:name="Medium Grid 2 Accent 4" w:semiHidden="0" w:uiPriority="68" w:unhideWhenUsed="0"/>
-    <w:lsdException w:name="Medium Grid 3 Accent 4" w:semiHidden="0" w:uiPriority="69" w:unhideWhenUsed="0"/>
-    <w:lsdException w:name="Dark List Accent 4" w:semiHidden="0" w:uiPriority="70" w:unhideWhenUsed="0"/>
-    <w:lsdException w:name="Colorful Shading Accent 4" w:semiHidden="0" w:uiPriority="71" w:unhideWhenUsed="0"/>
-    <w:lsdException w:name="Colorful List Accent 4" w:semiHidden="0" w:uiPriority="72" w:unhideWhenUsed="0"/>
-    <w:lsdException w:name="Colorful Grid Accent 4" w:semiHidden="0" w:uiPriority="73" w:unhideWhenUsed="0"/>
-    <w:lsdException w:name="Light Shading Accent 5" w:semiHidden="0" w:uiPriority="60" w:unhideWhenUsed="0"/>
-    <w:lsdException w:name="Light List Accent 5" w:semiHidden="0" w:uiPriority="61" w:unhideWhenUsed="0"/>
-    <w:lsdException w:name="Light Grid Accent 5" w:semiHidden="0" w:uiPriority="62" w:unhideWhenUsed="0"/>
-    <w:lsdException w:name="Medium Shading 1 Accent 5" w:semiHidden="0" w:uiPriority="63" w:unhideWhenUsed="0"/>
-    <w:lsdException w:name="Medium Shading 2 Accent 5" w:semiHidden="0" w:uiPriority="64" w:unhideWhenUsed="0"/>
-    <w:lsdException w:name="Medium List 1 Accent 5" w:semiHidden="0" w:uiPriority="65" w:unhideWhenUsed="0"/>
-    <w:lsdException w:name="Medium List 2 Accent 5" w:semiHidden="0" w:uiPriority="66" w:unhideWhenUsed="0"/>
-    <w:lsdException w:name="Medium Grid 1 Accent 5" w:semiHidden="0" w:uiPriority="67" w:unhideWhenUsed="0"/>
-    <w:lsdException w:name="Medium Grid 2 Accent 5" w:semiHidden="0" w:uiPriority="68" w:unhideWhenUsed="0"/>
-    <w:lsdException w:name="Medium Grid 3 Accent 5" w:semiHidden="0" w:uiPriority="69" w:unhideWhenUsed="0"/>
-    <w:lsdException w:name="Dark List Accent 5" w:semiHidden="0" w:uiPriority="70" w:unhideWhenUsed="0"/>
-    <w:lsdException w:name="Colorful Shading Accent 5" w:semiHidden="0" w:uiPriority="71" w:unhideWhenUsed="0"/>
-    <w:lsdException w:name="Colorful List Accent 5" w:semiHidden="0" w:uiPriority="72" w:unhideWhenUsed="0"/>
-    <w:lsdException w:name="Colorful Grid Accent 5" w:semiHidden="0" w:uiPriority="73" w:unhideWhenUsed="0"/>
-    <w:lsdException w:name="Light Shading Accent 6" w:semiHidden="0" w:uiPriority="60" w:unhideWhenUsed="0"/>
-    <w:lsdException w:name="Light List Accent 6" w:semiHidden="0" w:uiPriority="61" w:unhideWhenUsed="0"/>
-    <w:lsdException w:name="Light Grid Accent 6" w:semiHidden="0" w:uiPriority="62" w:unhideWhenUsed="0"/>
-    <w:lsdException w:name="Medium Shading 1 Accent 6" w:semiHidden="0" w:uiPriority="63" w:unhideWhenUsed="0"/>
-    <w:lsdException w:name="Medium Shading 2 Accent 6" w:semiHidden="0" w:uiPriority="64" w:unhideWhenUsed="0"/>
-    <w:lsdException w:name="Medium List 1 Accent 6" w:semiHidden="0" w:uiPriority="65" w:unhideWhenUsed="0"/>
-    <w:lsdException w:name="Medium List 2 Accent 6" w:semiHidden="0" w:uiPriority="66" w:unhideWhenUsed="0"/>
-    <w:lsdException w:name="Medium Grid 1 Accent 6" w:semiHidden="0" w:uiPriority="67" w:unhideWhenUsed="0"/>
-    <w:lsdException w:name="Medium Grid 2 Accent 6" w:semiHidden="0" w:uiPriority="68" w:unhideWhenUsed="0"/>
-    <w:lsdException w:name="Medium Grid 3 Accent 6" w:semiHidden="0" w:uiPriority="69" w:unhideWhenUsed="0"/>
-    <w:lsdException w:name="Dark List Accent 6" w:semiHidden="0" w:uiPriority="70" w:unhideWhenUsed="0"/>
-    <w:lsdException w:name="Colorful Shading Accent 6" w:semiHidden="0" w:uiPriority="71" w:unhideWhenUsed="0"/>
-    <w:lsdException w:name="Colorful List Accent 6" w:semiHidden="0" w:uiPriority="72" w:unhideWhenUsed="0"/>
-    <w:lsdException w:name="Colorful Grid Accent 6" w:semiHidden="0" w:uiPriority="73" w:unhideWhenUsed="0"/>
-    <w:lsdException w:name="Subtle Emphasis" w:semiHidden="0" w:uiPriority="19" w:unhideWhenUsed="0" w:qFormat="1"/>
-    <w:lsdException w:name="Intense Emphasis" w:semiHidden="0" w:uiPriority="21" w:unhideWhenUsed="0" w:qFormat="1"/>
-    <w:lsdException w:name="Subtle Reference" w:semiHidden="0" w:uiPriority="31" w:unhideWhenUsed="0" w:qFormat="1"/>
-    <w:lsdException w:name="Intense Reference" w:semiHidden="0" w:uiPriority="32" w:unhideWhenUsed="0" w:qFormat="1"/>
-    <w:lsdException w:name="Book Title" w:semiHidden="0" w:uiPriority="33" w:unhideWhenUsed="0" w:qFormat="1"/>
-    <w:lsdException w:name="Bibliography" w:uiPriority="37"/>
-    <w:lsdException w:name="TOC Heading" w:uiPriority="39" w:qFormat="1"/>
+  <w:latentStyles w:defLockedState="0" w:defUIPriority="99" w:defSemiHidden="0" w:defUnhideWhenUsed="0" w:defQFormat="0" w:count="375">
+    <w:lsdException w:name="Normal" w:uiPriority="0" w:qFormat="1"/>
+    <w:lsdException w:name="heading 1" w:uiPriority="9" w:qFormat="1"/>
+    <w:lsdException w:name="heading 2" w:semiHidden="1" w:uiPriority="9" w:unhideWhenUsed="1" w:qFormat="1"/>
+    <w:lsdException w:name="heading 3" w:semiHidden="1" w:uiPriority="9" w:unhideWhenUsed="1" w:qFormat="1"/>
+    <w:lsdException w:name="heading 4" w:semiHidden="1" w:uiPriority="9" w:unhideWhenUsed="1" w:qFormat="1"/>
+    <w:lsdException w:name="heading 5" w:semiHidden="1" w:uiPriority="9" w:unhideWhenUsed="1" w:qFormat="1"/>
+    <w:lsdException w:name="heading 6" w:semiHidden="1" w:uiPriority="9" w:unhideWhenUsed="1" w:qFormat="1"/>
+    <w:lsdException w:name="heading 7" w:semiHidden="1" w:uiPriority="9" w:unhideWhenUsed="1" w:qFormat="1"/>
+    <w:lsdException w:name="heading 8" w:semiHidden="1" w:uiPriority="9" w:unhideWhenUsed="1" w:qFormat="1"/>
+    <w:lsdException w:name="heading 9" w:semiHidden="1" w:uiPriority="9" w:unhideWhenUsed="1" w:qFormat="1"/>
+    <w:lsdException w:name="index 1" w:semiHidden="1" w:unhideWhenUsed="1"/>
+    <w:lsdException w:name="index 2" w:semiHidden="1" w:unhideWhenUsed="1"/>
+    <w:lsdException w:name="index 3" w:semiHidden="1" w:unhideWhenUsed="1"/>
+    <w:lsdException w:name="index 4" w:semiHidden="1" w:unhideWhenUsed="1"/>
+    <w:lsdException w:name="index 5" w:semiHidden="1" w:unhideWhenUsed="1"/>
+    <w:lsdException w:name="index 6" w:semiHidden="1" w:unhideWhenUsed="1"/>
+    <w:lsdException w:name="index 7" w:semiHidden="1" w:unhideWhenUsed="1"/>
+    <w:lsdException w:name="index 8" w:semiHidden="1" w:unhideWhenUsed="1"/>
+    <w:lsdException w:name="index 9" w:semiHidden="1" w:unhideWhenUsed="1"/>
+    <w:lsdException w:name="toc 1" w:semiHidden="1" w:uiPriority="39" w:unhideWhenUsed="1"/>
+    <w:lsdException w:name="toc 2" w:semiHidden="1" w:uiPriority="39" w:unhideWhenUsed="1"/>
+    <w:lsdException w:name="toc 3" w:semiHidden="1" w:uiPriority="39" w:unhideWhenUsed="1"/>
+    <w:lsdException w:name="toc 4" w:semiHidden="1" w:uiPriority="39" w:unhideWhenUsed="1"/>
+    <w:lsdException w:name="toc 5" w:semiHidden="1" w:uiPriority="39" w:unhideWhenUsed="1"/>
+    <w:lsdException w:name="toc 6" w:semiHidden="1" w:uiPriority="39" w:unhideWhenUsed="1"/>
+    <w:lsdException w:name="toc 7" w:semiHidden="1" w:uiPriority="39" w:unhideWhenUsed="1"/>
+    <w:lsdException w:name="toc 8" w:semiHidden="1" w:uiPriority="39" w:unhideWhenUsed="1"/>
+    <w:lsdException w:name="toc 9" w:semiHidden="1" w:uiPriority="39" w:unhideWhenUsed="1"/>
+    <w:lsdException w:name="Normal Indent" w:semiHidden="1" w:unhideWhenUsed="1"/>
+    <w:lsdException w:name="footnote text" w:semiHidden="1" w:unhideWhenUsed="1"/>
+    <w:lsdException w:name="annotation text" w:semiHidden="1" w:unhideWhenUsed="1"/>
+    <w:lsdException w:name="header" w:semiHidden="1" w:unhideWhenUsed="1"/>
+    <w:lsdException w:name="footer" w:semiHidden="1" w:unhideWhenUsed="1"/>
+    <w:lsdException w:name="index heading" w:semiHidden="1" w:unhideWhenUsed="1"/>
+    <w:lsdException w:name="caption" w:semiHidden="1" w:uiPriority="35" w:unhideWhenUsed="1" w:qFormat="1"/>
+    <w:lsdException w:name="table of figures" w:semiHidden="1" w:unhideWhenUsed="1"/>
+    <w:lsdException w:name="envelope address" w:semiHidden="1" w:unhideWhenUsed="1"/>
+    <w:lsdException w:name="envelope return" w:semiHidden="1" w:unhideWhenUsed="1"/>
+    <w:lsdException w:name="footnote reference" w:semiHidden="1" w:unhideWhenUsed="1"/>
+    <w:lsdException w:name="annotation reference" w:semiHidden="1" w:unhideWhenUsed="1"/>
+    <w:lsdException w:name="line number" w:semiHidden="1" w:unhideWhenUsed="1"/>
+    <w:lsdException w:name="page number" w:semiHidden="1" w:unhideWhenUsed="1"/>
+    <w:lsdException w:name="endnote reference" w:semiHidden="1" w:unhideWhenUsed="1"/>
+    <w:lsdException w:name="endnote text" w:semiHidden="1" w:unhideWhenUsed="1"/>
+    <w:lsdException w:name="table of authorities" w:semiHidden="1" w:unhideWhenUsed="1"/>
+    <w:lsdException w:name="macro" w:semiHidden="1" w:unhideWhenUsed="1"/>
+    <w:lsdException w:name="toa heading" w:semiHidden="1" w:unhideWhenUsed="1"/>
+    <w:lsdException w:name="List" w:semiHidden="1" w:unhideWhenUsed="1"/>
+    <w:lsdException w:name="List Bullet" w:semiHidden="1" w:unhideWhenUsed="1"/>
+    <w:lsdException w:name="List Number" w:semiHidden="1" w:unhideWhenUsed="1"/>
+    <w:lsdException w:name="List 2" w:semiHidden="1" w:unhideWhenUsed="1"/>
+    <w:lsdException w:name="List 3" w:semiHidden="1" w:unhideWhenUsed="1"/>
+    <w:lsdException w:name="List 4" w:semiHidden="1" w:unhideWhenUsed="1"/>
+    <w:lsdException w:name="List 5" w:semiHidden="1" w:unhideWhenUsed="1"/>
+    <w:lsdException w:name="List Bullet 2" w:semiHidden="1" w:unhideWhenUsed="1"/>
+    <w:lsdException w:name="List Bullet 3" w:semiHidden="1" w:unhideWhenUsed="1"/>
+    <w:lsdException w:name="List Bullet 4" w:semiHidden="1" w:unhideWhenUsed="1"/>
+    <w:lsdException w:name="List Bullet 5" w:semiHidden="1" w:unhideWhenUsed="1"/>
+    <w:lsdException w:name="List Number 2" w:semiHidden="1" w:unhideWhenUsed="1"/>
+    <w:lsdException w:name="List Number 3" w:semiHidden="1" w:unhideWhenUsed="1"/>
+    <w:lsdException w:name="List Number 4" w:semiHidden="1" w:unhideWhenUsed="1"/>
+    <w:lsdException w:name="List Number 5" w:semiHidden="1" w:unhideWhenUsed="1"/>
+    <w:lsdException w:name="Title" w:uiPriority="10" w:qFormat="1"/>
+    <w:lsdException w:name="Closing" w:semiHidden="1" w:unhideWhenUsed="1"/>
+    <w:lsdException w:name="Signature" w:semiHidden="1" w:unhideWhenUsed="1"/>
+    <w:lsdException w:name="Default Paragraph Font" w:semiHidden="1" w:uiPriority="1" w:unhideWhenUsed="1"/>
+    <w:lsdException w:name="Body Text" w:semiHidden="1" w:unhideWhenUsed="1"/>
+    <w:lsdException w:name="Body Text Indent" w:semiHidden="1" w:unhideWhenUsed="1"/>
+    <w:lsdException w:name="List Continue" w:semiHidden="1" w:unhideWhenUsed="1"/>
+    <w:lsdException w:name="List Continue 2" w:semiHidden="1" w:unhideWhenUsed="1"/>
+    <w:lsdException w:name="List Continue 3" w:semiHidden="1" w:unhideWhenUsed="1"/>
+    <w:lsdException w:name="List Continue 4" w:semiHidden="1" w:unhideWhenUsed="1"/>
+    <w:lsdException w:name="List Continue 5" w:semiHidden="1" w:unhideWhenUsed="1"/>
+    <w:lsdException w:name="Message Header" w:semiHidden="1" w:unhideWhenUsed="1"/>
+    <w:lsdException w:name="Subtitle" w:uiPriority="11" w:qFormat="1"/>
+    <w:lsdException w:name="Salutation" w:semiHidden="1" w:unhideWhenUsed="1"/>
+    <w:lsdException w:name="Date" w:semiHidden="1" w:unhideWhenUsed="1"/>
+    <w:lsdException w:name="Body Text First Indent" w:semiHidden="1" w:unhideWhenUsed="1"/>
+    <w:lsdException w:name="Body Text First Indent 2" w:semiHidden="1" w:unhideWhenUsed="1"/>
+    <w:lsdException w:name="Note Heading" w:semiHidden="1" w:unhideWhenUsed="1"/>
+    <w:lsdException w:name="Body Text 2" w:semiHidden="1" w:unhideWhenUsed="1"/>
+    <w:lsdException w:name="Body Text 3" w:semiHidden="1" w:unhideWhenUsed="1"/>
+    <w:lsdException w:name="Body Text Indent 2" w:semiHidden="1" w:unhideWhenUsed="1"/>
+    <w:lsdException w:name="Body Text Indent 3" w:semiHidden="1" w:unhideWhenUsed="1"/>
+    <w:lsdException w:name="Block Text" w:semiHidden="1" w:unhideWhenUsed="1"/>
+    <w:lsdException w:name="Hyperlink" w:semiHidden="1" w:unhideWhenUsed="1"/>
+    <w:lsdException w:name="FollowedHyperlink" w:semiHidden="1" w:unhideWhenUsed="1"/>
+    <w:lsdException w:name="Strong" w:uiPriority="22" w:qFormat="1"/>
+    <w:lsdException w:name="Emphasis" w:uiPriority="20" w:qFormat="1"/>
+    <w:lsdException w:name="Document Map" w:semiHidden="1" w:unhideWhenUsed="1"/>
+    <w:lsdException w:name="Plain Text" w:semiHidden="1" w:unhideWhenUsed="1"/>
+    <w:lsdException w:name="E-mail Signature" w:semiHidden="1" w:unhideWhenUsed="1"/>
+    <w:lsdException w:name="HTML Top of Form" w:semiHidden="1" w:unhideWhenUsed="1"/>
+    <w:lsdException w:name="HTML Bottom of Form" w:semiHidden="1" w:unhideWhenUsed="1"/>
+    <w:lsdException w:name="Normal (Web)" w:semiHidden="1" w:unhideWhenUsed="1"/>
+    <w:lsdException w:name="HTML Acronym" w:semiHidden="1" w:unhideWhenUsed="1"/>
+    <w:lsdException w:name="HTML Address" w:semiHidden="1" w:unhideWhenUsed="1"/>
+    <w:lsdException w:name="HTML Cite" w:semiHidden="1" w:unhideWhenUsed="1"/>
+    <w:lsdException w:name="HTML Code" w:semiHidden="1" w:unhideWhenUsed="1"/>
+    <w:lsdException w:name="HTML Definition" w:semiHidden="1" w:unhideWhenUsed="1"/>
+    <w:lsdException w:name="HTML Keyboard" w:semiHidden="1" w:unhideWhenUsed="1"/>
+    <w:lsdException w:name="HTML Preformatted" w:semiHidden="1" w:unhideWhenUsed="1"/>
+    <w:lsdException w:name="HTML Sample" w:semiHidden="1" w:unhideWhenUsed="1"/>
+    <w:lsdException w:name="HTML Typewriter" w:semiHidden="1" w:unhideWhenUsed="1"/>
+    <w:lsdException w:name="HTML Variable" w:semiHidden="1" w:unhideWhenUsed="1"/>
+    <w:lsdException w:name="Normal Table" w:semiHidden="1" w:unhideWhenUsed="1"/>
+    <w:lsdException w:name="annotation subject" w:semiHidden="1" w:unhideWhenUsed="1"/>
+    <w:lsdException w:name="No List" w:semiHidden="1" w:unhideWhenUsed="1"/>
+    <w:lsdException w:name="Outline List 1" w:semiHidden="1" w:unhideWhenUsed="1"/>
+    <w:lsdException w:name="Outline List 2" w:semiHidden="1" w:unhideWhenUsed="1"/>
+    <w:lsdException w:name="Outline List 3" w:semiHidden="1" w:unhideWhenUsed="1"/>
+    <w:lsdException w:name="Table Simple 1" w:semiHidden="1" w:unhideWhenUsed="1"/>
+    <w:lsdException w:name="Table Simple 2" w:semiHidden="1" w:unhideWhenUsed="1"/>
+    <w:lsdException w:name="Table Simple 3" w:semiHidden="1" w:unhideWhenUsed="1"/>
+    <w:lsdException w:name="Table Classic 1" w:semiHidden="1" w:unhideWhenUsed="1"/>
+    <w:lsdException w:name="Table Classic 2" w:semiHidden="1" w:unhideWhenUsed="1"/>
+    <w:lsdException w:name="Table Classic 3" w:semiHidden="1" w:unhideWhenUsed="1"/>
+    <w:lsdException w:name="Table Classic 4" w:semiHidden="1" w:unhideWhenUsed="1"/>
+    <w:lsdException w:name="Table Colorful 1" w:semiHidden="1" w:unhideWhenUsed="1"/>
+    <w:lsdException w:name="Table Colorful 2" w:semiHidden="1" w:unhideWhenUsed="1"/>
+    <w:lsdException w:name="Table Colorful 3" w:semiHidden="1" w:unhideWhenUsed="1"/>
+    <w:lsdException w:name="Table Columns 1" w:semiHidden="1" w:unhideWhenUsed="1"/>
+    <w:lsdException w:name="Table Columns 2" w:semiHidden="1" w:unhideWhenUsed="1"/>
+    <w:lsdException w:name="Table Columns 3" w:semiHidden="1" w:unhideWhenUsed="1"/>
+    <w:lsdException w:name="Table Columns 4" w:semiHidden="1" w:unhideWhenUsed="1"/>
+    <w:lsdException w:name="Table Columns 5" w:semiHidden="1" w:unhideWhenUsed="1"/>
+    <w:lsdException w:name="Table Grid 1" w:semiHidden="1" w:unhideWhenUsed="1"/>
+    <w:lsdException w:name="Table Grid 2" w:semiHidden="1" w:unhideWhenUsed="1"/>
+    <w:lsdException w:name="Table Grid 3" w:semiHidden="1" w:unhideWhenUsed="1"/>
+    <w:lsdException w:name="Table Grid 4" w:semiHidden="1" w:unhideWhenUsed="1"/>
+    <w:lsdException w:name="Table Grid 5" w:semiHidden="1" w:unhideWhenUsed="1"/>
+    <w:lsdException w:name="Table Grid 6" w:semiHidden="1" w:unhideWhenUsed="1"/>
+    <w:lsdException w:name="Table Grid 7" w:semiHidden="1" w:unhideWhenUsed="1"/>
+    <w:lsdException w:name="Table Grid 8" w:semiHidden="1" w:unhideWhenUsed="1"/>
+    <w:lsdException w:name="Table List 1" w:semiHidden="1" w:unhideWhenUsed="1"/>
+    <w:lsdException w:name="Table List 2" w:semiHidden="1" w:unhideWhenUsed="1"/>
+    <w:lsdException w:name="Table List 3" w:semiHidden="1" w:unhideWhenUsed="1"/>
+    <w:lsdException w:name="Table List 4" w:semiHidden="1" w:unhideWhenUsed="1"/>
+    <w:lsdException w:name="Table List 5" w:semiHidden="1" w:unhideWhenUsed="1"/>
+    <w:lsdException w:name="Table List 6" w:semiHidden="1" w:unhideWhenUsed="1"/>
+    <w:lsdException w:name="Table List 7" w:semiHidden="1" w:unhideWhenUsed="1"/>
+    <w:lsdException w:name="Table List 8" w:semiHidden="1" w:unhideWhenUsed="1"/>
+    <w:lsdException w:name="Table 3D effects 1" w:semiHidden="1" w:unhideWhenUsed="1"/>
+    <w:lsdException w:name="Table 3D effects 2" w:semiHidden="1" w:unhideWhenUsed="1"/>
+    <w:lsdException w:name="Table 3D effects 3" w:semiHidden="1" w:unhideWhenUsed="1"/>
+    <w:lsdException w:name="Table Contemporary" w:semiHidden="1" w:unhideWhenUsed="1"/>
+    <w:lsdException w:name="Table Elegant" w:semiHidden="1" w:unhideWhenUsed="1"/>
+    <w:lsdException w:name="Table Professional" w:semiHidden="1" w:unhideWhenUsed="1"/>
+    <w:lsdException w:name="Table Subtle 1" w:semiHidden="1" w:unhideWhenUsed="1"/>
+    <w:lsdException w:name="Table Subtle 2" w:semiHidden="1" w:unhideWhenUsed="1"/>
+    <w:lsdException w:name="Table Web 1" w:semiHidden="1" w:unhideWhenUsed="1"/>
+    <w:lsdException w:name="Table Web 2" w:semiHidden="1" w:unhideWhenUsed="1"/>
+    <w:lsdException w:name="Table Web 3" w:semiHidden="1" w:unhideWhenUsed="1"/>
+    <w:lsdException w:name="Balloon Text" w:semiHidden="1" w:unhideWhenUsed="1"/>
+    <w:lsdException w:name="Table Grid" w:semiHidden="1" w:uiPriority="59" w:unhideWhenUsed="1"/>
+    <w:lsdException w:name="Table Theme" w:semiHidden="1" w:unhideWhenUsed="1"/>
+    <w:lsdException w:name="Placeholder Text" w:semiHidden="1"/>
+    <w:lsdException w:name="No Spacing" w:uiPriority="1" w:qFormat="1"/>
+    <w:lsdException w:name="Light Shading" w:uiPriority="60"/>
+    <w:lsdException w:name="Light List" w:uiPriority="61"/>
+    <w:lsdException w:name="Light Grid" w:uiPriority="62"/>
+    <w:lsdException w:name="Medium Shading 1" w:uiPriority="63"/>
+    <w:lsdException w:name="Medium Shading 2" w:uiPriority="64"/>
+    <w:lsdException w:name="Medium List 1" w:uiPriority="65"/>
+    <w:lsdException w:name="Medium List 2" w:uiPriority="66"/>
+    <w:lsdException w:name="Medium Grid 1" w:uiPriority="67"/>
+    <w:lsdException w:name="Medium Grid 2" w:uiPriority="68"/>
+    <w:lsdException w:name="Medium Grid 3" w:uiPriority="69"/>
+    <w:lsdException w:name="Dark List" w:uiPriority="70"/>
+    <w:lsdException w:name="Colorful Shading" w:uiPriority="71"/>
+    <w:lsdException w:name="Colorful List" w:uiPriority="72"/>
+    <w:lsdException w:name="Colorful Grid" w:uiPriority="73"/>
+    <w:lsdException w:name="Light Shading Accent 1" w:uiPriority="60"/>
+    <w:lsdException w:name="Light List Accent 1" w:uiPriority="61"/>
+    <w:lsdException w:name="Light Grid Accent 1" w:uiPriority="62"/>
+    <w:lsdException w:name="Medium Shading 1 Accent 1" w:uiPriority="63"/>
+    <w:lsdException w:name="Medium Shading 2 Accent 1" w:uiPriority="64"/>
+    <w:lsdException w:name="Medium List 1 Accent 1" w:uiPriority="65"/>
+    <w:lsdException w:name="Revision" w:semiHidden="1"/>
+    <w:lsdException w:name="List Paragraph" w:uiPriority="34" w:qFormat="1"/>
+    <w:lsdException w:name="Quote" w:uiPriority="29" w:qFormat="1"/>
+    <w:lsdException w:name="Intense Quote" w:uiPriority="30" w:qFormat="1"/>
+    <w:lsdException w:name="Medium List 2 Accent 1" w:uiPriority="66"/>
+    <w:lsdException w:name="Medium Grid 1 Accent 1" w:uiPriority="67"/>
+    <w:lsdException w:name="Medium Grid 2 Accent 1" w:uiPriority="68"/>
+    <w:lsdException w:name="Medium Grid 3 Accent 1" w:uiPriority="69"/>
+    <w:lsdException w:name="Dark List Accent 1" w:uiPriority="70"/>
+    <w:lsdException w:name="Colorful Shading Accent 1" w:uiPriority="71"/>
+    <w:lsdException w:name="Colorful List Accent 1" w:uiPriority="72"/>
+    <w:lsdException w:name="Colorful Grid Accent 1" w:uiPriority="73"/>
+    <w:lsdException w:name="Light Shading Accent 2" w:uiPriority="60"/>
+    <w:lsdException w:name="Light List Accent 2" w:uiPriority="61"/>
+    <w:lsdException w:name="Light Grid Accent 2" w:uiPriority="62"/>
+    <w:lsdException w:name="Medium Shading 1 Accent 2" w:uiPriority="63"/>
+    <w:lsdException w:name="Medium Shading 2 Accent 2" w:uiPriority="64"/>
+    <w:lsdException w:name="Medium List 1 Accent 2" w:uiPriority="65"/>
+    <w:lsdException w:name="Medium List 2 Accent 2" w:uiPriority="66"/>
+    <w:lsdException w:name="Medium Grid 1 Accent 2" w:uiPriority="67"/>
+    <w:lsdException w:name="Medium Grid 2 Accent 2" w:uiPriority="68"/>
+    <w:lsdException w:name="Medium Grid 3 Accent 2" w:uiPriority="69"/>
+    <w:lsdException w:name="Dark List Accent 2" w:uiPriority="70"/>
+    <w:lsdException w:name="Colorful Shading Accent 2" w:uiPriority="71"/>
+    <w:lsdException w:name="Colorful List Accent 2" w:uiPriority="72"/>
+    <w:lsdException w:name="Colorful Grid Accent 2" w:uiPriority="73"/>
+    <w:lsdException w:name="Light Shading Accent 3" w:uiPriority="60"/>
+    <w:lsdException w:name="Light List Accent 3" w:uiPriority="61"/>
+    <w:lsdException w:name="Light Grid Accent 3" w:uiPriority="62"/>
+    <w:lsdException w:name="Medium Shading 1 Accent 3" w:uiPriority="63"/>
+    <w:lsdException w:name="Medium Shading 2 Accent 3" w:uiPriority="64"/>
+    <w:lsdException w:name="Medium List 1 Accent 3" w:uiPriority="65"/>
+    <w:lsdException w:name="Medium List 2 Accent 3" w:uiPriority="66"/>
+    <w:lsdException w:name="Medium Grid 1 Accent 3" w:uiPriority="67"/>
+    <w:lsdException w:name="Medium Grid 2 Accent 3" w:uiPriority="68"/>
+    <w:lsdException w:name="Medium Grid 3 Accent 3" w:uiPriority="69"/>
+    <w:lsdException w:name="Dark List Accent 3" w:uiPriority="70"/>
+    <w:lsdException w:name="Colorful Shading Accent 3" w:uiPriority="71"/>
+    <w:lsdException w:name="Colorful List Accent 3" w:uiPriority="72"/>
+    <w:lsdException w:name="Colorful Grid Accent 3" w:uiPriority="73"/>
+    <w:lsdException w:name="Light Shading Accent 4" w:uiPriority="60"/>
+    <w:lsdException w:name="Light List Accent 4" w:uiPriority="61"/>
+    <w:lsdException w:name="Light Grid Accent 4" w:uiPriority="62"/>
+    <w:lsdException w:name="Medium Shading 1 Accent 4" w:uiPriority="63"/>
+    <w:lsdException w:name="Medium Shading 2 Accent 4" w:uiPriority="64"/>
+    <w:lsdException w:name="Medium List 1 Accent 4" w:uiPriority="65"/>
+    <w:lsdException w:name="Medium List 2 Accent 4" w:uiPriority="66"/>
+    <w:lsdException w:name="Medium Grid 1 Accent 4" w:uiPriority="67"/>
+    <w:lsdException w:name="Medium Grid 2 Accent 4" w:uiPriority="68"/>
+    <w:lsdException w:name="Medium Grid 3 Accent 4" w:uiPriority="69"/>
+    <w:lsdException w:name="Dark List Accent 4" w:uiPriority="70"/>
+    <w:lsdException w:name="Colorful Shading Accent 4" w:uiPriority="71"/>
+    <w:lsdException w:name="Colorful List Accent 4" w:uiPriority="72"/>
+    <w:lsdException w:name="Colorful Grid Accent 4" w:uiPriority="73"/>
+    <w:lsdException w:name="Light Shading Accent 5" w:uiPriority="60"/>
+    <w:lsdException w:name="Light List Accent 5" w:uiPriority="61"/>
+    <w:lsdException w:name="Light Grid Accent 5" w:uiPriority="62"/>
+    <w:lsdException w:name="Medium Shading 1 Accent 5" w:uiPriority="63"/>
+    <w:lsdException w:name="Medium Shading 2 Accent 5" w:uiPriority="64"/>
+    <w:lsdException w:name="Medium List 1 Accent 5" w:uiPriority="65"/>
+    <w:lsdException w:name="Medium List 2 Accent 5" w:uiPriority="66"/>
+    <w:lsdException w:name="Medium Grid 1 Accent 5" w:uiPriority="67"/>
+    <w:lsdException w:name="Medium Grid 2 Accent 5" w:uiPriority="68"/>
+    <w:lsdException w:name="Medium Grid 3 Accent 5" w:uiPriority="69"/>
+    <w:lsdException w:name="Dark List Accent 5" w:uiPriority="70"/>
+    <w:lsdException w:name="Colorful Shading Accent 5" w:uiPriority="71"/>
+    <w:lsdException w:name="Colorful List Accent 5" w:uiPriority="72"/>
+    <w:lsdException w:name="Colorful Grid Accent 5" w:uiPriority="73"/>
+    <w:lsdException w:name="Light Shading Accent 6" w:uiPriority="60"/>
+    <w:lsdException w:name="Light List Accent 6" w:uiPriority="61"/>
+    <w:lsdException w:name="Light Grid Accent 6" w:uiPriority="62"/>
+    <w:lsdException w:name="Medium Shading 1 Accent 6" w:uiPriority="63"/>
+    <w:lsdException w:name="Medium Shading 2 Accent 6" w:uiPriority="64"/>
+    <w:lsdException w:name="Medium List 1 Accent 6" w:uiPriority="65"/>
+    <w:lsdException w:name="Medium List 2 Accent 6" w:uiPriority="66"/>
+    <w:lsdException w:name="Medium Grid 1 Accent 6" w:uiPriority="67"/>
+    <w:lsdException w:name="Medium Grid 2 Accent 6" w:uiPriority="68"/>
+    <w:lsdException w:name="Medium Grid 3 Accent 6" w:uiPriority="69"/>
+    <w:lsdException w:name="Dark List Accent 6" w:uiPriority="70"/>
+    <w:lsdException w:name="Colorful Shading Accent 6" w:uiPriority="71"/>
+    <w:lsdException w:name="Colorful List Accent 6" w:uiPriority="72"/>
+    <w:lsdException w:name="Colorful Grid Accent 6" w:uiPriority="73"/>
+    <w:lsdException w:name="Subtle Emphasis" w:uiPriority="19" w:qFormat="1"/>
+    <w:lsdException w:name="Intense Emphasis" w:uiPriority="21" w:qFormat="1"/>
+    <w:lsdException w:name="Subtle Reference" w:uiPriority="31" w:qFormat="1"/>
+    <w:lsdException w:name="Intense Reference" w:uiPriority="32" w:qFormat="1"/>
+    <w:lsdException w:name="Book Title" w:uiPriority="33" w:qFormat="1"/>
+    <w:lsdException w:name="Bibliography" w:semiHidden="1" w:uiPriority="37" w:unhideWhenUsed="1"/>
+    <w:lsdException w:name="TOC Heading" w:semiHidden="1" w:uiPriority="39" w:unhideWhenUsed="1" w:qFormat="1"/>
+    <w:lsdException w:name="Plain Table 1" w:uiPriority="41"/>
+    <w:lsdException w:name="Plain Table 2" w:uiPriority="42"/>
+    <w:lsdException w:name="Plain Table 3" w:uiPriority="43"/>
+    <w:lsdException w:name="Plain Table 4" w:uiPriority="44"/>
+    <w:lsdException w:name="Plain Table 5" w:uiPriority="45"/>
+    <w:lsdException w:name="Grid Table Light" w:uiPriority="40"/>
+    <w:lsdException w:name="Grid Table 1 Light" w:uiPriority="46"/>
+    <w:lsdException w:name="Grid Table 2" w:uiPriority="47"/>
+    <w:lsdException w:name="Grid Table 3" w:uiPriority="48"/>
+    <w:lsdException w:name="Grid Table 4" w:uiPriority="49"/>
+    <w:lsdException w:name="Grid Table 5 Dark" w:uiPriority="50"/>
+    <w:lsdException w:name="Grid Table 6 Colorful" w:uiPriority="51"/>
+    <w:lsdException w:name="Grid Table 7 Colorful" w:uiPriority="52"/>
+    <w:lsdException w:name="Grid Table 1 Light Accent 1" w:uiPriority="46"/>
+    <w:lsdException w:name="Grid Table 2 Accent 1" w:uiPriority="47"/>
+    <w:lsdException w:name="Grid Table 3 Accent 1" w:uiPriority="48"/>
+    <w:lsdException w:name="Grid Table 4 Accent 1" w:uiPriority="49"/>
+    <w:lsdException w:name="Grid Table 5 Dark Accent 1" w:uiPriority="50"/>
+    <w:lsdException w:name="Grid Table 6 Colorful Accent 1" w:uiPriority="51"/>
+    <w:lsdException w:name="Grid Table 7 Colorful Accent 1" w:uiPriority="52"/>
+    <w:lsdException w:name="Grid Table 1 Light Accent 2" w:uiPriority="46"/>
+    <w:lsdException w:name="Grid Table 2 Accent 2" w:uiPriority="47"/>
+    <w:lsdException w:name="Grid Table 3 Accent 2" w:uiPriority="48"/>
+    <w:lsdException w:name="Grid Table 4 Accent 2" w:uiPriority="49"/>
+    <w:lsdException w:name="Grid Table 5 Dark Accent 2" w:uiPriority="50"/>
+    <w:lsdException w:name="Grid Table 6 Colorful Accent 2" w:uiPriority="51"/>
+    <w:lsdException w:name="Grid Table 7 Colorful Accent 2" w:uiPriority="52"/>
+    <w:lsdException w:name="Grid Table 1 Light Accent 3" w:uiPriority="46"/>
+    <w:lsdException w:name="Grid Table 2 Accent 3" w:uiPriority="47"/>
+    <w:lsdException w:name="Grid Table 3 Accent 3" w:uiPriority="48"/>
+    <w:lsdException w:name="Grid Table 4 Accent 3" w:uiPriority="49"/>
+    <w:lsdException w:name="Grid Table 5 Dark Accent 3" w:uiPriority="50"/>
+    <w:lsdException w:name="Grid Table 6 Colorful Accent 3" w:uiPriority="51"/>
+    <w:lsdException w:name="Grid Table 7 Colorful Accent 3" w:uiPriority="52"/>
+    <w:lsdException w:name="Grid Table 1 Light Accent 4" w:uiPriority="46"/>
+    <w:lsdException w:name="Grid Table 2 Accent 4" w:uiPriority="47"/>
+    <w:lsdException w:name="Grid Table 3 Accent 4" w:uiPriority="48"/>
+    <w:lsdException w:name="Grid Table 4 Accent 4" w:uiPriority="49"/>
+    <w:lsdException w:name="Grid Table 5 Dark Accent 4" w:uiPriority="50"/>
+    <w:lsdException w:name="Grid Table 6 Colorful Accent 4" w:uiPriority="51"/>
+    <w:lsdException w:name="Grid Table 7 Colorful Accent 4" w:uiPriority="52"/>
+    <w:lsdException w:name="Grid Table 1 Light Accent 5" w:uiPriority="46"/>
+    <w:lsdException w:name="Grid Table 2 Accent 5" w:uiPriority="47"/>
+    <w:lsdException w:name="Grid Table 3 Accent 5" w:uiPriority="48"/>
+    <w:lsdException w:name="Grid Table 4 Accent 5" w:uiPriority="49"/>
+    <w:lsdException w:name="Grid Table 5 Dark Accent 5" w:uiPriority="50"/>
+    <w:lsdException w:name="Grid Table 6 Colorful Accent 5" w:uiPriority="51"/>
+    <w:lsdException w:name="Grid Table 7 Colorful Accent 5" w:uiPriority="52"/>
+    <w:lsdException w:name="Grid Table 1 Light Accent 6" w:uiPriority="46"/>
+    <w:lsdException w:name="Grid Table 2 Accent 6" w:uiPriority="47"/>
+    <w:lsdException w:name="Grid Table 3 Accent 6" w:uiPriority="48"/>
+    <w:lsdException w:name="Grid Table 4 Accent 6" w:uiPriority="49"/>
+    <w:lsdException w:name="Grid Table 5 Dark Accent 6" w:uiPriority="50"/>
+    <w:lsdException w:name="Grid Table 6 Colorful Accent 6" w:uiPriority="51"/>
+    <w:lsdException w:name="Grid Table 7 Colorful Accent 6" w:uiPriority="52"/>
+    <w:lsdException w:name="List Table 1 Light" w:uiPriority="46"/>
+    <w:lsdException w:name="List Table 2" w:uiPriority="47"/>
+    <w:lsdException w:name="List Table 3" w:uiPriority="48"/>
+    <w:lsdException w:name="List Table 4" w:uiPriority="49"/>
+    <w:lsdException w:name="List Table 5 Dark" w:uiPriority="50"/>
+    <w:lsdException w:name="List Table 6 Colorful" w:uiPriority="51"/>
+    <w:lsdException w:name="List Table 7 Colorful" w:uiPriority="52"/>
+    <w:lsdException w:name="List Table 1 Light Accent 1" w:uiPriority="46"/>
+    <w:lsdException w:name="List Table 2 Accent 1" w:uiPriority="47"/>
+    <w:lsdException w:name="List Table 3 Accent 1" w:uiPriority="48"/>
+    <w:lsdException w:name="List Table 4 Accent 1" w:uiPriority="49"/>
+    <w:lsdException w:name="List Table 5 Dark Accent 1" w:uiPriority="50"/>
+    <w:lsdException w:name="List Table 6 Colorful Accent 1" w:uiPriority="51"/>
+    <w:lsdException w:name="List Table 7 Colorful Accent 1" w:uiPriority="52"/>
+    <w:lsdException w:name="List Table 1 Light Accent 2" w:uiPriority="46"/>
+    <w:lsdException w:name="List Table 2 Accent 2" w:uiPriority="47"/>
+    <w:lsdException w:name="List Table 3 Accent 2" w:uiPriority="48"/>
+    <w:lsdException w:name="List Table 4 Accent 2" w:uiPriority="49"/>
+    <w:lsdException w:name="List Table 5 Dark Accent 2" w:uiPriority="50"/>
+    <w:lsdException w:name="List Table 6 Colorful Accent 2" w:uiPriority="51"/>
+    <w:lsdException w:name="List Table 7 Colorful Accent 2" w:uiPriority="52"/>
+    <w:lsdException w:name="List Table 1 Light Accent 3" w:uiPriority="46"/>
+    <w:lsdException w:name="List Table 2 Accent 3" w:uiPriority="47"/>
+    <w:lsdException w:name="List Table 3 Accent 3" w:uiPriority="48"/>
+    <w:lsdException w:name="List Table 4 Accent 3" w:uiPriority="49"/>
+    <w:lsdException w:name="List Table 5 Dark Accent 3" w:uiPriority="50"/>
+    <w:lsdException w:name="List Table 6 Colorful Accent 3" w:uiPriority="51"/>
+    <w:lsdException w:name="List Table 7 Colorful Accent 3" w:uiPriority="52"/>
+    <w:lsdException w:name="List Table 1 Light Accent 4" w:uiPriority="46"/>
+    <w:lsdException w:name="List Table 2 Accent 4" w:uiPriority="47"/>
+    <w:lsdException w:name="List Table 3 Accent 4" w:uiPriority="48"/>
+    <w:lsdException w:name="List Table 4 Accent 4" w:uiPriority="49"/>
+    <w:lsdException w:name="List Table 5 Dark Accent 4" w:uiPriority="50"/>
+    <w:lsdException w:name="List Table 6 Colorful Accent 4" w:uiPriority="51"/>
+    <w:lsdException w:name="List Table 7 Colorful Accent 4" w:uiPriority="52"/>
+    <w:lsdException w:name="List Table 1 Light Accent 5" w:uiPriority="46"/>
+    <w:lsdException w:name="List Table 2 Accent 5" w:uiPriority="47"/>
+    <w:lsdException w:name="List Table 3 Accent 5" w:uiPriority="48"/>
+    <w:lsdException w:name="List Table 4 Accent 5" w:uiPriority="49"/>
+    <w:lsdException w:name="List Table 5 Dark Accent 5" w:uiPriority="50"/>
+    <w:lsdException w:name="List Table 6 Colorful Accent 5" w:uiPriority="51"/>
+    <w:lsdException w:name="List Table 7 Colorful Accent 5" w:uiPriority="52"/>
+    <w:lsdException w:name="List Table 1 Light Accent 6" w:uiPriority="46"/>
+    <w:lsdException w:name="List Table 2 Accent 6" w:uiPriority="47"/>
+    <w:lsdException w:name="List Table 3 Accent 6" w:uiPriority="48"/>
+    <w:lsdException w:name="List Table 4 Accent 6" w:uiPriority="49"/>
+    <w:lsdException w:name="List Table 5 Dark Accent 6" w:uiPriority="50"/>
+    <w:lsdException w:name="List Table 6 Colorful Accent 6" w:uiPriority="51"/>
+    <w:lsdException w:name="List Table 7 Colorful Accent 6" w:uiPriority="52"/>
+    <w:lsdException w:name="Mention" w:semiHidden="1" w:unhideWhenUsed="1"/>
+    <w:lsdException w:name="Smart Hyperlink" w:semiHidden="1" w:unhideWhenUsed="1"/>
+    <w:lsdException w:name="Hashtag" w:semiHidden="1" w:unhideWhenUsed="1"/>
+    <w:lsdException w:name="Unresolved Mention" w:semiHidden="1" w:unhideWhenUsed="1"/>
   </w:latentStyles>
   <w:style w:type="paragraph" w:default="1" w:styleId="Normal">
     <w:name w:val="Normal"/>
@@ -5871,7 +7546,6 @@
     <w:uiPriority w:val="99"/>
     <w:semiHidden/>
     <w:unhideWhenUsed/>
-    <w:qFormat/>
     <w:tblPr>
       <w:tblInd w:w="0" w:type="dxa"/>
       <w:tblCellMar>
@@ -6470,7 +8144,7 @@
 </file>
 
 <file path=customXml/itemProps2.xml><?xml version="1.0" encoding="utf-8"?>
-<ds:datastoreItem xmlns:ds="http://schemas.openxmlformats.org/officeDocument/2006/customXml" ds:itemID="{C5A8A1C3-6BF2-4CEF-B40B-626CECC22ECB}">
+<ds:datastoreItem xmlns:ds="http://schemas.openxmlformats.org/officeDocument/2006/customXml" ds:itemID="{BE34D7CD-0AC5-43D5-9C70-2B158CD310F5}">
   <ds:schemaRefs>
     <ds:schemaRef ds:uri="http://schemas.openxmlformats.org/officeDocument/2006/bibliography"/>
   </ds:schemaRefs>

</xml_diff>